<commit_message>
The dataset,Research question and Hypothesises are updated
</commit_message>
<xml_diff>
--- a/7COM1079_Final report_template(Demo Version).docx
+++ b/7COM1079_Final report_template(Demo Version).docx
@@ -408,25 +408,7 @@
         <w:rPr>
           <w:rFonts w:ascii="Times New Roman" w:hAnsi="Times New Roman" w:cs="Times New Roman"/>
         </w:rPr>
-        <w:t xml:space="preserve"> Nawaz </w:t>
-      </w:r>
-      <w:r>
-        <w:rPr>
-          <w:rFonts w:ascii="Times New Roman" w:hAnsi="Times New Roman" w:cs="Times New Roman"/>
-        </w:rPr>
-        <w:t>(</w:t>
-      </w:r>
-      <w:r>
-        <w:rPr>
-          <w:rFonts w:ascii="Times New Roman" w:hAnsi="Times New Roman" w:cs="Times New Roman"/>
-        </w:rPr>
-        <w:t>24149297</w:t>
-      </w:r>
-      <w:r>
-        <w:rPr>
-          <w:rFonts w:ascii="Times New Roman" w:hAnsi="Times New Roman" w:cs="Times New Roman"/>
-        </w:rPr>
-        <w:t>)</w:t>
+        <w:t xml:space="preserve"> Nawaz (24149297)</w:t>
       </w:r>
     </w:p>
     <w:p>
@@ -783,11 +765,15 @@
         </w:numPr>
         <w:rPr>
           <w:rFonts w:ascii="Times New Roman" w:eastAsia="Times New Roman" w:hAnsi="Times New Roman" w:cs="Times New Roman"/>
-        </w:rPr>
-      </w:pPr>
-      <w:r>
-        <w:rPr>
-          <w:rFonts w:ascii="Times New Roman" w:eastAsia="Times New Roman" w:hAnsi="Times New Roman" w:cs="Times New Roman"/>
+          <w:b/>
+          <w:bCs/>
+        </w:rPr>
+      </w:pPr>
+      <w:r>
+        <w:rPr>
+          <w:rFonts w:ascii="Times New Roman" w:eastAsia="Times New Roman" w:hAnsi="Times New Roman" w:cs="Times New Roman"/>
+          <w:b/>
+          <w:bCs/>
         </w:rPr>
         <w:t xml:space="preserve">Introduction </w:t>
       </w:r>
@@ -802,11 +788,15 @@
         <w:ind w:hanging="720"/>
         <w:rPr>
           <w:rFonts w:ascii="Times New Roman" w:eastAsia="Times New Roman" w:hAnsi="Times New Roman" w:cs="Times New Roman"/>
-        </w:rPr>
-      </w:pPr>
-      <w:r>
-        <w:rPr>
-          <w:rFonts w:ascii="Times New Roman" w:eastAsia="Times New Roman" w:hAnsi="Times New Roman" w:cs="Times New Roman"/>
+          <w:b/>
+          <w:bCs/>
+        </w:rPr>
+      </w:pPr>
+      <w:r>
+        <w:rPr>
+          <w:rFonts w:ascii="Times New Roman" w:eastAsia="Times New Roman" w:hAnsi="Times New Roman" w:cs="Times New Roman"/>
+          <w:b/>
+          <w:bCs/>
         </w:rPr>
         <w:t>Problem statement and research motivation</w:t>
       </w:r>
@@ -840,6 +830,7 @@
           <w:id w:val="-1986003539"/>
           <w:citation/>
         </w:sdtPr>
+        <w:sdtEndPr/>
         <w:sdtContent>
           <w:r>
             <w:rPr>
@@ -893,14 +884,46 @@
         <w:ind w:hanging="720"/>
         <w:rPr>
           <w:rFonts w:ascii="Times New Roman" w:eastAsia="Times New Roman" w:hAnsi="Times New Roman" w:cs="Times New Roman"/>
-        </w:rPr>
-      </w:pPr>
-      <w:r>
-        <w:rPr>
-          <w:rFonts w:ascii="Times New Roman" w:eastAsia="Times New Roman" w:hAnsi="Times New Roman" w:cs="Times New Roman"/>
+          <w:b/>
+          <w:bCs/>
+        </w:rPr>
+      </w:pPr>
+      <w:r>
+        <w:rPr>
+          <w:rFonts w:ascii="Times New Roman" w:eastAsia="Times New Roman" w:hAnsi="Times New Roman" w:cs="Times New Roman"/>
+          <w:b/>
+          <w:bCs/>
         </w:rPr>
         <w:t>The data set</w:t>
       </w:r>
+    </w:p>
+    <w:p>
+      <w:pPr>
+        <w:pStyle w:val="ListParagraph"/>
+        <w:ind w:left="1440"/>
+        <w:jc w:val="both"/>
+        <w:rPr>
+          <w:rFonts w:ascii="Times New Roman" w:eastAsia="Times New Roman" w:hAnsi="Times New Roman" w:cs="Times New Roman"/>
+        </w:rPr>
+      </w:pPr>
+      <w:r>
+        <w:rPr>
+          <w:rFonts w:ascii="Times New Roman" w:eastAsia="Times New Roman" w:hAnsi="Times New Roman" w:cs="Times New Roman"/>
+          <w:kern w:val="0"/>
+          <w:lang w:val="en-US"/>
+          <w14:ligatures w14:val="none"/>
+        </w:rPr>
+        <w:t>The Melbourne Housing Survey dataset provides a detailed analysis of residential property sales in Melbourne, Australia. It is based on publicly available data and contains important information such as property price, number of rooms, kind of housing, sale method, suburb, real estate agent, date of sale, and distance from the Central Business District (CBD). Additional variables like land size, building area, council area, and regional classification make it useful for analyzing housing trends, market behavior, and factors impacting property values.</w:t>
+      </w:r>
+    </w:p>
+    <w:p>
+      <w:pPr>
+        <w:pStyle w:val="ListParagraph"/>
+        <w:ind w:left="1440"/>
+        <w:rPr>
+          <w:rFonts w:ascii="Times New Roman" w:eastAsia="Times New Roman" w:hAnsi="Times New Roman" w:cs="Times New Roman"/>
+        </w:rPr>
+      </w:pPr>
     </w:p>
     <w:p>
       <w:pPr>
@@ -912,14 +935,143 @@
         <w:ind w:hanging="720"/>
         <w:rPr>
           <w:rFonts w:ascii="Times New Roman" w:eastAsia="Times New Roman" w:hAnsi="Times New Roman" w:cs="Times New Roman"/>
-        </w:rPr>
-      </w:pPr>
-      <w:r>
-        <w:rPr>
-          <w:rFonts w:ascii="Times New Roman" w:eastAsia="Times New Roman" w:hAnsi="Times New Roman" w:cs="Times New Roman"/>
+          <w:b/>
+          <w:bCs/>
+        </w:rPr>
+      </w:pPr>
+      <w:r>
+        <w:rPr>
+          <w:rFonts w:ascii="Times New Roman" w:eastAsia="Times New Roman" w:hAnsi="Times New Roman" w:cs="Times New Roman"/>
+          <w:b/>
+          <w:bCs/>
         </w:rPr>
         <w:t>Research question</w:t>
       </w:r>
+    </w:p>
+    <w:p>
+      <w:pPr>
+        <w:pStyle w:val="ListParagraph"/>
+        <w:ind w:left="1440"/>
+        <w:jc w:val="both"/>
+        <w:rPr>
+          <w:rFonts w:ascii="Times New Roman" w:eastAsia="Times New Roman" w:hAnsi="Times New Roman" w:cs="Times New Roman"/>
+        </w:rPr>
+      </w:pPr>
+      <w:r>
+        <w:rPr>
+          <w:rFonts w:ascii="Times New Roman" w:eastAsia="Times New Roman" w:hAnsi="Times New Roman" w:cs="Times New Roman"/>
+        </w:rPr>
+        <w:t xml:space="preserve">Our proposed research question is: </w:t>
+      </w:r>
+    </w:p>
+    <w:p>
+      <w:pPr>
+        <w:pStyle w:val="ListParagraph"/>
+        <w:ind w:left="1440"/>
+        <w:jc w:val="both"/>
+        <w:rPr>
+          <w:rFonts w:ascii="Times New Roman" w:hAnsi="Times New Roman" w:cs="Times New Roman"/>
+          <w:color w:val="000000"/>
+          <w:shd w:val="clear" w:color="auto" w:fill="FFFFFF"/>
+        </w:rPr>
+      </w:pPr>
+      <w:r>
+        <w:rPr>
+          <w:rFonts w:ascii="Times New Roman" w:eastAsia="Times New Roman" w:hAnsi="Times New Roman" w:cs="Times New Roman"/>
+        </w:rPr>
+        <w:t>“</w:t>
+      </w:r>
+      <w:r>
+        <w:rPr>
+          <w:rFonts w:ascii="Times New Roman" w:hAnsi="Times New Roman" w:cs="Times New Roman"/>
+          <w:color w:val="000000"/>
+          <w:shd w:val="clear" w:color="auto" w:fill="FFFFFF"/>
+        </w:rPr>
+        <w:t>Is there a correlation between </w:t>
+      </w:r>
+      <w:r>
+        <w:rPr>
+          <w:rFonts w:ascii="Times New Roman" w:hAnsi="Times New Roman" w:cs="Times New Roman"/>
+          <w:color w:val="000000"/>
+          <w:shd w:val="clear" w:color="auto" w:fill="FFFFFF"/>
+        </w:rPr>
+        <w:t>P</w:t>
+      </w:r>
+      <w:r>
+        <w:rPr>
+          <w:rFonts w:ascii="Times New Roman" w:hAnsi="Times New Roman" w:cs="Times New Roman"/>
+          <w:color w:val="000000"/>
+          <w:shd w:val="clear" w:color="auto" w:fill="FFFFFF"/>
+        </w:rPr>
+        <w:t xml:space="preserve">rice and </w:t>
+      </w:r>
+      <w:r>
+        <w:rPr>
+          <w:rFonts w:ascii="Times New Roman" w:hAnsi="Times New Roman" w:cs="Times New Roman"/>
+          <w:color w:val="000000"/>
+          <w:shd w:val="clear" w:color="auto" w:fill="FFFFFF"/>
+        </w:rPr>
+        <w:t>D</w:t>
+      </w:r>
+      <w:r>
+        <w:rPr>
+          <w:rFonts w:ascii="Times New Roman" w:hAnsi="Times New Roman" w:cs="Times New Roman"/>
+          <w:color w:val="000000"/>
+          <w:shd w:val="clear" w:color="auto" w:fill="FFFFFF"/>
+        </w:rPr>
+        <w:t>istance of residential properties from the Melbourne Central Business District (CBD) in Melbourne, Australia?”</w:t>
+      </w:r>
+    </w:p>
+    <w:p>
+      <w:pPr>
+        <w:ind w:left="1440"/>
+        <w:jc w:val="both"/>
+        <w:rPr>
+          <w:rFonts w:ascii="Times New Roman" w:eastAsia="Times New Roman" w:hAnsi="Times New Roman" w:cs="Times New Roman"/>
+          <w:kern w:val="0"/>
+          <w:lang w:val="en-US"/>
+          <w14:ligatures w14:val="none"/>
+        </w:rPr>
+      </w:pPr>
+      <w:r>
+        <w:rPr>
+          <w:rFonts w:ascii="Times New Roman" w:eastAsia="Times New Roman" w:hAnsi="Times New Roman" w:cs="Times New Roman"/>
+          <w:kern w:val="0"/>
+          <w:lang w:val="en-US"/>
+          <w14:ligatures w14:val="none"/>
+        </w:rPr>
+        <w:t>This study intends to measure the connection</w:t>
+      </w:r>
+      <w:r>
+        <w:rPr>
+          <w:rFonts w:ascii="Times New Roman" w:eastAsia="Times New Roman" w:hAnsi="Times New Roman" w:cs="Times New Roman"/>
+          <w:kern w:val="0"/>
+          <w:lang w:val="en-US"/>
+          <w14:ligatures w14:val="none"/>
+        </w:rPr>
+        <w:t xml:space="preserve"> between the given variables</w:t>
+      </w:r>
+      <w:r>
+        <w:rPr>
+          <w:rFonts w:ascii="Times New Roman" w:eastAsia="Times New Roman" w:hAnsi="Times New Roman" w:cs="Times New Roman"/>
+          <w:kern w:val="0"/>
+          <w:lang w:val="en-US"/>
+          <w14:ligatures w14:val="none"/>
+        </w:rPr>
+        <w:t xml:space="preserve"> and discover major regional trends within the metropolitan housing market.</w:t>
+      </w:r>
+    </w:p>
+    <w:p>
+      <w:pPr>
+        <w:ind w:left="1440"/>
+        <w:jc w:val="both"/>
+        <w:rPr>
+          <w:rFonts w:ascii="Times New Roman" w:eastAsia="Times New Roman" w:hAnsi="Times New Roman" w:cs="Times New Roman"/>
+          <w:kern w:val="0"/>
+          <w:lang w:val="en-US"/>
+          <w14:ligatures w14:val="none"/>
+        </w:rPr>
+      </w:pPr>
     </w:p>
     <w:p>
       <w:pPr>
@@ -931,13 +1083,283 @@
         <w:ind w:hanging="720"/>
         <w:rPr>
           <w:rFonts w:ascii="Times New Roman" w:eastAsia="Times New Roman" w:hAnsi="Times New Roman" w:cs="Times New Roman"/>
-        </w:rPr>
-      </w:pPr>
-      <w:r>
-        <w:rPr>
-          <w:rFonts w:ascii="Times New Roman" w:eastAsia="Times New Roman" w:hAnsi="Times New Roman" w:cs="Times New Roman"/>
+          <w:b/>
+          <w:bCs/>
+        </w:rPr>
+      </w:pPr>
+      <w:r>
+        <w:rPr>
+          <w:rFonts w:ascii="Times New Roman" w:eastAsia="Times New Roman" w:hAnsi="Times New Roman" w:cs="Times New Roman"/>
+          <w:b/>
+          <w:bCs/>
         </w:rPr>
         <w:t xml:space="preserve">Null hypothesis and alternative hypothesis (H0/H1) </w:t>
+      </w:r>
+    </w:p>
+    <w:p>
+      <w:pPr>
+        <w:pStyle w:val="ListParagraph"/>
+        <w:ind w:left="1440"/>
+        <w:rPr>
+          <w:rFonts w:ascii="Times New Roman" w:hAnsi="Times New Roman" w:cs="Times New Roman"/>
+        </w:rPr>
+      </w:pPr>
+      <w:r>
+        <w:rPr>
+          <w:rFonts w:ascii="Times New Roman" w:hAnsi="Times New Roman" w:cs="Times New Roman"/>
+        </w:rPr>
+        <w:t>Null hypothesis</w:t>
+      </w:r>
+      <w:r>
+        <w:rPr>
+          <w:rFonts w:ascii="Times New Roman" w:hAnsi="Times New Roman" w:cs="Times New Roman"/>
+        </w:rPr>
+        <w:t>(H0): “</w:t>
+      </w:r>
+      <w:r>
+        <w:rPr>
+          <w:rFonts w:ascii="Times New Roman" w:hAnsi="Times New Roman" w:cs="Times New Roman"/>
+          <w:color w:val="000000"/>
+          <w:shd w:val="clear" w:color="auto" w:fill="FFFFFF"/>
+        </w:rPr>
+        <w:t>T</w:t>
+      </w:r>
+      <w:r>
+        <w:rPr>
+          <w:rFonts w:ascii="Times New Roman" w:hAnsi="Times New Roman" w:cs="Times New Roman"/>
+          <w:color w:val="000000"/>
+          <w:shd w:val="clear" w:color="auto" w:fill="FFFFFF"/>
+        </w:rPr>
+        <w:t>here</w:t>
+      </w:r>
+      <w:r>
+        <w:rPr>
+          <w:rFonts w:ascii="Times New Roman" w:hAnsi="Times New Roman" w:cs="Times New Roman"/>
+          <w:color w:val="000000"/>
+          <w:shd w:val="clear" w:color="auto" w:fill="FFFFFF"/>
+        </w:rPr>
+        <w:t xml:space="preserve"> is</w:t>
+      </w:r>
+      <w:r>
+        <w:rPr>
+          <w:rFonts w:ascii="Times New Roman" w:hAnsi="Times New Roman" w:cs="Times New Roman"/>
+          <w:color w:val="000000"/>
+          <w:shd w:val="clear" w:color="auto" w:fill="FFFFFF"/>
+        </w:rPr>
+        <w:t xml:space="preserve"> </w:t>
+      </w:r>
+      <w:r>
+        <w:rPr>
+          <w:rFonts w:ascii="Times New Roman" w:hAnsi="Times New Roman" w:cs="Times New Roman"/>
+          <w:color w:val="000000"/>
+          <w:shd w:val="clear" w:color="auto" w:fill="FFFFFF"/>
+        </w:rPr>
+        <w:t>no</w:t>
+      </w:r>
+      <w:r>
+        <w:rPr>
+          <w:rFonts w:ascii="Times New Roman" w:hAnsi="Times New Roman" w:cs="Times New Roman"/>
+          <w:color w:val="000000"/>
+          <w:shd w:val="clear" w:color="auto" w:fill="FFFFFF"/>
+        </w:rPr>
+        <w:t xml:space="preserve"> correlation between </w:t>
+      </w:r>
+      <w:r>
+        <w:rPr>
+          <w:rFonts w:ascii="Times New Roman" w:hAnsi="Times New Roman" w:cs="Times New Roman"/>
+          <w:color w:val="000000"/>
+          <w:shd w:val="clear" w:color="auto" w:fill="FFFFFF"/>
+        </w:rPr>
+        <w:t>P</w:t>
+      </w:r>
+      <w:r>
+        <w:rPr>
+          <w:rFonts w:ascii="Times New Roman" w:hAnsi="Times New Roman" w:cs="Times New Roman"/>
+          <w:color w:val="000000"/>
+          <w:shd w:val="clear" w:color="auto" w:fill="FFFFFF"/>
+        </w:rPr>
+        <w:t xml:space="preserve">rice and </w:t>
+      </w:r>
+      <w:r>
+        <w:rPr>
+          <w:rFonts w:ascii="Times New Roman" w:hAnsi="Times New Roman" w:cs="Times New Roman"/>
+          <w:color w:val="000000"/>
+          <w:shd w:val="clear" w:color="auto" w:fill="FFFFFF"/>
+        </w:rPr>
+        <w:t>D</w:t>
+      </w:r>
+      <w:r>
+        <w:rPr>
+          <w:rFonts w:ascii="Times New Roman" w:hAnsi="Times New Roman" w:cs="Times New Roman"/>
+          <w:color w:val="000000"/>
+          <w:shd w:val="clear" w:color="auto" w:fill="FFFFFF"/>
+        </w:rPr>
+        <w:t>istance of residential properties from the Melbourne Central Business District (CBD) in Melbourne, Australia</w:t>
+      </w:r>
+      <w:r>
+        <w:rPr>
+          <w:rFonts w:ascii="Times New Roman" w:hAnsi="Times New Roman" w:cs="Times New Roman"/>
+          <w:color w:val="000000"/>
+          <w:shd w:val="clear" w:color="auto" w:fill="FFFFFF"/>
+        </w:rPr>
+        <w:t>.</w:t>
+      </w:r>
+      <w:r>
+        <w:rPr>
+          <w:rFonts w:ascii="Times New Roman" w:hAnsi="Times New Roman" w:cs="Times New Roman"/>
+          <w:color w:val="000000"/>
+          <w:shd w:val="clear" w:color="auto" w:fill="FFFFFF"/>
+        </w:rPr>
+        <w:t>”</w:t>
+      </w:r>
+    </w:p>
+    <w:p>
+      <w:pPr>
+        <w:pStyle w:val="ListParagraph"/>
+        <w:ind w:left="1440"/>
+        <w:rPr>
+          <w:rFonts w:ascii="Times New Roman" w:hAnsi="Times New Roman" w:cs="Times New Roman"/>
+        </w:rPr>
+      </w:pPr>
+      <w:r>
+        <w:rPr>
+          <w:rFonts w:ascii="Times New Roman" w:eastAsia="Times New Roman" w:hAnsi="Times New Roman" w:cs="Times New Roman"/>
+        </w:rPr>
+        <w:t>A</w:t>
+      </w:r>
+      <w:r>
+        <w:rPr>
+          <w:rFonts w:ascii="Times New Roman" w:eastAsia="Times New Roman" w:hAnsi="Times New Roman" w:cs="Times New Roman"/>
+        </w:rPr>
+        <w:t>lternative</w:t>
+      </w:r>
+      <w:r>
+        <w:rPr>
+          <w:rFonts w:ascii="Times New Roman" w:eastAsia="Times New Roman" w:hAnsi="Times New Roman" w:cs="Times New Roman"/>
+          <w:b/>
+          <w:bCs/>
+        </w:rPr>
+        <w:t xml:space="preserve"> </w:t>
+      </w:r>
+      <w:r>
+        <w:rPr>
+          <w:rFonts w:ascii="Times New Roman" w:hAnsi="Times New Roman" w:cs="Times New Roman"/>
+        </w:rPr>
+        <w:t>hypothesis</w:t>
+      </w:r>
+      <w:r>
+        <w:rPr>
+          <w:rFonts w:ascii="Times New Roman" w:hAnsi="Times New Roman" w:cs="Times New Roman"/>
+        </w:rPr>
+        <w:t>(H</w:t>
+      </w:r>
+      <w:r>
+        <w:rPr>
+          <w:rFonts w:ascii="Times New Roman" w:hAnsi="Times New Roman" w:cs="Times New Roman"/>
+        </w:rPr>
+        <w:t>1</w:t>
+      </w:r>
+      <w:r>
+        <w:rPr>
+          <w:rFonts w:ascii="Times New Roman" w:hAnsi="Times New Roman" w:cs="Times New Roman"/>
+        </w:rPr>
+        <w:t>): “</w:t>
+      </w:r>
+      <w:r>
+        <w:rPr>
+          <w:rFonts w:ascii="Times New Roman" w:hAnsi="Times New Roman" w:cs="Times New Roman"/>
+          <w:color w:val="000000"/>
+          <w:shd w:val="clear" w:color="auto" w:fill="FFFFFF"/>
+        </w:rPr>
+        <w:t>T</w:t>
+      </w:r>
+      <w:r>
+        <w:rPr>
+          <w:rFonts w:ascii="Times New Roman" w:hAnsi="Times New Roman" w:cs="Times New Roman"/>
+          <w:color w:val="000000"/>
+          <w:shd w:val="clear" w:color="auto" w:fill="FFFFFF"/>
+        </w:rPr>
+        <w:t>here</w:t>
+      </w:r>
+      <w:r>
+        <w:rPr>
+          <w:rFonts w:ascii="Times New Roman" w:hAnsi="Times New Roman" w:cs="Times New Roman"/>
+          <w:color w:val="000000"/>
+          <w:shd w:val="clear" w:color="auto" w:fill="FFFFFF"/>
+        </w:rPr>
+        <w:t xml:space="preserve"> is</w:t>
+      </w:r>
+      <w:r>
+        <w:rPr>
+          <w:rFonts w:ascii="Times New Roman" w:hAnsi="Times New Roman" w:cs="Times New Roman"/>
+          <w:color w:val="000000"/>
+          <w:shd w:val="clear" w:color="auto" w:fill="FFFFFF"/>
+        </w:rPr>
+        <w:t xml:space="preserve"> </w:t>
+      </w:r>
+      <w:r>
+        <w:rPr>
+          <w:rFonts w:ascii="Times New Roman" w:hAnsi="Times New Roman" w:cs="Times New Roman"/>
+          <w:color w:val="000000"/>
+          <w:shd w:val="clear" w:color="auto" w:fill="FFFFFF"/>
+        </w:rPr>
+        <w:t>a</w:t>
+      </w:r>
+      <w:r>
+        <w:rPr>
+          <w:rFonts w:ascii="Times New Roman" w:hAnsi="Times New Roman" w:cs="Times New Roman"/>
+          <w:color w:val="000000"/>
+          <w:shd w:val="clear" w:color="auto" w:fill="FFFFFF"/>
+        </w:rPr>
+        <w:t xml:space="preserve"> correlation between </w:t>
+      </w:r>
+      <w:r>
+        <w:rPr>
+          <w:rFonts w:ascii="Times New Roman" w:hAnsi="Times New Roman" w:cs="Times New Roman"/>
+          <w:color w:val="000000"/>
+          <w:shd w:val="clear" w:color="auto" w:fill="FFFFFF"/>
+        </w:rPr>
+        <w:t>P</w:t>
+      </w:r>
+      <w:r>
+        <w:rPr>
+          <w:rFonts w:ascii="Times New Roman" w:hAnsi="Times New Roman" w:cs="Times New Roman"/>
+          <w:color w:val="000000"/>
+          <w:shd w:val="clear" w:color="auto" w:fill="FFFFFF"/>
+        </w:rPr>
+        <w:t xml:space="preserve">rice and </w:t>
+      </w:r>
+      <w:r>
+        <w:rPr>
+          <w:rFonts w:ascii="Times New Roman" w:hAnsi="Times New Roman" w:cs="Times New Roman"/>
+          <w:color w:val="000000"/>
+          <w:shd w:val="clear" w:color="auto" w:fill="FFFFFF"/>
+        </w:rPr>
+        <w:t>D</w:t>
+      </w:r>
+      <w:r>
+        <w:rPr>
+          <w:rFonts w:ascii="Times New Roman" w:hAnsi="Times New Roman" w:cs="Times New Roman"/>
+          <w:color w:val="000000"/>
+          <w:shd w:val="clear" w:color="auto" w:fill="FFFFFF"/>
+        </w:rPr>
+        <w:t>istance of residential properties from the Melbourne Central Business District (CBD) in Melbourne, Australia</w:t>
+      </w:r>
+      <w:r>
+        <w:rPr>
+          <w:rFonts w:ascii="Times New Roman" w:hAnsi="Times New Roman" w:cs="Times New Roman"/>
+          <w:color w:val="000000"/>
+          <w:shd w:val="clear" w:color="auto" w:fill="FFFFFF"/>
+        </w:rPr>
+        <w:t>.</w:t>
+      </w:r>
+      <w:r>
+        <w:rPr>
+          <w:rFonts w:ascii="Times New Roman" w:hAnsi="Times New Roman" w:cs="Times New Roman"/>
+          <w:color w:val="000000"/>
+          <w:shd w:val="clear" w:color="auto" w:fill="FFFFFF"/>
+        </w:rPr>
+        <w:t>”</w:t>
       </w:r>
     </w:p>
     <w:p>
@@ -1202,6 +1624,7 @@
         <w:rPr>
           <w:rFonts w:ascii="Times New Roman" w:eastAsia="Times New Roman" w:hAnsi="Times New Roman" w:cs="Times New Roman"/>
         </w:rPr>
+        <w:lastRenderedPageBreak/>
         <w:t>Useful information for the data understanding</w:t>
       </w:r>
     </w:p>
@@ -1583,20 +2006,19 @@
     </w:p>
     <w:sdt>
       <w:sdtPr>
+        <w:rPr>
+          <w:rFonts w:asciiTheme="minorHAnsi" w:eastAsiaTheme="minorHAnsi" w:hAnsiTheme="minorHAnsi" w:cstheme="minorBidi"/>
+          <w:color w:val="auto"/>
+          <w:sz w:val="24"/>
+          <w:szCs w:val="24"/>
+        </w:rPr>
         <w:id w:val="321553875"/>
         <w:docPartObj>
           <w:docPartGallery w:val="Bibliographies"/>
           <w:docPartUnique/>
         </w:docPartObj>
       </w:sdtPr>
-      <w:sdtEndPr>
-        <w:rPr>
-          <w:rFonts w:asciiTheme="minorHAnsi" w:eastAsiaTheme="minorHAnsi" w:hAnsiTheme="minorHAnsi" w:cstheme="minorBidi"/>
-          <w:color w:val="auto"/>
-          <w:sz w:val="24"/>
-          <w:szCs w:val="24"/>
-        </w:rPr>
-      </w:sdtEndPr>
+      <w:sdtEndPr/>
       <w:sdtContent>
         <w:p>
           <w:pPr>
@@ -1613,6 +2035,7 @@
             <w:id w:val="-573587230"/>
             <w:bibliography/>
           </w:sdtPr>
+          <w:sdtEndPr/>
           <w:sdtContent>
             <w:p>
               <w:pPr>

</xml_diff>

<commit_message>
completed visualization by using correlation between distance and price
</commit_message>
<xml_diff>
--- a/7COM1079_Final report_template(Demo Version).docx
+++ b/7COM1079_Final report_template(Demo Version).docx
@@ -1763,11 +1763,15 @@
         </w:numPr>
         <w:rPr>
           <w:rFonts w:ascii="Times New Roman" w:eastAsia="Times New Roman" w:hAnsi="Times New Roman" w:cs="Times New Roman"/>
-        </w:rPr>
-      </w:pPr>
-      <w:r>
-        <w:rPr>
-          <w:rFonts w:ascii="Times New Roman" w:eastAsia="Times New Roman" w:hAnsi="Times New Roman" w:cs="Times New Roman"/>
+          <w:b/>
+          <w:bCs/>
+        </w:rPr>
+      </w:pPr>
+      <w:r>
+        <w:rPr>
+          <w:rFonts w:ascii="Times New Roman" w:eastAsia="Times New Roman" w:hAnsi="Times New Roman" w:cs="Times New Roman"/>
+          <w:b/>
+          <w:bCs/>
         </w:rPr>
         <w:t>Visualisation</w:t>
       </w:r>
@@ -1782,33 +1786,41 @@
         <w:ind w:hanging="720"/>
         <w:rPr>
           <w:rFonts w:ascii="Times New Roman" w:eastAsia="Times New Roman" w:hAnsi="Times New Roman" w:cs="Times New Roman"/>
-          <w:iCs/>
-        </w:rPr>
-      </w:pPr>
-      <w:r>
-        <w:rPr>
-          <w:rFonts w:ascii="Times New Roman" w:eastAsia="Times New Roman" w:hAnsi="Times New Roman" w:cs="Times New Roman"/>
-        </w:rPr>
-        <w:t>Appropriate plot for the RQ</w:t>
-      </w:r>
-      <w:r>
-        <w:rPr>
-          <w:rFonts w:ascii="Times New Roman" w:eastAsia="Times New Roman" w:hAnsi="Times New Roman" w:cs="Times New Roman"/>
-        </w:rPr>
-        <w:t xml:space="preserve"> </w:t>
-      </w:r>
-      <w:r>
-        <w:rPr>
-          <w:rFonts w:ascii="Times New Roman" w:eastAsia="Times New Roman" w:hAnsi="Times New Roman" w:cs="Times New Roman"/>
           <w:b/>
           <w:bCs/>
           <w:iCs/>
         </w:rPr>
+      </w:pPr>
+      <w:r>
+        <w:rPr>
+          <w:rFonts w:ascii="Times New Roman" w:eastAsia="Times New Roman" w:hAnsi="Times New Roman" w:cs="Times New Roman"/>
+          <w:b/>
+          <w:bCs/>
+        </w:rPr>
+        <w:t>Appropriate plot for the RQ</w:t>
+      </w:r>
+      <w:r>
+        <w:rPr>
+          <w:rFonts w:ascii="Times New Roman" w:eastAsia="Times New Roman" w:hAnsi="Times New Roman" w:cs="Times New Roman"/>
+          <w:b/>
+          <w:bCs/>
+        </w:rPr>
+        <w:t xml:space="preserve"> </w:t>
+      </w:r>
+      <w:r>
+        <w:rPr>
+          <w:rFonts w:ascii="Times New Roman" w:eastAsia="Times New Roman" w:hAnsi="Times New Roman" w:cs="Times New Roman"/>
+          <w:b/>
+          <w:bCs/>
+          <w:iCs/>
+        </w:rPr>
         <w:t>output of an R script</w:t>
       </w:r>
       <w:r>
         <w:rPr>
           <w:rFonts w:ascii="Times New Roman" w:eastAsia="Times New Roman" w:hAnsi="Times New Roman" w:cs="Times New Roman"/>
+          <w:b/>
+          <w:bCs/>
           <w:i/>
         </w:rPr>
         <w:t xml:space="preserve"> </w:t>
@@ -1816,6 +1828,8 @@
       <w:r>
         <w:rPr>
           <w:rFonts w:ascii="Times New Roman" w:eastAsia="Times New Roman" w:hAnsi="Times New Roman" w:cs="Times New Roman"/>
+          <w:b/>
+          <w:bCs/>
           <w:iCs/>
         </w:rPr>
         <w:t>(NOT a screenshot)</w:t>
@@ -1823,6 +1837,8 @@
       <w:r>
         <w:rPr>
           <w:rFonts w:ascii="Times New Roman" w:eastAsia="Times New Roman" w:hAnsi="Times New Roman" w:cs="Times New Roman"/>
+          <w:b/>
+          <w:bCs/>
           <w:iCs/>
         </w:rPr>
         <w:t xml:space="preserve"> and required supplementary graph/table </w:t>
@@ -1830,23 +1846,510 @@
       <w:r>
         <w:rPr>
           <w:rFonts w:ascii="Times New Roman" w:eastAsia="Times New Roman" w:hAnsi="Times New Roman" w:cs="Times New Roman"/>
-          <w:i/>
-        </w:rPr>
-        <w:t xml:space="preserve">(include histogram for correlation/comparison of means RQs, include contingency table for comparison of proportions </w:t>
-      </w:r>
-      <w:r>
-        <w:rPr>
-          <w:rFonts w:ascii="Times New Roman" w:eastAsia="Times New Roman" w:hAnsi="Times New Roman" w:cs="Times New Roman"/>
-          <w:i/>
-        </w:rPr>
-        <w:t>RQ</w:t>
-      </w:r>
-      <w:r>
-        <w:rPr>
-          <w:rFonts w:ascii="Times New Roman" w:eastAsia="Times New Roman" w:hAnsi="Times New Roman" w:cs="Times New Roman"/>
-          <w:i/>
-        </w:rPr>
-        <w:t>)</w:t>
+          <w:b/>
+          <w:bCs/>
+          <w:i/>
+        </w:rPr>
+        <w:t>(include histogram for</w:t>
+      </w:r>
+    </w:p>
+    <w:p>
+      <w:pPr>
+        <w:pStyle w:val="ListParagraph"/>
+        <w:ind w:left="1440"/>
+        <w:rPr>
+          <w:rFonts w:ascii="Times New Roman" w:eastAsia="Times New Roman" w:hAnsi="Times New Roman" w:cs="Times New Roman"/>
+          <w:b/>
+          <w:bCs/>
+          <w:i/>
+        </w:rPr>
+      </w:pPr>
+      <w:r>
+        <w:rPr>
+          <w:rFonts w:ascii="Times New Roman" w:eastAsia="Times New Roman" w:hAnsi="Times New Roman" w:cs="Times New Roman"/>
+          <w:b/>
+          <w:bCs/>
+          <w:i/>
+        </w:rPr>
+        <w:t xml:space="preserve"> correlation/comparison of means RQs, include contingency table for comparison of proportions RQ)</w:t>
+      </w:r>
+    </w:p>
+    <w:p>
+      <w:pPr>
+        <w:pStyle w:val="ListParagraph"/>
+        <w:ind w:left="1440"/>
+        <w:jc w:val="both"/>
+      </w:pPr>
+      <w:r>
+        <w:t>To understand the relationship between house price and distance from Melbourne CBD, a scatter plot is used as it visualizes correlation between two continuous variables. A histogram with Bell curve is included for each variable to assess distribution shape, skewness, and normality</w:t>
+      </w:r>
+    </w:p>
+    <w:p>
+      <w:pPr>
+        <w:pStyle w:val="ListParagraph"/>
+        <w:keepNext/>
+        <w:ind w:left="1440"/>
+      </w:pPr>
+      <w:r>
+        <w:rPr>
+          <w:noProof/>
+        </w:rPr>
+        <w:drawing>
+          <wp:inline distT="0" distB="0" distL="0" distR="0" wp14:anchorId="36B5C383" wp14:editId="550C31FC">
+            <wp:extent cx="4820347" cy="3749040"/>
+            <wp:effectExtent l="0" t="0" r="0" b="3810"/>
+            <wp:docPr id="2" name="Picture 2"/>
+            <wp:cNvGraphicFramePr>
+              <a:graphicFrameLocks xmlns:a="http://schemas.openxmlformats.org/drawingml/2006/main" noChangeAspect="1"/>
+            </wp:cNvGraphicFramePr>
+            <a:graphic xmlns:a="http://schemas.openxmlformats.org/drawingml/2006/main">
+              <a:graphicData uri="http://schemas.openxmlformats.org/drawingml/2006/picture">
+                <pic:pic xmlns:pic="http://schemas.openxmlformats.org/drawingml/2006/picture">
+                  <pic:nvPicPr>
+                    <pic:cNvPr id="2" name="Picture 2"/>
+                    <pic:cNvPicPr/>
+                  </pic:nvPicPr>
+                  <pic:blipFill>
+                    <a:blip r:embed="rId8">
+                      <a:extLst>
+                        <a:ext uri="{28A0092B-C50C-407E-A947-70E740481C1C}">
+                          <a14:useLocalDpi xmlns:a14="http://schemas.microsoft.com/office/drawing/2010/main" val="0"/>
+                        </a:ext>
+                      </a:extLst>
+                    </a:blip>
+                    <a:stretch>
+                      <a:fillRect/>
+                    </a:stretch>
+                  </pic:blipFill>
+                  <pic:spPr>
+                    <a:xfrm>
+                      <a:off x="0" y="0"/>
+                      <a:ext cx="4832378" cy="3758397"/>
+                    </a:xfrm>
+                    <a:prstGeom prst="rect">
+                      <a:avLst/>
+                    </a:prstGeom>
+                  </pic:spPr>
+                </pic:pic>
+              </a:graphicData>
+            </a:graphic>
+          </wp:inline>
+        </w:drawing>
+      </w:r>
+    </w:p>
+    <w:p>
+      <w:pPr>
+        <w:pStyle w:val="Caption"/>
+      </w:pPr>
+      <w:r>
+        <w:t xml:space="preserve">                                                     Figure </w:t>
+      </w:r>
+      <w:r>
+        <w:fldChar w:fldCharType="begin"/>
+      </w:r>
+      <w:r>
+        <w:instrText xml:space="preserve"> SEQ Figure \* ARABIC </w:instrText>
+      </w:r>
+      <w:r>
+        <w:fldChar w:fldCharType="separate"/>
+      </w:r>
+      <w:r>
+        <w:rPr>
+          <w:noProof/>
+        </w:rPr>
+        <w:t>1</w:t>
+      </w:r>
+      <w:r>
+        <w:fldChar w:fldCharType="end"/>
+      </w:r>
+      <w:r>
+        <w:t xml:space="preserve">: </w:t>
+      </w:r>
+      <w:r>
+        <w:t xml:space="preserve">Scatter plot of Price (millions) vs Distance from </w:t>
+      </w:r>
+      <w:r>
+        <w:t xml:space="preserve">Melbourne </w:t>
+      </w:r>
+      <w:r>
+        <w:t>CBD (km), Q1 2017.</w:t>
+      </w:r>
+    </w:p>
+    <w:p/>
+    <w:p>
+      <w:pPr>
+        <w:keepNext/>
+      </w:pPr>
+      <w:r>
+        <w:lastRenderedPageBreak/>
+        <w:t xml:space="preserve">                             </w:t>
+      </w:r>
+      <w:r>
+        <w:rPr>
+          <w:noProof/>
+        </w:rPr>
+        <w:drawing>
+          <wp:inline distT="0" distB="0" distL="0" distR="0" wp14:anchorId="41593D23" wp14:editId="359FABF6">
+            <wp:extent cx="4321810" cy="4457700"/>
+            <wp:effectExtent l="0" t="0" r="2540" b="0"/>
+            <wp:docPr id="3" name="Picture 3"/>
+            <wp:cNvGraphicFramePr>
+              <a:graphicFrameLocks xmlns:a="http://schemas.openxmlformats.org/drawingml/2006/main" noChangeAspect="1"/>
+            </wp:cNvGraphicFramePr>
+            <a:graphic xmlns:a="http://schemas.openxmlformats.org/drawingml/2006/main">
+              <a:graphicData uri="http://schemas.openxmlformats.org/drawingml/2006/picture">
+                <pic:pic xmlns:pic="http://schemas.openxmlformats.org/drawingml/2006/picture">
+                  <pic:nvPicPr>
+                    <pic:cNvPr id="3" name="Picture 3"/>
+                    <pic:cNvPicPr/>
+                  </pic:nvPicPr>
+                  <pic:blipFill>
+                    <a:blip r:embed="rId9">
+                      <a:extLst>
+                        <a:ext uri="{28A0092B-C50C-407E-A947-70E740481C1C}">
+                          <a14:useLocalDpi xmlns:a14="http://schemas.microsoft.com/office/drawing/2010/main" val="0"/>
+                        </a:ext>
+                      </a:extLst>
+                    </a:blip>
+                    <a:stretch>
+                      <a:fillRect/>
+                    </a:stretch>
+                  </pic:blipFill>
+                  <pic:spPr>
+                    <a:xfrm>
+                      <a:off x="0" y="0"/>
+                      <a:ext cx="4321810" cy="4457700"/>
+                    </a:xfrm>
+                    <a:prstGeom prst="rect">
+                      <a:avLst/>
+                    </a:prstGeom>
+                  </pic:spPr>
+                </pic:pic>
+              </a:graphicData>
+            </a:graphic>
+          </wp:inline>
+        </w:drawing>
+      </w:r>
+    </w:p>
+    <w:p>
+      <w:pPr>
+        <w:pStyle w:val="Caption"/>
+      </w:pPr>
+      <w:r>
+        <w:t xml:space="preserve">                                                                                  Figure </w:t>
+      </w:r>
+      <w:r>
+        <w:fldChar w:fldCharType="begin"/>
+      </w:r>
+      <w:r>
+        <w:instrText xml:space="preserve"> SEQ Figure \* ARABIC </w:instrText>
+      </w:r>
+      <w:r>
+        <w:fldChar w:fldCharType="separate"/>
+      </w:r>
+      <w:r>
+        <w:rPr>
+          <w:noProof/>
+        </w:rPr>
+        <w:t>2</w:t>
+      </w:r>
+      <w:r>
+        <w:fldChar w:fldCharType="end"/>
+      </w:r>
+      <w:r>
+        <w:t xml:space="preserve">: </w:t>
+      </w:r>
+      <w:r>
+        <w:t>Distribution of House Prices</w:t>
+      </w:r>
+    </w:p>
+    <w:p>
+      <w:pPr>
+        <w:keepNext/>
+      </w:pPr>
+      <w:r>
+        <w:lastRenderedPageBreak/>
+        <w:t xml:space="preserve">                                 </w:t>
+      </w:r>
+      <w:r>
+        <w:rPr>
+          <w:noProof/>
+        </w:rPr>
+        <w:drawing>
+          <wp:inline distT="0" distB="0" distL="0" distR="0" wp14:anchorId="27031437" wp14:editId="2122D66F">
+            <wp:extent cx="4183380" cy="4457700"/>
+            <wp:effectExtent l="0" t="0" r="7620" b="0"/>
+            <wp:docPr id="4" name="Picture 4"/>
+            <wp:cNvGraphicFramePr>
+              <a:graphicFrameLocks xmlns:a="http://schemas.openxmlformats.org/drawingml/2006/main" noChangeAspect="1"/>
+            </wp:cNvGraphicFramePr>
+            <a:graphic xmlns:a="http://schemas.openxmlformats.org/drawingml/2006/main">
+              <a:graphicData uri="http://schemas.openxmlformats.org/drawingml/2006/picture">
+                <pic:pic xmlns:pic="http://schemas.openxmlformats.org/drawingml/2006/picture">
+                  <pic:nvPicPr>
+                    <pic:cNvPr id="4" name="Picture 4"/>
+                    <pic:cNvPicPr/>
+                  </pic:nvPicPr>
+                  <pic:blipFill>
+                    <a:blip r:embed="rId10">
+                      <a:extLst>
+                        <a:ext uri="{28A0092B-C50C-407E-A947-70E740481C1C}">
+                          <a14:useLocalDpi xmlns:a14="http://schemas.microsoft.com/office/drawing/2010/main" val="0"/>
+                        </a:ext>
+                      </a:extLst>
+                    </a:blip>
+                    <a:stretch>
+                      <a:fillRect/>
+                    </a:stretch>
+                  </pic:blipFill>
+                  <pic:spPr>
+                    <a:xfrm>
+                      <a:off x="0" y="0"/>
+                      <a:ext cx="4183380" cy="4457700"/>
+                    </a:xfrm>
+                    <a:prstGeom prst="rect">
+                      <a:avLst/>
+                    </a:prstGeom>
+                  </pic:spPr>
+                </pic:pic>
+              </a:graphicData>
+            </a:graphic>
+          </wp:inline>
+        </w:drawing>
+      </w:r>
+    </w:p>
+    <w:p>
+      <w:pPr>
+        <w:pStyle w:val="Caption"/>
+      </w:pPr>
+      <w:r>
+        <w:t xml:space="preserve">                                                                       Figure </w:t>
+      </w:r>
+      <w:r>
+        <w:fldChar w:fldCharType="begin"/>
+      </w:r>
+      <w:r>
+        <w:instrText xml:space="preserve"> SEQ Figure \* ARABIC </w:instrText>
+      </w:r>
+      <w:r>
+        <w:fldChar w:fldCharType="separate"/>
+      </w:r>
+      <w:r>
+        <w:rPr>
+          <w:noProof/>
+        </w:rPr>
+        <w:t>3</w:t>
+      </w:r>
+      <w:r>
+        <w:fldChar w:fldCharType="end"/>
+      </w:r>
+      <w:r>
+        <w:t xml:space="preserve">: </w:t>
+      </w:r>
+      <w:r>
+        <w:t>Distribution of House Prices</w:t>
+      </w:r>
+      <w:r>
+        <w:t xml:space="preserve"> with Bell Curve</w:t>
+      </w:r>
+    </w:p>
+    <w:p>
+      <w:pPr>
+        <w:pStyle w:val="Caption"/>
+        <w:rPr>
+          <w:noProof/>
+        </w:rPr>
+      </w:pPr>
+      <w:r>
+        <w:rPr>
+          <w:noProof/>
+        </w:rPr>
+        <w:t xml:space="preserve">                              </w:t>
+      </w:r>
+      <w:r>
+        <w:rPr>
+          <w:noProof/>
+        </w:rPr>
+        <w:drawing>
+          <wp:inline distT="0" distB="0" distL="0" distR="0" wp14:anchorId="009606FE" wp14:editId="3FC9D52F">
+            <wp:extent cx="4535170" cy="3787140"/>
+            <wp:effectExtent l="0" t="0" r="0" b="3810"/>
+            <wp:docPr id="5" name="Picture 5"/>
+            <wp:cNvGraphicFramePr>
+              <a:graphicFrameLocks xmlns:a="http://schemas.openxmlformats.org/drawingml/2006/main" noChangeAspect="1"/>
+            </wp:cNvGraphicFramePr>
+            <a:graphic xmlns:a="http://schemas.openxmlformats.org/drawingml/2006/main">
+              <a:graphicData uri="http://schemas.openxmlformats.org/drawingml/2006/picture">
+                <pic:pic xmlns:pic="http://schemas.openxmlformats.org/drawingml/2006/picture">
+                  <pic:nvPicPr>
+                    <pic:cNvPr id="5" name="Picture 5"/>
+                    <pic:cNvPicPr/>
+                  </pic:nvPicPr>
+                  <pic:blipFill>
+                    <a:blip r:embed="rId11">
+                      <a:extLst>
+                        <a:ext uri="{28A0092B-C50C-407E-A947-70E740481C1C}">
+                          <a14:useLocalDpi xmlns:a14="http://schemas.microsoft.com/office/drawing/2010/main" val="0"/>
+                        </a:ext>
+                      </a:extLst>
+                    </a:blip>
+                    <a:stretch>
+                      <a:fillRect/>
+                    </a:stretch>
+                  </pic:blipFill>
+                  <pic:spPr>
+                    <a:xfrm>
+                      <a:off x="0" y="0"/>
+                      <a:ext cx="4535170" cy="3787140"/>
+                    </a:xfrm>
+                    <a:prstGeom prst="rect">
+                      <a:avLst/>
+                    </a:prstGeom>
+                  </pic:spPr>
+                </pic:pic>
+              </a:graphicData>
+            </a:graphic>
+          </wp:inline>
+        </w:drawing>
+      </w:r>
+    </w:p>
+    <w:p>
+      <w:pPr>
+        <w:pStyle w:val="Caption"/>
+      </w:pPr>
+      <w:r>
+        <w:t xml:space="preserve">                                                                    Figure </w:t>
+      </w:r>
+      <w:r>
+        <w:fldChar w:fldCharType="begin"/>
+      </w:r>
+      <w:r>
+        <w:instrText xml:space="preserve"> SEQ Figure \* ARABIC </w:instrText>
+      </w:r>
+      <w:r>
+        <w:fldChar w:fldCharType="separate"/>
+      </w:r>
+      <w:r>
+        <w:rPr>
+          <w:noProof/>
+        </w:rPr>
+        <w:t>4</w:t>
+      </w:r>
+      <w:r>
+        <w:fldChar w:fldCharType="end"/>
+      </w:r>
+      <w:r>
+        <w:t>:</w:t>
+      </w:r>
+      <w:r>
+        <w:t xml:space="preserve"> Distribution of Distance from Melbourne CBD</w:t>
+      </w:r>
+    </w:p>
+    <w:p>
+      <w:pPr>
+        <w:pStyle w:val="Caption"/>
+      </w:pPr>
+      <w:r>
+        <w:lastRenderedPageBreak/>
+        <w:t xml:space="preserve">                                                               </w:t>
+      </w:r>
+    </w:p>
+    <w:p>
+      <w:pPr>
+        <w:pStyle w:val="Caption"/>
+        <w:rPr>
+          <w:noProof/>
+        </w:rPr>
+      </w:pPr>
+      <w:r>
+        <w:rPr>
+          <w:noProof/>
+        </w:rPr>
+        <w:t xml:space="preserve">                          </w:t>
+      </w:r>
+      <w:r>
+        <w:rPr>
+          <w:noProof/>
+        </w:rPr>
+        <w:drawing>
+          <wp:inline distT="0" distB="0" distL="0" distR="0" wp14:anchorId="64DCD147" wp14:editId="42337020">
+            <wp:extent cx="4526280" cy="4457700"/>
+            <wp:effectExtent l="0" t="0" r="7620" b="0"/>
+            <wp:docPr id="6" name="Picture 6"/>
+            <wp:cNvGraphicFramePr>
+              <a:graphicFrameLocks xmlns:a="http://schemas.openxmlformats.org/drawingml/2006/main" noChangeAspect="1"/>
+            </wp:cNvGraphicFramePr>
+            <a:graphic xmlns:a="http://schemas.openxmlformats.org/drawingml/2006/main">
+              <a:graphicData uri="http://schemas.openxmlformats.org/drawingml/2006/picture">
+                <pic:pic xmlns:pic="http://schemas.openxmlformats.org/drawingml/2006/picture">
+                  <pic:nvPicPr>
+                    <pic:cNvPr id="6" name="Picture 6"/>
+                    <pic:cNvPicPr/>
+                  </pic:nvPicPr>
+                  <pic:blipFill>
+                    <a:blip r:embed="rId12">
+                      <a:extLst>
+                        <a:ext uri="{28A0092B-C50C-407E-A947-70E740481C1C}">
+                          <a14:useLocalDpi xmlns:a14="http://schemas.microsoft.com/office/drawing/2010/main" val="0"/>
+                        </a:ext>
+                      </a:extLst>
+                    </a:blip>
+                    <a:stretch>
+                      <a:fillRect/>
+                    </a:stretch>
+                  </pic:blipFill>
+                  <pic:spPr>
+                    <a:xfrm>
+                      <a:off x="0" y="0"/>
+                      <a:ext cx="4526280" cy="4457700"/>
+                    </a:xfrm>
+                    <a:prstGeom prst="rect">
+                      <a:avLst/>
+                    </a:prstGeom>
+                  </pic:spPr>
+                </pic:pic>
+              </a:graphicData>
+            </a:graphic>
+          </wp:inline>
+        </w:drawing>
+      </w:r>
+    </w:p>
+    <w:p>
+      <w:pPr>
+        <w:pStyle w:val="Caption"/>
+      </w:pPr>
+      <w:r>
+        <w:t xml:space="preserve">                                            Figure </w:t>
+      </w:r>
+      <w:r>
+        <w:fldChar w:fldCharType="begin"/>
+      </w:r>
+      <w:r>
+        <w:instrText xml:space="preserve"> SEQ Figure \* ARABIC </w:instrText>
+      </w:r>
+      <w:r>
+        <w:fldChar w:fldCharType="separate"/>
+      </w:r>
+      <w:r>
+        <w:rPr>
+          <w:noProof/>
+        </w:rPr>
+        <w:t>5</w:t>
+      </w:r>
+      <w:r>
+        <w:fldChar w:fldCharType="end"/>
+      </w:r>
+      <w:r>
+        <w:t>:</w:t>
+      </w:r>
+      <w:r>
+        <w:t xml:space="preserve"> Distribution of Distance from Melbourne CBD</w:t>
+      </w:r>
+      <w:r>
+        <w:rPr>
+          <w:noProof/>
+        </w:rPr>
+        <w:t xml:space="preserve"> with Bell curve</w:t>
       </w:r>
     </w:p>
     <w:p>
@@ -1859,49 +2362,65 @@
         <w:ind w:hanging="720"/>
         <w:rPr>
           <w:rFonts w:ascii="Times New Roman" w:eastAsia="Times New Roman" w:hAnsi="Times New Roman" w:cs="Times New Roman"/>
-          <w:i/>
-          <w:iCs/>
-        </w:rPr>
-      </w:pPr>
-      <w:r>
-        <w:rPr>
-          <w:rFonts w:ascii="Times New Roman" w:eastAsia="Times New Roman" w:hAnsi="Times New Roman" w:cs="Times New Roman"/>
+          <w:b/>
+          <w:bCs/>
+          <w:i/>
+          <w:iCs/>
+        </w:rPr>
+      </w:pPr>
+      <w:r>
+        <w:rPr>
+          <w:rFonts w:ascii="Times New Roman" w:eastAsia="Times New Roman" w:hAnsi="Times New Roman" w:cs="Times New Roman"/>
+          <w:b/>
+          <w:bCs/>
         </w:rPr>
         <w:t xml:space="preserve">Additional </w:t>
       </w:r>
       <w:r>
         <w:rPr>
           <w:rFonts w:ascii="Times New Roman" w:eastAsia="Times New Roman" w:hAnsi="Times New Roman" w:cs="Times New Roman"/>
+          <w:b/>
+          <w:bCs/>
         </w:rPr>
         <w:t xml:space="preserve">information </w:t>
       </w:r>
       <w:r>
         <w:rPr>
           <w:rFonts w:ascii="Times New Roman" w:eastAsia="Times New Roman" w:hAnsi="Times New Roman" w:cs="Times New Roman"/>
+          <w:b/>
+          <w:bCs/>
         </w:rPr>
         <w:t>relating to</w:t>
       </w:r>
       <w:r>
         <w:rPr>
           <w:rFonts w:ascii="Times New Roman" w:eastAsia="Times New Roman" w:hAnsi="Times New Roman" w:cs="Times New Roman"/>
+          <w:b/>
+          <w:bCs/>
         </w:rPr>
         <w:t xml:space="preserve"> understanding</w:t>
       </w:r>
       <w:r>
         <w:rPr>
           <w:rFonts w:ascii="Times New Roman" w:eastAsia="Times New Roman" w:hAnsi="Times New Roman" w:cs="Times New Roman"/>
+          <w:b/>
+          <w:bCs/>
         </w:rPr>
         <w:t xml:space="preserve"> the data</w:t>
       </w:r>
       <w:r>
         <w:rPr>
           <w:rFonts w:ascii="Times New Roman" w:eastAsia="Times New Roman" w:hAnsi="Times New Roman" w:cs="Times New Roman"/>
+          <w:b/>
+          <w:bCs/>
         </w:rPr>
         <w:t xml:space="preserve"> </w:t>
       </w:r>
       <w:r>
         <w:rPr>
           <w:rFonts w:ascii="Times New Roman" w:eastAsia="Times New Roman" w:hAnsi="Times New Roman" w:cs="Times New Roman"/>
+          <w:b/>
+          <w:bCs/>
           <w:i/>
           <w:iCs/>
         </w:rPr>
@@ -1910,10 +2429,30 @@
       <w:r>
         <w:rPr>
           <w:rFonts w:ascii="Times New Roman" w:eastAsia="Times New Roman" w:hAnsi="Times New Roman" w:cs="Times New Roman"/>
+          <w:b/>
+          <w:bCs/>
           <w:i/>
           <w:iCs/>
         </w:rPr>
         <w:t>)</w:t>
+      </w:r>
+    </w:p>
+    <w:p>
+      <w:pPr>
+        <w:pStyle w:val="ListParagraph"/>
+        <w:ind w:left="1440"/>
+        <w:jc w:val="both"/>
+      </w:pPr>
+      <w:r>
+        <w:t xml:space="preserve">The scatter plot shows a negative correlation: prices decrease as distance from the CBD increases.  The histograms indicate non-normal distributions: distance is right-skewed, and price is considerably right-skewed, showing that the majority of residences are within 10 </w:t>
+      </w:r>
+      <w:proofErr w:type="spellStart"/>
+      <w:r>
+        <w:t>kilometers</w:t>
+      </w:r>
+      <w:proofErr w:type="spellEnd"/>
+      <w:r>
+        <w:t xml:space="preserve"> and cost less than $2 million, with fewer high-end outliers.</w:t>
       </w:r>
     </w:p>
     <w:p>
@@ -1926,13 +2465,130 @@
         <w:ind w:hanging="720"/>
         <w:rPr>
           <w:rFonts w:ascii="Times New Roman" w:eastAsia="Times New Roman" w:hAnsi="Times New Roman" w:cs="Times New Roman"/>
-        </w:rPr>
-      </w:pPr>
-      <w:r>
-        <w:rPr>
-          <w:rFonts w:ascii="Times New Roman" w:eastAsia="Times New Roman" w:hAnsi="Times New Roman" w:cs="Times New Roman"/>
+          <w:b/>
+          <w:bCs/>
+        </w:rPr>
+      </w:pPr>
+      <w:r>
+        <w:rPr>
+          <w:rFonts w:ascii="Times New Roman" w:eastAsia="Times New Roman" w:hAnsi="Times New Roman" w:cs="Times New Roman"/>
+          <w:b/>
+          <w:bCs/>
         </w:rPr>
         <w:t>Useful information for the data understanding</w:t>
+      </w:r>
+    </w:p>
+    <w:p>
+      <w:pPr>
+        <w:pStyle w:val="ListParagraph"/>
+        <w:ind w:left="1440"/>
+        <w:rPr>
+          <w:rFonts w:ascii="Times New Roman" w:eastAsia="Times New Roman" w:hAnsi="Times New Roman" w:cs="Times New Roman"/>
+        </w:rPr>
+      </w:pPr>
+      <w:r>
+        <w:rPr>
+          <w:rFonts w:ascii="Times New Roman" w:eastAsia="Times New Roman" w:hAnsi="Times New Roman" w:cs="Times New Roman"/>
+        </w:rPr>
+        <w:t>Key insights:</w:t>
+      </w:r>
+    </w:p>
+    <w:p>
+      <w:pPr>
+        <w:pStyle w:val="ListParagraph"/>
+        <w:numPr>
+          <w:ilvl w:val="0"/>
+          <w:numId w:val="34"/>
+        </w:numPr>
+        <w:rPr>
+          <w:rFonts w:ascii="Times New Roman" w:eastAsia="Times New Roman" w:hAnsi="Times New Roman" w:cs="Times New Roman"/>
+        </w:rPr>
+      </w:pPr>
+      <w:r>
+        <w:rPr>
+          <w:rFonts w:ascii="Times New Roman" w:eastAsia="Times New Roman" w:hAnsi="Times New Roman" w:cs="Times New Roman"/>
+        </w:rPr>
+        <w:t>Price and distance are inversely correlated.</w:t>
+      </w:r>
+    </w:p>
+    <w:p>
+      <w:pPr>
+        <w:pStyle w:val="ListParagraph"/>
+        <w:numPr>
+          <w:ilvl w:val="0"/>
+          <w:numId w:val="34"/>
+        </w:numPr>
+        <w:rPr>
+          <w:rFonts w:ascii="Times New Roman" w:eastAsia="Times New Roman" w:hAnsi="Times New Roman" w:cs="Times New Roman"/>
+        </w:rPr>
+      </w:pPr>
+      <w:r>
+        <w:rPr>
+          <w:rFonts w:ascii="Times New Roman" w:eastAsia="Times New Roman" w:hAnsi="Times New Roman" w:cs="Times New Roman"/>
+        </w:rPr>
+        <w:t xml:space="preserve">The majority of properties are less than $2 million and located within 15 </w:t>
+      </w:r>
+      <w:proofErr w:type="spellStart"/>
+      <w:r>
+        <w:rPr>
+          <w:rFonts w:ascii="Times New Roman" w:eastAsia="Times New Roman" w:hAnsi="Times New Roman" w:cs="Times New Roman"/>
+        </w:rPr>
+        <w:t>kilometers</w:t>
+      </w:r>
+      <w:proofErr w:type="spellEnd"/>
+      <w:r>
+        <w:rPr>
+          <w:rFonts w:ascii="Times New Roman" w:eastAsia="Times New Roman" w:hAnsi="Times New Roman" w:cs="Times New Roman"/>
+        </w:rPr>
+        <w:t xml:space="preserve"> of the CBD.</w:t>
+      </w:r>
+    </w:p>
+    <w:p>
+      <w:pPr>
+        <w:pStyle w:val="ListParagraph"/>
+        <w:numPr>
+          <w:ilvl w:val="0"/>
+          <w:numId w:val="34"/>
+        </w:numPr>
+        <w:rPr>
+          <w:rFonts w:ascii="Times New Roman" w:eastAsia="Times New Roman" w:hAnsi="Times New Roman" w:cs="Times New Roman"/>
+        </w:rPr>
+      </w:pPr>
+      <w:r>
+        <w:rPr>
+          <w:rFonts w:ascii="Times New Roman" w:eastAsia="Times New Roman" w:hAnsi="Times New Roman" w:cs="Times New Roman"/>
+        </w:rPr>
+        <w:t>Both variables are right-skewed</w:t>
+      </w:r>
+      <w:r>
+        <w:rPr>
+          <w:rFonts w:ascii="Times New Roman" w:eastAsia="Times New Roman" w:hAnsi="Times New Roman" w:cs="Times New Roman"/>
+        </w:rPr>
+        <w:t>.</w:t>
+      </w:r>
+    </w:p>
+    <w:p>
+      <w:pPr>
+        <w:pStyle w:val="ListParagraph"/>
+        <w:numPr>
+          <w:ilvl w:val="0"/>
+          <w:numId w:val="34"/>
+        </w:numPr>
+        <w:rPr>
+          <w:rFonts w:ascii="Times New Roman" w:eastAsia="Times New Roman" w:hAnsi="Times New Roman" w:cs="Times New Roman"/>
+        </w:rPr>
+      </w:pPr>
+      <w:r>
+        <w:rPr>
+          <w:rFonts w:ascii="Times New Roman" w:eastAsia="Times New Roman" w:hAnsi="Times New Roman" w:cs="Times New Roman"/>
+        </w:rPr>
+        <w:t>L</w:t>
+      </w:r>
+      <w:r>
+        <w:rPr>
+          <w:rFonts w:ascii="Times New Roman" w:eastAsia="Times New Roman" w:hAnsi="Times New Roman" w:cs="Times New Roman"/>
+        </w:rPr>
+        <w:t>ocation has a considerable impact on price, with closeness attracting a premium.</w:t>
       </w:r>
     </w:p>
     <w:p>
@@ -1995,6 +2651,15 @@
     <w:p>
       <w:pPr>
         <w:pStyle w:val="ListParagraph"/>
+        <w:ind w:left="1440"/>
+        <w:rPr>
+          <w:rFonts w:ascii="Times New Roman" w:eastAsia="Times New Roman" w:hAnsi="Times New Roman" w:cs="Times New Roman"/>
+        </w:rPr>
+      </w:pPr>
+    </w:p>
+    <w:p>
+      <w:pPr>
+        <w:pStyle w:val="ListParagraph"/>
         <w:numPr>
           <w:ilvl w:val="1"/>
           <w:numId w:val="33"/>
@@ -2093,6 +2758,7 @@
         <w:rPr>
           <w:rFonts w:ascii="Times New Roman" w:eastAsia="Times New Roman" w:hAnsi="Times New Roman" w:cs="Times New Roman"/>
         </w:rPr>
+        <w:lastRenderedPageBreak/>
         <w:t>What went well</w:t>
       </w:r>
     </w:p>
@@ -2470,7 +3136,6 @@
           <w:rFonts w:ascii="Times New Roman" w:eastAsia="Times New Roman" w:hAnsi="Times New Roman" w:cs="Times New Roman"/>
           <w:color w:val="333333"/>
         </w:rPr>
-        <w:lastRenderedPageBreak/>
         <w:t>R code</w:t>
       </w:r>
       <w:r>
@@ -3011,7 +3676,7 @@
         </w:rPr>
         <w:t xml:space="preserve"> See </w:t>
       </w:r>
-      <w:hyperlink r:id="rId8" w:history="1">
+      <w:hyperlink r:id="rId13" w:history="1">
         <w:r>
           <w:rPr>
             <w:rStyle w:val="Hyperlink"/>
@@ -5139,8 +5804,8 @@
       </w:pPr>
     </w:p>
     <w:sectPr>
-      <w:footerReference w:type="even" r:id="rId9"/>
-      <w:footerReference w:type="default" r:id="rId10"/>
+      <w:footerReference w:type="even" r:id="rId14"/>
+      <w:footerReference w:type="default" r:id="rId15"/>
       <w:pgSz w:w="11906" w:h="16838"/>
       <w:pgMar w:top="1440" w:right="1440" w:bottom="1440" w:left="1440" w:header="708" w:footer="708" w:gutter="0"/>
       <w:cols w:space="708"/>
@@ -7361,6 +8026,92 @@
     </w:lvl>
   </w:abstractNum>
   <w:abstractNum w:abstractNumId="19" w15:restartNumberingAfterBreak="0">
+    <w:nsid w:val="3D8F4734"/>
+    <w:multiLevelType w:val="hybridMultilevel"/>
+    <w:tmpl w:val="B07E7C3E"/>
+    <w:lvl w:ilvl="0" w:tplc="0409001B">
+      <w:start w:val="1"/>
+      <w:numFmt w:val="lowerRoman"/>
+      <w:lvlText w:val="%1."/>
+      <w:lvlJc w:val="right"/>
+      <w:pPr>
+        <w:ind w:left="2160" w:hanging="360"/>
+      </w:pPr>
+    </w:lvl>
+    <w:lvl w:ilvl="1" w:tplc="04090019" w:tentative="1">
+      <w:start w:val="1"/>
+      <w:numFmt w:val="lowerLetter"/>
+      <w:lvlText w:val="%2."/>
+      <w:lvlJc w:val="left"/>
+      <w:pPr>
+        <w:ind w:left="2880" w:hanging="360"/>
+      </w:pPr>
+    </w:lvl>
+    <w:lvl w:ilvl="2" w:tplc="0409001B" w:tentative="1">
+      <w:start w:val="1"/>
+      <w:numFmt w:val="lowerRoman"/>
+      <w:lvlText w:val="%3."/>
+      <w:lvlJc w:val="right"/>
+      <w:pPr>
+        <w:ind w:left="3600" w:hanging="180"/>
+      </w:pPr>
+    </w:lvl>
+    <w:lvl w:ilvl="3" w:tplc="0409000F" w:tentative="1">
+      <w:start w:val="1"/>
+      <w:numFmt w:val="decimal"/>
+      <w:lvlText w:val="%4."/>
+      <w:lvlJc w:val="left"/>
+      <w:pPr>
+        <w:ind w:left="4320" w:hanging="360"/>
+      </w:pPr>
+    </w:lvl>
+    <w:lvl w:ilvl="4" w:tplc="04090019" w:tentative="1">
+      <w:start w:val="1"/>
+      <w:numFmt w:val="lowerLetter"/>
+      <w:lvlText w:val="%5."/>
+      <w:lvlJc w:val="left"/>
+      <w:pPr>
+        <w:ind w:left="5040" w:hanging="360"/>
+      </w:pPr>
+    </w:lvl>
+    <w:lvl w:ilvl="5" w:tplc="0409001B" w:tentative="1">
+      <w:start w:val="1"/>
+      <w:numFmt w:val="lowerRoman"/>
+      <w:lvlText w:val="%6."/>
+      <w:lvlJc w:val="right"/>
+      <w:pPr>
+        <w:ind w:left="5760" w:hanging="180"/>
+      </w:pPr>
+    </w:lvl>
+    <w:lvl w:ilvl="6" w:tplc="0409000F" w:tentative="1">
+      <w:start w:val="1"/>
+      <w:numFmt w:val="decimal"/>
+      <w:lvlText w:val="%7."/>
+      <w:lvlJc w:val="left"/>
+      <w:pPr>
+        <w:ind w:left="6480" w:hanging="360"/>
+      </w:pPr>
+    </w:lvl>
+    <w:lvl w:ilvl="7" w:tplc="04090019" w:tentative="1">
+      <w:start w:val="1"/>
+      <w:numFmt w:val="lowerLetter"/>
+      <w:lvlText w:val="%8."/>
+      <w:lvlJc w:val="left"/>
+      <w:pPr>
+        <w:ind w:left="7200" w:hanging="360"/>
+      </w:pPr>
+    </w:lvl>
+    <w:lvl w:ilvl="8" w:tplc="0409001B" w:tentative="1">
+      <w:start w:val="1"/>
+      <w:numFmt w:val="lowerRoman"/>
+      <w:lvlText w:val="%9."/>
+      <w:lvlJc w:val="right"/>
+      <w:pPr>
+        <w:ind w:left="7920" w:hanging="180"/>
+      </w:pPr>
+    </w:lvl>
+  </w:abstractNum>
+  <w:abstractNum w:abstractNumId="20" w15:restartNumberingAfterBreak="0">
     <w:nsid w:val="3F9AADF4"/>
     <w:multiLevelType w:val="hybridMultilevel"/>
     <w:tmpl w:val="FFFFFFFF"/>
@@ -7446,7 +8197,7 @@
       </w:pPr>
     </w:lvl>
   </w:abstractNum>
-  <w:abstractNum w:abstractNumId="20" w15:restartNumberingAfterBreak="0">
+  <w:abstractNum w:abstractNumId="21" w15:restartNumberingAfterBreak="0">
     <w:nsid w:val="41A2DE95"/>
     <w:multiLevelType w:val="hybridMultilevel"/>
     <w:tmpl w:val="FFFFFFFF"/>
@@ -7559,7 +8310,7 @@
       </w:rPr>
     </w:lvl>
   </w:abstractNum>
-  <w:abstractNum w:abstractNumId="21" w15:restartNumberingAfterBreak="0">
+  <w:abstractNum w:abstractNumId="22" w15:restartNumberingAfterBreak="0">
     <w:nsid w:val="42202A9B"/>
     <w:multiLevelType w:val="hybridMultilevel"/>
     <w:tmpl w:val="FFFFFFFF"/>
@@ -7672,7 +8423,7 @@
       </w:rPr>
     </w:lvl>
   </w:abstractNum>
-  <w:abstractNum w:abstractNumId="22" w15:restartNumberingAfterBreak="0">
+  <w:abstractNum w:abstractNumId="23" w15:restartNumberingAfterBreak="0">
     <w:nsid w:val="43DCB8F2"/>
     <w:multiLevelType w:val="hybridMultilevel"/>
     <w:tmpl w:val="FFFFFFFF"/>
@@ -7785,7 +8536,7 @@
       </w:rPr>
     </w:lvl>
   </w:abstractNum>
-  <w:abstractNum w:abstractNumId="23" w15:restartNumberingAfterBreak="0">
+  <w:abstractNum w:abstractNumId="24" w15:restartNumberingAfterBreak="0">
     <w:nsid w:val="453E2DC6"/>
     <w:multiLevelType w:val="multilevel"/>
     <w:tmpl w:val="4DA4E65A"/>
@@ -7906,7 +8657,7 @@
       </w:rPr>
     </w:lvl>
   </w:abstractNum>
-  <w:abstractNum w:abstractNumId="24" w15:restartNumberingAfterBreak="0">
+  <w:abstractNum w:abstractNumId="25" w15:restartNumberingAfterBreak="0">
     <w:nsid w:val="4D557C4F"/>
     <w:multiLevelType w:val="hybridMultilevel"/>
     <w:tmpl w:val="E482CF54"/>
@@ -7995,7 +8746,7 @@
       </w:pPr>
     </w:lvl>
   </w:abstractNum>
-  <w:abstractNum w:abstractNumId="25" w15:restartNumberingAfterBreak="0">
+  <w:abstractNum w:abstractNumId="26" w15:restartNumberingAfterBreak="0">
     <w:nsid w:val="52DF187A"/>
     <w:multiLevelType w:val="hybridMultilevel"/>
     <w:tmpl w:val="FFFFFFFF"/>
@@ -8108,7 +8859,7 @@
       </w:rPr>
     </w:lvl>
   </w:abstractNum>
-  <w:abstractNum w:abstractNumId="26" w15:restartNumberingAfterBreak="0">
+  <w:abstractNum w:abstractNumId="27" w15:restartNumberingAfterBreak="0">
     <w:nsid w:val="573E3B79"/>
     <w:multiLevelType w:val="hybridMultilevel"/>
     <w:tmpl w:val="FFFFFFFF"/>
@@ -8194,7 +8945,7 @@
       </w:pPr>
     </w:lvl>
   </w:abstractNum>
-  <w:abstractNum w:abstractNumId="27" w15:restartNumberingAfterBreak="0">
+  <w:abstractNum w:abstractNumId="28" w15:restartNumberingAfterBreak="0">
     <w:nsid w:val="5A72411A"/>
     <w:multiLevelType w:val="hybridMultilevel"/>
     <w:tmpl w:val="C31A5862"/>
@@ -8280,7 +9031,7 @@
       </w:pPr>
     </w:lvl>
   </w:abstractNum>
-  <w:abstractNum w:abstractNumId="28" w15:restartNumberingAfterBreak="0">
+  <w:abstractNum w:abstractNumId="29" w15:restartNumberingAfterBreak="0">
     <w:nsid w:val="64424843"/>
     <w:multiLevelType w:val="hybridMultilevel"/>
     <w:tmpl w:val="FFFFFFFF"/>
@@ -8366,7 +9117,7 @@
       </w:pPr>
     </w:lvl>
   </w:abstractNum>
-  <w:abstractNum w:abstractNumId="29" w15:restartNumberingAfterBreak="0">
+  <w:abstractNum w:abstractNumId="30" w15:restartNumberingAfterBreak="0">
     <w:nsid w:val="64803963"/>
     <w:multiLevelType w:val="multilevel"/>
     <w:tmpl w:val="FFFFFFFF"/>
@@ -8452,7 +9203,7 @@
       </w:pPr>
     </w:lvl>
   </w:abstractNum>
-  <w:abstractNum w:abstractNumId="30" w15:restartNumberingAfterBreak="0">
+  <w:abstractNum w:abstractNumId="31" w15:restartNumberingAfterBreak="0">
     <w:nsid w:val="662D2694"/>
     <w:multiLevelType w:val="hybridMultilevel"/>
     <w:tmpl w:val="FFFFFFFF"/>
@@ -8538,7 +9289,7 @@
       </w:pPr>
     </w:lvl>
   </w:abstractNum>
-  <w:abstractNum w:abstractNumId="31" w15:restartNumberingAfterBreak="0">
+  <w:abstractNum w:abstractNumId="32" w15:restartNumberingAfterBreak="0">
     <w:nsid w:val="6989EEEE"/>
     <w:multiLevelType w:val="multilevel"/>
     <w:tmpl w:val="FFFFFFFF"/>
@@ -8624,7 +9375,7 @@
       </w:pPr>
     </w:lvl>
   </w:abstractNum>
-  <w:abstractNum w:abstractNumId="32" w15:restartNumberingAfterBreak="0">
+  <w:abstractNum w:abstractNumId="33" w15:restartNumberingAfterBreak="0">
     <w:nsid w:val="717456F8"/>
     <w:multiLevelType w:val="hybridMultilevel"/>
     <w:tmpl w:val="FFFFFFFF"/>
@@ -8738,7 +9489,7 @@
     </w:lvl>
   </w:abstractNum>
   <w:num w:numId="1">
-    <w:abstractNumId w:val="27"/>
+    <w:abstractNumId w:val="28"/>
   </w:num>
   <w:num w:numId="2">
     <w:abstractNumId w:val="0"/>
@@ -8747,7 +9498,7 @@
     <w:abstractNumId w:val="8"/>
   </w:num>
   <w:num w:numId="4">
-    <w:abstractNumId w:val="28"/>
+    <w:abstractNumId w:val="29"/>
   </w:num>
   <w:num w:numId="5">
     <w:abstractNumId w:val="18"/>
@@ -8756,19 +9507,19 @@
     <w:abstractNumId w:val="10"/>
   </w:num>
   <w:num w:numId="7">
-    <w:abstractNumId w:val="30"/>
+    <w:abstractNumId w:val="31"/>
   </w:num>
   <w:num w:numId="8">
-    <w:abstractNumId w:val="19"/>
+    <w:abstractNumId w:val="20"/>
   </w:num>
   <w:num w:numId="9">
-    <w:abstractNumId w:val="24"/>
+    <w:abstractNumId w:val="25"/>
   </w:num>
   <w:num w:numId="10">
     <w:abstractNumId w:val="7"/>
   </w:num>
   <w:num w:numId="11">
-    <w:abstractNumId w:val="23"/>
+    <w:abstractNumId w:val="24"/>
   </w:num>
   <w:num w:numId="12">
     <w:abstractNumId w:val="5"/>
@@ -8804,13 +9555,13 @@
     <w:abstractNumId w:val="4"/>
   </w:num>
   <w:num w:numId="23">
-    <w:abstractNumId w:val="20"/>
+    <w:abstractNumId w:val="21"/>
   </w:num>
   <w:num w:numId="24">
-    <w:abstractNumId w:val="22"/>
+    <w:abstractNumId w:val="23"/>
   </w:num>
   <w:num w:numId="25">
-    <w:abstractNumId w:val="25"/>
+    <w:abstractNumId w:val="26"/>
   </w:num>
   <w:num w:numId="26">
     <w:abstractNumId w:val="2"/>
@@ -8819,22 +9570,25 @@
     <w:abstractNumId w:val="12"/>
   </w:num>
   <w:num w:numId="28">
-    <w:abstractNumId w:val="26"/>
+    <w:abstractNumId w:val="27"/>
   </w:num>
   <w:num w:numId="29">
-    <w:abstractNumId w:val="32"/>
+    <w:abstractNumId w:val="33"/>
   </w:num>
   <w:num w:numId="30">
-    <w:abstractNumId w:val="29"/>
+    <w:abstractNumId w:val="30"/>
   </w:num>
   <w:num w:numId="31">
-    <w:abstractNumId w:val="21"/>
+    <w:abstractNumId w:val="22"/>
   </w:num>
   <w:num w:numId="32">
-    <w:abstractNumId w:val="31"/>
+    <w:abstractNumId w:val="32"/>
   </w:num>
   <w:num w:numId="33">
     <w:abstractNumId w:val="3"/>
+  </w:num>
+  <w:num w:numId="34">
+    <w:abstractNumId w:val="19"/>
   </w:num>
 </w:numbering>
 </file>
@@ -9435,7 +10189,6 @@
   <w:style w:type="character" w:default="1" w:styleId="DefaultParagraphFont">
     <w:name w:val="Default Paragraph Font"/>
     <w:uiPriority w:val="1"/>
-    <w:semiHidden/>
     <w:unhideWhenUsed/>
   </w:style>
   <w:style w:type="table" w:default="1" w:styleId="TableNormal">
@@ -9906,6 +10659,25 @@
     <w:unhideWhenUsed/>
     <w:rsid w:val="00E03EA8"/>
   </w:style>
+  <w:style w:type="paragraph" w:styleId="Caption">
+    <w:name w:val="caption"/>
+    <w:basedOn w:val="Normal"/>
+    <w:next w:val="Normal"/>
+    <w:uiPriority w:val="35"/>
+    <w:unhideWhenUsed/>
+    <w:qFormat/>
+    <w:rsid w:val="00FC7427"/>
+    <w:pPr>
+      <w:spacing w:after="200"/>
+    </w:pPr>
+    <w:rPr>
+      <w:i/>
+      <w:iCs/>
+      <w:color w:val="0E2841" w:themeColor="text2"/>
+      <w:sz w:val="18"/>
+      <w:szCs w:val="18"/>
+    </w:rPr>
+  </w:style>
 </w:styles>
 </file>
 

</xml_diff>

<commit_message>
Analysis done using Pearson,kendall and spearman correlation
</commit_message>
<xml_diff>
--- a/7COM1079_Final report_template(Demo Version).docx
+++ b/7COM1079_Final report_template(Demo Version).docx
@@ -1944,24 +1944,14 @@
       <w:r>
         <w:t xml:space="preserve">                                                     Figure </w:t>
       </w:r>
-      <w:r>
-        <w:fldChar w:fldCharType="begin"/>
-      </w:r>
-      <w:r>
-        <w:instrText xml:space="preserve"> SEQ Figure \* ARABIC </w:instrText>
-      </w:r>
-      <w:r>
-        <w:fldChar w:fldCharType="separate"/>
-      </w:r>
-      <w:r>
-        <w:rPr>
-          <w:noProof/>
-        </w:rPr>
-        <w:t>1</w:t>
-      </w:r>
-      <w:r>
-        <w:fldChar w:fldCharType="end"/>
-      </w:r>
+      <w:fldSimple w:instr=" SEQ Figure \* ARABIC ">
+        <w:r>
+          <w:rPr>
+            <w:noProof/>
+          </w:rPr>
+          <w:t>1</w:t>
+        </w:r>
+      </w:fldSimple>
       <w:r>
         <w:t xml:space="preserve">: </w:t>
       </w:r>
@@ -2038,24 +2028,14 @@
       <w:r>
         <w:t xml:space="preserve">                                                                                  Figure </w:t>
       </w:r>
-      <w:r>
-        <w:fldChar w:fldCharType="begin"/>
-      </w:r>
-      <w:r>
-        <w:instrText xml:space="preserve"> SEQ Figure \* ARABIC </w:instrText>
-      </w:r>
-      <w:r>
-        <w:fldChar w:fldCharType="separate"/>
-      </w:r>
-      <w:r>
-        <w:rPr>
-          <w:noProof/>
-        </w:rPr>
-        <w:t>2</w:t>
-      </w:r>
-      <w:r>
-        <w:fldChar w:fldCharType="end"/>
-      </w:r>
+      <w:fldSimple w:instr=" SEQ Figure \* ARABIC ">
+        <w:r>
+          <w:rPr>
+            <w:noProof/>
+          </w:rPr>
+          <w:t>2</w:t>
+        </w:r>
+      </w:fldSimple>
       <w:r>
         <w:t xml:space="preserve">: </w:t>
       </w:r>
@@ -2125,24 +2105,14 @@
       <w:r>
         <w:t xml:space="preserve">                                                                       Figure </w:t>
       </w:r>
-      <w:r>
-        <w:fldChar w:fldCharType="begin"/>
-      </w:r>
-      <w:r>
-        <w:instrText xml:space="preserve"> SEQ Figure \* ARABIC </w:instrText>
-      </w:r>
-      <w:r>
-        <w:fldChar w:fldCharType="separate"/>
-      </w:r>
-      <w:r>
-        <w:rPr>
-          <w:noProof/>
-        </w:rPr>
-        <w:t>3</w:t>
-      </w:r>
-      <w:r>
-        <w:fldChar w:fldCharType="end"/>
-      </w:r>
+      <w:fldSimple w:instr=" SEQ Figure \* ARABIC ">
+        <w:r>
+          <w:rPr>
+            <w:noProof/>
+          </w:rPr>
+          <w:t>3</w:t>
+        </w:r>
+      </w:fldSimple>
       <w:r>
         <w:t xml:space="preserve">: </w:t>
       </w:r>
@@ -2220,24 +2190,14 @@
       <w:r>
         <w:t xml:space="preserve">                                                                    Figure </w:t>
       </w:r>
-      <w:r>
-        <w:fldChar w:fldCharType="begin"/>
-      </w:r>
-      <w:r>
-        <w:instrText xml:space="preserve"> SEQ Figure \* ARABIC </w:instrText>
-      </w:r>
-      <w:r>
-        <w:fldChar w:fldCharType="separate"/>
-      </w:r>
-      <w:r>
-        <w:rPr>
-          <w:noProof/>
-        </w:rPr>
-        <w:t>4</w:t>
-      </w:r>
-      <w:r>
-        <w:fldChar w:fldCharType="end"/>
-      </w:r>
+      <w:fldSimple w:instr=" SEQ Figure \* ARABIC ">
+        <w:r>
+          <w:rPr>
+            <w:noProof/>
+          </w:rPr>
+          <w:t>4</w:t>
+        </w:r>
+      </w:fldSimple>
       <w:r>
         <w:t>:</w:t>
       </w:r>
@@ -2321,24 +2281,14 @@
       <w:r>
         <w:t xml:space="preserve">                                            Figure </w:t>
       </w:r>
-      <w:r>
-        <w:fldChar w:fldCharType="begin"/>
-      </w:r>
-      <w:r>
-        <w:instrText xml:space="preserve"> SEQ Figure \* ARABIC </w:instrText>
-      </w:r>
-      <w:r>
-        <w:fldChar w:fldCharType="separate"/>
-      </w:r>
-      <w:r>
-        <w:rPr>
-          <w:noProof/>
-        </w:rPr>
-        <w:t>5</w:t>
-      </w:r>
-      <w:r>
-        <w:fldChar w:fldCharType="end"/>
-      </w:r>
+      <w:fldSimple w:instr=" SEQ Figure \* ARABIC ">
+        <w:r>
+          <w:rPr>
+            <w:noProof/>
+          </w:rPr>
+          <w:t>5</w:t>
+        </w:r>
+      </w:fldSimple>
       <w:r>
         <w:t>:</w:t>
       </w:r>
@@ -2614,11 +2564,15 @@
         </w:numPr>
         <w:rPr>
           <w:rFonts w:ascii="Times New Roman" w:eastAsia="Times New Roman" w:hAnsi="Times New Roman" w:cs="Times New Roman"/>
-        </w:rPr>
-      </w:pPr>
-      <w:r>
-        <w:rPr>
-          <w:rFonts w:ascii="Times New Roman" w:eastAsia="Times New Roman" w:hAnsi="Times New Roman" w:cs="Times New Roman"/>
+          <w:b/>
+          <w:bCs/>
+        </w:rPr>
+      </w:pPr>
+      <w:r>
+        <w:rPr>
+          <w:rFonts w:ascii="Times New Roman" w:eastAsia="Times New Roman" w:hAnsi="Times New Roman" w:cs="Times New Roman"/>
+          <w:b/>
+          <w:bCs/>
         </w:rPr>
         <w:t>Analysis</w:t>
       </w:r>
@@ -2633,19 +2587,216 @@
         <w:ind w:hanging="720"/>
         <w:rPr>
           <w:rFonts w:ascii="Times New Roman" w:eastAsia="Times New Roman" w:hAnsi="Times New Roman" w:cs="Times New Roman"/>
-        </w:rPr>
-      </w:pPr>
-      <w:r>
-        <w:rPr>
-          <w:rFonts w:ascii="Times New Roman" w:eastAsia="Times New Roman" w:hAnsi="Times New Roman" w:cs="Times New Roman"/>
+          <w:b/>
+          <w:bCs/>
+        </w:rPr>
+      </w:pPr>
+      <w:r>
+        <w:rPr>
+          <w:rFonts w:ascii="Times New Roman" w:eastAsia="Times New Roman" w:hAnsi="Times New Roman" w:cs="Times New Roman"/>
+          <w:b/>
+          <w:bCs/>
         </w:rPr>
         <w:t>Statistical test used to test the hypotheses</w:t>
       </w:r>
       <w:r>
         <w:rPr>
           <w:rFonts w:ascii="Times New Roman" w:eastAsia="Times New Roman" w:hAnsi="Times New Roman" w:cs="Times New Roman"/>
+          <w:b/>
+          <w:bCs/>
         </w:rPr>
         <w:t xml:space="preserve"> and output</w:t>
+      </w:r>
+    </w:p>
+    <w:p>
+      <w:pPr>
+        <w:pStyle w:val="ListParagraph"/>
+        <w:ind w:left="1440"/>
+        <w:rPr>
+          <w:rFonts w:ascii="Times New Roman" w:eastAsia="Times New Roman" w:hAnsi="Times New Roman" w:cs="Times New Roman"/>
+          <w:b/>
+          <w:bCs/>
+        </w:rPr>
+      </w:pPr>
+      <w:r>
+        <w:rPr>
+          <w:rFonts w:ascii="Times New Roman" w:eastAsia="Times New Roman" w:hAnsi="Times New Roman" w:cs="Times New Roman"/>
+          <w:b/>
+          <w:bCs/>
+        </w:rPr>
+        <w:t>Output:</w:t>
+      </w:r>
+    </w:p>
+    <w:p>
+      <w:pPr>
+        <w:pStyle w:val="ListParagraph"/>
+        <w:ind w:left="1440"/>
+        <w:rPr>
+          <w:rFonts w:ascii="Times New Roman" w:eastAsia="Times New Roman" w:hAnsi="Times New Roman" w:cs="Times New Roman"/>
+        </w:rPr>
+      </w:pPr>
+      <w:r>
+        <w:rPr>
+          <w:rFonts w:ascii="Times New Roman" w:eastAsia="Times New Roman" w:hAnsi="Times New Roman" w:cs="Times New Roman"/>
+        </w:rPr>
+        <w:t>To test the correlation between Price and Distance from Melbourne CBD, three correlation tests were conducted:</w:t>
+      </w:r>
+    </w:p>
+    <w:p>
+      <w:pPr>
+        <w:pStyle w:val="ListParagraph"/>
+        <w:ind w:left="1440"/>
+        <w:rPr>
+          <w:rFonts w:ascii="Times New Roman" w:eastAsia="Times New Roman" w:hAnsi="Times New Roman" w:cs="Times New Roman"/>
+        </w:rPr>
+      </w:pPr>
+    </w:p>
+    <w:p>
+      <w:pPr>
+        <w:pStyle w:val="ListParagraph"/>
+        <w:ind w:left="1440"/>
+        <w:rPr>
+          <w:rFonts w:ascii="Times New Roman" w:eastAsia="Times New Roman" w:hAnsi="Times New Roman" w:cs="Times New Roman"/>
+        </w:rPr>
+      </w:pPr>
+      <w:r>
+        <w:rPr>
+          <w:rFonts w:ascii="Times New Roman" w:eastAsia="Times New Roman" w:hAnsi="Times New Roman" w:cs="Times New Roman"/>
+        </w:rPr>
+        <w:lastRenderedPageBreak/>
+        <w:t>Pearson's correlation:</w:t>
+      </w:r>
+    </w:p>
+    <w:p>
+      <w:pPr>
+        <w:pStyle w:val="ListParagraph"/>
+        <w:ind w:left="1440"/>
+        <w:rPr>
+          <w:rFonts w:ascii="Times New Roman" w:eastAsia="Times New Roman" w:hAnsi="Times New Roman" w:cs="Times New Roman"/>
+        </w:rPr>
+      </w:pPr>
+      <w:r>
+        <w:rPr>
+          <w:rFonts w:ascii="Times New Roman" w:eastAsia="Times New Roman" w:hAnsi="Times New Roman" w:cs="Times New Roman"/>
+        </w:rPr>
+        <w:t>r = -0.0876, t = -2.9083, df = 1093, p = 0.003707</w:t>
+      </w:r>
+    </w:p>
+    <w:p>
+      <w:pPr>
+        <w:pStyle w:val="ListParagraph"/>
+        <w:ind w:left="1440"/>
+        <w:rPr>
+          <w:rFonts w:ascii="Times New Roman" w:eastAsia="Times New Roman" w:hAnsi="Times New Roman" w:cs="Times New Roman"/>
+        </w:rPr>
+      </w:pPr>
+      <w:r>
+        <w:rPr>
+          <w:rFonts w:ascii="Times New Roman" w:eastAsia="Times New Roman" w:hAnsi="Times New Roman" w:cs="Times New Roman"/>
+        </w:rPr>
+        <w:t>The 95% confidence interval is [-0.146, -0.029].</w:t>
+      </w:r>
+    </w:p>
+    <w:p>
+      <w:pPr>
+        <w:pStyle w:val="ListParagraph"/>
+        <w:ind w:left="1440"/>
+        <w:rPr>
+          <w:rFonts w:ascii="Times New Roman" w:eastAsia="Times New Roman" w:hAnsi="Times New Roman" w:cs="Times New Roman"/>
+        </w:rPr>
+      </w:pPr>
+    </w:p>
+    <w:p>
+      <w:pPr>
+        <w:pStyle w:val="ListParagraph"/>
+        <w:ind w:left="1440"/>
+        <w:rPr>
+          <w:rFonts w:ascii="Times New Roman" w:eastAsia="Times New Roman" w:hAnsi="Times New Roman" w:cs="Times New Roman"/>
+        </w:rPr>
+      </w:pPr>
+      <w:r>
+        <w:rPr>
+          <w:rFonts w:ascii="Times New Roman" w:eastAsia="Times New Roman" w:hAnsi="Times New Roman" w:cs="Times New Roman"/>
+        </w:rPr>
+        <w:t>Spearman's rank correlation:</w:t>
+      </w:r>
+    </w:p>
+    <w:p>
+      <w:pPr>
+        <w:pStyle w:val="ListParagraph"/>
+        <w:ind w:left="1440"/>
+        <w:rPr>
+          <w:rFonts w:ascii="Times New Roman" w:eastAsia="Times New Roman" w:hAnsi="Times New Roman" w:cs="Times New Roman"/>
+        </w:rPr>
+      </w:pPr>
+      <w:r>
+        <w:rPr>
+          <w:rFonts w:ascii="Times New Roman" w:eastAsia="Times New Roman" w:hAnsi="Times New Roman" w:cs="Times New Roman"/>
+        </w:rPr>
+        <w:t>rho = -0.0679, p = 0.0246</w:t>
+      </w:r>
+    </w:p>
+    <w:p>
+      <w:pPr>
+        <w:pStyle w:val="ListParagraph"/>
+        <w:ind w:left="1440"/>
+        <w:rPr>
+          <w:rFonts w:ascii="Times New Roman" w:eastAsia="Times New Roman" w:hAnsi="Times New Roman" w:cs="Times New Roman"/>
+        </w:rPr>
+      </w:pPr>
+    </w:p>
+    <w:p>
+      <w:pPr>
+        <w:pStyle w:val="ListParagraph"/>
+        <w:ind w:left="1440"/>
+        <w:rPr>
+          <w:rFonts w:ascii="Times New Roman" w:eastAsia="Times New Roman" w:hAnsi="Times New Roman" w:cs="Times New Roman"/>
+        </w:rPr>
+      </w:pPr>
+      <w:r>
+        <w:rPr>
+          <w:rFonts w:ascii="Times New Roman" w:eastAsia="Times New Roman" w:hAnsi="Times New Roman" w:cs="Times New Roman"/>
+        </w:rPr>
+        <w:t>Kendall's tau:</w:t>
+      </w:r>
+    </w:p>
+    <w:p>
+      <w:pPr>
+        <w:pStyle w:val="ListParagraph"/>
+        <w:ind w:left="1440"/>
+        <w:rPr>
+          <w:rFonts w:ascii="Times New Roman" w:eastAsia="Times New Roman" w:hAnsi="Times New Roman" w:cs="Times New Roman"/>
+        </w:rPr>
+      </w:pPr>
+      <w:r>
+        <w:rPr>
+          <w:rFonts w:ascii="Times New Roman" w:eastAsia="Times New Roman" w:hAnsi="Times New Roman" w:cs="Times New Roman"/>
+        </w:rPr>
+        <w:t>tau = -0.0461</w:t>
+      </w:r>
+    </w:p>
+    <w:p>
+      <w:pPr>
+        <w:pStyle w:val="ListParagraph"/>
+        <w:ind w:left="1440"/>
+        <w:rPr>
+          <w:rFonts w:ascii="Times New Roman" w:eastAsia="Times New Roman" w:hAnsi="Times New Roman" w:cs="Times New Roman"/>
+        </w:rPr>
+      </w:pPr>
+    </w:p>
+    <w:p>
+      <w:pPr>
+        <w:pStyle w:val="ListParagraph"/>
+        <w:ind w:left="1440"/>
+        <w:rPr>
+          <w:rFonts w:ascii="Times New Roman" w:eastAsia="Times New Roman" w:hAnsi="Times New Roman" w:cs="Times New Roman"/>
+        </w:rPr>
+      </w:pPr>
+      <w:r>
+        <w:rPr>
+          <w:rFonts w:ascii="Times New Roman" w:eastAsia="Times New Roman" w:hAnsi="Times New Roman" w:cs="Times New Roman"/>
+        </w:rPr>
+        <w:t>All three tests show a weak negative correlation between price and distance.</w:t>
       </w:r>
     </w:p>
     <w:p>
@@ -2667,17 +2818,23 @@
         <w:ind w:hanging="720"/>
         <w:rPr>
           <w:rFonts w:ascii="Times New Roman" w:eastAsia="Times New Roman" w:hAnsi="Times New Roman" w:cs="Times New Roman"/>
-        </w:rPr>
-      </w:pPr>
-      <w:r>
-        <w:rPr>
-          <w:rFonts w:ascii="Times New Roman" w:eastAsia="Times New Roman" w:hAnsi="Times New Roman" w:cs="Times New Roman"/>
+          <w:b/>
+          <w:bCs/>
+        </w:rPr>
+      </w:pPr>
+      <w:r>
+        <w:rPr>
+          <w:rFonts w:ascii="Times New Roman" w:eastAsia="Times New Roman" w:hAnsi="Times New Roman" w:cs="Times New Roman"/>
+          <w:b/>
+          <w:bCs/>
         </w:rPr>
         <w:t xml:space="preserve">The null hypothesis is </w:t>
       </w:r>
       <w:r>
         <w:rPr>
           <w:rFonts w:ascii="Times New Roman" w:eastAsia="Times New Roman" w:hAnsi="Times New Roman" w:cs="Times New Roman"/>
+          <w:b/>
+          <w:bCs/>
           <w:i/>
           <w:iCs/>
         </w:rPr>
@@ -2686,6 +2843,8 @@
       <w:r>
         <w:rPr>
           <w:rFonts w:ascii="Times New Roman" w:eastAsia="Times New Roman" w:hAnsi="Times New Roman" w:cs="Times New Roman"/>
+          <w:b/>
+          <w:bCs/>
           <w:i/>
           <w:iCs/>
         </w:rPr>
@@ -2694,20 +2853,59 @@
       <w:r>
         <w:rPr>
           <w:rFonts w:ascii="Times New Roman" w:eastAsia="Times New Roman" w:hAnsi="Times New Roman" w:cs="Times New Roman"/>
+          <w:b/>
+          <w:bCs/>
         </w:rPr>
         <w:t xml:space="preserve"> </w:t>
       </w:r>
       <w:r>
         <w:rPr>
           <w:rFonts w:ascii="Times New Roman" w:eastAsia="Times New Roman" w:hAnsi="Times New Roman" w:cs="Times New Roman"/>
+          <w:b/>
+          <w:bCs/>
         </w:rPr>
         <w:t>based on the p-value</w:t>
       </w:r>
       <w:r>
         <w:rPr>
           <w:rFonts w:ascii="Times New Roman" w:eastAsia="Times New Roman" w:hAnsi="Times New Roman" w:cs="Times New Roman"/>
+          <w:b/>
+          <w:bCs/>
         </w:rPr>
         <w:t xml:space="preserve"> </w:t>
+      </w:r>
+    </w:p>
+    <w:p>
+      <w:pPr>
+        <w:pStyle w:val="ListParagraph"/>
+        <w:ind w:left="1440"/>
+        <w:jc w:val="both"/>
+        <w:rPr>
+          <w:rFonts w:ascii="Times New Roman" w:hAnsi="Times New Roman" w:cs="Times New Roman"/>
+        </w:rPr>
+      </w:pPr>
+      <w:r>
+        <w:rPr>
+          <w:rFonts w:ascii="Times New Roman" w:hAnsi="Times New Roman" w:cs="Times New Roman"/>
+        </w:rPr>
+        <w:t>The null hypothesis is rejected based on the Pearson’s correlation p-value (p=0.0037&lt;0.05). This indicates a statistically significant though negative correlation between price and distance from the CBD (r=−0.088). The relationship suggests that as distance increases, price tends to decrease slightly. The 95% confidence interval [−0.</w:t>
+      </w:r>
+      <w:proofErr w:type="gramStart"/>
+      <w:r>
+        <w:rPr>
+          <w:rFonts w:ascii="Times New Roman" w:hAnsi="Times New Roman" w:cs="Times New Roman"/>
+        </w:rPr>
+        <w:t>146,−</w:t>
+      </w:r>
+      <w:proofErr w:type="gramEnd"/>
+      <w:r>
+        <w:rPr>
+          <w:rFonts w:ascii="Times New Roman" w:hAnsi="Times New Roman" w:cs="Times New Roman"/>
+        </w:rPr>
+        <w:t>0.029] does not include zero, supporting a true negative association</w:t>
+      </w:r>
+      <w:r>
+        <w:t>.</w:t>
       </w:r>
     </w:p>
     <w:p>
@@ -2758,7 +2956,6 @@
         <w:rPr>
           <w:rFonts w:ascii="Times New Roman" w:eastAsia="Times New Roman" w:hAnsi="Times New Roman" w:cs="Times New Roman"/>
         </w:rPr>
-        <w:lastRenderedPageBreak/>
         <w:t>What went well</w:t>
       </w:r>
     </w:p>

</xml_diff>

<commit_message>
Section 5 is completed
</commit_message>
<xml_diff>
--- a/7COM1079_Final report_template(Demo Version).docx
+++ b/7COM1079_Final report_template(Demo Version).docx
@@ -1944,14 +1944,27 @@
       <w:r>
         <w:t xml:space="preserve">                                                     Figure </w:t>
       </w:r>
-      <w:fldSimple w:instr=" SEQ Figure \* ARABIC ">
-        <w:r>
-          <w:rPr>
-            <w:noProof/>
-          </w:rPr>
-          <w:t>1</w:t>
-        </w:r>
-      </w:fldSimple>
+      <w:r>
+        <w:fldChar w:fldCharType="begin"/>
+      </w:r>
+      <w:r>
+        <w:instrText xml:space="preserve"> SEQ Figure \* ARABIC </w:instrText>
+      </w:r>
+      <w:r>
+        <w:fldChar w:fldCharType="separate"/>
+      </w:r>
+      <w:r>
+        <w:rPr>
+          <w:noProof/>
+        </w:rPr>
+        <w:t>1</w:t>
+      </w:r>
+      <w:r>
+        <w:rPr>
+          <w:noProof/>
+        </w:rPr>
+        <w:fldChar w:fldCharType="end"/>
+      </w:r>
       <w:r>
         <w:t xml:space="preserve">: </w:t>
       </w:r>
@@ -2028,14 +2041,27 @@
       <w:r>
         <w:t xml:space="preserve">                                                                                  Figure </w:t>
       </w:r>
-      <w:fldSimple w:instr=" SEQ Figure \* ARABIC ">
-        <w:r>
-          <w:rPr>
-            <w:noProof/>
-          </w:rPr>
-          <w:t>2</w:t>
-        </w:r>
-      </w:fldSimple>
+      <w:r>
+        <w:fldChar w:fldCharType="begin"/>
+      </w:r>
+      <w:r>
+        <w:instrText xml:space="preserve"> SEQ Figure \* ARABIC </w:instrText>
+      </w:r>
+      <w:r>
+        <w:fldChar w:fldCharType="separate"/>
+      </w:r>
+      <w:r>
+        <w:rPr>
+          <w:noProof/>
+        </w:rPr>
+        <w:t>2</w:t>
+      </w:r>
+      <w:r>
+        <w:rPr>
+          <w:noProof/>
+        </w:rPr>
+        <w:fldChar w:fldCharType="end"/>
+      </w:r>
       <w:r>
         <w:t xml:space="preserve">: </w:t>
       </w:r>
@@ -2105,14 +2131,27 @@
       <w:r>
         <w:t xml:space="preserve">                                                                       Figure </w:t>
       </w:r>
-      <w:fldSimple w:instr=" SEQ Figure \* ARABIC ">
-        <w:r>
-          <w:rPr>
-            <w:noProof/>
-          </w:rPr>
-          <w:t>3</w:t>
-        </w:r>
-      </w:fldSimple>
+      <w:r>
+        <w:fldChar w:fldCharType="begin"/>
+      </w:r>
+      <w:r>
+        <w:instrText xml:space="preserve"> SEQ Figure \* ARABIC </w:instrText>
+      </w:r>
+      <w:r>
+        <w:fldChar w:fldCharType="separate"/>
+      </w:r>
+      <w:r>
+        <w:rPr>
+          <w:noProof/>
+        </w:rPr>
+        <w:t>3</w:t>
+      </w:r>
+      <w:r>
+        <w:rPr>
+          <w:noProof/>
+        </w:rPr>
+        <w:fldChar w:fldCharType="end"/>
+      </w:r>
       <w:r>
         <w:t xml:space="preserve">: </w:t>
       </w:r>
@@ -2190,14 +2229,27 @@
       <w:r>
         <w:t xml:space="preserve">                                                                    Figure </w:t>
       </w:r>
-      <w:fldSimple w:instr=" SEQ Figure \* ARABIC ">
-        <w:r>
-          <w:rPr>
-            <w:noProof/>
-          </w:rPr>
-          <w:t>4</w:t>
-        </w:r>
-      </w:fldSimple>
+      <w:r>
+        <w:fldChar w:fldCharType="begin"/>
+      </w:r>
+      <w:r>
+        <w:instrText xml:space="preserve"> SEQ Figure \* ARABIC </w:instrText>
+      </w:r>
+      <w:r>
+        <w:fldChar w:fldCharType="separate"/>
+      </w:r>
+      <w:r>
+        <w:rPr>
+          <w:noProof/>
+        </w:rPr>
+        <w:t>4</w:t>
+      </w:r>
+      <w:r>
+        <w:rPr>
+          <w:noProof/>
+        </w:rPr>
+        <w:fldChar w:fldCharType="end"/>
+      </w:r>
       <w:r>
         <w:t>:</w:t>
       </w:r>
@@ -2281,14 +2333,27 @@
       <w:r>
         <w:t xml:space="preserve">                                            Figure </w:t>
       </w:r>
-      <w:fldSimple w:instr=" SEQ Figure \* ARABIC ">
-        <w:r>
-          <w:rPr>
-            <w:noProof/>
-          </w:rPr>
-          <w:t>5</w:t>
-        </w:r>
-      </w:fldSimple>
+      <w:r>
+        <w:fldChar w:fldCharType="begin"/>
+      </w:r>
+      <w:r>
+        <w:instrText xml:space="preserve"> SEQ Figure \* ARABIC </w:instrText>
+      </w:r>
+      <w:r>
+        <w:fldChar w:fldCharType="separate"/>
+      </w:r>
+      <w:r>
+        <w:rPr>
+          <w:noProof/>
+        </w:rPr>
+        <w:t>5</w:t>
+      </w:r>
+      <w:r>
+        <w:rPr>
+          <w:noProof/>
+        </w:rPr>
+        <w:fldChar w:fldCharType="end"/>
+      </w:r>
       <w:r>
         <w:t>:</w:t>
       </w:r>
@@ -2931,11 +2996,15 @@
         </w:numPr>
         <w:rPr>
           <w:rFonts w:ascii="Times New Roman" w:eastAsia="Times New Roman" w:hAnsi="Times New Roman" w:cs="Times New Roman"/>
-        </w:rPr>
-      </w:pPr>
-      <w:r>
-        <w:rPr>
-          <w:rFonts w:ascii="Times New Roman" w:eastAsia="Times New Roman" w:hAnsi="Times New Roman" w:cs="Times New Roman"/>
+          <w:b/>
+          <w:bCs/>
+        </w:rPr>
+      </w:pPr>
+      <w:r>
+        <w:rPr>
+          <w:rFonts w:ascii="Times New Roman" w:eastAsia="Times New Roman" w:hAnsi="Times New Roman" w:cs="Times New Roman"/>
+          <w:b/>
+          <w:bCs/>
         </w:rPr>
         <w:t>Evaluation – group’s experience at 7COM1079</w:t>
       </w:r>
@@ -2950,14 +3019,49 @@
         <w:ind w:hanging="720"/>
         <w:rPr>
           <w:rFonts w:ascii="Times New Roman" w:eastAsia="Times New Roman" w:hAnsi="Times New Roman" w:cs="Times New Roman"/>
-        </w:rPr>
-      </w:pPr>
-      <w:r>
-        <w:rPr>
-          <w:rFonts w:ascii="Times New Roman" w:eastAsia="Times New Roman" w:hAnsi="Times New Roman" w:cs="Times New Roman"/>
+          <w:b/>
+          <w:bCs/>
+        </w:rPr>
+      </w:pPr>
+      <w:r>
+        <w:rPr>
+          <w:rFonts w:ascii="Times New Roman" w:eastAsia="Times New Roman" w:hAnsi="Times New Roman" w:cs="Times New Roman"/>
+          <w:b/>
+          <w:bCs/>
         </w:rPr>
         <w:t>What went well</w:t>
       </w:r>
+    </w:p>
+    <w:p>
+      <w:pPr>
+        <w:pStyle w:val="ListParagraph"/>
+        <w:ind w:left="1440"/>
+        <w:jc w:val="both"/>
+        <w:rPr>
+          <w:rFonts w:ascii="Times New Roman" w:eastAsia="Times New Roman" w:hAnsi="Times New Roman" w:cs="Times New Roman"/>
+          <w:kern w:val="0"/>
+          <w:lang w:val="en-US"/>
+          <w14:ligatures w14:val="none"/>
+        </w:rPr>
+      </w:pPr>
+      <w:r>
+        <w:rPr>
+          <w:rFonts w:ascii="Times New Roman" w:eastAsia="Times New Roman" w:hAnsi="Times New Roman" w:cs="Times New Roman"/>
+          <w:kern w:val="0"/>
+          <w:lang w:val="en-US"/>
+          <w14:ligatures w14:val="none"/>
+        </w:rPr>
+        <w:t>Our group worked well together throughout the assignment. At first, we had experienced little hardship due to lack of communication as members of the group are from different countries. Communication was consistent later on through frequent meetings and shared materials. We divided work based on individual strengths, which lead to rapid progress in data cleaning, analysis, and visualization. R Studio and GitHub made it easier to perform repeatable analysis and version control. We stayed focused on the research issue, which kept the project organized and goal-oriented.</w:t>
+      </w:r>
+    </w:p>
+    <w:p>
+      <w:pPr>
+        <w:pStyle w:val="ListParagraph"/>
+        <w:ind w:left="1440"/>
+        <w:rPr>
+          <w:rFonts w:ascii="Times New Roman" w:hAnsi="Times New Roman" w:cs="Times New Roman"/>
+        </w:rPr>
+      </w:pPr>
     </w:p>
     <w:p>
       <w:pPr>
@@ -2969,31 +3073,85 @@
         <w:ind w:hanging="720"/>
         <w:rPr>
           <w:rFonts w:ascii="Times New Roman" w:eastAsia="Times New Roman" w:hAnsi="Times New Roman" w:cs="Times New Roman"/>
-        </w:rPr>
-      </w:pPr>
-      <w:r>
-        <w:rPr>
-          <w:rFonts w:ascii="Times New Roman" w:eastAsia="Times New Roman" w:hAnsi="Times New Roman" w:cs="Times New Roman"/>
+          <w:b/>
+          <w:bCs/>
+        </w:rPr>
+      </w:pPr>
+      <w:r>
+        <w:rPr>
+          <w:rFonts w:ascii="Times New Roman" w:eastAsia="Times New Roman" w:hAnsi="Times New Roman" w:cs="Times New Roman"/>
+          <w:b/>
+          <w:bCs/>
         </w:rPr>
         <w:t>Points</w:t>
       </w:r>
       <w:r>
         <w:rPr>
           <w:rFonts w:ascii="Times New Roman" w:eastAsia="Times New Roman" w:hAnsi="Times New Roman" w:cs="Times New Roman"/>
+          <w:b/>
+          <w:bCs/>
         </w:rPr>
         <w:t xml:space="preserve"> </w:t>
       </w:r>
       <w:r>
         <w:rPr>
           <w:rFonts w:ascii="Times New Roman" w:eastAsia="Times New Roman" w:hAnsi="Times New Roman" w:cs="Times New Roman"/>
+          <w:b/>
+          <w:bCs/>
         </w:rPr>
         <w:t xml:space="preserve">for </w:t>
       </w:r>
       <w:r>
         <w:rPr>
           <w:rFonts w:ascii="Times New Roman" w:eastAsia="Times New Roman" w:hAnsi="Times New Roman" w:cs="Times New Roman"/>
+          <w:b/>
+          <w:bCs/>
         </w:rPr>
         <w:t>improvement</w:t>
+      </w:r>
+    </w:p>
+    <w:p>
+      <w:pPr>
+        <w:pStyle w:val="ListParagraph"/>
+        <w:ind w:left="1440"/>
+        <w:jc w:val="both"/>
+        <w:rPr>
+          <w:rFonts w:ascii="Times New Roman" w:eastAsia="Times New Roman" w:hAnsi="Times New Roman" w:cs="Times New Roman"/>
+        </w:rPr>
+      </w:pPr>
+      <w:r>
+        <w:rPr>
+          <w:rFonts w:ascii="Times New Roman" w:eastAsia="Times New Roman" w:hAnsi="Times New Roman" w:cs="Times New Roman"/>
+        </w:rPr>
+        <w:t xml:space="preserve">We experienced difficulties in aligning our initial </w:t>
+      </w:r>
+      <w:proofErr w:type="gramStart"/>
+      <w:r>
+        <w:rPr>
+          <w:rFonts w:ascii="Times New Roman" w:eastAsia="Times New Roman" w:hAnsi="Times New Roman" w:cs="Times New Roman"/>
+        </w:rPr>
+        <w:t>visualizations  which</w:t>
+      </w:r>
+      <w:proofErr w:type="gramEnd"/>
+      <w:r>
+        <w:rPr>
+          <w:rFonts w:ascii="Times New Roman" w:eastAsia="Times New Roman" w:hAnsi="Times New Roman" w:cs="Times New Roman"/>
+        </w:rPr>
+        <w:t xml:space="preserve"> required multiple changes.  Some team members had little prior experience using GitHub, which delayed initial communication.  Furthermore, more </w:t>
+      </w:r>
+      <w:proofErr w:type="gramStart"/>
+      <w:r>
+        <w:rPr>
+          <w:rFonts w:ascii="Times New Roman" w:eastAsia="Times New Roman" w:hAnsi="Times New Roman" w:cs="Times New Roman"/>
+        </w:rPr>
+        <w:t>frequent  evaluations</w:t>
+      </w:r>
+      <w:proofErr w:type="gramEnd"/>
+      <w:r>
+        <w:rPr>
+          <w:rFonts w:ascii="Times New Roman" w:eastAsia="Times New Roman" w:hAnsi="Times New Roman" w:cs="Times New Roman"/>
+        </w:rPr>
+        <w:t xml:space="preserve"> of R outputs would have helped detect formatting errors sooner.</w:t>
       </w:r>
     </w:p>
     <w:p>
@@ -3006,13 +3164,47 @@
         <w:ind w:hanging="720"/>
         <w:rPr>
           <w:rFonts w:ascii="Times New Roman" w:eastAsia="Times New Roman" w:hAnsi="Times New Roman" w:cs="Times New Roman"/>
-        </w:rPr>
-      </w:pPr>
-      <w:r>
-        <w:rPr>
-          <w:rFonts w:ascii="Times New Roman" w:eastAsia="Times New Roman" w:hAnsi="Times New Roman" w:cs="Times New Roman"/>
+          <w:b/>
+          <w:bCs/>
+        </w:rPr>
+      </w:pPr>
+      <w:r>
+        <w:rPr>
+          <w:rFonts w:ascii="Times New Roman" w:eastAsia="Times New Roman" w:hAnsi="Times New Roman" w:cs="Times New Roman"/>
+          <w:b/>
+          <w:bCs/>
         </w:rPr>
         <w:t>Group’s time management</w:t>
+      </w:r>
+    </w:p>
+    <w:p>
+      <w:pPr>
+        <w:pStyle w:val="ListParagraph"/>
+        <w:ind w:left="1440"/>
+        <w:jc w:val="both"/>
+        <w:rPr>
+          <w:rFonts w:ascii="Times New Roman" w:eastAsia="Times New Roman" w:hAnsi="Times New Roman" w:cs="Times New Roman"/>
+        </w:rPr>
+      </w:pPr>
+      <w:r>
+        <w:rPr>
+          <w:rFonts w:ascii="Times New Roman" w:eastAsia="Times New Roman" w:hAnsi="Times New Roman" w:cs="Times New Roman"/>
+        </w:rPr>
+        <w:t xml:space="preserve">Time management was mostly good.  </w:t>
+      </w:r>
+      <w:proofErr w:type="gramStart"/>
+      <w:r>
+        <w:rPr>
+          <w:rFonts w:ascii="Times New Roman" w:eastAsia="Times New Roman" w:hAnsi="Times New Roman" w:cs="Times New Roman"/>
+        </w:rPr>
+        <w:t>We  set</w:t>
+      </w:r>
+      <w:proofErr w:type="gramEnd"/>
+      <w:r>
+        <w:rPr>
+          <w:rFonts w:ascii="Times New Roman" w:eastAsia="Times New Roman" w:hAnsi="Times New Roman" w:cs="Times New Roman"/>
+        </w:rPr>
+        <w:t xml:space="preserve"> weekly milestones and followed a shared timeline.  However, the final week was rushed due to other deadlines.  Starting the write-up earlier, while the analysis was still underway, would have minimized last-minute pressure and provided more time for refinement.</w:t>
       </w:r>
     </w:p>
     <w:p>
@@ -3025,13 +3217,33 @@
         <w:ind w:hanging="720"/>
         <w:rPr>
           <w:rFonts w:ascii="Times New Roman" w:eastAsia="Times New Roman" w:hAnsi="Times New Roman" w:cs="Times New Roman"/>
-        </w:rPr>
-      </w:pPr>
-      <w:r>
-        <w:rPr>
-          <w:rFonts w:ascii="Times New Roman" w:eastAsia="Times New Roman" w:hAnsi="Times New Roman" w:cs="Times New Roman"/>
+          <w:b/>
+          <w:bCs/>
+        </w:rPr>
+      </w:pPr>
+      <w:r>
+        <w:rPr>
+          <w:rFonts w:ascii="Times New Roman" w:eastAsia="Times New Roman" w:hAnsi="Times New Roman" w:cs="Times New Roman"/>
+          <w:b/>
+          <w:bCs/>
         </w:rPr>
         <w:t>Project’s overall judgement</w:t>
+      </w:r>
+    </w:p>
+    <w:p>
+      <w:pPr>
+        <w:pStyle w:val="ListParagraph"/>
+        <w:ind w:left="1440"/>
+        <w:jc w:val="both"/>
+        <w:rPr>
+          <w:rFonts w:ascii="Times New Roman" w:eastAsia="Times New Roman" w:hAnsi="Times New Roman" w:cs="Times New Roman"/>
+        </w:rPr>
+      </w:pPr>
+      <w:r>
+        <w:rPr>
+          <w:rFonts w:ascii="Times New Roman" w:eastAsia="Times New Roman" w:hAnsi="Times New Roman" w:cs="Times New Roman"/>
+        </w:rPr>
+        <w:t>Overall, the project was successful. The project gained momentum when we reserved a slot for our research question demo and received valuable feedback from our module leaders. We addressed the research question using proper statistical tests and clear visuals. The analysis is well-documented and rationally organized.</w:t>
       </w:r>
     </w:p>
     <w:p>
@@ -3044,14 +3256,239 @@
         <w:ind w:hanging="720"/>
         <w:rPr>
           <w:rFonts w:ascii="Times New Roman" w:eastAsia="Times New Roman" w:hAnsi="Times New Roman" w:cs="Times New Roman"/>
-        </w:rPr>
-      </w:pPr>
-      <w:r>
-        <w:rPr>
-          <w:rFonts w:ascii="Times New Roman" w:eastAsia="Times New Roman" w:hAnsi="Times New Roman" w:cs="Times New Roman"/>
+          <w:b/>
+          <w:bCs/>
+        </w:rPr>
+      </w:pPr>
+      <w:r>
+        <w:rPr>
+          <w:rFonts w:ascii="Times New Roman" w:eastAsia="Times New Roman" w:hAnsi="Times New Roman" w:cs="Times New Roman"/>
+          <w:b/>
+          <w:bCs/>
         </w:rPr>
         <w:t>Comment on GitHub log output</w:t>
       </w:r>
+    </w:p>
+    <w:p>
+      <w:pPr>
+        <w:pStyle w:val="ListParagraph"/>
+        <w:ind w:left="1440"/>
+        <w:jc w:val="both"/>
+        <w:rPr>
+          <w:rFonts w:ascii="Times New Roman" w:eastAsia="Times New Roman" w:hAnsi="Times New Roman" w:cs="Times New Roman"/>
+        </w:rPr>
+      </w:pPr>
+      <w:r>
+        <w:rPr>
+          <w:rFonts w:ascii="Times New Roman" w:eastAsia="Times New Roman" w:hAnsi="Times New Roman" w:cs="Times New Roman"/>
+        </w:rPr>
+        <w:lastRenderedPageBreak/>
+        <w:t>The GitHub log output shows our progress throughout the project.  The commit history represents a planned development process, beginning with data import and progressing through cleaning, analysis, visualization, and reporting.  The three most major commits are shown below, each representing a critical stage in the project's evolution.</w:t>
+      </w:r>
+      <w:r>
+        <w:rPr>
+          <w:rFonts w:ascii="Times New Roman" w:eastAsia="Times New Roman" w:hAnsi="Times New Roman" w:cs="Times New Roman"/>
+        </w:rPr>
+        <w:t xml:space="preserve"> The top three important commits for our project are:</w:t>
+      </w:r>
+    </w:p>
+    <w:p>
+      <w:pPr>
+        <w:pStyle w:val="ListParagraph"/>
+        <w:numPr>
+          <w:ilvl w:val="0"/>
+          <w:numId w:val="35"/>
+        </w:numPr>
+        <w:jc w:val="both"/>
+        <w:rPr>
+          <w:rFonts w:ascii="Times New Roman" w:eastAsia="Times New Roman" w:hAnsi="Times New Roman" w:cs="Times New Roman"/>
+        </w:rPr>
+      </w:pPr>
+      <w:r>
+        <w:rPr>
+          <w:rFonts w:ascii="Times New Roman" w:eastAsia="Times New Roman" w:hAnsi="Times New Roman" w:cs="Times New Roman"/>
+          <w:b/>
+          <w:bCs/>
+        </w:rPr>
+        <w:t xml:space="preserve">Commit </w:t>
+      </w:r>
+      <w:r>
+        <w:rPr>
+          <w:rFonts w:ascii="Times New Roman" w:eastAsia="Times New Roman" w:hAnsi="Times New Roman" w:cs="Times New Roman"/>
+          <w:b/>
+          <w:bCs/>
+        </w:rPr>
+        <w:t>M</w:t>
+      </w:r>
+      <w:r>
+        <w:rPr>
+          <w:rFonts w:ascii="Times New Roman" w:eastAsia="Times New Roman" w:hAnsi="Times New Roman" w:cs="Times New Roman"/>
+          <w:b/>
+          <w:bCs/>
+        </w:rPr>
+        <w:t>essage:</w:t>
+      </w:r>
+      <w:r>
+        <w:rPr>
+          <w:rFonts w:ascii="Times New Roman" w:eastAsia="Times New Roman" w:hAnsi="Times New Roman" w:cs="Times New Roman"/>
+        </w:rPr>
+        <w:t xml:space="preserve"> “Completed background research”</w:t>
+      </w:r>
+    </w:p>
+    <w:p>
+      <w:pPr>
+        <w:pStyle w:val="ListParagraph"/>
+        <w:ind w:left="2160"/>
+        <w:jc w:val="both"/>
+        <w:rPr>
+          <w:rFonts w:ascii="Times New Roman" w:eastAsia="Times New Roman" w:hAnsi="Times New Roman" w:cs="Times New Roman"/>
+        </w:rPr>
+      </w:pPr>
+      <w:r>
+        <w:rPr>
+          <w:rFonts w:ascii="Times New Roman" w:eastAsia="Times New Roman" w:hAnsi="Times New Roman" w:cs="Times New Roman"/>
+        </w:rPr>
+        <w:t>This commit established the project’s theoretical foundation by summarizing relevant literature and clarifying the motivation behind the research question.</w:t>
+      </w:r>
+    </w:p>
+    <w:p>
+      <w:pPr>
+        <w:pStyle w:val="ListParagraph"/>
+        <w:numPr>
+          <w:ilvl w:val="0"/>
+          <w:numId w:val="35"/>
+        </w:numPr>
+        <w:jc w:val="both"/>
+        <w:rPr>
+          <w:rFonts w:ascii="Times New Roman" w:eastAsia="Times New Roman" w:hAnsi="Times New Roman" w:cs="Times New Roman"/>
+        </w:rPr>
+      </w:pPr>
+      <w:r>
+        <w:rPr>
+          <w:rFonts w:ascii="Times New Roman" w:eastAsia="Times New Roman" w:hAnsi="Times New Roman" w:cs="Times New Roman"/>
+          <w:b/>
+          <w:bCs/>
+        </w:rPr>
+        <w:t xml:space="preserve">Commit </w:t>
+      </w:r>
+      <w:r>
+        <w:rPr>
+          <w:rFonts w:ascii="Times New Roman" w:eastAsia="Times New Roman" w:hAnsi="Times New Roman" w:cs="Times New Roman"/>
+          <w:b/>
+          <w:bCs/>
+        </w:rPr>
+        <w:t>M</w:t>
+      </w:r>
+      <w:r>
+        <w:rPr>
+          <w:rFonts w:ascii="Times New Roman" w:eastAsia="Times New Roman" w:hAnsi="Times New Roman" w:cs="Times New Roman"/>
+          <w:b/>
+          <w:bCs/>
+        </w:rPr>
+        <w:t>essage:</w:t>
+      </w:r>
+      <w:r>
+        <w:rPr>
+          <w:rFonts w:ascii="Times New Roman" w:eastAsia="Times New Roman" w:hAnsi="Times New Roman" w:cs="Times New Roman"/>
+        </w:rPr>
+        <w:t xml:space="preserve"> “Completed visualization by using correlation between distance and price”</w:t>
+      </w:r>
+    </w:p>
+    <w:p>
+      <w:pPr>
+        <w:pStyle w:val="ListParagraph"/>
+        <w:ind w:left="2160"/>
+        <w:jc w:val="both"/>
+        <w:rPr>
+          <w:rFonts w:ascii="Times New Roman" w:eastAsia="Times New Roman" w:hAnsi="Times New Roman" w:cs="Times New Roman"/>
+        </w:rPr>
+      </w:pPr>
+      <w:r>
+        <w:rPr>
+          <w:rFonts w:ascii="Times New Roman" w:eastAsia="Times New Roman" w:hAnsi="Times New Roman" w:cs="Times New Roman"/>
+        </w:rPr>
+        <w:t>This update added key plots that helped interpret data patterns and visually assess the relationship between distance and housing prices.</w:t>
+      </w:r>
+    </w:p>
+    <w:p>
+      <w:pPr>
+        <w:pStyle w:val="ListParagraph"/>
+        <w:numPr>
+          <w:ilvl w:val="0"/>
+          <w:numId w:val="35"/>
+        </w:numPr>
+        <w:jc w:val="both"/>
+        <w:rPr>
+          <w:rFonts w:ascii="Times New Roman" w:eastAsia="Times New Roman" w:hAnsi="Times New Roman" w:cs="Times New Roman"/>
+        </w:rPr>
+      </w:pPr>
+      <w:r>
+        <w:rPr>
+          <w:rFonts w:ascii="Times New Roman" w:eastAsia="Times New Roman" w:hAnsi="Times New Roman" w:cs="Times New Roman"/>
+          <w:b/>
+          <w:bCs/>
+        </w:rPr>
+        <w:t xml:space="preserve">Commit </w:t>
+      </w:r>
+      <w:r>
+        <w:rPr>
+          <w:rFonts w:ascii="Times New Roman" w:eastAsia="Times New Roman" w:hAnsi="Times New Roman" w:cs="Times New Roman"/>
+          <w:b/>
+          <w:bCs/>
+        </w:rPr>
+        <w:t>M</w:t>
+      </w:r>
+      <w:r>
+        <w:rPr>
+          <w:rFonts w:ascii="Times New Roman" w:eastAsia="Times New Roman" w:hAnsi="Times New Roman" w:cs="Times New Roman"/>
+          <w:b/>
+          <w:bCs/>
+        </w:rPr>
+        <w:t>essage:</w:t>
+      </w:r>
+      <w:r>
+        <w:rPr>
+          <w:rFonts w:ascii="Times New Roman" w:eastAsia="Times New Roman" w:hAnsi="Times New Roman" w:cs="Times New Roman"/>
+        </w:rPr>
+        <w:t xml:space="preserve"> “Analysis done using Pearson, Kendall and Spearman correlation”</w:t>
+      </w:r>
+    </w:p>
+    <w:p>
+      <w:pPr>
+        <w:pStyle w:val="ListParagraph"/>
+        <w:ind w:left="2160"/>
+        <w:jc w:val="both"/>
+        <w:rPr>
+          <w:rFonts w:ascii="Times New Roman" w:eastAsia="Times New Roman" w:hAnsi="Times New Roman" w:cs="Times New Roman"/>
+        </w:rPr>
+      </w:pPr>
+      <w:r>
+        <w:rPr>
+          <w:rFonts w:ascii="Times New Roman" w:eastAsia="Times New Roman" w:hAnsi="Times New Roman" w:cs="Times New Roman"/>
+        </w:rPr>
+        <w:t>This commit strengthened the project by applying multiple correlation methods, improving statistical reliability and validating the findings.</w:t>
+      </w:r>
+    </w:p>
+    <w:p>
+      <w:pPr>
+        <w:pStyle w:val="ListParagraph"/>
+        <w:ind w:left="1440"/>
+        <w:jc w:val="both"/>
+        <w:rPr>
+          <w:rFonts w:ascii="Times New Roman" w:eastAsia="Times New Roman" w:hAnsi="Times New Roman" w:cs="Times New Roman"/>
+        </w:rPr>
+      </w:pPr>
+    </w:p>
+    <w:p>
+      <w:pPr>
+        <w:pStyle w:val="ListParagraph"/>
+        <w:ind w:left="1440"/>
+        <w:rPr>
+          <w:rFonts w:ascii="Times New Roman" w:eastAsia="Times New Roman" w:hAnsi="Times New Roman" w:cs="Times New Roman"/>
+          <w:b/>
+          <w:bCs/>
+        </w:rPr>
+      </w:pPr>
     </w:p>
     <w:p>
       <w:pPr>
@@ -9057,6 +9494,92 @@
     </w:lvl>
   </w:abstractNum>
   <w:abstractNum w:abstractNumId="27" w15:restartNumberingAfterBreak="0">
+    <w:nsid w:val="564427A2"/>
+    <w:multiLevelType w:val="hybridMultilevel"/>
+    <w:tmpl w:val="36DAA186"/>
+    <w:lvl w:ilvl="0" w:tplc="0409000F">
+      <w:start w:val="1"/>
+      <w:numFmt w:val="decimal"/>
+      <w:lvlText w:val="%1."/>
+      <w:lvlJc w:val="left"/>
+      <w:pPr>
+        <w:ind w:left="2160" w:hanging="360"/>
+      </w:pPr>
+    </w:lvl>
+    <w:lvl w:ilvl="1" w:tplc="04090019" w:tentative="1">
+      <w:start w:val="1"/>
+      <w:numFmt w:val="lowerLetter"/>
+      <w:lvlText w:val="%2."/>
+      <w:lvlJc w:val="left"/>
+      <w:pPr>
+        <w:ind w:left="2880" w:hanging="360"/>
+      </w:pPr>
+    </w:lvl>
+    <w:lvl w:ilvl="2" w:tplc="0409001B" w:tentative="1">
+      <w:start w:val="1"/>
+      <w:numFmt w:val="lowerRoman"/>
+      <w:lvlText w:val="%3."/>
+      <w:lvlJc w:val="right"/>
+      <w:pPr>
+        <w:ind w:left="3600" w:hanging="180"/>
+      </w:pPr>
+    </w:lvl>
+    <w:lvl w:ilvl="3" w:tplc="0409000F" w:tentative="1">
+      <w:start w:val="1"/>
+      <w:numFmt w:val="decimal"/>
+      <w:lvlText w:val="%4."/>
+      <w:lvlJc w:val="left"/>
+      <w:pPr>
+        <w:ind w:left="4320" w:hanging="360"/>
+      </w:pPr>
+    </w:lvl>
+    <w:lvl w:ilvl="4" w:tplc="04090019" w:tentative="1">
+      <w:start w:val="1"/>
+      <w:numFmt w:val="lowerLetter"/>
+      <w:lvlText w:val="%5."/>
+      <w:lvlJc w:val="left"/>
+      <w:pPr>
+        <w:ind w:left="5040" w:hanging="360"/>
+      </w:pPr>
+    </w:lvl>
+    <w:lvl w:ilvl="5" w:tplc="0409001B" w:tentative="1">
+      <w:start w:val="1"/>
+      <w:numFmt w:val="lowerRoman"/>
+      <w:lvlText w:val="%6."/>
+      <w:lvlJc w:val="right"/>
+      <w:pPr>
+        <w:ind w:left="5760" w:hanging="180"/>
+      </w:pPr>
+    </w:lvl>
+    <w:lvl w:ilvl="6" w:tplc="0409000F" w:tentative="1">
+      <w:start w:val="1"/>
+      <w:numFmt w:val="decimal"/>
+      <w:lvlText w:val="%7."/>
+      <w:lvlJc w:val="left"/>
+      <w:pPr>
+        <w:ind w:left="6480" w:hanging="360"/>
+      </w:pPr>
+    </w:lvl>
+    <w:lvl w:ilvl="7" w:tplc="04090019" w:tentative="1">
+      <w:start w:val="1"/>
+      <w:numFmt w:val="lowerLetter"/>
+      <w:lvlText w:val="%8."/>
+      <w:lvlJc w:val="left"/>
+      <w:pPr>
+        <w:ind w:left="7200" w:hanging="360"/>
+      </w:pPr>
+    </w:lvl>
+    <w:lvl w:ilvl="8" w:tplc="0409001B" w:tentative="1">
+      <w:start w:val="1"/>
+      <w:numFmt w:val="lowerRoman"/>
+      <w:lvlText w:val="%9."/>
+      <w:lvlJc w:val="right"/>
+      <w:pPr>
+        <w:ind w:left="7920" w:hanging="180"/>
+      </w:pPr>
+    </w:lvl>
+  </w:abstractNum>
+  <w:abstractNum w:abstractNumId="28" w15:restartNumberingAfterBreak="0">
     <w:nsid w:val="573E3B79"/>
     <w:multiLevelType w:val="hybridMultilevel"/>
     <w:tmpl w:val="FFFFFFFF"/>
@@ -9142,7 +9665,7 @@
       </w:pPr>
     </w:lvl>
   </w:abstractNum>
-  <w:abstractNum w:abstractNumId="28" w15:restartNumberingAfterBreak="0">
+  <w:abstractNum w:abstractNumId="29" w15:restartNumberingAfterBreak="0">
     <w:nsid w:val="5A72411A"/>
     <w:multiLevelType w:val="hybridMultilevel"/>
     <w:tmpl w:val="C31A5862"/>
@@ -9228,7 +9751,7 @@
       </w:pPr>
     </w:lvl>
   </w:abstractNum>
-  <w:abstractNum w:abstractNumId="29" w15:restartNumberingAfterBreak="0">
+  <w:abstractNum w:abstractNumId="30" w15:restartNumberingAfterBreak="0">
     <w:nsid w:val="64424843"/>
     <w:multiLevelType w:val="hybridMultilevel"/>
     <w:tmpl w:val="FFFFFFFF"/>
@@ -9314,7 +9837,7 @@
       </w:pPr>
     </w:lvl>
   </w:abstractNum>
-  <w:abstractNum w:abstractNumId="30" w15:restartNumberingAfterBreak="0">
+  <w:abstractNum w:abstractNumId="31" w15:restartNumberingAfterBreak="0">
     <w:nsid w:val="64803963"/>
     <w:multiLevelType w:val="multilevel"/>
     <w:tmpl w:val="FFFFFFFF"/>
@@ -9400,7 +9923,7 @@
       </w:pPr>
     </w:lvl>
   </w:abstractNum>
-  <w:abstractNum w:abstractNumId="31" w15:restartNumberingAfterBreak="0">
+  <w:abstractNum w:abstractNumId="32" w15:restartNumberingAfterBreak="0">
     <w:nsid w:val="662D2694"/>
     <w:multiLevelType w:val="hybridMultilevel"/>
     <w:tmpl w:val="FFFFFFFF"/>
@@ -9486,7 +10009,7 @@
       </w:pPr>
     </w:lvl>
   </w:abstractNum>
-  <w:abstractNum w:abstractNumId="32" w15:restartNumberingAfterBreak="0">
+  <w:abstractNum w:abstractNumId="33" w15:restartNumberingAfterBreak="0">
     <w:nsid w:val="6989EEEE"/>
     <w:multiLevelType w:val="multilevel"/>
     <w:tmpl w:val="FFFFFFFF"/>
@@ -9572,7 +10095,7 @@
       </w:pPr>
     </w:lvl>
   </w:abstractNum>
-  <w:abstractNum w:abstractNumId="33" w15:restartNumberingAfterBreak="0">
+  <w:abstractNum w:abstractNumId="34" w15:restartNumberingAfterBreak="0">
     <w:nsid w:val="717456F8"/>
     <w:multiLevelType w:val="hybridMultilevel"/>
     <w:tmpl w:val="FFFFFFFF"/>
@@ -9686,7 +10209,7 @@
     </w:lvl>
   </w:abstractNum>
   <w:num w:numId="1">
-    <w:abstractNumId w:val="28"/>
+    <w:abstractNumId w:val="29"/>
   </w:num>
   <w:num w:numId="2">
     <w:abstractNumId w:val="0"/>
@@ -9695,7 +10218,7 @@
     <w:abstractNumId w:val="8"/>
   </w:num>
   <w:num w:numId="4">
-    <w:abstractNumId w:val="29"/>
+    <w:abstractNumId w:val="30"/>
   </w:num>
   <w:num w:numId="5">
     <w:abstractNumId w:val="18"/>
@@ -9704,7 +10227,7 @@
     <w:abstractNumId w:val="10"/>
   </w:num>
   <w:num w:numId="7">
-    <w:abstractNumId w:val="31"/>
+    <w:abstractNumId w:val="32"/>
   </w:num>
   <w:num w:numId="8">
     <w:abstractNumId w:val="20"/>
@@ -9767,25 +10290,28 @@
     <w:abstractNumId w:val="12"/>
   </w:num>
   <w:num w:numId="28">
-    <w:abstractNumId w:val="27"/>
+    <w:abstractNumId w:val="28"/>
   </w:num>
   <w:num w:numId="29">
-    <w:abstractNumId w:val="33"/>
+    <w:abstractNumId w:val="34"/>
   </w:num>
   <w:num w:numId="30">
-    <w:abstractNumId w:val="30"/>
+    <w:abstractNumId w:val="31"/>
   </w:num>
   <w:num w:numId="31">
     <w:abstractNumId w:val="22"/>
   </w:num>
   <w:num w:numId="32">
-    <w:abstractNumId w:val="32"/>
+    <w:abstractNumId w:val="33"/>
   </w:num>
   <w:num w:numId="33">
     <w:abstractNumId w:val="3"/>
   </w:num>
   <w:num w:numId="34">
     <w:abstractNumId w:val="19"/>
+  </w:num>
+  <w:num w:numId="35">
+    <w:abstractNumId w:val="27"/>
   </w:num>
 </w:numbering>
 </file>

</xml_diff>

<commit_message>
added table of Melbourne Housing Dataset Used for Analysis
</commit_message>
<xml_diff>
--- a/7COM1079_Final report_template(Demo Version).docx
+++ b/7COM1079_Final report_template(Demo Version).docx
@@ -162,7 +162,6 @@
         </w:rPr>
         <w:t xml:space="preserve">usiness </w:t>
       </w:r>
-      <w:proofErr w:type="gramStart"/>
       <w:r>
         <w:rPr>
           <w:rFonts w:ascii="Times New Roman" w:eastAsia="Times New Roman" w:hAnsi="Times New Roman" w:cs="Times New Roman"/>
@@ -201,16 +200,7 @@
           <w:b/>
           <w:bCs/>
         </w:rPr>
-        <w:t>elates</w:t>
-      </w:r>
-      <w:proofErr w:type="gramEnd"/>
-      <w:r>
-        <w:rPr>
-          <w:rFonts w:ascii="Times New Roman" w:eastAsia="Times New Roman" w:hAnsi="Times New Roman" w:cs="Times New Roman"/>
-          <w:b/>
-          <w:bCs/>
-        </w:rPr>
-        <w:t xml:space="preserve"> to </w:t>
+        <w:t xml:space="preserve">elates to </w:t>
       </w:r>
       <w:r>
         <w:rPr>
@@ -394,21 +384,7 @@
         <w:rPr>
           <w:rFonts w:ascii="Times New Roman" w:hAnsi="Times New Roman" w:cs="Times New Roman"/>
         </w:rPr>
-        <w:t xml:space="preserve">                      </w:t>
-      </w:r>
-      <w:proofErr w:type="spellStart"/>
-      <w:r>
-        <w:rPr>
-          <w:rFonts w:ascii="Times New Roman" w:hAnsi="Times New Roman" w:cs="Times New Roman"/>
-        </w:rPr>
-        <w:t>Mustehsin</w:t>
-      </w:r>
-      <w:proofErr w:type="spellEnd"/>
-      <w:r>
-        <w:rPr>
-          <w:rFonts w:ascii="Times New Roman" w:hAnsi="Times New Roman" w:cs="Times New Roman"/>
-        </w:rPr>
-        <w:t xml:space="preserve"> Nawaz (24149297)</w:t>
+        <w:t xml:space="preserve">                      Mustehsin Nawaz (24149297)</w:t>
       </w:r>
     </w:p>
     <w:p>
@@ -878,29 +854,7 @@
               <w:szCs w:val="20"/>
               <w:lang w:val="en-GB"/>
             </w:rPr>
-            <w:t xml:space="preserve">     2.1. Research papers ...................................................................................... …………</w:t>
-          </w:r>
-          <w:proofErr w:type="gramStart"/>
-          <w:r>
-            <w:rPr>
-              <w:rFonts w:ascii="Times New Roman" w:eastAsiaTheme="minorHAnsi" w:hAnsi="Times New Roman" w:cs="Times New Roman"/>
-              <w:color w:val="auto"/>
-              <w:sz w:val="20"/>
-              <w:szCs w:val="20"/>
-              <w:lang w:val="en-GB"/>
-            </w:rPr>
-            <w:t>…..</w:t>
-          </w:r>
-          <w:proofErr w:type="gramEnd"/>
-          <w:r>
-            <w:rPr>
-              <w:rFonts w:ascii="Times New Roman" w:eastAsiaTheme="minorHAnsi" w:hAnsi="Times New Roman" w:cs="Times New Roman"/>
-              <w:color w:val="auto"/>
-              <w:sz w:val="20"/>
-              <w:szCs w:val="20"/>
-              <w:lang w:val="en-GB"/>
-            </w:rPr>
-            <w:t>4</w:t>
+            <w:t xml:space="preserve">     2.1. Research papers ...................................................................................... ……………..4</w:t>
           </w:r>
         </w:p>
         <w:p>
@@ -978,29 +932,7 @@
               <w:szCs w:val="20"/>
               <w:lang w:val="en-GB"/>
             </w:rPr>
-            <w:t xml:space="preserve">     3.1. Appropriate plot for the RQ .................................................................... …………</w:t>
-          </w:r>
-          <w:proofErr w:type="gramStart"/>
-          <w:r>
-            <w:rPr>
-              <w:rFonts w:ascii="Times New Roman" w:eastAsiaTheme="minorHAnsi" w:hAnsi="Times New Roman" w:cs="Times New Roman"/>
-              <w:color w:val="auto"/>
-              <w:sz w:val="20"/>
-              <w:szCs w:val="20"/>
-              <w:lang w:val="en-GB"/>
-            </w:rPr>
-            <w:t>…..</w:t>
-          </w:r>
-          <w:proofErr w:type="gramEnd"/>
-          <w:r>
-            <w:rPr>
-              <w:rFonts w:ascii="Times New Roman" w:eastAsiaTheme="minorHAnsi" w:hAnsi="Times New Roman" w:cs="Times New Roman"/>
-              <w:color w:val="auto"/>
-              <w:sz w:val="20"/>
-              <w:szCs w:val="20"/>
-              <w:lang w:val="en-GB"/>
-            </w:rPr>
-            <w:t>5</w:t>
+            <w:t xml:space="preserve">     3.1. Appropriate plot for the RQ .................................................................... ……………..5</w:t>
           </w:r>
         </w:p>
         <w:p>
@@ -1022,29 +954,7 @@
               <w:szCs w:val="20"/>
               <w:lang w:val="en-GB"/>
             </w:rPr>
-            <w:t xml:space="preserve">     3.2. Additional information ............................................................................ …………</w:t>
-          </w:r>
-          <w:proofErr w:type="gramStart"/>
-          <w:r>
-            <w:rPr>
-              <w:rFonts w:ascii="Times New Roman" w:eastAsiaTheme="minorHAnsi" w:hAnsi="Times New Roman" w:cs="Times New Roman"/>
-              <w:color w:val="auto"/>
-              <w:sz w:val="20"/>
-              <w:szCs w:val="20"/>
-              <w:lang w:val="en-GB"/>
-            </w:rPr>
-            <w:t>…..</w:t>
-          </w:r>
-          <w:proofErr w:type="gramEnd"/>
-          <w:r>
-            <w:rPr>
-              <w:rFonts w:ascii="Times New Roman" w:eastAsiaTheme="minorHAnsi" w:hAnsi="Times New Roman" w:cs="Times New Roman"/>
-              <w:color w:val="auto"/>
-              <w:sz w:val="20"/>
-              <w:szCs w:val="20"/>
-              <w:lang w:val="en-GB"/>
-            </w:rPr>
-            <w:t>6</w:t>
+            <w:t xml:space="preserve">     3.2. Additional information ............................................................................ ……………..6</w:t>
           </w:r>
         </w:p>
         <w:p>
@@ -1066,29 +976,7 @@
               <w:szCs w:val="20"/>
               <w:lang w:val="en-GB"/>
             </w:rPr>
-            <w:t xml:space="preserve">     3.3. Useful information .................................................................................. …………</w:t>
-          </w:r>
-          <w:proofErr w:type="gramStart"/>
-          <w:r>
-            <w:rPr>
-              <w:rFonts w:ascii="Times New Roman" w:eastAsiaTheme="minorHAnsi" w:hAnsi="Times New Roman" w:cs="Times New Roman"/>
-              <w:color w:val="auto"/>
-              <w:sz w:val="20"/>
-              <w:szCs w:val="20"/>
-              <w:lang w:val="en-GB"/>
-            </w:rPr>
-            <w:t>…..</w:t>
-          </w:r>
-          <w:proofErr w:type="gramEnd"/>
-          <w:r>
-            <w:rPr>
-              <w:rFonts w:ascii="Times New Roman" w:eastAsiaTheme="minorHAnsi" w:hAnsi="Times New Roman" w:cs="Times New Roman"/>
-              <w:color w:val="auto"/>
-              <w:sz w:val="20"/>
-              <w:szCs w:val="20"/>
-              <w:lang w:val="en-GB"/>
-            </w:rPr>
-            <w:t>6</w:t>
+            <w:t xml:space="preserve">     3.3. Useful information .................................................................................. ……………..6</w:t>
           </w:r>
         </w:p>
         <w:p>
@@ -1388,29 +1276,7 @@
               <w:szCs w:val="20"/>
               <w:lang w:val="en-GB"/>
             </w:rPr>
-            <w:t xml:space="preserve">      6.2. Interpretation of the results ................................................................... …………</w:t>
-          </w:r>
-          <w:proofErr w:type="gramStart"/>
-          <w:r>
-            <w:rPr>
-              <w:rFonts w:ascii="Times New Roman" w:eastAsiaTheme="minorHAnsi" w:hAnsi="Times New Roman" w:cs="Times New Roman"/>
-              <w:color w:val="auto"/>
-              <w:sz w:val="20"/>
-              <w:szCs w:val="20"/>
-              <w:lang w:val="en-GB"/>
-            </w:rPr>
-            <w:t>…..</w:t>
-          </w:r>
-          <w:proofErr w:type="gramEnd"/>
-          <w:r>
-            <w:rPr>
-              <w:rFonts w:ascii="Times New Roman" w:eastAsiaTheme="minorHAnsi" w:hAnsi="Times New Roman" w:cs="Times New Roman"/>
-              <w:color w:val="auto"/>
-              <w:sz w:val="20"/>
-              <w:szCs w:val="20"/>
-              <w:lang w:val="en-GB"/>
-            </w:rPr>
-            <w:t>10</w:t>
+            <w:t xml:space="preserve">      6.2. Interpretation of the results ................................................................... ……………..10</w:t>
           </w:r>
         </w:p>
         <w:p>
@@ -1822,18 +1688,11 @@
         <w:jc w:val="both"/>
         <w:rPr>
           <w:rFonts w:ascii="Times New Roman" w:eastAsia="Times New Roman" w:hAnsi="Times New Roman" w:cs="Times New Roman"/>
-        </w:rPr>
-      </w:pPr>
-      <w:r>
-        <w:rPr>
-          <w:rFonts w:ascii="Times New Roman" w:eastAsia="Times New Roman" w:hAnsi="Times New Roman" w:cs="Times New Roman"/>
           <w:kern w:val="0"/>
           <w:lang w:val="en-US"/>
           <w14:ligatures w14:val="none"/>
         </w:rPr>
-        <w:t xml:space="preserve">Here </w:t>
-      </w:r>
-      <w:proofErr w:type="gramStart"/>
+      </w:pPr>
       <w:r>
         <w:rPr>
           <w:rFonts w:ascii="Times New Roman" w:eastAsia="Times New Roman" w:hAnsi="Times New Roman" w:cs="Times New Roman"/>
@@ -1841,18 +1700,883 @@
           <w:lang w:val="en-US"/>
           <w14:ligatures w14:val="none"/>
         </w:rPr>
-        <w:t>is</w:t>
-      </w:r>
-      <w:proofErr w:type="gramEnd"/>
-      <w:r>
+        <w:t>Here is the top 5 rows and 6 most important columns in our dataset</w:t>
+      </w:r>
+    </w:p>
+    <w:p>
+      <w:pPr>
+        <w:pStyle w:val="ListParagraph"/>
+        <w:ind w:left="1440"/>
+        <w:jc w:val="both"/>
         <w:rPr>
           <w:rFonts w:ascii="Times New Roman" w:eastAsia="Times New Roman" w:hAnsi="Times New Roman" w:cs="Times New Roman"/>
           <w:kern w:val="0"/>
           <w:lang w:val="en-US"/>
           <w14:ligatures w14:val="none"/>
         </w:rPr>
-        <w:t xml:space="preserve"> the top 5 rows and 6 most important columns in our dataset</w:t>
-      </w:r>
+      </w:pPr>
+    </w:p>
+    <w:p>
+      <w:pPr>
+        <w:pStyle w:val="ListParagraph"/>
+        <w:ind w:left="1440"/>
+        <w:rPr>
+          <w:rFonts w:ascii="Times New Roman" w:eastAsia="Times New Roman" w:hAnsi="Times New Roman" w:cs="Times New Roman"/>
+        </w:rPr>
+      </w:pPr>
+      <w:r>
+        <w:rPr>
+          <w:rFonts w:ascii="Times New Roman" w:eastAsia="Times New Roman" w:hAnsi="Times New Roman" w:cs="Times New Roman"/>
+        </w:rPr>
+        <w:t>Table 1: A Subset of the Melbourne Housing Dataset Used for Analysis</w:t>
+      </w:r>
+    </w:p>
+    <w:tbl>
+      <w:tblPr>
+        <w:tblStyle w:val="TableGrid"/>
+        <w:tblpPr w:leftFromText="180" w:rightFromText="180" w:vertAnchor="text" w:horzAnchor="page" w:tblpX="2751" w:tblpY="177"/>
+        <w:tblW w:w="8424" w:type="dxa"/>
+        <w:tblLook w:val="04A0" w:firstRow="1" w:lastRow="0" w:firstColumn="1" w:lastColumn="0" w:noHBand="0" w:noVBand="1"/>
+      </w:tblPr>
+      <w:tblGrid>
+        <w:gridCol w:w="1315"/>
+        <w:gridCol w:w="2190"/>
+        <w:gridCol w:w="1910"/>
+        <w:gridCol w:w="1096"/>
+        <w:gridCol w:w="776"/>
+        <w:gridCol w:w="1137"/>
+      </w:tblGrid>
+      <w:tr>
+        <w:trPr>
+          <w:trHeight w:val="217"/>
+        </w:trPr>
+        <w:tc>
+          <w:tcPr>
+            <w:tcW w:w="1315" w:type="dxa"/>
+          </w:tcPr>
+          <w:p>
+            <w:pPr>
+              <w:pStyle w:val="ListParagraph"/>
+              <w:ind w:left="0"/>
+              <w:jc w:val="both"/>
+              <w:rPr>
+                <w:rFonts w:ascii="Times New Roman" w:eastAsia="Times New Roman" w:hAnsi="Times New Roman" w:cs="Times New Roman"/>
+                <w:b/>
+                <w:bCs/>
+              </w:rPr>
+            </w:pPr>
+            <w:r>
+              <w:rPr>
+                <w:rFonts w:ascii="Times New Roman" w:eastAsia="Times New Roman" w:hAnsi="Times New Roman" w:cs="Times New Roman"/>
+                <w:b/>
+                <w:bCs/>
+              </w:rPr>
+              <w:t>Suburb</w:t>
+            </w:r>
+          </w:p>
+        </w:tc>
+        <w:tc>
+          <w:tcPr>
+            <w:tcW w:w="2190" w:type="dxa"/>
+          </w:tcPr>
+          <w:p>
+            <w:pPr>
+              <w:pStyle w:val="ListParagraph"/>
+              <w:ind w:left="0"/>
+              <w:jc w:val="both"/>
+              <w:rPr>
+                <w:rFonts w:ascii="Times New Roman" w:eastAsia="Times New Roman" w:hAnsi="Times New Roman" w:cs="Times New Roman"/>
+                <w:b/>
+                <w:bCs/>
+              </w:rPr>
+            </w:pPr>
+            <w:r>
+              <w:rPr>
+                <w:rFonts w:ascii="Times New Roman" w:eastAsia="Times New Roman" w:hAnsi="Times New Roman" w:cs="Times New Roman"/>
+                <w:b/>
+                <w:bCs/>
+              </w:rPr>
+              <w:t>Address</w:t>
+            </w:r>
+          </w:p>
+        </w:tc>
+        <w:tc>
+          <w:tcPr>
+            <w:tcW w:w="1910" w:type="dxa"/>
+          </w:tcPr>
+          <w:p>
+            <w:pPr>
+              <w:pStyle w:val="ListParagraph"/>
+              <w:ind w:left="0"/>
+              <w:jc w:val="both"/>
+              <w:rPr>
+                <w:rFonts w:ascii="Times New Roman" w:eastAsia="Times New Roman" w:hAnsi="Times New Roman" w:cs="Times New Roman"/>
+                <w:b/>
+                <w:bCs/>
+              </w:rPr>
+            </w:pPr>
+            <w:r>
+              <w:rPr>
+                <w:rFonts w:ascii="Times New Roman" w:eastAsia="Times New Roman" w:hAnsi="Times New Roman" w:cs="Times New Roman"/>
+                <w:b/>
+                <w:bCs/>
+              </w:rPr>
+              <w:t>Price_in_million</w:t>
+            </w:r>
+          </w:p>
+        </w:tc>
+        <w:tc>
+          <w:tcPr>
+            <w:tcW w:w="1096" w:type="dxa"/>
+          </w:tcPr>
+          <w:p>
+            <w:pPr>
+              <w:pStyle w:val="ListParagraph"/>
+              <w:ind w:left="0"/>
+              <w:jc w:val="both"/>
+              <w:rPr>
+                <w:rFonts w:ascii="Times New Roman" w:eastAsia="Times New Roman" w:hAnsi="Times New Roman" w:cs="Times New Roman"/>
+                <w:b/>
+                <w:bCs/>
+              </w:rPr>
+            </w:pPr>
+            <w:r>
+              <w:rPr>
+                <w:rFonts w:ascii="Times New Roman" w:eastAsia="Times New Roman" w:hAnsi="Times New Roman" w:cs="Times New Roman"/>
+                <w:b/>
+                <w:bCs/>
+              </w:rPr>
+              <w:t>Distance</w:t>
+            </w:r>
+          </w:p>
+        </w:tc>
+        <w:tc>
+          <w:tcPr>
+            <w:tcW w:w="776" w:type="dxa"/>
+          </w:tcPr>
+          <w:p>
+            <w:pPr>
+              <w:pStyle w:val="ListParagraph"/>
+              <w:ind w:left="0"/>
+              <w:jc w:val="both"/>
+              <w:rPr>
+                <w:rFonts w:ascii="Times New Roman" w:eastAsia="Times New Roman" w:hAnsi="Times New Roman" w:cs="Times New Roman"/>
+                <w:b/>
+                <w:bCs/>
+              </w:rPr>
+            </w:pPr>
+            <w:r>
+              <w:rPr>
+                <w:rFonts w:ascii="Times New Roman" w:eastAsia="Times New Roman" w:hAnsi="Times New Roman" w:cs="Times New Roman"/>
+                <w:b/>
+                <w:bCs/>
+              </w:rPr>
+              <w:t>Date</w:t>
+            </w:r>
+          </w:p>
+        </w:tc>
+        <w:tc>
+          <w:tcPr>
+            <w:tcW w:w="1137" w:type="dxa"/>
+          </w:tcPr>
+          <w:p>
+            <w:pPr>
+              <w:pStyle w:val="ListParagraph"/>
+              <w:ind w:left="0"/>
+              <w:jc w:val="both"/>
+              <w:rPr>
+                <w:rFonts w:ascii="Times New Roman" w:eastAsia="Times New Roman" w:hAnsi="Times New Roman" w:cs="Times New Roman"/>
+                <w:b/>
+                <w:bCs/>
+              </w:rPr>
+            </w:pPr>
+            <w:r>
+              <w:rPr>
+                <w:rFonts w:ascii="Times New Roman" w:eastAsia="Times New Roman" w:hAnsi="Times New Roman" w:cs="Times New Roman"/>
+                <w:b/>
+                <w:bCs/>
+              </w:rPr>
+              <w:t>Landsize</w:t>
+            </w:r>
+          </w:p>
+        </w:tc>
+      </w:tr>
+      <w:tr>
+        <w:trPr>
+          <w:trHeight w:val="442"/>
+        </w:trPr>
+        <w:tc>
+          <w:tcPr>
+            <w:tcW w:w="1315" w:type="dxa"/>
+          </w:tcPr>
+          <w:p>
+            <w:pPr>
+              <w:pStyle w:val="ListParagraph"/>
+              <w:ind w:left="0"/>
+              <w:jc w:val="both"/>
+              <w:rPr>
+                <w:rFonts w:ascii="Times New Roman" w:eastAsia="Times New Roman" w:hAnsi="Times New Roman" w:cs="Times New Roman"/>
+              </w:rPr>
+            </w:pPr>
+            <w:r>
+              <w:rPr>
+                <w:rFonts w:ascii="Times New Roman" w:eastAsia="Times New Roman" w:hAnsi="Times New Roman" w:cs="Times New Roman"/>
+              </w:rPr>
+              <w:t>Abbotsford</w:t>
+            </w:r>
+          </w:p>
+        </w:tc>
+        <w:tc>
+          <w:tcPr>
+            <w:tcW w:w="2190" w:type="dxa"/>
+          </w:tcPr>
+          <w:p>
+            <w:pPr>
+              <w:pStyle w:val="ListParagraph"/>
+              <w:ind w:left="0"/>
+              <w:jc w:val="both"/>
+              <w:rPr>
+                <w:rFonts w:ascii="Times New Roman" w:eastAsia="Times New Roman" w:hAnsi="Times New Roman" w:cs="Times New Roman"/>
+              </w:rPr>
+            </w:pPr>
+            <w:r>
+              <w:rPr>
+                <w:rFonts w:ascii="Times New Roman" w:hAnsi="Times New Roman" w:cs="Times New Roman"/>
+                <w:color w:val="000000"/>
+              </w:rPr>
+              <w:t>5 Charles St</w:t>
+            </w:r>
+          </w:p>
+        </w:tc>
+        <w:tc>
+          <w:tcPr>
+            <w:tcW w:w="1910" w:type="dxa"/>
+          </w:tcPr>
+          <w:p>
+            <w:pPr>
+              <w:pStyle w:val="ListParagraph"/>
+              <w:ind w:left="0"/>
+              <w:jc w:val="both"/>
+              <w:rPr>
+                <w:rFonts w:ascii="Times New Roman" w:eastAsia="Times New Roman" w:hAnsi="Times New Roman" w:cs="Times New Roman"/>
+              </w:rPr>
+            </w:pPr>
+            <w:r>
+              <w:rPr>
+                <w:rFonts w:ascii="Times New Roman" w:hAnsi="Times New Roman" w:cs="Times New Roman"/>
+                <w:color w:val="000000"/>
+              </w:rPr>
+              <w:t>1.4650</w:t>
+            </w:r>
+          </w:p>
+        </w:tc>
+        <w:tc>
+          <w:tcPr>
+            <w:tcW w:w="1096" w:type="dxa"/>
+          </w:tcPr>
+          <w:p>
+            <w:pPr>
+              <w:pStyle w:val="ListParagraph"/>
+              <w:ind w:left="0"/>
+              <w:jc w:val="both"/>
+              <w:rPr>
+                <w:rFonts w:ascii="Times New Roman" w:eastAsia="Times New Roman" w:hAnsi="Times New Roman" w:cs="Times New Roman"/>
+              </w:rPr>
+            </w:pPr>
+            <w:r>
+              <w:rPr>
+                <w:rFonts w:ascii="Times New Roman" w:eastAsia="Times New Roman" w:hAnsi="Times New Roman" w:cs="Times New Roman"/>
+              </w:rPr>
+              <w:t>2.5</w:t>
+            </w:r>
+          </w:p>
+        </w:tc>
+        <w:tc>
+          <w:tcPr>
+            <w:tcW w:w="776" w:type="dxa"/>
+          </w:tcPr>
+          <w:p>
+            <w:pPr>
+              <w:pStyle w:val="ListParagraph"/>
+              <w:ind w:left="0"/>
+              <w:jc w:val="both"/>
+              <w:rPr>
+                <w:rFonts w:ascii="Times New Roman" w:eastAsia="Times New Roman" w:hAnsi="Times New Roman" w:cs="Times New Roman"/>
+              </w:rPr>
+            </w:pPr>
+            <w:r>
+              <w:rPr>
+                <w:rFonts w:ascii="Times New Roman" w:eastAsia="Times New Roman" w:hAnsi="Times New Roman" w:cs="Times New Roman"/>
+              </w:rPr>
+              <w:t>2017-03-04</w:t>
+            </w:r>
+          </w:p>
+        </w:tc>
+        <w:tc>
+          <w:tcPr>
+            <w:tcW w:w="1137" w:type="dxa"/>
+          </w:tcPr>
+          <w:p>
+            <w:pPr>
+              <w:pStyle w:val="ListParagraph"/>
+              <w:ind w:left="0"/>
+              <w:jc w:val="both"/>
+              <w:rPr>
+                <w:rFonts w:ascii="Times New Roman" w:eastAsia="Times New Roman" w:hAnsi="Times New Roman" w:cs="Times New Roman"/>
+              </w:rPr>
+            </w:pPr>
+            <w:r>
+              <w:rPr>
+                <w:rFonts w:ascii="Times New Roman" w:eastAsia="Times New Roman" w:hAnsi="Times New Roman" w:cs="Times New Roman"/>
+              </w:rPr>
+              <w:t>202</w:t>
+            </w:r>
+          </w:p>
+        </w:tc>
+      </w:tr>
+      <w:tr>
+        <w:trPr>
+          <w:trHeight w:val="642"/>
+        </w:trPr>
+        <w:tc>
+          <w:tcPr>
+            <w:tcW w:w="1315" w:type="dxa"/>
+          </w:tcPr>
+          <w:p>
+            <w:pPr>
+              <w:pStyle w:val="ListParagraph"/>
+              <w:ind w:left="0"/>
+              <w:jc w:val="both"/>
+              <w:rPr>
+                <w:rFonts w:ascii="Times New Roman" w:eastAsia="Times New Roman" w:hAnsi="Times New Roman" w:cs="Times New Roman"/>
+              </w:rPr>
+            </w:pPr>
+            <w:r>
+              <w:rPr>
+                <w:rFonts w:ascii="Times New Roman" w:eastAsia="Times New Roman" w:hAnsi="Times New Roman" w:cs="Times New Roman"/>
+              </w:rPr>
+              <w:t>Abbotsford</w:t>
+            </w:r>
+          </w:p>
+        </w:tc>
+        <w:tc>
+          <w:tcPr>
+            <w:tcW w:w="2190" w:type="dxa"/>
+          </w:tcPr>
+          <w:p>
+            <w:pPr>
+              <w:spacing w:after="540"/>
+              <w:rPr>
+                <w:rFonts w:ascii="Times New Roman" w:hAnsi="Times New Roman" w:cs="Times New Roman"/>
+                <w:color w:val="000000"/>
+              </w:rPr>
+            </w:pPr>
+            <w:r>
+              <w:rPr>
+                <w:rFonts w:ascii="Times New Roman" w:hAnsi="Times New Roman" w:cs="Times New Roman"/>
+                <w:color w:val="000000"/>
+              </w:rPr>
+              <w:t>40 Federation La</w:t>
+            </w:r>
+          </w:p>
+        </w:tc>
+        <w:tc>
+          <w:tcPr>
+            <w:tcW w:w="1910" w:type="dxa"/>
+          </w:tcPr>
+          <w:p>
+            <w:pPr>
+              <w:pStyle w:val="ListParagraph"/>
+              <w:ind w:left="0"/>
+              <w:jc w:val="both"/>
+              <w:rPr>
+                <w:rFonts w:ascii="Times New Roman" w:eastAsia="Times New Roman" w:hAnsi="Times New Roman" w:cs="Times New Roman"/>
+              </w:rPr>
+            </w:pPr>
+            <w:r>
+              <w:rPr>
+                <w:rFonts w:ascii="Times New Roman" w:hAnsi="Times New Roman" w:cs="Times New Roman"/>
+                <w:color w:val="000000"/>
+                <w:shd w:val="clear" w:color="auto" w:fill="FFFFFF"/>
+              </w:rPr>
+              <w:t>0.8500</w:t>
+            </w:r>
+          </w:p>
+        </w:tc>
+        <w:tc>
+          <w:tcPr>
+            <w:tcW w:w="1096" w:type="dxa"/>
+          </w:tcPr>
+          <w:p>
+            <w:pPr>
+              <w:pStyle w:val="ListParagraph"/>
+              <w:ind w:left="0"/>
+              <w:jc w:val="both"/>
+              <w:rPr>
+                <w:rFonts w:ascii="Times New Roman" w:eastAsia="Times New Roman" w:hAnsi="Times New Roman" w:cs="Times New Roman"/>
+              </w:rPr>
+            </w:pPr>
+            <w:r>
+              <w:rPr>
+                <w:rFonts w:ascii="Times New Roman" w:eastAsia="Times New Roman" w:hAnsi="Times New Roman" w:cs="Times New Roman"/>
+              </w:rPr>
+              <w:t>2.5</w:t>
+            </w:r>
+          </w:p>
+        </w:tc>
+        <w:tc>
+          <w:tcPr>
+            <w:tcW w:w="776" w:type="dxa"/>
+          </w:tcPr>
+          <w:p>
+            <w:pPr>
+              <w:pStyle w:val="ListParagraph"/>
+              <w:ind w:left="0"/>
+              <w:jc w:val="both"/>
+              <w:rPr>
+                <w:rFonts w:ascii="Times New Roman" w:eastAsia="Times New Roman" w:hAnsi="Times New Roman" w:cs="Times New Roman"/>
+              </w:rPr>
+            </w:pPr>
+            <w:r>
+              <w:rPr>
+                <w:rFonts w:ascii="Times New Roman" w:eastAsia="Times New Roman" w:hAnsi="Times New Roman" w:cs="Times New Roman"/>
+              </w:rPr>
+              <w:t>2017-03-04</w:t>
+            </w:r>
+          </w:p>
+        </w:tc>
+        <w:tc>
+          <w:tcPr>
+            <w:tcW w:w="1137" w:type="dxa"/>
+          </w:tcPr>
+          <w:p>
+            <w:pPr>
+              <w:pStyle w:val="ListParagraph"/>
+              <w:ind w:left="0"/>
+              <w:jc w:val="both"/>
+              <w:rPr>
+                <w:rFonts w:ascii="Times New Roman" w:eastAsia="Times New Roman" w:hAnsi="Times New Roman" w:cs="Times New Roman"/>
+              </w:rPr>
+            </w:pPr>
+            <w:r>
+              <w:rPr>
+                <w:rFonts w:ascii="Times New Roman" w:eastAsia="Times New Roman" w:hAnsi="Times New Roman" w:cs="Times New Roman"/>
+              </w:rPr>
+              <w:t>156</w:t>
+            </w:r>
+          </w:p>
+        </w:tc>
+      </w:tr>
+      <w:tr>
+        <w:trPr>
+          <w:trHeight w:val="442"/>
+        </w:trPr>
+        <w:tc>
+          <w:tcPr>
+            <w:tcW w:w="1315" w:type="dxa"/>
+          </w:tcPr>
+          <w:p>
+            <w:pPr>
+              <w:pStyle w:val="ListParagraph"/>
+              <w:ind w:left="0"/>
+              <w:jc w:val="both"/>
+              <w:rPr>
+                <w:rFonts w:ascii="Times New Roman" w:eastAsia="Times New Roman" w:hAnsi="Times New Roman" w:cs="Times New Roman"/>
+              </w:rPr>
+            </w:pPr>
+            <w:r>
+              <w:rPr>
+                <w:rFonts w:ascii="Times New Roman" w:eastAsia="Times New Roman" w:hAnsi="Times New Roman" w:cs="Times New Roman"/>
+              </w:rPr>
+              <w:t>Abbotsford</w:t>
+            </w:r>
+          </w:p>
+        </w:tc>
+        <w:tc>
+          <w:tcPr>
+            <w:tcW w:w="2190" w:type="dxa"/>
+          </w:tcPr>
+          <w:p>
+            <w:pPr>
+              <w:pStyle w:val="ListParagraph"/>
+              <w:ind w:left="0"/>
+              <w:jc w:val="both"/>
+              <w:rPr>
+                <w:rFonts w:ascii="Times New Roman" w:eastAsia="Times New Roman" w:hAnsi="Times New Roman" w:cs="Times New Roman"/>
+              </w:rPr>
+            </w:pPr>
+            <w:r>
+              <w:rPr>
+                <w:rFonts w:ascii="Times New Roman" w:hAnsi="Times New Roman" w:cs="Times New Roman"/>
+                <w:color w:val="000000"/>
+              </w:rPr>
+              <w:t>3/72 Charles St</w:t>
+            </w:r>
+          </w:p>
+        </w:tc>
+        <w:tc>
+          <w:tcPr>
+            <w:tcW w:w="1910" w:type="dxa"/>
+          </w:tcPr>
+          <w:p>
+            <w:pPr>
+              <w:pStyle w:val="ListParagraph"/>
+              <w:ind w:left="0"/>
+              <w:jc w:val="both"/>
+              <w:rPr>
+                <w:rFonts w:ascii="Times New Roman" w:eastAsia="Times New Roman" w:hAnsi="Times New Roman" w:cs="Times New Roman"/>
+              </w:rPr>
+            </w:pPr>
+            <w:r>
+              <w:rPr>
+                <w:rFonts w:ascii="Times New Roman" w:hAnsi="Times New Roman" w:cs="Times New Roman"/>
+                <w:color w:val="000000"/>
+              </w:rPr>
+              <w:t>1.3300</w:t>
+            </w:r>
+          </w:p>
+        </w:tc>
+        <w:tc>
+          <w:tcPr>
+            <w:tcW w:w="1096" w:type="dxa"/>
+          </w:tcPr>
+          <w:p>
+            <w:pPr>
+              <w:pStyle w:val="ListParagraph"/>
+              <w:ind w:left="0"/>
+              <w:jc w:val="both"/>
+              <w:rPr>
+                <w:rFonts w:ascii="Times New Roman" w:eastAsia="Times New Roman" w:hAnsi="Times New Roman" w:cs="Times New Roman"/>
+              </w:rPr>
+            </w:pPr>
+            <w:r>
+              <w:rPr>
+                <w:rFonts w:ascii="Times New Roman" w:eastAsia="Times New Roman" w:hAnsi="Times New Roman" w:cs="Times New Roman"/>
+              </w:rPr>
+              <w:t>2.5</w:t>
+            </w:r>
+          </w:p>
+        </w:tc>
+        <w:tc>
+          <w:tcPr>
+            <w:tcW w:w="776" w:type="dxa"/>
+          </w:tcPr>
+          <w:p>
+            <w:pPr>
+              <w:pStyle w:val="ListParagraph"/>
+              <w:ind w:left="0"/>
+              <w:jc w:val="both"/>
+              <w:rPr>
+                <w:rFonts w:ascii="Times New Roman" w:eastAsia="Times New Roman" w:hAnsi="Times New Roman" w:cs="Times New Roman"/>
+              </w:rPr>
+            </w:pPr>
+            <w:r>
+              <w:rPr>
+                <w:rFonts w:ascii="Times New Roman" w:eastAsia="Times New Roman" w:hAnsi="Times New Roman" w:cs="Times New Roman"/>
+              </w:rPr>
+              <w:t>2017-03-18</w:t>
+            </w:r>
+          </w:p>
+        </w:tc>
+        <w:tc>
+          <w:tcPr>
+            <w:tcW w:w="1137" w:type="dxa"/>
+          </w:tcPr>
+          <w:p>
+            <w:pPr>
+              <w:pStyle w:val="ListParagraph"/>
+              <w:ind w:left="0"/>
+              <w:jc w:val="both"/>
+              <w:rPr>
+                <w:rFonts w:ascii="Times New Roman" w:eastAsia="Times New Roman" w:hAnsi="Times New Roman" w:cs="Times New Roman"/>
+              </w:rPr>
+            </w:pPr>
+            <w:r>
+              <w:rPr>
+                <w:rFonts w:ascii="Times New Roman" w:eastAsia="Times New Roman" w:hAnsi="Times New Roman" w:cs="Times New Roman"/>
+              </w:rPr>
+              <w:t>134</w:t>
+            </w:r>
+          </w:p>
+        </w:tc>
+      </w:tr>
+      <w:tr>
+        <w:trPr>
+          <w:trHeight w:val="433"/>
+        </w:trPr>
+        <w:tc>
+          <w:tcPr>
+            <w:tcW w:w="1315" w:type="dxa"/>
+          </w:tcPr>
+          <w:p>
+            <w:pPr>
+              <w:pStyle w:val="ListParagraph"/>
+              <w:ind w:left="0"/>
+              <w:jc w:val="both"/>
+              <w:rPr>
+                <w:rFonts w:ascii="Times New Roman" w:eastAsia="Times New Roman" w:hAnsi="Times New Roman" w:cs="Times New Roman"/>
+              </w:rPr>
+            </w:pPr>
+            <w:r>
+              <w:rPr>
+                <w:rFonts w:ascii="Times New Roman" w:eastAsia="Times New Roman" w:hAnsi="Times New Roman" w:cs="Times New Roman"/>
+              </w:rPr>
+              <w:t>Abbotsford</w:t>
+            </w:r>
+          </w:p>
+        </w:tc>
+        <w:tc>
+          <w:tcPr>
+            <w:tcW w:w="2190" w:type="dxa"/>
+          </w:tcPr>
+          <w:p>
+            <w:pPr>
+              <w:pStyle w:val="ListParagraph"/>
+              <w:ind w:left="0"/>
+              <w:jc w:val="both"/>
+              <w:rPr>
+                <w:rFonts w:ascii="Times New Roman" w:eastAsia="Times New Roman" w:hAnsi="Times New Roman" w:cs="Times New Roman"/>
+              </w:rPr>
+            </w:pPr>
+            <w:r>
+              <w:rPr>
+                <w:rFonts w:ascii="Times New Roman" w:hAnsi="Times New Roman" w:cs="Times New Roman"/>
+                <w:color w:val="000000"/>
+                <w:shd w:val="clear" w:color="auto" w:fill="FFFFFF"/>
+              </w:rPr>
+              <w:t>13/11 Nicholson St</w:t>
+            </w:r>
+          </w:p>
+        </w:tc>
+        <w:tc>
+          <w:tcPr>
+            <w:tcW w:w="1910" w:type="dxa"/>
+          </w:tcPr>
+          <w:p>
+            <w:pPr>
+              <w:pStyle w:val="ListParagraph"/>
+              <w:ind w:left="0"/>
+              <w:jc w:val="both"/>
+              <w:rPr>
+                <w:rFonts w:ascii="Times New Roman" w:eastAsia="Times New Roman" w:hAnsi="Times New Roman" w:cs="Times New Roman"/>
+              </w:rPr>
+            </w:pPr>
+            <w:r>
+              <w:rPr>
+                <w:rFonts w:ascii="Times New Roman" w:hAnsi="Times New Roman" w:cs="Times New Roman"/>
+                <w:color w:val="000000"/>
+                <w:shd w:val="clear" w:color="auto" w:fill="FFFFFF"/>
+              </w:rPr>
+              <w:t>0.9000</w:t>
+            </w:r>
+          </w:p>
+        </w:tc>
+        <w:tc>
+          <w:tcPr>
+            <w:tcW w:w="1096" w:type="dxa"/>
+          </w:tcPr>
+          <w:p>
+            <w:pPr>
+              <w:pStyle w:val="ListParagraph"/>
+              <w:ind w:left="0"/>
+              <w:jc w:val="both"/>
+              <w:rPr>
+                <w:rFonts w:ascii="Times New Roman" w:eastAsia="Times New Roman" w:hAnsi="Times New Roman" w:cs="Times New Roman"/>
+              </w:rPr>
+            </w:pPr>
+            <w:r>
+              <w:rPr>
+                <w:rFonts w:ascii="Times New Roman" w:eastAsia="Times New Roman" w:hAnsi="Times New Roman" w:cs="Times New Roman"/>
+              </w:rPr>
+              <w:t>2.5</w:t>
+            </w:r>
+          </w:p>
+        </w:tc>
+        <w:tc>
+          <w:tcPr>
+            <w:tcW w:w="776" w:type="dxa"/>
+          </w:tcPr>
+          <w:p>
+            <w:pPr>
+              <w:pStyle w:val="ListParagraph"/>
+              <w:ind w:left="0"/>
+              <w:jc w:val="both"/>
+              <w:rPr>
+                <w:rFonts w:ascii="Times New Roman" w:eastAsia="Times New Roman" w:hAnsi="Times New Roman" w:cs="Times New Roman"/>
+              </w:rPr>
+            </w:pPr>
+            <w:r>
+              <w:rPr>
+                <w:rFonts w:ascii="Times New Roman" w:eastAsia="Times New Roman" w:hAnsi="Times New Roman" w:cs="Times New Roman"/>
+              </w:rPr>
+              <w:t>2017-03-18</w:t>
+            </w:r>
+          </w:p>
+        </w:tc>
+        <w:tc>
+          <w:tcPr>
+            <w:tcW w:w="1137" w:type="dxa"/>
+          </w:tcPr>
+          <w:p>
+            <w:pPr>
+              <w:pStyle w:val="ListParagraph"/>
+              <w:ind w:left="0"/>
+              <w:jc w:val="both"/>
+              <w:rPr>
+                <w:rFonts w:ascii="Times New Roman" w:eastAsia="Times New Roman" w:hAnsi="Times New Roman" w:cs="Times New Roman"/>
+              </w:rPr>
+            </w:pPr>
+            <w:r>
+              <w:rPr>
+                <w:rFonts w:ascii="Times New Roman" w:eastAsia="Times New Roman" w:hAnsi="Times New Roman" w:cs="Times New Roman"/>
+              </w:rPr>
+              <w:t>94</w:t>
+            </w:r>
+          </w:p>
+        </w:tc>
+      </w:tr>
+      <w:tr>
+        <w:trPr>
+          <w:trHeight w:val="442"/>
+        </w:trPr>
+        <w:tc>
+          <w:tcPr>
+            <w:tcW w:w="1315" w:type="dxa"/>
+          </w:tcPr>
+          <w:p>
+            <w:pPr>
+              <w:pStyle w:val="ListParagraph"/>
+              <w:ind w:left="0"/>
+              <w:jc w:val="both"/>
+              <w:rPr>
+                <w:rFonts w:ascii="Times New Roman" w:eastAsia="Times New Roman" w:hAnsi="Times New Roman" w:cs="Times New Roman"/>
+              </w:rPr>
+            </w:pPr>
+            <w:r>
+              <w:rPr>
+                <w:rFonts w:ascii="Times New Roman" w:eastAsia="Times New Roman" w:hAnsi="Times New Roman" w:cs="Times New Roman"/>
+              </w:rPr>
+              <w:t>Abbotsford</w:t>
+            </w:r>
+          </w:p>
+        </w:tc>
+        <w:tc>
+          <w:tcPr>
+            <w:tcW w:w="2190" w:type="dxa"/>
+          </w:tcPr>
+          <w:p>
+            <w:pPr>
+              <w:pStyle w:val="ListParagraph"/>
+              <w:ind w:left="0"/>
+              <w:jc w:val="both"/>
+              <w:rPr>
+                <w:rFonts w:ascii="Times New Roman" w:eastAsia="Times New Roman" w:hAnsi="Times New Roman" w:cs="Times New Roman"/>
+              </w:rPr>
+            </w:pPr>
+            <w:r>
+              <w:rPr>
+                <w:rFonts w:ascii="Times New Roman" w:hAnsi="Times New Roman" w:cs="Times New Roman"/>
+                <w:color w:val="000000"/>
+              </w:rPr>
+              <w:t>138/56 Nicholson St</w:t>
+            </w:r>
+          </w:p>
+        </w:tc>
+        <w:tc>
+          <w:tcPr>
+            <w:tcW w:w="1910" w:type="dxa"/>
+          </w:tcPr>
+          <w:p>
+            <w:pPr>
+              <w:pStyle w:val="ListParagraph"/>
+              <w:ind w:left="0"/>
+              <w:jc w:val="both"/>
+              <w:rPr>
+                <w:rFonts w:ascii="Times New Roman" w:eastAsia="Times New Roman" w:hAnsi="Times New Roman" w:cs="Times New Roman"/>
+              </w:rPr>
+            </w:pPr>
+            <w:r>
+              <w:rPr>
+                <w:rFonts w:ascii="Times New Roman" w:hAnsi="Times New Roman" w:cs="Times New Roman"/>
+                <w:color w:val="000000"/>
+              </w:rPr>
+              <w:t>1.0900</w:t>
+            </w:r>
+          </w:p>
+        </w:tc>
+        <w:tc>
+          <w:tcPr>
+            <w:tcW w:w="1096" w:type="dxa"/>
+          </w:tcPr>
+          <w:p>
+            <w:pPr>
+              <w:pStyle w:val="ListParagraph"/>
+              <w:ind w:left="0"/>
+              <w:jc w:val="both"/>
+              <w:rPr>
+                <w:rFonts w:ascii="Times New Roman" w:eastAsia="Times New Roman" w:hAnsi="Times New Roman" w:cs="Times New Roman"/>
+              </w:rPr>
+            </w:pPr>
+            <w:r>
+              <w:rPr>
+                <w:rFonts w:ascii="Times New Roman" w:eastAsia="Times New Roman" w:hAnsi="Times New Roman" w:cs="Times New Roman"/>
+              </w:rPr>
+              <w:t>2.5</w:t>
+            </w:r>
+          </w:p>
+        </w:tc>
+        <w:tc>
+          <w:tcPr>
+            <w:tcW w:w="776" w:type="dxa"/>
+          </w:tcPr>
+          <w:p>
+            <w:pPr>
+              <w:pStyle w:val="ListParagraph"/>
+              <w:ind w:left="0"/>
+              <w:jc w:val="both"/>
+              <w:rPr>
+                <w:rFonts w:ascii="Times New Roman" w:eastAsia="Times New Roman" w:hAnsi="Times New Roman" w:cs="Times New Roman"/>
+              </w:rPr>
+            </w:pPr>
+            <w:r>
+              <w:rPr>
+                <w:rFonts w:ascii="Times New Roman" w:eastAsia="Times New Roman" w:hAnsi="Times New Roman" w:cs="Times New Roman"/>
+              </w:rPr>
+              <w:t>2017-03-18</w:t>
+            </w:r>
+          </w:p>
+        </w:tc>
+        <w:tc>
+          <w:tcPr>
+            <w:tcW w:w="1137" w:type="dxa"/>
+          </w:tcPr>
+          <w:p>
+            <w:pPr>
+              <w:pStyle w:val="ListParagraph"/>
+              <w:ind w:left="0"/>
+              <w:jc w:val="both"/>
+              <w:rPr>
+                <w:rFonts w:ascii="Times New Roman" w:eastAsia="Times New Roman" w:hAnsi="Times New Roman" w:cs="Times New Roman"/>
+              </w:rPr>
+            </w:pPr>
+            <w:r>
+              <w:rPr>
+                <w:rFonts w:ascii="Times New Roman" w:eastAsia="Times New Roman" w:hAnsi="Times New Roman" w:cs="Times New Roman"/>
+              </w:rPr>
+              <w:t>120</w:t>
+            </w:r>
+          </w:p>
+        </w:tc>
+      </w:tr>
+    </w:tbl>
+    <w:p>
+      <w:pPr>
+        <w:pStyle w:val="ListParagraph"/>
+        <w:ind w:left="1440"/>
+        <w:rPr>
+          <w:rFonts w:ascii="Times New Roman" w:eastAsia="Times New Roman" w:hAnsi="Times New Roman" w:cs="Times New Roman"/>
+        </w:rPr>
+      </w:pPr>
     </w:p>
     <w:p>
       <w:pPr>
@@ -1989,7 +2713,6 @@
         </w:rPr>
         <w:t xml:space="preserve"> between the </w:t>
       </w:r>
-      <w:proofErr w:type="spellStart"/>
       <w:r>
         <w:rPr>
           <w:rFonts w:ascii="Times New Roman" w:eastAsia="Times New Roman" w:hAnsi="Times New Roman" w:cs="Times New Roman"/>
@@ -1999,7 +2722,6 @@
         </w:rPr>
         <w:t>choosen</w:t>
       </w:r>
-      <w:proofErr w:type="spellEnd"/>
       <w:r>
         <w:rPr>
           <w:rFonts w:ascii="Times New Roman" w:eastAsia="Times New Roman" w:hAnsi="Times New Roman" w:cs="Times New Roman"/>
@@ -2313,7 +3035,6 @@
         <w:rPr>
           <w:rFonts w:ascii="Times New Roman" w:eastAsia="Times New Roman" w:hAnsi="Times New Roman" w:cs="Times New Roman"/>
         </w:rPr>
-        <w:lastRenderedPageBreak/>
         <w:t xml:space="preserve"> </w:t>
       </w:r>
     </w:p>
@@ -2589,63 +3310,7 @@
         <w:rPr>
           <w:rFonts w:ascii="Times New Roman" w:eastAsia="Times New Roman" w:hAnsi="Times New Roman" w:cs="Times New Roman"/>
         </w:rPr>
-        <w:t xml:space="preserve">This presents a major research gap that requires </w:t>
-      </w:r>
-      <w:proofErr w:type="gramStart"/>
-      <w:r>
-        <w:rPr>
-          <w:rFonts w:ascii="Times New Roman" w:eastAsia="Times New Roman" w:hAnsi="Times New Roman" w:cs="Times New Roman"/>
-        </w:rPr>
-        <w:t>updated  analysis</w:t>
-      </w:r>
-      <w:proofErr w:type="gramEnd"/>
-      <w:r>
-        <w:rPr>
-          <w:rFonts w:ascii="Times New Roman" w:eastAsia="Times New Roman" w:hAnsi="Times New Roman" w:cs="Times New Roman"/>
-        </w:rPr>
-        <w:t xml:space="preserve"> using current datasets. Our research subject is interesting because it </w:t>
-      </w:r>
-      <w:proofErr w:type="spellStart"/>
-      <w:r>
-        <w:rPr>
-          <w:rFonts w:ascii="Times New Roman" w:eastAsia="Times New Roman" w:hAnsi="Times New Roman" w:cs="Times New Roman"/>
-        </w:rPr>
-        <w:t>analyzes</w:t>
-      </w:r>
-      <w:proofErr w:type="spellEnd"/>
-      <w:r>
-        <w:rPr>
-          <w:rFonts w:ascii="Times New Roman" w:eastAsia="Times New Roman" w:hAnsi="Times New Roman" w:cs="Times New Roman"/>
-        </w:rPr>
-        <w:t xml:space="preserve"> whether the traditional urban economics principle—properties closer to the CBD are priced higher—is still applicable in Melbourne's current property market. The findings will benefit </w:t>
-      </w:r>
-      <w:proofErr w:type="gramStart"/>
-      <w:r>
-        <w:rPr>
-          <w:rFonts w:ascii="Times New Roman" w:eastAsia="Times New Roman" w:hAnsi="Times New Roman" w:cs="Times New Roman"/>
-        </w:rPr>
-        <w:t>buyers ,planners</w:t>
-      </w:r>
-      <w:proofErr w:type="gramEnd"/>
-      <w:r>
-        <w:rPr>
-          <w:rFonts w:ascii="Times New Roman" w:eastAsia="Times New Roman" w:hAnsi="Times New Roman" w:cs="Times New Roman"/>
-        </w:rPr>
-        <w:t xml:space="preserve"> and many more. Future research could include real-time accessibility measurements, transportation improvements, and </w:t>
-      </w:r>
-      <w:proofErr w:type="spellStart"/>
-      <w:r>
-        <w:rPr>
-          <w:rFonts w:ascii="Times New Roman" w:eastAsia="Times New Roman" w:hAnsi="Times New Roman" w:cs="Times New Roman"/>
-        </w:rPr>
-        <w:t>neighborhood</w:t>
-      </w:r>
-      <w:proofErr w:type="spellEnd"/>
-      <w:r>
-        <w:rPr>
-          <w:rFonts w:ascii="Times New Roman" w:eastAsia="Times New Roman" w:hAnsi="Times New Roman" w:cs="Times New Roman"/>
-        </w:rPr>
-        <w:t>-level geographical features.</w:t>
+        <w:t>This presents a major research gap that requires updated  analysis using current datasets. Our research subject is interesting because it analyzes whether the traditional urban economics principle—properties closer to the CBD are priced higher—is still applicable in Melbourne's current property market. The findings will benefit buyers ,planners and many more. Future research could include real-time accessibility measurements, transportation improvements, and neighborhood-level geographical features.</w:t>
       </w:r>
     </w:p>
     <w:p>
@@ -2789,6 +3454,7 @@
         <w:jc w:val="both"/>
       </w:pPr>
       <w:r>
+        <w:lastRenderedPageBreak/>
         <w:t>To understand the relationship between house price and distance from Melbourne CBD, a scatter plot is used as it visualizes correlation between two continuous variables. A histogram with Bell curve is included for each variable to assess distribution shape, skewness, and normality</w:t>
       </w:r>
     </w:p>
@@ -2802,7 +3468,6 @@
         <w:rPr>
           <w:noProof/>
         </w:rPr>
-        <w:lastRenderedPageBreak/>
         <w:drawing>
           <wp:inline distT="0" distB="0" distL="0" distR="0" wp14:anchorId="36B5C383" wp14:editId="550C31FC">
             <wp:extent cx="4820347" cy="3749040"/>
@@ -2853,14 +3518,27 @@
       <w:r>
         <w:t xml:space="preserve">                                                     Figure </w:t>
       </w:r>
-      <w:fldSimple w:instr=" SEQ Figure \* ARABIC ">
-        <w:r>
-          <w:rPr>
-            <w:noProof/>
-          </w:rPr>
-          <w:t>1</w:t>
-        </w:r>
-      </w:fldSimple>
+      <w:r>
+        <w:fldChar w:fldCharType="begin"/>
+      </w:r>
+      <w:r>
+        <w:instrText xml:space="preserve"> SEQ Figure \* ARABIC </w:instrText>
+      </w:r>
+      <w:r>
+        <w:fldChar w:fldCharType="separate"/>
+      </w:r>
+      <w:r>
+        <w:rPr>
+          <w:noProof/>
+        </w:rPr>
+        <w:t>1</w:t>
+      </w:r>
+      <w:r>
+        <w:rPr>
+          <w:noProof/>
+        </w:rPr>
+        <w:fldChar w:fldCharType="end"/>
+      </w:r>
       <w:r>
         <w:t xml:space="preserve">: </w:t>
       </w:r>
@@ -2880,6 +3558,7 @@
         <w:keepNext/>
       </w:pPr>
       <w:r>
+        <w:lastRenderedPageBreak/>
         <w:t xml:space="preserve">                             </w:t>
       </w:r>
       <w:r>
@@ -2936,14 +3615,27 @@
       <w:r>
         <w:t xml:space="preserve">                                                                                  Figure </w:t>
       </w:r>
-      <w:fldSimple w:instr=" SEQ Figure \* ARABIC ">
-        <w:r>
-          <w:rPr>
-            <w:noProof/>
-          </w:rPr>
-          <w:t>2</w:t>
-        </w:r>
-      </w:fldSimple>
+      <w:r>
+        <w:fldChar w:fldCharType="begin"/>
+      </w:r>
+      <w:r>
+        <w:instrText xml:space="preserve"> SEQ Figure \* ARABIC </w:instrText>
+      </w:r>
+      <w:r>
+        <w:fldChar w:fldCharType="separate"/>
+      </w:r>
+      <w:r>
+        <w:rPr>
+          <w:noProof/>
+        </w:rPr>
+        <w:t>2</w:t>
+      </w:r>
+      <w:r>
+        <w:rPr>
+          <w:noProof/>
+        </w:rPr>
+        <w:fldChar w:fldCharType="end"/>
+      </w:r>
       <w:r>
         <w:t xml:space="preserve">: </w:t>
       </w:r>
@@ -3013,14 +3705,27 @@
       <w:r>
         <w:t xml:space="preserve">                                                                       Figure </w:t>
       </w:r>
-      <w:fldSimple w:instr=" SEQ Figure \* ARABIC ">
-        <w:r>
-          <w:rPr>
-            <w:noProof/>
-          </w:rPr>
-          <w:t>3</w:t>
-        </w:r>
-      </w:fldSimple>
+      <w:r>
+        <w:fldChar w:fldCharType="begin"/>
+      </w:r>
+      <w:r>
+        <w:instrText xml:space="preserve"> SEQ Figure \* ARABIC </w:instrText>
+      </w:r>
+      <w:r>
+        <w:fldChar w:fldCharType="separate"/>
+      </w:r>
+      <w:r>
+        <w:rPr>
+          <w:noProof/>
+        </w:rPr>
+        <w:t>3</w:t>
+      </w:r>
+      <w:r>
+        <w:rPr>
+          <w:noProof/>
+        </w:rPr>
+        <w:fldChar w:fldCharType="end"/>
+      </w:r>
       <w:r>
         <w:t xml:space="preserve">: </w:t>
       </w:r>
@@ -3098,14 +3803,27 @@
       <w:r>
         <w:t xml:space="preserve">                                                                    Figure </w:t>
       </w:r>
-      <w:fldSimple w:instr=" SEQ Figure \* ARABIC ">
-        <w:r>
-          <w:rPr>
-            <w:noProof/>
-          </w:rPr>
-          <w:t>4</w:t>
-        </w:r>
-      </w:fldSimple>
+      <w:r>
+        <w:fldChar w:fldCharType="begin"/>
+      </w:r>
+      <w:r>
+        <w:instrText xml:space="preserve"> SEQ Figure \* ARABIC </w:instrText>
+      </w:r>
+      <w:r>
+        <w:fldChar w:fldCharType="separate"/>
+      </w:r>
+      <w:r>
+        <w:rPr>
+          <w:noProof/>
+        </w:rPr>
+        <w:t>4</w:t>
+      </w:r>
+      <w:r>
+        <w:rPr>
+          <w:noProof/>
+        </w:rPr>
+        <w:fldChar w:fldCharType="end"/>
+      </w:r>
       <w:r>
         <w:t>:</w:t>
       </w:r>
@@ -3189,14 +3907,27 @@
       <w:r>
         <w:t xml:space="preserve">                                            Figure </w:t>
       </w:r>
-      <w:fldSimple w:instr=" SEQ Figure \* ARABIC ">
-        <w:r>
-          <w:rPr>
-            <w:noProof/>
-          </w:rPr>
-          <w:t>5</w:t>
-        </w:r>
-      </w:fldSimple>
+      <w:r>
+        <w:fldChar w:fldCharType="begin"/>
+      </w:r>
+      <w:r>
+        <w:instrText xml:space="preserve"> SEQ Figure \* ARABIC </w:instrText>
+      </w:r>
+      <w:r>
+        <w:fldChar w:fldCharType="separate"/>
+      </w:r>
+      <w:r>
+        <w:rPr>
+          <w:noProof/>
+        </w:rPr>
+        <w:t>5</w:t>
+      </w:r>
+      <w:r>
+        <w:rPr>
+          <w:noProof/>
+        </w:rPr>
+        <w:fldChar w:fldCharType="end"/>
+      </w:r>
       <w:r>
         <w:t>:</w:t>
       </w:r>
@@ -3302,15 +4033,7 @@
         <w:jc w:val="both"/>
       </w:pPr>
       <w:r>
-        <w:t xml:space="preserve">The scatter plot shows a negative correlation: prices decrease as distance from the CBD increases.  The histograms indicate non-normal distributions: distance is right-skewed, and price is considerably right-skewed, showing that the majority of residences are within 10 </w:t>
-      </w:r>
-      <w:proofErr w:type="spellStart"/>
-      <w:r>
-        <w:t>kilometers</w:t>
-      </w:r>
-      <w:proofErr w:type="spellEnd"/>
-      <w:r>
-        <w:t xml:space="preserve"> and cost less than $2 million, with fewer high-end outliers.</w:t>
+        <w:t>The scatter plot shows a negative correlation: prices decrease as distance from the CBD increases.  The histograms indicate non-normal distributions: distance is right-skewed, and price is considerably right-skewed, showing that the majority of residences are within 10 kilometers and cost less than $2 million, with fewer high-end outliers.</w:t>
       </w:r>
     </w:p>
     <w:p>
@@ -3384,21 +4107,7 @@
         <w:rPr>
           <w:rFonts w:ascii="Times New Roman" w:eastAsia="Times New Roman" w:hAnsi="Times New Roman" w:cs="Times New Roman"/>
         </w:rPr>
-        <w:t xml:space="preserve">The majority of properties are less than $2 million and located within 15 </w:t>
-      </w:r>
-      <w:proofErr w:type="spellStart"/>
-      <w:r>
-        <w:rPr>
-          <w:rFonts w:ascii="Times New Roman" w:eastAsia="Times New Roman" w:hAnsi="Times New Roman" w:cs="Times New Roman"/>
-        </w:rPr>
-        <w:t>kilometers</w:t>
-      </w:r>
-      <w:proofErr w:type="spellEnd"/>
-      <w:r>
-        <w:rPr>
-          <w:rFonts w:ascii="Times New Roman" w:eastAsia="Times New Roman" w:hAnsi="Times New Roman" w:cs="Times New Roman"/>
-        </w:rPr>
-        <w:t xml:space="preserve"> of the CBD.</w:t>
+        <w:t>The majority of properties are less than $2 million and located within 15 kilometers of the CBD.</w:t>
       </w:r>
     </w:p>
     <w:p>
@@ -3796,21 +4505,7 @@
         <w:rPr>
           <w:rFonts w:ascii="Times New Roman" w:hAnsi="Times New Roman" w:cs="Times New Roman"/>
         </w:rPr>
-        <w:t>The null hypothesis is rejected based on the Pearson’s correlation p-value (p=0.0037&lt;0.05). This indicates a statistically significant though negative correlation between price and distance from the CBD (r=−0.088). The relationship suggests that as distance increases, price tends to decrease slightly. The 95% confidence interval [−0.</w:t>
-      </w:r>
-      <w:proofErr w:type="gramStart"/>
-      <w:r>
-        <w:rPr>
-          <w:rFonts w:ascii="Times New Roman" w:hAnsi="Times New Roman" w:cs="Times New Roman"/>
-        </w:rPr>
-        <w:t>146,−</w:t>
-      </w:r>
-      <w:proofErr w:type="gramEnd"/>
-      <w:r>
-        <w:rPr>
-          <w:rFonts w:ascii="Times New Roman" w:hAnsi="Times New Roman" w:cs="Times New Roman"/>
-        </w:rPr>
-        <w:t>0.029] does not include zero, supporting a true negative association</w:t>
+        <w:t>The null hypothesis is rejected based on the Pearson’s correlation p-value (p=0.0037&lt;0.05). This indicates a statistically significant though negative correlation between price and distance from the CBD (r=−0.088). The relationship suggests that as distance increases, price tends to decrease slightly. The 95% confidence interval [−0.146,−0.029] does not include zero, supporting a true negative association</w:t>
       </w:r>
       <w:r>
         <w:t>.</w:t>
@@ -3966,35 +4661,7 @@
         <w:rPr>
           <w:rFonts w:ascii="Times New Roman" w:eastAsia="Times New Roman" w:hAnsi="Times New Roman" w:cs="Times New Roman"/>
         </w:rPr>
-        <w:t xml:space="preserve">We experienced difficulties in aligning our initial </w:t>
-      </w:r>
-      <w:proofErr w:type="gramStart"/>
-      <w:r>
-        <w:rPr>
-          <w:rFonts w:ascii="Times New Roman" w:eastAsia="Times New Roman" w:hAnsi="Times New Roman" w:cs="Times New Roman"/>
-        </w:rPr>
-        <w:t>visualizations  which</w:t>
-      </w:r>
-      <w:proofErr w:type="gramEnd"/>
-      <w:r>
-        <w:rPr>
-          <w:rFonts w:ascii="Times New Roman" w:eastAsia="Times New Roman" w:hAnsi="Times New Roman" w:cs="Times New Roman"/>
-        </w:rPr>
-        <w:t xml:space="preserve"> required multiple changes.  Some team members had little prior experience using GitHub, which delayed initial communication.  Furthermore, more </w:t>
-      </w:r>
-      <w:proofErr w:type="gramStart"/>
-      <w:r>
-        <w:rPr>
-          <w:rFonts w:ascii="Times New Roman" w:eastAsia="Times New Roman" w:hAnsi="Times New Roman" w:cs="Times New Roman"/>
-        </w:rPr>
-        <w:t>frequent  evaluations</w:t>
-      </w:r>
-      <w:proofErr w:type="gramEnd"/>
-      <w:r>
-        <w:rPr>
-          <w:rFonts w:ascii="Times New Roman" w:eastAsia="Times New Roman" w:hAnsi="Times New Roman" w:cs="Times New Roman"/>
-        </w:rPr>
-        <w:t xml:space="preserve"> of R outputs would have helped detect formatting errors sooner.</w:t>
+        <w:t>We experienced difficulties in aligning our initial visualizations  which required multiple changes.  Some team members had little prior experience using GitHub, which delayed initial communication.  Furthermore, more frequent  evaluations of R outputs would have helped detect formatting errors sooner.</w:t>
       </w:r>
     </w:p>
     <w:p>
@@ -4033,21 +4700,7 @@
         <w:rPr>
           <w:rFonts w:ascii="Times New Roman" w:eastAsia="Times New Roman" w:hAnsi="Times New Roman" w:cs="Times New Roman"/>
         </w:rPr>
-        <w:t xml:space="preserve">Time management was mostly good.  </w:t>
-      </w:r>
-      <w:proofErr w:type="gramStart"/>
-      <w:r>
-        <w:rPr>
-          <w:rFonts w:ascii="Times New Roman" w:eastAsia="Times New Roman" w:hAnsi="Times New Roman" w:cs="Times New Roman"/>
-        </w:rPr>
-        <w:t>We  set</w:t>
-      </w:r>
-      <w:proofErr w:type="gramEnd"/>
-      <w:r>
-        <w:rPr>
-          <w:rFonts w:ascii="Times New Roman" w:eastAsia="Times New Roman" w:hAnsi="Times New Roman" w:cs="Times New Roman"/>
-        </w:rPr>
-        <w:t xml:space="preserve"> weekly milestones and followed a shared timeline.  However, the final week was rushed due to other deadlines.  Starting the write-up earlier, while the analysis was still underway, would have minimized last-minute pressure and provided more time for refinement.</w:t>
+        <w:t>Time management was mostly good.  We  set weekly milestones and followed a shared timeline.  However, the final week was rushed due to other deadlines.  Starting the write-up earlier, while the analysis was still underway, would have minimized last-minute pressure and provided more time for refinement.</w:t>
       </w:r>
     </w:p>
     <w:p>
@@ -7118,19 +7771,11 @@
           <w:rFonts w:ascii="Times New Roman" w:eastAsia="Times New Roman" w:hAnsi="Times New Roman" w:cs="Times New Roman"/>
         </w:rPr>
       </w:pPr>
-      <w:proofErr w:type="spellStart"/>
-      <w:r>
-        <w:rPr>
-          <w:rFonts w:ascii="Times New Roman" w:eastAsia="Times New Roman" w:hAnsi="Times New Roman" w:cs="Times New Roman"/>
-        </w:rPr>
-        <w:t>Analysis.R</w:t>
-      </w:r>
-      <w:proofErr w:type="spellEnd"/>
-      <w:r>
-        <w:rPr>
-          <w:rFonts w:ascii="Times New Roman" w:eastAsia="Times New Roman" w:hAnsi="Times New Roman" w:cs="Times New Roman"/>
-        </w:rPr>
-        <w:t xml:space="preserve"> code with the appropriate statistics to test the hypotheses. </w:t>
+      <w:r>
+        <w:rPr>
+          <w:rFonts w:ascii="Times New Roman" w:eastAsia="Times New Roman" w:hAnsi="Times New Roman" w:cs="Times New Roman"/>
+        </w:rPr>
+        <w:t xml:space="preserve">Analysis.R code with the appropriate statistics to test the hypotheses. </w:t>
       </w:r>
     </w:p>
     <w:p>
@@ -12237,6 +12882,22 @@
       <w14:ligatures w14:val="none"/>
     </w:rPr>
   </w:style>
+  <w:style w:type="table" w:styleId="TableGrid">
+    <w:name w:val="Table Grid"/>
+    <w:basedOn w:val="TableNormal"/>
+    <w:uiPriority w:val="39"/>
+    <w:rsid w:val="00707986"/>
+    <w:tblPr>
+      <w:tblBorders>
+        <w:top w:val="single" w:sz="4" w:space="0" w:color="auto"/>
+        <w:left w:val="single" w:sz="4" w:space="0" w:color="auto"/>
+        <w:bottom w:val="single" w:sz="4" w:space="0" w:color="auto"/>
+        <w:right w:val="single" w:sz="4" w:space="0" w:color="auto"/>
+        <w:insideH w:val="single" w:sz="4" w:space="0" w:color="auto"/>
+        <w:insideV w:val="single" w:sz="4" w:space="0" w:color="auto"/>
+      </w:tblBorders>
+    </w:tblPr>
+  </w:style>
 </w:styles>
 </file>
 

</xml_diff>

<commit_message>
refined Section 3.3 with clearer key insights and improved explanation of data patterns.
</commit_message>
<xml_diff>
--- a/7COM1079_Final report_template(Demo Version).docx
+++ b/7COM1079_Final report_template(Demo Version).docx
@@ -162,6 +162,7 @@
         </w:rPr>
         <w:t xml:space="preserve">usiness </w:t>
       </w:r>
+      <w:proofErr w:type="gramStart"/>
       <w:r>
         <w:rPr>
           <w:rFonts w:ascii="Times New Roman" w:eastAsia="Times New Roman" w:hAnsi="Times New Roman" w:cs="Times New Roman"/>
@@ -200,7 +201,16 @@
           <w:b/>
           <w:bCs/>
         </w:rPr>
-        <w:t xml:space="preserve">elates to </w:t>
+        <w:t>elates</w:t>
+      </w:r>
+      <w:proofErr w:type="gramEnd"/>
+      <w:r>
+        <w:rPr>
+          <w:rFonts w:ascii="Times New Roman" w:eastAsia="Times New Roman" w:hAnsi="Times New Roman" w:cs="Times New Roman"/>
+          <w:b/>
+          <w:bCs/>
+        </w:rPr>
+        <w:t xml:space="preserve"> to </w:t>
       </w:r>
       <w:r>
         <w:rPr>
@@ -384,7 +394,21 @@
         <w:rPr>
           <w:rFonts w:ascii="Times New Roman" w:hAnsi="Times New Roman" w:cs="Times New Roman"/>
         </w:rPr>
-        <w:t xml:space="preserve">                      Mustehsin Nawaz (24149297)</w:t>
+        <w:t xml:space="preserve">                      </w:t>
+      </w:r>
+      <w:proofErr w:type="spellStart"/>
+      <w:r>
+        <w:rPr>
+          <w:rFonts w:ascii="Times New Roman" w:hAnsi="Times New Roman" w:cs="Times New Roman"/>
+        </w:rPr>
+        <w:t>Mustehsin</w:t>
+      </w:r>
+      <w:proofErr w:type="spellEnd"/>
+      <w:r>
+        <w:rPr>
+          <w:rFonts w:ascii="Times New Roman" w:hAnsi="Times New Roman" w:cs="Times New Roman"/>
+        </w:rPr>
+        <w:t xml:space="preserve"> Nawaz (24149297)</w:t>
       </w:r>
     </w:p>
     <w:p>
@@ -854,7 +878,29 @@
               <w:szCs w:val="20"/>
               <w:lang w:val="en-GB"/>
             </w:rPr>
-            <w:t xml:space="preserve">     2.1. Research papers ...................................................................................... ……………..4</w:t>
+            <w:t xml:space="preserve">     2.1. Research papers ...................................................................................... …………</w:t>
+          </w:r>
+          <w:proofErr w:type="gramStart"/>
+          <w:r>
+            <w:rPr>
+              <w:rFonts w:ascii="Times New Roman" w:eastAsiaTheme="minorHAnsi" w:hAnsi="Times New Roman" w:cs="Times New Roman"/>
+              <w:color w:val="auto"/>
+              <w:sz w:val="20"/>
+              <w:szCs w:val="20"/>
+              <w:lang w:val="en-GB"/>
+            </w:rPr>
+            <w:t>…..</w:t>
+          </w:r>
+          <w:proofErr w:type="gramEnd"/>
+          <w:r>
+            <w:rPr>
+              <w:rFonts w:ascii="Times New Roman" w:eastAsiaTheme="minorHAnsi" w:hAnsi="Times New Roman" w:cs="Times New Roman"/>
+              <w:color w:val="auto"/>
+              <w:sz w:val="20"/>
+              <w:szCs w:val="20"/>
+              <w:lang w:val="en-GB"/>
+            </w:rPr>
+            <w:t>4</w:t>
           </w:r>
         </w:p>
         <w:p>
@@ -932,7 +978,29 @@
               <w:szCs w:val="20"/>
               <w:lang w:val="en-GB"/>
             </w:rPr>
-            <w:t xml:space="preserve">     3.1. Appropriate plot for the RQ .................................................................... ……………..5</w:t>
+            <w:t xml:space="preserve">     3.1. Appropriate plot for the RQ .................................................................... …………</w:t>
+          </w:r>
+          <w:proofErr w:type="gramStart"/>
+          <w:r>
+            <w:rPr>
+              <w:rFonts w:ascii="Times New Roman" w:eastAsiaTheme="minorHAnsi" w:hAnsi="Times New Roman" w:cs="Times New Roman"/>
+              <w:color w:val="auto"/>
+              <w:sz w:val="20"/>
+              <w:szCs w:val="20"/>
+              <w:lang w:val="en-GB"/>
+            </w:rPr>
+            <w:t>…..</w:t>
+          </w:r>
+          <w:proofErr w:type="gramEnd"/>
+          <w:r>
+            <w:rPr>
+              <w:rFonts w:ascii="Times New Roman" w:eastAsiaTheme="minorHAnsi" w:hAnsi="Times New Roman" w:cs="Times New Roman"/>
+              <w:color w:val="auto"/>
+              <w:sz w:val="20"/>
+              <w:szCs w:val="20"/>
+              <w:lang w:val="en-GB"/>
+            </w:rPr>
+            <w:t>5</w:t>
           </w:r>
         </w:p>
         <w:p>
@@ -954,7 +1022,29 @@
               <w:szCs w:val="20"/>
               <w:lang w:val="en-GB"/>
             </w:rPr>
-            <w:t xml:space="preserve">     3.2. Additional information ............................................................................ ……………..6</w:t>
+            <w:t xml:space="preserve">     3.2. Additional information ............................................................................ …………</w:t>
+          </w:r>
+          <w:proofErr w:type="gramStart"/>
+          <w:r>
+            <w:rPr>
+              <w:rFonts w:ascii="Times New Roman" w:eastAsiaTheme="minorHAnsi" w:hAnsi="Times New Roman" w:cs="Times New Roman"/>
+              <w:color w:val="auto"/>
+              <w:sz w:val="20"/>
+              <w:szCs w:val="20"/>
+              <w:lang w:val="en-GB"/>
+            </w:rPr>
+            <w:t>…..</w:t>
+          </w:r>
+          <w:proofErr w:type="gramEnd"/>
+          <w:r>
+            <w:rPr>
+              <w:rFonts w:ascii="Times New Roman" w:eastAsiaTheme="minorHAnsi" w:hAnsi="Times New Roman" w:cs="Times New Roman"/>
+              <w:color w:val="auto"/>
+              <w:sz w:val="20"/>
+              <w:szCs w:val="20"/>
+              <w:lang w:val="en-GB"/>
+            </w:rPr>
+            <w:t>6</w:t>
           </w:r>
         </w:p>
         <w:p>
@@ -976,7 +1066,29 @@
               <w:szCs w:val="20"/>
               <w:lang w:val="en-GB"/>
             </w:rPr>
-            <w:t xml:space="preserve">     3.3. Useful information .................................................................................. ……………..6</w:t>
+            <w:t xml:space="preserve">     3.3. Useful information .................................................................................. …………</w:t>
+          </w:r>
+          <w:proofErr w:type="gramStart"/>
+          <w:r>
+            <w:rPr>
+              <w:rFonts w:ascii="Times New Roman" w:eastAsiaTheme="minorHAnsi" w:hAnsi="Times New Roman" w:cs="Times New Roman"/>
+              <w:color w:val="auto"/>
+              <w:sz w:val="20"/>
+              <w:szCs w:val="20"/>
+              <w:lang w:val="en-GB"/>
+            </w:rPr>
+            <w:t>…..</w:t>
+          </w:r>
+          <w:proofErr w:type="gramEnd"/>
+          <w:r>
+            <w:rPr>
+              <w:rFonts w:ascii="Times New Roman" w:eastAsiaTheme="minorHAnsi" w:hAnsi="Times New Roman" w:cs="Times New Roman"/>
+              <w:color w:val="auto"/>
+              <w:sz w:val="20"/>
+              <w:szCs w:val="20"/>
+              <w:lang w:val="en-GB"/>
+            </w:rPr>
+            <w:t>6</w:t>
           </w:r>
         </w:p>
         <w:p>
@@ -1276,7 +1388,29 @@
               <w:szCs w:val="20"/>
               <w:lang w:val="en-GB"/>
             </w:rPr>
-            <w:t xml:space="preserve">      6.2. Interpretation of the results ................................................................... ……………..10</w:t>
+            <w:t xml:space="preserve">      6.2. Interpretation of the results ................................................................... …………</w:t>
+          </w:r>
+          <w:proofErr w:type="gramStart"/>
+          <w:r>
+            <w:rPr>
+              <w:rFonts w:ascii="Times New Roman" w:eastAsiaTheme="minorHAnsi" w:hAnsi="Times New Roman" w:cs="Times New Roman"/>
+              <w:color w:val="auto"/>
+              <w:sz w:val="20"/>
+              <w:szCs w:val="20"/>
+              <w:lang w:val="en-GB"/>
+            </w:rPr>
+            <w:t>…..</w:t>
+          </w:r>
+          <w:proofErr w:type="gramEnd"/>
+          <w:r>
+            <w:rPr>
+              <w:rFonts w:ascii="Times New Roman" w:eastAsiaTheme="minorHAnsi" w:hAnsi="Times New Roman" w:cs="Times New Roman"/>
+              <w:color w:val="auto"/>
+              <w:sz w:val="20"/>
+              <w:szCs w:val="20"/>
+              <w:lang w:val="en-GB"/>
+            </w:rPr>
+            <w:t>10</w:t>
           </w:r>
         </w:p>
         <w:p>
@@ -1700,7 +1834,27 @@
           <w:lang w:val="en-US"/>
           <w14:ligatures w14:val="none"/>
         </w:rPr>
-        <w:t>Here is the top 5 rows and 6 most important columns in our dataset</w:t>
+        <w:t xml:space="preserve">Here </w:t>
+      </w:r>
+      <w:proofErr w:type="gramStart"/>
+      <w:r>
+        <w:rPr>
+          <w:rFonts w:ascii="Times New Roman" w:eastAsia="Times New Roman" w:hAnsi="Times New Roman" w:cs="Times New Roman"/>
+          <w:kern w:val="0"/>
+          <w:lang w:val="en-US"/>
+          <w14:ligatures w14:val="none"/>
+        </w:rPr>
+        <w:t>is</w:t>
+      </w:r>
+      <w:proofErr w:type="gramEnd"/>
+      <w:r>
+        <w:rPr>
+          <w:rFonts w:ascii="Times New Roman" w:eastAsia="Times New Roman" w:hAnsi="Times New Roman" w:cs="Times New Roman"/>
+          <w:kern w:val="0"/>
+          <w:lang w:val="en-US"/>
+          <w14:ligatures w14:val="none"/>
+        </w:rPr>
+        <w:t xml:space="preserve"> the top 5 rows and 6 most important columns in our dataset</w:t>
       </w:r>
     </w:p>
     <w:p>
@@ -1815,6 +1969,7 @@
                 <w:bCs/>
               </w:rPr>
             </w:pPr>
+            <w:proofErr w:type="spellStart"/>
             <w:r>
               <w:rPr>
                 <w:rFonts w:ascii="Times New Roman" w:eastAsia="Times New Roman" w:hAnsi="Times New Roman" w:cs="Times New Roman"/>
@@ -1823,6 +1978,7 @@
               </w:rPr>
               <w:t>Price_in_million</w:t>
             </w:r>
+            <w:proofErr w:type="spellEnd"/>
           </w:p>
         </w:tc>
         <w:tc>
@@ -1890,6 +2046,7 @@
                 <w:bCs/>
               </w:rPr>
             </w:pPr>
+            <w:proofErr w:type="spellStart"/>
             <w:r>
               <w:rPr>
                 <w:rFonts w:ascii="Times New Roman" w:eastAsia="Times New Roman" w:hAnsi="Times New Roman" w:cs="Times New Roman"/>
@@ -1898,6 +2055,7 @@
               </w:rPr>
               <w:t>Landsize</w:t>
             </w:r>
+            <w:proofErr w:type="spellEnd"/>
           </w:p>
         </w:tc>
       </w:tr>
@@ -2713,6 +2871,7 @@
         </w:rPr>
         <w:t xml:space="preserve"> between the </w:t>
       </w:r>
+      <w:proofErr w:type="spellStart"/>
       <w:r>
         <w:rPr>
           <w:rFonts w:ascii="Times New Roman" w:eastAsia="Times New Roman" w:hAnsi="Times New Roman" w:cs="Times New Roman"/>
@@ -2722,6 +2881,7 @@
         </w:rPr>
         <w:t>choosen</w:t>
       </w:r>
+      <w:proofErr w:type="spellEnd"/>
       <w:r>
         <w:rPr>
           <w:rFonts w:ascii="Times New Roman" w:eastAsia="Times New Roman" w:hAnsi="Times New Roman" w:cs="Times New Roman"/>
@@ -3310,7 +3470,63 @@
         <w:rPr>
           <w:rFonts w:ascii="Times New Roman" w:eastAsia="Times New Roman" w:hAnsi="Times New Roman" w:cs="Times New Roman"/>
         </w:rPr>
-        <w:t>This presents a major research gap that requires updated  analysis using current datasets. Our research subject is interesting because it analyzes whether the traditional urban economics principle—properties closer to the CBD are priced higher—is still applicable in Melbourne's current property market. The findings will benefit buyers ,planners and many more. Future research could include real-time accessibility measurements, transportation improvements, and neighborhood-level geographical features.</w:t>
+        <w:t xml:space="preserve">This presents a major research gap that requires </w:t>
+      </w:r>
+      <w:proofErr w:type="gramStart"/>
+      <w:r>
+        <w:rPr>
+          <w:rFonts w:ascii="Times New Roman" w:eastAsia="Times New Roman" w:hAnsi="Times New Roman" w:cs="Times New Roman"/>
+        </w:rPr>
+        <w:t>updated  analysis</w:t>
+      </w:r>
+      <w:proofErr w:type="gramEnd"/>
+      <w:r>
+        <w:rPr>
+          <w:rFonts w:ascii="Times New Roman" w:eastAsia="Times New Roman" w:hAnsi="Times New Roman" w:cs="Times New Roman"/>
+        </w:rPr>
+        <w:t xml:space="preserve"> using current datasets. Our research subject is interesting because it </w:t>
+      </w:r>
+      <w:proofErr w:type="spellStart"/>
+      <w:r>
+        <w:rPr>
+          <w:rFonts w:ascii="Times New Roman" w:eastAsia="Times New Roman" w:hAnsi="Times New Roman" w:cs="Times New Roman"/>
+        </w:rPr>
+        <w:t>analyzes</w:t>
+      </w:r>
+      <w:proofErr w:type="spellEnd"/>
+      <w:r>
+        <w:rPr>
+          <w:rFonts w:ascii="Times New Roman" w:eastAsia="Times New Roman" w:hAnsi="Times New Roman" w:cs="Times New Roman"/>
+        </w:rPr>
+        <w:t xml:space="preserve"> whether the traditional urban economics principle—properties closer to the CBD are priced higher—is still applicable in Melbourne's current property market. The findings will benefit </w:t>
+      </w:r>
+      <w:proofErr w:type="gramStart"/>
+      <w:r>
+        <w:rPr>
+          <w:rFonts w:ascii="Times New Roman" w:eastAsia="Times New Roman" w:hAnsi="Times New Roman" w:cs="Times New Roman"/>
+        </w:rPr>
+        <w:t>buyers ,planners</w:t>
+      </w:r>
+      <w:proofErr w:type="gramEnd"/>
+      <w:r>
+        <w:rPr>
+          <w:rFonts w:ascii="Times New Roman" w:eastAsia="Times New Roman" w:hAnsi="Times New Roman" w:cs="Times New Roman"/>
+        </w:rPr>
+        <w:t xml:space="preserve"> and many more. Future research could include real-time accessibility measurements, transportation improvements, and </w:t>
+      </w:r>
+      <w:proofErr w:type="spellStart"/>
+      <w:r>
+        <w:rPr>
+          <w:rFonts w:ascii="Times New Roman" w:eastAsia="Times New Roman" w:hAnsi="Times New Roman" w:cs="Times New Roman"/>
+        </w:rPr>
+        <w:t>neighborhood</w:t>
+      </w:r>
+      <w:proofErr w:type="spellEnd"/>
+      <w:r>
+        <w:rPr>
+          <w:rFonts w:ascii="Times New Roman" w:eastAsia="Times New Roman" w:hAnsi="Times New Roman" w:cs="Times New Roman"/>
+        </w:rPr>
+        <w:t>-level geographical features.</w:t>
       </w:r>
     </w:p>
     <w:p>
@@ -4033,7 +4249,15 @@
         <w:jc w:val="both"/>
       </w:pPr>
       <w:r>
-        <w:t>The scatter plot shows a negative correlation: prices decrease as distance from the CBD increases.  The histograms indicate non-normal distributions: distance is right-skewed, and price is considerably right-skewed, showing that the majority of residences are within 10 kilometers and cost less than $2 million, with fewer high-end outliers.</w:t>
+        <w:t xml:space="preserve">The scatter plot shows a negative correlation: prices decrease as distance from the CBD increases.  The histograms indicate non-normal distributions: distance is right-skewed, and price is considerably right-skewed, showing that the majority of residences are within 10 </w:t>
+      </w:r>
+      <w:proofErr w:type="spellStart"/>
+      <w:r>
+        <w:t>kilometers</w:t>
+      </w:r>
+      <w:proofErr w:type="spellEnd"/>
+      <w:r>
+        <w:t xml:space="preserve"> and cost less than $2 million, with fewer high-end outliers.</w:t>
       </w:r>
     </w:p>
     <w:p>
@@ -4089,7 +4313,7 @@
         <w:rPr>
           <w:rFonts w:ascii="Times New Roman" w:eastAsia="Times New Roman" w:hAnsi="Times New Roman" w:cs="Times New Roman"/>
         </w:rPr>
-        <w:t>Price and distance are inversely correlated.</w:t>
+        <w:t>Price and distance show a clear inverse relationship.</w:t>
       </w:r>
     </w:p>
     <w:p>
@@ -4107,7 +4331,7 @@
         <w:rPr>
           <w:rFonts w:ascii="Times New Roman" w:eastAsia="Times New Roman" w:hAnsi="Times New Roman" w:cs="Times New Roman"/>
         </w:rPr>
-        <w:t>The majority of properties are less than $2 million and located within 15 kilometers of the CBD.</w:t>
+        <w:t>Most properties are under $2 million and within 15 km of the CBD.</w:t>
       </w:r>
     </w:p>
     <w:p>
@@ -4149,27 +4373,19 @@
         <w:rPr>
           <w:rFonts w:ascii="Times New Roman" w:eastAsia="Times New Roman" w:hAnsi="Times New Roman" w:cs="Times New Roman"/>
         </w:rPr>
-        <w:t>L</w:t>
-      </w:r>
-      <w:r>
-        <w:rPr>
-          <w:rFonts w:ascii="Times New Roman" w:eastAsia="Times New Roman" w:hAnsi="Times New Roman" w:cs="Times New Roman"/>
-        </w:rPr>
-        <w:t>ocation has a considerable impact on price, with closeness attracting a premium.</w:t>
-      </w:r>
-    </w:p>
-    <w:p>
-      <w:pPr>
-        <w:ind w:left="1440"/>
-        <w:rPr>
-          <w:rFonts w:ascii="Times New Roman" w:eastAsia="Times New Roman" w:hAnsi="Times New Roman" w:cs="Times New Roman"/>
-        </w:rPr>
-      </w:pPr>
+        <w:t>Closer locations attract noticeable price premiums.</w:t>
+      </w:r>
       <w:r>
         <w:rPr>
           <w:rFonts w:ascii="Times New Roman" w:eastAsia="Times New Roman" w:hAnsi="Times New Roman" w:cs="Times New Roman"/>
         </w:rPr>
         <w:t xml:space="preserve"> </w:t>
+      </w:r>
+      <w:r>
+        <w:rPr>
+          <w:rFonts w:ascii="Times New Roman" w:eastAsia="Times New Roman" w:hAnsi="Times New Roman" w:cs="Times New Roman"/>
+        </w:rPr>
+        <w:t>This means distance and location are key factors that influence how much a property costs.</w:t>
       </w:r>
     </w:p>
     <w:p>
@@ -4280,22 +4496,22 @@
         <w:rPr>
           <w:rFonts w:ascii="Times New Roman" w:eastAsia="Times New Roman" w:hAnsi="Times New Roman" w:cs="Times New Roman"/>
         </w:rPr>
+        <w:t>Pearson's correlation:</w:t>
+      </w:r>
+    </w:p>
+    <w:p>
+      <w:pPr>
+        <w:pStyle w:val="ListParagraph"/>
+        <w:ind w:left="1440"/>
+        <w:rPr>
+          <w:rFonts w:ascii="Times New Roman" w:eastAsia="Times New Roman" w:hAnsi="Times New Roman" w:cs="Times New Roman"/>
+        </w:rPr>
+      </w:pPr>
+      <w:r>
+        <w:rPr>
+          <w:rFonts w:ascii="Times New Roman" w:eastAsia="Times New Roman" w:hAnsi="Times New Roman" w:cs="Times New Roman"/>
+        </w:rPr>
         <w:lastRenderedPageBreak/>
-        <w:t>Pearson's correlation:</w:t>
-      </w:r>
-    </w:p>
-    <w:p>
-      <w:pPr>
-        <w:pStyle w:val="ListParagraph"/>
-        <w:ind w:left="1440"/>
-        <w:rPr>
-          <w:rFonts w:ascii="Times New Roman" w:eastAsia="Times New Roman" w:hAnsi="Times New Roman" w:cs="Times New Roman"/>
-        </w:rPr>
-      </w:pPr>
-      <w:r>
-        <w:rPr>
-          <w:rFonts w:ascii="Times New Roman" w:eastAsia="Times New Roman" w:hAnsi="Times New Roman" w:cs="Times New Roman"/>
-        </w:rPr>
         <w:t>r = -0.0876, t = -2.9083, df = 1093, p = 0.003707</w:t>
       </w:r>
     </w:p>
@@ -4505,7 +4721,21 @@
         <w:rPr>
           <w:rFonts w:ascii="Times New Roman" w:hAnsi="Times New Roman" w:cs="Times New Roman"/>
         </w:rPr>
-        <w:t>The null hypothesis is rejected based on the Pearson’s correlation p-value (p=0.0037&lt;0.05). This indicates a statistically significant though negative correlation between price and distance from the CBD (r=−0.088). The relationship suggests that as distance increases, price tends to decrease slightly. The 95% confidence interval [−0.146,−0.029] does not include zero, supporting a true negative association</w:t>
+        <w:t>The null hypothesis is rejected based on the Pearson’s correlation p-value (p=0.0037&lt;0.05). This indicates a statistically significant though negative correlation between price and distance from the CBD (r=−0.088). The relationship suggests that as distance increases, price tends to decrease slightly. The 95% confidence interval [−0.</w:t>
+      </w:r>
+      <w:proofErr w:type="gramStart"/>
+      <w:r>
+        <w:rPr>
+          <w:rFonts w:ascii="Times New Roman" w:hAnsi="Times New Roman" w:cs="Times New Roman"/>
+        </w:rPr>
+        <w:t>146,−</w:t>
+      </w:r>
+      <w:proofErr w:type="gramEnd"/>
+      <w:r>
+        <w:rPr>
+          <w:rFonts w:ascii="Times New Roman" w:hAnsi="Times New Roman" w:cs="Times New Roman"/>
+        </w:rPr>
+        <w:t>0.029] does not include zero, supporting a true negative association</w:t>
       </w:r>
       <w:r>
         <w:t>.</w:t>
@@ -4661,7 +4891,35 @@
         <w:rPr>
           <w:rFonts w:ascii="Times New Roman" w:eastAsia="Times New Roman" w:hAnsi="Times New Roman" w:cs="Times New Roman"/>
         </w:rPr>
-        <w:t>We experienced difficulties in aligning our initial visualizations  which required multiple changes.  Some team members had little prior experience using GitHub, which delayed initial communication.  Furthermore, more frequent  evaluations of R outputs would have helped detect formatting errors sooner.</w:t>
+        <w:t xml:space="preserve">We experienced difficulties in aligning our initial </w:t>
+      </w:r>
+      <w:proofErr w:type="gramStart"/>
+      <w:r>
+        <w:rPr>
+          <w:rFonts w:ascii="Times New Roman" w:eastAsia="Times New Roman" w:hAnsi="Times New Roman" w:cs="Times New Roman"/>
+        </w:rPr>
+        <w:t>visualizations  which</w:t>
+      </w:r>
+      <w:proofErr w:type="gramEnd"/>
+      <w:r>
+        <w:rPr>
+          <w:rFonts w:ascii="Times New Roman" w:eastAsia="Times New Roman" w:hAnsi="Times New Roman" w:cs="Times New Roman"/>
+        </w:rPr>
+        <w:t xml:space="preserve"> required multiple changes.  Some team members had little prior experience using GitHub, which delayed initial communication.  Furthermore, more </w:t>
+      </w:r>
+      <w:proofErr w:type="gramStart"/>
+      <w:r>
+        <w:rPr>
+          <w:rFonts w:ascii="Times New Roman" w:eastAsia="Times New Roman" w:hAnsi="Times New Roman" w:cs="Times New Roman"/>
+        </w:rPr>
+        <w:t>frequent  evaluations</w:t>
+      </w:r>
+      <w:proofErr w:type="gramEnd"/>
+      <w:r>
+        <w:rPr>
+          <w:rFonts w:ascii="Times New Roman" w:eastAsia="Times New Roman" w:hAnsi="Times New Roman" w:cs="Times New Roman"/>
+        </w:rPr>
+        <w:t xml:space="preserve"> of R outputs would have helped detect formatting errors sooner.</w:t>
       </w:r>
     </w:p>
     <w:p>
@@ -4700,7 +4958,21 @@
         <w:rPr>
           <w:rFonts w:ascii="Times New Roman" w:eastAsia="Times New Roman" w:hAnsi="Times New Roman" w:cs="Times New Roman"/>
         </w:rPr>
-        <w:t>Time management was mostly good.  We  set weekly milestones and followed a shared timeline.  However, the final week was rushed due to other deadlines.  Starting the write-up earlier, while the analysis was still underway, would have minimized last-minute pressure and provided more time for refinement.</w:t>
+        <w:t xml:space="preserve">Time management was mostly good.  </w:t>
+      </w:r>
+      <w:proofErr w:type="gramStart"/>
+      <w:r>
+        <w:rPr>
+          <w:rFonts w:ascii="Times New Roman" w:eastAsia="Times New Roman" w:hAnsi="Times New Roman" w:cs="Times New Roman"/>
+        </w:rPr>
+        <w:t>We  set</w:t>
+      </w:r>
+      <w:proofErr w:type="gramEnd"/>
+      <w:r>
+        <w:rPr>
+          <w:rFonts w:ascii="Times New Roman" w:eastAsia="Times New Roman" w:hAnsi="Times New Roman" w:cs="Times New Roman"/>
+        </w:rPr>
+        <w:t xml:space="preserve"> weekly milestones and followed a shared timeline.  However, the final week was rushed due to other deadlines.  Starting the write-up earlier, while the analysis was still underway, would have minimized last-minute pressure and provided more time for refinement.</w:t>
       </w:r>
     </w:p>
     <w:p>
@@ -7771,11 +8043,19 @@
           <w:rFonts w:ascii="Times New Roman" w:eastAsia="Times New Roman" w:hAnsi="Times New Roman" w:cs="Times New Roman"/>
         </w:rPr>
       </w:pPr>
-      <w:r>
-        <w:rPr>
-          <w:rFonts w:ascii="Times New Roman" w:eastAsia="Times New Roman" w:hAnsi="Times New Roman" w:cs="Times New Roman"/>
-        </w:rPr>
-        <w:t xml:space="preserve">Analysis.R code with the appropriate statistics to test the hypotheses. </w:t>
+      <w:proofErr w:type="spellStart"/>
+      <w:r>
+        <w:rPr>
+          <w:rFonts w:ascii="Times New Roman" w:eastAsia="Times New Roman" w:hAnsi="Times New Roman" w:cs="Times New Roman"/>
+        </w:rPr>
+        <w:t>Analysis.R</w:t>
+      </w:r>
+      <w:proofErr w:type="spellEnd"/>
+      <w:r>
+        <w:rPr>
+          <w:rFonts w:ascii="Times New Roman" w:eastAsia="Times New Roman" w:hAnsi="Times New Roman" w:cs="Times New Roman"/>
+        </w:rPr>
+        <w:t xml:space="preserve"> code with the appropriate statistics to test the hypotheses. </w:t>
       </w:r>
     </w:p>
     <w:p>

</xml_diff>

<commit_message>
6.1 added (result explained)
</commit_message>
<xml_diff>
--- a/7COM1079_Final report_template(Demo Version).docx
+++ b/7COM1079_Final report_template(Demo Version).docx
@@ -5284,13 +5284,32 @@
         <w:ind w:hanging="720"/>
         <w:rPr>
           <w:rFonts w:ascii="Times New Roman" w:eastAsia="Times New Roman" w:hAnsi="Times New Roman" w:cs="Times New Roman"/>
-        </w:rPr>
-      </w:pPr>
-      <w:r>
-        <w:rPr>
-          <w:rFonts w:ascii="Times New Roman" w:eastAsia="Times New Roman" w:hAnsi="Times New Roman" w:cs="Times New Roman"/>
+          <w:b/>
+          <w:bCs/>
+        </w:rPr>
+      </w:pPr>
+      <w:r>
+        <w:rPr>
+          <w:rFonts w:ascii="Times New Roman" w:eastAsia="Times New Roman" w:hAnsi="Times New Roman" w:cs="Times New Roman"/>
+          <w:b/>
+          <w:bCs/>
         </w:rPr>
         <w:t xml:space="preserve">Results explained. </w:t>
+      </w:r>
+    </w:p>
+    <w:p>
+      <w:pPr>
+        <w:pStyle w:val="ListParagraph"/>
+        <w:ind w:left="1440"/>
+        <w:rPr>
+          <w:rFonts w:ascii="Times New Roman" w:eastAsia="Times New Roman" w:hAnsi="Times New Roman" w:cs="Times New Roman"/>
+        </w:rPr>
+      </w:pPr>
+      <w:r>
+        <w:rPr>
+          <w:rFonts w:ascii="Times New Roman" w:eastAsia="Times New Roman" w:hAnsi="Times New Roman" w:cs="Times New Roman"/>
+        </w:rPr>
+        <w:t>The correlation analysis of home prices and distance from the Melbourne CBD revealed a weak negative correlation, implying that prices are slightly higher closer to the city centre.  The scatterplots indicated significant variability, indicating that distance alone does not strongly predict property prices.  Histograms revealed non-normal distributions, particularly the right-skewed price distribution.  Overall, the findings suggest that, while distance has an impact on price, it is not the primary predictive factor in this dataset.</w:t>
       </w:r>
     </w:p>
     <w:p>
@@ -5311,6 +5330,15 @@
         </w:rPr>
         <w:t xml:space="preserve">Interpretation of the results </w:t>
       </w:r>
+    </w:p>
+    <w:p>
+      <w:pPr>
+        <w:pStyle w:val="ListParagraph"/>
+        <w:ind w:left="1440"/>
+        <w:rPr>
+          <w:rFonts w:ascii="Times New Roman" w:eastAsia="Times New Roman" w:hAnsi="Times New Roman" w:cs="Times New Roman"/>
+        </w:rPr>
+      </w:pPr>
     </w:p>
     <w:p>
       <w:pPr>

</xml_diff>

<commit_message>
6.2 added interpretation of the results
</commit_message>
<xml_diff>
--- a/7COM1079_Final report_template(Demo Version).docx
+++ b/7COM1079_Final report_template(Demo Version).docx
@@ -5322,13 +5322,32 @@
         <w:ind w:hanging="720"/>
         <w:rPr>
           <w:rFonts w:ascii="Times New Roman" w:eastAsia="Times New Roman" w:hAnsi="Times New Roman" w:cs="Times New Roman"/>
-        </w:rPr>
-      </w:pPr>
-      <w:r>
-        <w:rPr>
-          <w:rFonts w:ascii="Times New Roman" w:eastAsia="Times New Roman" w:hAnsi="Times New Roman" w:cs="Times New Roman"/>
+          <w:b/>
+          <w:bCs/>
+        </w:rPr>
+      </w:pPr>
+      <w:r>
+        <w:rPr>
+          <w:rFonts w:ascii="Times New Roman" w:eastAsia="Times New Roman" w:hAnsi="Times New Roman" w:cs="Times New Roman"/>
+          <w:b/>
+          <w:bCs/>
         </w:rPr>
         <w:t xml:space="preserve">Interpretation of the results </w:t>
+      </w:r>
+    </w:p>
+    <w:p>
+      <w:pPr>
+        <w:pStyle w:val="ListParagraph"/>
+        <w:ind w:left="1440"/>
+        <w:rPr>
+          <w:rFonts w:ascii="Times New Roman" w:eastAsia="Times New Roman" w:hAnsi="Times New Roman" w:cs="Times New Roman"/>
+        </w:rPr>
+      </w:pPr>
+      <w:r>
+        <w:rPr>
+          <w:rFonts w:ascii="Times New Roman" w:eastAsia="Times New Roman" w:hAnsi="Times New Roman" w:cs="Times New Roman"/>
+        </w:rPr>
+        <w:t>In response to the research question, the findings indicate that distance to the CBD has minimal predictive power for Melbourne property prices. Although there is a small negative pattern, a negative correlation suggests that many other factors—such as property type, land size, suburb characteristics, and market conditions—play a larger impact. For the population and the larger housing market, this indicates that purchasers and lawmakers should not assume that distance alone affects home value, and a more thorough evaluation is required.</w:t>
       </w:r>
     </w:p>
     <w:p>
@@ -5522,6 +5541,7 @@
         <w:rPr>
           <w:rFonts w:ascii="Times New Roman" w:eastAsia="Times New Roman" w:hAnsi="Times New Roman" w:cs="Times New Roman"/>
         </w:rPr>
+        <w:lastRenderedPageBreak/>
         <w:t>Appendi</w:t>
       </w:r>
       <w:r>

</xml_diff>

<commit_message>
added visualization and analysis script
</commit_message>
<xml_diff>
--- a/7COM1079_Final report_template(Demo Version).docx
+++ b/7COM1079_Final report_template(Demo Version).docx
@@ -3734,27 +3734,14 @@
       <w:r>
         <w:t xml:space="preserve">                                                     Figure </w:t>
       </w:r>
-      <w:r>
-        <w:fldChar w:fldCharType="begin"/>
-      </w:r>
-      <w:r>
-        <w:instrText xml:space="preserve"> SEQ Figure \* ARABIC </w:instrText>
-      </w:r>
-      <w:r>
-        <w:fldChar w:fldCharType="separate"/>
-      </w:r>
-      <w:r>
-        <w:rPr>
-          <w:noProof/>
-        </w:rPr>
-        <w:t>1</w:t>
-      </w:r>
-      <w:r>
-        <w:rPr>
-          <w:noProof/>
-        </w:rPr>
-        <w:fldChar w:fldCharType="end"/>
-      </w:r>
+      <w:fldSimple w:instr=" SEQ Figure \* ARABIC ">
+        <w:r>
+          <w:rPr>
+            <w:noProof/>
+          </w:rPr>
+          <w:t>1</w:t>
+        </w:r>
+      </w:fldSimple>
       <w:r>
         <w:t xml:space="preserve">: </w:t>
       </w:r>
@@ -3831,27 +3818,14 @@
       <w:r>
         <w:t xml:space="preserve">                                                                                  Figure </w:t>
       </w:r>
-      <w:r>
-        <w:fldChar w:fldCharType="begin"/>
-      </w:r>
-      <w:r>
-        <w:instrText xml:space="preserve"> SEQ Figure \* ARABIC </w:instrText>
-      </w:r>
-      <w:r>
-        <w:fldChar w:fldCharType="separate"/>
-      </w:r>
-      <w:r>
-        <w:rPr>
-          <w:noProof/>
-        </w:rPr>
-        <w:t>2</w:t>
-      </w:r>
-      <w:r>
-        <w:rPr>
-          <w:noProof/>
-        </w:rPr>
-        <w:fldChar w:fldCharType="end"/>
-      </w:r>
+      <w:fldSimple w:instr=" SEQ Figure \* ARABIC ">
+        <w:r>
+          <w:rPr>
+            <w:noProof/>
+          </w:rPr>
+          <w:t>2</w:t>
+        </w:r>
+      </w:fldSimple>
       <w:r>
         <w:t xml:space="preserve">: </w:t>
       </w:r>
@@ -3921,27 +3895,14 @@
       <w:r>
         <w:t xml:space="preserve">                                                                       Figure </w:t>
       </w:r>
-      <w:r>
-        <w:fldChar w:fldCharType="begin"/>
-      </w:r>
-      <w:r>
-        <w:instrText xml:space="preserve"> SEQ Figure \* ARABIC </w:instrText>
-      </w:r>
-      <w:r>
-        <w:fldChar w:fldCharType="separate"/>
-      </w:r>
-      <w:r>
-        <w:rPr>
-          <w:noProof/>
-        </w:rPr>
-        <w:t>3</w:t>
-      </w:r>
-      <w:r>
-        <w:rPr>
-          <w:noProof/>
-        </w:rPr>
-        <w:fldChar w:fldCharType="end"/>
-      </w:r>
+      <w:fldSimple w:instr=" SEQ Figure \* ARABIC ">
+        <w:r>
+          <w:rPr>
+            <w:noProof/>
+          </w:rPr>
+          <w:t>3</w:t>
+        </w:r>
+      </w:fldSimple>
       <w:r>
         <w:t xml:space="preserve">: </w:t>
       </w:r>
@@ -4019,27 +3980,14 @@
       <w:r>
         <w:t xml:space="preserve">                                                                    Figure </w:t>
       </w:r>
-      <w:r>
-        <w:fldChar w:fldCharType="begin"/>
-      </w:r>
-      <w:r>
-        <w:instrText xml:space="preserve"> SEQ Figure \* ARABIC </w:instrText>
-      </w:r>
-      <w:r>
-        <w:fldChar w:fldCharType="separate"/>
-      </w:r>
-      <w:r>
-        <w:rPr>
-          <w:noProof/>
-        </w:rPr>
-        <w:t>4</w:t>
-      </w:r>
-      <w:r>
-        <w:rPr>
-          <w:noProof/>
-        </w:rPr>
-        <w:fldChar w:fldCharType="end"/>
-      </w:r>
+      <w:fldSimple w:instr=" SEQ Figure \* ARABIC ">
+        <w:r>
+          <w:rPr>
+            <w:noProof/>
+          </w:rPr>
+          <w:t>4</w:t>
+        </w:r>
+      </w:fldSimple>
       <w:r>
         <w:t>:</w:t>
       </w:r>
@@ -4123,27 +4071,14 @@
       <w:r>
         <w:t xml:space="preserve">                                            Figure </w:t>
       </w:r>
-      <w:r>
-        <w:fldChar w:fldCharType="begin"/>
-      </w:r>
-      <w:r>
-        <w:instrText xml:space="preserve"> SEQ Figure \* ARABIC </w:instrText>
-      </w:r>
-      <w:r>
-        <w:fldChar w:fldCharType="separate"/>
-      </w:r>
-      <w:r>
-        <w:rPr>
-          <w:noProof/>
-        </w:rPr>
-        <w:t>5</w:t>
-      </w:r>
-      <w:r>
-        <w:rPr>
-          <w:noProof/>
-        </w:rPr>
-        <w:fldChar w:fldCharType="end"/>
-      </w:r>
+      <w:fldSimple w:instr=" SEQ Figure \* ARABIC ">
+        <w:r>
+          <w:rPr>
+            <w:noProof/>
+          </w:rPr>
+          <w:t>5</w:t>
+        </w:r>
+      </w:fldSimple>
       <w:r>
         <w:t>:</w:t>
       </w:r>
@@ -5458,11 +5393,15 @@
         </w:numPr>
         <w:rPr>
           <w:rFonts w:ascii="Times New Roman" w:eastAsia="Times New Roman" w:hAnsi="Times New Roman" w:cs="Times New Roman"/>
-        </w:rPr>
-      </w:pPr>
-      <w:r>
-        <w:rPr>
-          <w:rFonts w:ascii="Times New Roman" w:eastAsia="Times New Roman" w:hAnsi="Times New Roman" w:cs="Times New Roman"/>
+          <w:b/>
+          <w:bCs/>
+        </w:rPr>
+      </w:pPr>
+      <w:r>
+        <w:rPr>
+          <w:rFonts w:ascii="Times New Roman" w:eastAsia="Times New Roman" w:hAnsi="Times New Roman" w:cs="Times New Roman"/>
+          <w:b/>
+          <w:bCs/>
         </w:rPr>
         <w:lastRenderedPageBreak/>
         <w:t>Reference list</w:t>
@@ -5710,18 +5649,24 @@
         </w:numPr>
         <w:rPr>
           <w:rFonts w:ascii="Times New Roman" w:eastAsia="Times New Roman" w:hAnsi="Times New Roman" w:cs="Times New Roman"/>
-          <w:color w:val="333333"/>
-        </w:rPr>
-      </w:pPr>
-      <w:r>
-        <w:rPr>
-          <w:rFonts w:ascii="Times New Roman" w:eastAsia="Times New Roman" w:hAnsi="Times New Roman" w:cs="Times New Roman"/>
+          <w:b/>
+          <w:bCs/>
+          <w:color w:val="333333"/>
+        </w:rPr>
+      </w:pPr>
+      <w:r>
+        <w:rPr>
+          <w:rFonts w:ascii="Times New Roman" w:eastAsia="Times New Roman" w:hAnsi="Times New Roman" w:cs="Times New Roman"/>
+          <w:b/>
+          <w:bCs/>
         </w:rPr>
         <w:t>Appendi</w:t>
       </w:r>
       <w:r>
         <w:rPr>
           <w:rFonts w:ascii="Times New Roman" w:eastAsia="Times New Roman" w:hAnsi="Times New Roman" w:cs="Times New Roman"/>
+          <w:b/>
+          <w:bCs/>
         </w:rPr>
         <w:t xml:space="preserve">ces </w:t>
       </w:r>
@@ -5735,12 +5680,16 @@
         </w:numPr>
         <w:rPr>
           <w:rFonts w:ascii="Times New Roman" w:eastAsia="Times New Roman" w:hAnsi="Times New Roman" w:cs="Times New Roman"/>
-          <w:color w:val="333333"/>
-        </w:rPr>
-      </w:pPr>
-      <w:r>
-        <w:rPr>
-          <w:rFonts w:ascii="Times New Roman" w:eastAsia="Times New Roman" w:hAnsi="Times New Roman" w:cs="Times New Roman"/>
+          <w:b/>
+          <w:bCs/>
+          <w:color w:val="333333"/>
+        </w:rPr>
+      </w:pPr>
+      <w:r>
+        <w:rPr>
+          <w:rFonts w:ascii="Times New Roman" w:eastAsia="Times New Roman" w:hAnsi="Times New Roman" w:cs="Times New Roman"/>
+          <w:b/>
+          <w:bCs/>
           <w:color w:val="333333"/>
         </w:rPr>
         <w:t>R code</w:t>
@@ -5748,6 +5697,8 @@
       <w:r>
         <w:rPr>
           <w:rFonts w:ascii="Times New Roman" w:eastAsia="Times New Roman" w:hAnsi="Times New Roman" w:cs="Times New Roman"/>
+          <w:b/>
+          <w:bCs/>
           <w:color w:val="333333"/>
         </w:rPr>
         <w:t xml:space="preserve"> </w:t>
@@ -5755,9 +5706,3348 @@
       <w:r>
         <w:rPr>
           <w:rFonts w:ascii="Times New Roman" w:eastAsia="Times New Roman" w:hAnsi="Times New Roman" w:cs="Times New Roman"/>
+          <w:b/>
+          <w:bCs/>
           <w:color w:val="333333"/>
         </w:rPr>
         <w:t>used for analysis and visualisation.</w:t>
+      </w:r>
+    </w:p>
+    <w:p>
+      <w:pPr>
+        <w:pStyle w:val="ListParagraph"/>
+        <w:ind w:left="1080"/>
+        <w:rPr>
+          <w:rFonts w:ascii="Times New Roman" w:eastAsia="Times New Roman" w:hAnsi="Times New Roman" w:cs="Times New Roman"/>
+          <w:color w:val="333333"/>
+        </w:rPr>
+      </w:pPr>
+    </w:p>
+    <w:p>
+      <w:pPr>
+        <w:pStyle w:val="ListParagraph"/>
+        <w:ind w:left="1080"/>
+        <w:rPr>
+          <w:rFonts w:ascii="Times New Roman" w:eastAsia="Times New Roman" w:hAnsi="Times New Roman" w:cs="Times New Roman"/>
+          <w:color w:val="333333"/>
+        </w:rPr>
+      </w:pPr>
+      <w:r>
+        <w:rPr>
+          <w:rFonts w:ascii="Times New Roman" w:eastAsia="Times New Roman" w:hAnsi="Times New Roman" w:cs="Times New Roman"/>
+          <w:color w:val="333333"/>
+        </w:rPr>
+        <w:t>View(</w:t>
+      </w:r>
+      <w:proofErr w:type="spellStart"/>
+      <w:r>
+        <w:rPr>
+          <w:rFonts w:ascii="Times New Roman" w:eastAsia="Times New Roman" w:hAnsi="Times New Roman" w:cs="Times New Roman"/>
+          <w:color w:val="333333"/>
+        </w:rPr>
+        <w:t>melb_data</w:t>
+      </w:r>
+      <w:proofErr w:type="spellEnd"/>
+      <w:r>
+        <w:rPr>
+          <w:rFonts w:ascii="Times New Roman" w:eastAsia="Times New Roman" w:hAnsi="Times New Roman" w:cs="Times New Roman"/>
+          <w:color w:val="333333"/>
+        </w:rPr>
+        <w:t>)</w:t>
+      </w:r>
+    </w:p>
+    <w:p>
+      <w:pPr>
+        <w:pStyle w:val="ListParagraph"/>
+        <w:ind w:left="1080"/>
+        <w:rPr>
+          <w:rFonts w:ascii="Times New Roman" w:eastAsia="Times New Roman" w:hAnsi="Times New Roman" w:cs="Times New Roman"/>
+          <w:color w:val="333333"/>
+        </w:rPr>
+      </w:pPr>
+      <w:r>
+        <w:rPr>
+          <w:rFonts w:ascii="Times New Roman" w:eastAsia="Times New Roman" w:hAnsi="Times New Roman" w:cs="Times New Roman"/>
+          <w:color w:val="333333"/>
+        </w:rPr>
+        <w:t>class(</w:t>
+      </w:r>
+      <w:proofErr w:type="spellStart"/>
+      <w:r>
+        <w:rPr>
+          <w:rFonts w:ascii="Times New Roman" w:eastAsia="Times New Roman" w:hAnsi="Times New Roman" w:cs="Times New Roman"/>
+          <w:color w:val="333333"/>
+        </w:rPr>
+        <w:t>melb_data$Date</w:t>
+      </w:r>
+      <w:proofErr w:type="spellEnd"/>
+      <w:r>
+        <w:rPr>
+          <w:rFonts w:ascii="Times New Roman" w:eastAsia="Times New Roman" w:hAnsi="Times New Roman" w:cs="Times New Roman"/>
+          <w:color w:val="333333"/>
+        </w:rPr>
+        <w:t>)</w:t>
+      </w:r>
+    </w:p>
+    <w:p>
+      <w:pPr>
+        <w:pStyle w:val="ListParagraph"/>
+        <w:ind w:left="1080"/>
+        <w:rPr>
+          <w:rFonts w:ascii="Times New Roman" w:eastAsia="Times New Roman" w:hAnsi="Times New Roman" w:cs="Times New Roman"/>
+          <w:color w:val="333333"/>
+        </w:rPr>
+      </w:pPr>
+      <w:r>
+        <w:rPr>
+          <w:rFonts w:ascii="Times New Roman" w:eastAsia="Times New Roman" w:hAnsi="Times New Roman" w:cs="Times New Roman"/>
+          <w:color w:val="333333"/>
+        </w:rPr>
+        <w:t>mean(</w:t>
+      </w:r>
+      <w:proofErr w:type="spellStart"/>
+      <w:r>
+        <w:rPr>
+          <w:rFonts w:ascii="Times New Roman" w:eastAsia="Times New Roman" w:hAnsi="Times New Roman" w:cs="Times New Roman"/>
+          <w:color w:val="333333"/>
+        </w:rPr>
+        <w:t>melb_data$Price</w:t>
+      </w:r>
+      <w:proofErr w:type="spellEnd"/>
+      <w:r>
+        <w:rPr>
+          <w:rFonts w:ascii="Times New Roman" w:eastAsia="Times New Roman" w:hAnsi="Times New Roman" w:cs="Times New Roman"/>
+          <w:color w:val="333333"/>
+        </w:rPr>
+        <w:t>)</w:t>
+      </w:r>
+    </w:p>
+    <w:p>
+      <w:pPr>
+        <w:pStyle w:val="ListParagraph"/>
+        <w:ind w:left="1080"/>
+        <w:rPr>
+          <w:rFonts w:ascii="Times New Roman" w:eastAsia="Times New Roman" w:hAnsi="Times New Roman" w:cs="Times New Roman"/>
+          <w:color w:val="333333"/>
+        </w:rPr>
+      </w:pPr>
+      <w:r>
+        <w:rPr>
+          <w:rFonts w:ascii="Times New Roman" w:eastAsia="Times New Roman" w:hAnsi="Times New Roman" w:cs="Times New Roman"/>
+          <w:color w:val="333333"/>
+        </w:rPr>
+        <w:t>summary(</w:t>
+      </w:r>
+      <w:proofErr w:type="spellStart"/>
+      <w:r>
+        <w:rPr>
+          <w:rFonts w:ascii="Times New Roman" w:eastAsia="Times New Roman" w:hAnsi="Times New Roman" w:cs="Times New Roman"/>
+          <w:color w:val="333333"/>
+        </w:rPr>
+        <w:t>melb_data</w:t>
+      </w:r>
+      <w:proofErr w:type="spellEnd"/>
+      <w:r>
+        <w:rPr>
+          <w:rFonts w:ascii="Times New Roman" w:eastAsia="Times New Roman" w:hAnsi="Times New Roman" w:cs="Times New Roman"/>
+          <w:color w:val="333333"/>
+        </w:rPr>
+        <w:t>)</w:t>
+      </w:r>
+    </w:p>
+    <w:p>
+      <w:pPr>
+        <w:pStyle w:val="ListParagraph"/>
+        <w:ind w:left="1080"/>
+        <w:rPr>
+          <w:rFonts w:ascii="Times New Roman" w:eastAsia="Times New Roman" w:hAnsi="Times New Roman" w:cs="Times New Roman"/>
+          <w:color w:val="333333"/>
+        </w:rPr>
+      </w:pPr>
+      <w:r>
+        <w:rPr>
+          <w:rFonts w:ascii="Times New Roman" w:eastAsia="Times New Roman" w:hAnsi="Times New Roman" w:cs="Times New Roman"/>
+          <w:color w:val="333333"/>
+        </w:rPr>
+        <w:t>class(</w:t>
+      </w:r>
+      <w:proofErr w:type="spellStart"/>
+      <w:r>
+        <w:rPr>
+          <w:rFonts w:ascii="Times New Roman" w:eastAsia="Times New Roman" w:hAnsi="Times New Roman" w:cs="Times New Roman"/>
+          <w:color w:val="333333"/>
+        </w:rPr>
+        <w:t>melb_data$Price</w:t>
+      </w:r>
+      <w:proofErr w:type="spellEnd"/>
+      <w:r>
+        <w:rPr>
+          <w:rFonts w:ascii="Times New Roman" w:eastAsia="Times New Roman" w:hAnsi="Times New Roman" w:cs="Times New Roman"/>
+          <w:color w:val="333333"/>
+        </w:rPr>
+        <w:t>)</w:t>
+      </w:r>
+    </w:p>
+    <w:p>
+      <w:pPr>
+        <w:pStyle w:val="ListParagraph"/>
+        <w:ind w:left="1080"/>
+        <w:rPr>
+          <w:rFonts w:ascii="Times New Roman" w:eastAsia="Times New Roman" w:hAnsi="Times New Roman" w:cs="Times New Roman"/>
+          <w:color w:val="333333"/>
+        </w:rPr>
+      </w:pPr>
+      <w:r>
+        <w:rPr>
+          <w:rFonts w:ascii="Times New Roman" w:eastAsia="Times New Roman" w:hAnsi="Times New Roman" w:cs="Times New Roman"/>
+          <w:color w:val="333333"/>
+        </w:rPr>
+        <w:t>class(</w:t>
+      </w:r>
+      <w:proofErr w:type="spellStart"/>
+      <w:r>
+        <w:rPr>
+          <w:rFonts w:ascii="Times New Roman" w:eastAsia="Times New Roman" w:hAnsi="Times New Roman" w:cs="Times New Roman"/>
+          <w:color w:val="333333"/>
+        </w:rPr>
+        <w:t>melb_data$Distance</w:t>
+      </w:r>
+      <w:proofErr w:type="spellEnd"/>
+      <w:r>
+        <w:rPr>
+          <w:rFonts w:ascii="Times New Roman" w:eastAsia="Times New Roman" w:hAnsi="Times New Roman" w:cs="Times New Roman"/>
+          <w:color w:val="333333"/>
+        </w:rPr>
+        <w:t>)</w:t>
+      </w:r>
+    </w:p>
+    <w:p>
+      <w:pPr>
+        <w:pStyle w:val="ListParagraph"/>
+        <w:ind w:left="1080"/>
+        <w:rPr>
+          <w:rFonts w:ascii="Times New Roman" w:eastAsia="Times New Roman" w:hAnsi="Times New Roman" w:cs="Times New Roman"/>
+          <w:color w:val="333333"/>
+        </w:rPr>
+      </w:pPr>
+      <w:proofErr w:type="spellStart"/>
+      <w:r>
+        <w:rPr>
+          <w:rFonts w:ascii="Times New Roman" w:eastAsia="Times New Roman" w:hAnsi="Times New Roman" w:cs="Times New Roman"/>
+          <w:color w:val="333333"/>
+        </w:rPr>
+        <w:t>melb_data$Date_formatted</w:t>
+      </w:r>
+      <w:proofErr w:type="spellEnd"/>
+      <w:r>
+        <w:rPr>
+          <w:rFonts w:ascii="Times New Roman" w:eastAsia="Times New Roman" w:hAnsi="Times New Roman" w:cs="Times New Roman"/>
+          <w:color w:val="333333"/>
+        </w:rPr>
+        <w:t>&lt;-</w:t>
+      </w:r>
+      <w:proofErr w:type="spellStart"/>
+      <w:r>
+        <w:rPr>
+          <w:rFonts w:ascii="Times New Roman" w:eastAsia="Times New Roman" w:hAnsi="Times New Roman" w:cs="Times New Roman"/>
+          <w:color w:val="333333"/>
+        </w:rPr>
+        <w:t>melb_data$Date</w:t>
+      </w:r>
+      <w:proofErr w:type="spellEnd"/>
+    </w:p>
+    <w:p>
+      <w:pPr>
+        <w:pStyle w:val="ListParagraph"/>
+        <w:ind w:left="1080"/>
+        <w:rPr>
+          <w:rFonts w:ascii="Times New Roman" w:eastAsia="Times New Roman" w:hAnsi="Times New Roman" w:cs="Times New Roman"/>
+          <w:color w:val="333333"/>
+        </w:rPr>
+      </w:pPr>
+      <w:r>
+        <w:rPr>
+          <w:rFonts w:ascii="Times New Roman" w:eastAsia="Times New Roman" w:hAnsi="Times New Roman" w:cs="Times New Roman"/>
+          <w:color w:val="333333"/>
+        </w:rPr>
+        <w:t>class(</w:t>
+      </w:r>
+      <w:proofErr w:type="spellStart"/>
+      <w:r>
+        <w:rPr>
+          <w:rFonts w:ascii="Times New Roman" w:eastAsia="Times New Roman" w:hAnsi="Times New Roman" w:cs="Times New Roman"/>
+          <w:color w:val="333333"/>
+        </w:rPr>
+        <w:t>melb_data$Date_formatted</w:t>
+      </w:r>
+      <w:proofErr w:type="spellEnd"/>
+      <w:r>
+        <w:rPr>
+          <w:rFonts w:ascii="Times New Roman" w:eastAsia="Times New Roman" w:hAnsi="Times New Roman" w:cs="Times New Roman"/>
+          <w:color w:val="333333"/>
+        </w:rPr>
+        <w:t>)</w:t>
+      </w:r>
+    </w:p>
+    <w:p>
+      <w:pPr>
+        <w:pStyle w:val="ListParagraph"/>
+        <w:ind w:left="1080"/>
+        <w:rPr>
+          <w:rFonts w:ascii="Times New Roman" w:eastAsia="Times New Roman" w:hAnsi="Times New Roman" w:cs="Times New Roman"/>
+          <w:color w:val="333333"/>
+        </w:rPr>
+      </w:pPr>
+      <w:proofErr w:type="spellStart"/>
+      <w:r>
+        <w:rPr>
+          <w:rFonts w:ascii="Times New Roman" w:eastAsia="Times New Roman" w:hAnsi="Times New Roman" w:cs="Times New Roman"/>
+          <w:color w:val="333333"/>
+        </w:rPr>
+        <w:t>melb_data$Date_formatted</w:t>
+      </w:r>
+      <w:proofErr w:type="spellEnd"/>
+      <w:r>
+        <w:rPr>
+          <w:rFonts w:ascii="Times New Roman" w:eastAsia="Times New Roman" w:hAnsi="Times New Roman" w:cs="Times New Roman"/>
+          <w:color w:val="333333"/>
+        </w:rPr>
+        <w:t xml:space="preserve"> &lt;- </w:t>
+      </w:r>
+      <w:proofErr w:type="gramStart"/>
+      <w:r>
+        <w:rPr>
+          <w:rFonts w:ascii="Times New Roman" w:eastAsia="Times New Roman" w:hAnsi="Times New Roman" w:cs="Times New Roman"/>
+          <w:color w:val="333333"/>
+        </w:rPr>
+        <w:t>format(</w:t>
+      </w:r>
+      <w:proofErr w:type="spellStart"/>
+      <w:proofErr w:type="gramEnd"/>
+      <w:r>
+        <w:rPr>
+          <w:rFonts w:ascii="Times New Roman" w:eastAsia="Times New Roman" w:hAnsi="Times New Roman" w:cs="Times New Roman"/>
+          <w:color w:val="333333"/>
+        </w:rPr>
+        <w:t>melb_data$Date_formatted</w:t>
+      </w:r>
+      <w:proofErr w:type="spellEnd"/>
+      <w:r>
+        <w:rPr>
+          <w:rFonts w:ascii="Times New Roman" w:eastAsia="Times New Roman" w:hAnsi="Times New Roman" w:cs="Times New Roman"/>
+          <w:color w:val="333333"/>
+        </w:rPr>
+        <w:t>, "%d-%m-%Y")</w:t>
+      </w:r>
+    </w:p>
+    <w:p>
+      <w:pPr>
+        <w:pStyle w:val="ListParagraph"/>
+        <w:ind w:left="1080"/>
+        <w:rPr>
+          <w:rFonts w:ascii="Times New Roman" w:eastAsia="Times New Roman" w:hAnsi="Times New Roman" w:cs="Times New Roman"/>
+          <w:color w:val="333333"/>
+        </w:rPr>
+      </w:pPr>
+    </w:p>
+    <w:p>
+      <w:pPr>
+        <w:pStyle w:val="ListParagraph"/>
+        <w:ind w:left="1080"/>
+        <w:rPr>
+          <w:rFonts w:ascii="Times New Roman" w:eastAsia="Times New Roman" w:hAnsi="Times New Roman" w:cs="Times New Roman"/>
+          <w:color w:val="333333"/>
+        </w:rPr>
+      </w:pPr>
+      <w:r>
+        <w:rPr>
+          <w:rFonts w:ascii="Times New Roman" w:eastAsia="Times New Roman" w:hAnsi="Times New Roman" w:cs="Times New Roman"/>
+          <w:color w:val="333333"/>
+        </w:rPr>
+        <w:t xml:space="preserve">#Converting the Date column into proper Date format (required for </w:t>
+      </w:r>
+      <w:proofErr w:type="spellStart"/>
+      <w:r>
+        <w:rPr>
+          <w:rFonts w:ascii="Times New Roman" w:eastAsia="Times New Roman" w:hAnsi="Times New Roman" w:cs="Times New Roman"/>
+          <w:color w:val="333333"/>
+        </w:rPr>
+        <w:t>subsetting</w:t>
+      </w:r>
+      <w:proofErr w:type="spellEnd"/>
+      <w:r>
+        <w:rPr>
+          <w:rFonts w:ascii="Times New Roman" w:eastAsia="Times New Roman" w:hAnsi="Times New Roman" w:cs="Times New Roman"/>
+          <w:color w:val="333333"/>
+        </w:rPr>
+        <w:t xml:space="preserve"> by year/month)</w:t>
+      </w:r>
+    </w:p>
+    <w:p>
+      <w:pPr>
+        <w:pStyle w:val="ListParagraph"/>
+        <w:ind w:left="1080"/>
+        <w:rPr>
+          <w:rFonts w:ascii="Times New Roman" w:eastAsia="Times New Roman" w:hAnsi="Times New Roman" w:cs="Times New Roman"/>
+          <w:color w:val="333333"/>
+        </w:rPr>
+      </w:pPr>
+      <w:proofErr w:type="spellStart"/>
+      <w:r>
+        <w:rPr>
+          <w:rFonts w:ascii="Times New Roman" w:eastAsia="Times New Roman" w:hAnsi="Times New Roman" w:cs="Times New Roman"/>
+          <w:color w:val="333333"/>
+        </w:rPr>
+        <w:t>melb_data$Date_formatted</w:t>
+      </w:r>
+      <w:proofErr w:type="spellEnd"/>
+      <w:r>
+        <w:rPr>
+          <w:rFonts w:ascii="Times New Roman" w:eastAsia="Times New Roman" w:hAnsi="Times New Roman" w:cs="Times New Roman"/>
+          <w:color w:val="333333"/>
+        </w:rPr>
+        <w:t xml:space="preserve"> &lt;- </w:t>
+      </w:r>
+      <w:proofErr w:type="spellStart"/>
+      <w:proofErr w:type="gramStart"/>
+      <w:r>
+        <w:rPr>
+          <w:rFonts w:ascii="Times New Roman" w:eastAsia="Times New Roman" w:hAnsi="Times New Roman" w:cs="Times New Roman"/>
+          <w:color w:val="333333"/>
+        </w:rPr>
+        <w:t>as.Date</w:t>
+      </w:r>
+      <w:proofErr w:type="spellEnd"/>
+      <w:proofErr w:type="gramEnd"/>
+      <w:r>
+        <w:rPr>
+          <w:rFonts w:ascii="Times New Roman" w:eastAsia="Times New Roman" w:hAnsi="Times New Roman" w:cs="Times New Roman"/>
+          <w:color w:val="333333"/>
+        </w:rPr>
+        <w:t>(</w:t>
+      </w:r>
+      <w:proofErr w:type="spellStart"/>
+      <w:r>
+        <w:rPr>
+          <w:rFonts w:ascii="Times New Roman" w:eastAsia="Times New Roman" w:hAnsi="Times New Roman" w:cs="Times New Roman"/>
+          <w:color w:val="333333"/>
+        </w:rPr>
+        <w:t>melb_data$Date_formatted</w:t>
+      </w:r>
+      <w:proofErr w:type="spellEnd"/>
+      <w:r>
+        <w:rPr>
+          <w:rFonts w:ascii="Times New Roman" w:eastAsia="Times New Roman" w:hAnsi="Times New Roman" w:cs="Times New Roman"/>
+          <w:color w:val="333333"/>
+        </w:rPr>
+        <w:t>, format="%d/%m/%Y")</w:t>
+      </w:r>
+    </w:p>
+    <w:p>
+      <w:pPr>
+        <w:pStyle w:val="ListParagraph"/>
+        <w:ind w:left="1080"/>
+        <w:rPr>
+          <w:rFonts w:ascii="Times New Roman" w:eastAsia="Times New Roman" w:hAnsi="Times New Roman" w:cs="Times New Roman"/>
+          <w:color w:val="333333"/>
+        </w:rPr>
+      </w:pPr>
+    </w:p>
+    <w:p>
+      <w:pPr>
+        <w:pStyle w:val="ListParagraph"/>
+        <w:ind w:left="1080"/>
+        <w:rPr>
+          <w:rFonts w:ascii="Times New Roman" w:eastAsia="Times New Roman" w:hAnsi="Times New Roman" w:cs="Times New Roman"/>
+          <w:color w:val="333333"/>
+        </w:rPr>
+      </w:pPr>
+      <w:r>
+        <w:rPr>
+          <w:rFonts w:ascii="Times New Roman" w:eastAsia="Times New Roman" w:hAnsi="Times New Roman" w:cs="Times New Roman"/>
+          <w:color w:val="333333"/>
+        </w:rPr>
+        <w:t>class(</w:t>
+      </w:r>
+      <w:proofErr w:type="spellStart"/>
+      <w:r>
+        <w:rPr>
+          <w:rFonts w:ascii="Times New Roman" w:eastAsia="Times New Roman" w:hAnsi="Times New Roman" w:cs="Times New Roman"/>
+          <w:color w:val="333333"/>
+        </w:rPr>
+        <w:t>melb_data$Date_formatted</w:t>
+      </w:r>
+      <w:proofErr w:type="spellEnd"/>
+      <w:r>
+        <w:rPr>
+          <w:rFonts w:ascii="Times New Roman" w:eastAsia="Times New Roman" w:hAnsi="Times New Roman" w:cs="Times New Roman"/>
+          <w:color w:val="333333"/>
+        </w:rPr>
+        <w:t xml:space="preserve">)  </w:t>
+      </w:r>
+    </w:p>
+    <w:p>
+      <w:pPr>
+        <w:pStyle w:val="ListParagraph"/>
+        <w:ind w:left="1080"/>
+        <w:rPr>
+          <w:rFonts w:ascii="Times New Roman" w:eastAsia="Times New Roman" w:hAnsi="Times New Roman" w:cs="Times New Roman"/>
+          <w:color w:val="333333"/>
+        </w:rPr>
+      </w:pPr>
+      <w:proofErr w:type="spellStart"/>
+      <w:r>
+        <w:rPr>
+          <w:rFonts w:ascii="Times New Roman" w:eastAsia="Times New Roman" w:hAnsi="Times New Roman" w:cs="Times New Roman"/>
+          <w:color w:val="333333"/>
+        </w:rPr>
+        <w:t>melb_data_subset</w:t>
+      </w:r>
+      <w:proofErr w:type="spellEnd"/>
+      <w:r>
+        <w:rPr>
+          <w:rFonts w:ascii="Times New Roman" w:eastAsia="Times New Roman" w:hAnsi="Times New Roman" w:cs="Times New Roman"/>
+          <w:color w:val="333333"/>
+        </w:rPr>
+        <w:t xml:space="preserve">&lt;- </w:t>
+      </w:r>
+      <w:proofErr w:type="gramStart"/>
+      <w:r>
+        <w:rPr>
+          <w:rFonts w:ascii="Times New Roman" w:eastAsia="Times New Roman" w:hAnsi="Times New Roman" w:cs="Times New Roman"/>
+          <w:color w:val="333333"/>
+        </w:rPr>
+        <w:t>subset(</w:t>
+      </w:r>
+      <w:proofErr w:type="spellStart"/>
+      <w:proofErr w:type="gramEnd"/>
+      <w:r>
+        <w:rPr>
+          <w:rFonts w:ascii="Times New Roman" w:eastAsia="Times New Roman" w:hAnsi="Times New Roman" w:cs="Times New Roman"/>
+          <w:color w:val="333333"/>
+        </w:rPr>
+        <w:t>melb_</w:t>
+      </w:r>
+      <w:proofErr w:type="gramStart"/>
+      <w:r>
+        <w:rPr>
+          <w:rFonts w:ascii="Times New Roman" w:eastAsia="Times New Roman" w:hAnsi="Times New Roman" w:cs="Times New Roman"/>
+          <w:color w:val="333333"/>
+        </w:rPr>
+        <w:t>data,format</w:t>
+      </w:r>
+      <w:proofErr w:type="spellEnd"/>
+      <w:proofErr w:type="gramEnd"/>
+      <w:r>
+        <w:rPr>
+          <w:rFonts w:ascii="Times New Roman" w:eastAsia="Times New Roman" w:hAnsi="Times New Roman" w:cs="Times New Roman"/>
+          <w:color w:val="333333"/>
+        </w:rPr>
+        <w:t xml:space="preserve">(Date, "%Y") == "2017" &amp; </w:t>
+      </w:r>
+      <w:proofErr w:type="gramStart"/>
+      <w:r>
+        <w:rPr>
+          <w:rFonts w:ascii="Times New Roman" w:eastAsia="Times New Roman" w:hAnsi="Times New Roman" w:cs="Times New Roman"/>
+          <w:color w:val="333333"/>
+        </w:rPr>
+        <w:t>format(</w:t>
+      </w:r>
+      <w:proofErr w:type="gramEnd"/>
+      <w:r>
+        <w:rPr>
+          <w:rFonts w:ascii="Times New Roman" w:eastAsia="Times New Roman" w:hAnsi="Times New Roman" w:cs="Times New Roman"/>
+          <w:color w:val="333333"/>
+        </w:rPr>
+        <w:t xml:space="preserve">Date, "%m") %in% </w:t>
+      </w:r>
+      <w:proofErr w:type="gramStart"/>
+      <w:r>
+        <w:rPr>
+          <w:rFonts w:ascii="Times New Roman" w:eastAsia="Times New Roman" w:hAnsi="Times New Roman" w:cs="Times New Roman"/>
+          <w:color w:val="333333"/>
+        </w:rPr>
+        <w:t>c(</w:t>
+      </w:r>
+      <w:proofErr w:type="gramEnd"/>
+      <w:r>
+        <w:rPr>
+          <w:rFonts w:ascii="Times New Roman" w:eastAsia="Times New Roman" w:hAnsi="Times New Roman" w:cs="Times New Roman"/>
+          <w:color w:val="333333"/>
+        </w:rPr>
+        <w:t>"01", "02", "03"))</w:t>
+      </w:r>
+    </w:p>
+    <w:p>
+      <w:pPr>
+        <w:pStyle w:val="ListParagraph"/>
+        <w:ind w:left="1080"/>
+        <w:rPr>
+          <w:rFonts w:ascii="Times New Roman" w:eastAsia="Times New Roman" w:hAnsi="Times New Roman" w:cs="Times New Roman"/>
+          <w:color w:val="333333"/>
+        </w:rPr>
+      </w:pPr>
+      <w:proofErr w:type="spellStart"/>
+      <w:r>
+        <w:rPr>
+          <w:rFonts w:ascii="Times New Roman" w:eastAsia="Times New Roman" w:hAnsi="Times New Roman" w:cs="Times New Roman"/>
+          <w:color w:val="333333"/>
+        </w:rPr>
+        <w:t>melb_data$Date</w:t>
+      </w:r>
+      <w:proofErr w:type="spellEnd"/>
+      <w:r>
+        <w:rPr>
+          <w:rFonts w:ascii="Times New Roman" w:eastAsia="Times New Roman" w:hAnsi="Times New Roman" w:cs="Times New Roman"/>
+          <w:color w:val="333333"/>
+        </w:rPr>
+        <w:t xml:space="preserve">&lt;- </w:t>
+      </w:r>
+      <w:proofErr w:type="spellStart"/>
+      <w:proofErr w:type="gramStart"/>
+      <w:r>
+        <w:rPr>
+          <w:rFonts w:ascii="Times New Roman" w:eastAsia="Times New Roman" w:hAnsi="Times New Roman" w:cs="Times New Roman"/>
+          <w:color w:val="333333"/>
+        </w:rPr>
+        <w:t>as.Date</w:t>
+      </w:r>
+      <w:proofErr w:type="spellEnd"/>
+      <w:proofErr w:type="gramEnd"/>
+      <w:r>
+        <w:rPr>
+          <w:rFonts w:ascii="Times New Roman" w:eastAsia="Times New Roman" w:hAnsi="Times New Roman" w:cs="Times New Roman"/>
+          <w:color w:val="333333"/>
+        </w:rPr>
+        <w:t>(</w:t>
+      </w:r>
+      <w:proofErr w:type="spellStart"/>
+      <w:r>
+        <w:rPr>
+          <w:rFonts w:ascii="Times New Roman" w:eastAsia="Times New Roman" w:hAnsi="Times New Roman" w:cs="Times New Roman"/>
+          <w:color w:val="333333"/>
+        </w:rPr>
+        <w:t>melb_data$Date</w:t>
+      </w:r>
+      <w:proofErr w:type="spellEnd"/>
+      <w:r>
+        <w:rPr>
+          <w:rFonts w:ascii="Times New Roman" w:eastAsia="Times New Roman" w:hAnsi="Times New Roman" w:cs="Times New Roman"/>
+          <w:color w:val="333333"/>
+        </w:rPr>
+        <w:t>, format="%d/%m/%Y")</w:t>
+      </w:r>
+    </w:p>
+    <w:p>
+      <w:pPr>
+        <w:pStyle w:val="ListParagraph"/>
+        <w:ind w:left="1080"/>
+        <w:rPr>
+          <w:rFonts w:ascii="Times New Roman" w:eastAsia="Times New Roman" w:hAnsi="Times New Roman" w:cs="Times New Roman"/>
+          <w:color w:val="333333"/>
+        </w:rPr>
+      </w:pPr>
+      <w:r>
+        <w:rPr>
+          <w:rFonts w:ascii="Times New Roman" w:eastAsia="Times New Roman" w:hAnsi="Times New Roman" w:cs="Times New Roman"/>
+          <w:color w:val="333333"/>
+        </w:rPr>
+        <w:t>class(</w:t>
+      </w:r>
+      <w:proofErr w:type="spellStart"/>
+      <w:r>
+        <w:rPr>
+          <w:rFonts w:ascii="Times New Roman" w:eastAsia="Times New Roman" w:hAnsi="Times New Roman" w:cs="Times New Roman"/>
+          <w:color w:val="333333"/>
+        </w:rPr>
+        <w:t>melb_data$Date</w:t>
+      </w:r>
+      <w:proofErr w:type="spellEnd"/>
+      <w:r>
+        <w:rPr>
+          <w:rFonts w:ascii="Times New Roman" w:eastAsia="Times New Roman" w:hAnsi="Times New Roman" w:cs="Times New Roman"/>
+          <w:color w:val="333333"/>
+        </w:rPr>
+        <w:t>)</w:t>
+      </w:r>
+    </w:p>
+    <w:p>
+      <w:pPr>
+        <w:pStyle w:val="ListParagraph"/>
+        <w:ind w:left="1080"/>
+        <w:rPr>
+          <w:rFonts w:ascii="Times New Roman" w:eastAsia="Times New Roman" w:hAnsi="Times New Roman" w:cs="Times New Roman"/>
+          <w:color w:val="333333"/>
+        </w:rPr>
+      </w:pPr>
+      <w:r>
+        <w:rPr>
+          <w:rFonts w:ascii="Times New Roman" w:eastAsia="Times New Roman" w:hAnsi="Times New Roman" w:cs="Times New Roman"/>
+          <w:color w:val="333333"/>
+        </w:rPr>
+        <w:t>#Creating a subset containing only Jan–Mar 2017 data</w:t>
+      </w:r>
+    </w:p>
+    <w:p>
+      <w:pPr>
+        <w:pStyle w:val="ListParagraph"/>
+        <w:ind w:left="1080"/>
+        <w:rPr>
+          <w:rFonts w:ascii="Times New Roman" w:eastAsia="Times New Roman" w:hAnsi="Times New Roman" w:cs="Times New Roman"/>
+          <w:color w:val="333333"/>
+        </w:rPr>
+      </w:pPr>
+      <w:proofErr w:type="spellStart"/>
+      <w:r>
+        <w:rPr>
+          <w:rFonts w:ascii="Times New Roman" w:eastAsia="Times New Roman" w:hAnsi="Times New Roman" w:cs="Times New Roman"/>
+          <w:color w:val="333333"/>
+        </w:rPr>
+        <w:t>melb_data_subset</w:t>
+      </w:r>
+      <w:proofErr w:type="spellEnd"/>
+      <w:r>
+        <w:rPr>
+          <w:rFonts w:ascii="Times New Roman" w:eastAsia="Times New Roman" w:hAnsi="Times New Roman" w:cs="Times New Roman"/>
+          <w:color w:val="333333"/>
+        </w:rPr>
+        <w:t xml:space="preserve">&lt;- </w:t>
+      </w:r>
+      <w:proofErr w:type="gramStart"/>
+      <w:r>
+        <w:rPr>
+          <w:rFonts w:ascii="Times New Roman" w:eastAsia="Times New Roman" w:hAnsi="Times New Roman" w:cs="Times New Roman"/>
+          <w:color w:val="333333"/>
+        </w:rPr>
+        <w:t>subset(</w:t>
+      </w:r>
+      <w:proofErr w:type="spellStart"/>
+      <w:proofErr w:type="gramEnd"/>
+      <w:r>
+        <w:rPr>
+          <w:rFonts w:ascii="Times New Roman" w:eastAsia="Times New Roman" w:hAnsi="Times New Roman" w:cs="Times New Roman"/>
+          <w:color w:val="333333"/>
+        </w:rPr>
+        <w:t>melb_</w:t>
+      </w:r>
+      <w:proofErr w:type="gramStart"/>
+      <w:r>
+        <w:rPr>
+          <w:rFonts w:ascii="Times New Roman" w:eastAsia="Times New Roman" w:hAnsi="Times New Roman" w:cs="Times New Roman"/>
+          <w:color w:val="333333"/>
+        </w:rPr>
+        <w:t>data,format</w:t>
+      </w:r>
+      <w:proofErr w:type="spellEnd"/>
+      <w:proofErr w:type="gramEnd"/>
+      <w:r>
+        <w:rPr>
+          <w:rFonts w:ascii="Times New Roman" w:eastAsia="Times New Roman" w:hAnsi="Times New Roman" w:cs="Times New Roman"/>
+          <w:color w:val="333333"/>
+        </w:rPr>
+        <w:t xml:space="preserve">(Date, "%Y") == "2017" &amp; </w:t>
+      </w:r>
+      <w:proofErr w:type="gramStart"/>
+      <w:r>
+        <w:rPr>
+          <w:rFonts w:ascii="Times New Roman" w:eastAsia="Times New Roman" w:hAnsi="Times New Roman" w:cs="Times New Roman"/>
+          <w:color w:val="333333"/>
+        </w:rPr>
+        <w:t>format(</w:t>
+      </w:r>
+      <w:proofErr w:type="gramEnd"/>
+      <w:r>
+        <w:rPr>
+          <w:rFonts w:ascii="Times New Roman" w:eastAsia="Times New Roman" w:hAnsi="Times New Roman" w:cs="Times New Roman"/>
+          <w:color w:val="333333"/>
+        </w:rPr>
+        <w:t xml:space="preserve">Date, "%m") %in% </w:t>
+      </w:r>
+      <w:proofErr w:type="gramStart"/>
+      <w:r>
+        <w:rPr>
+          <w:rFonts w:ascii="Times New Roman" w:eastAsia="Times New Roman" w:hAnsi="Times New Roman" w:cs="Times New Roman"/>
+          <w:color w:val="333333"/>
+        </w:rPr>
+        <w:t>c(</w:t>
+      </w:r>
+      <w:proofErr w:type="gramEnd"/>
+      <w:r>
+        <w:rPr>
+          <w:rFonts w:ascii="Times New Roman" w:eastAsia="Times New Roman" w:hAnsi="Times New Roman" w:cs="Times New Roman"/>
+          <w:color w:val="333333"/>
+        </w:rPr>
+        <w:t xml:space="preserve">"01", "02", "03")) </w:t>
+      </w:r>
+    </w:p>
+    <w:p>
+      <w:pPr>
+        <w:pStyle w:val="ListParagraph"/>
+        <w:ind w:left="1080"/>
+        <w:rPr>
+          <w:rFonts w:ascii="Times New Roman" w:eastAsia="Times New Roman" w:hAnsi="Times New Roman" w:cs="Times New Roman"/>
+          <w:color w:val="333333"/>
+        </w:rPr>
+      </w:pPr>
+      <w:r>
+        <w:rPr>
+          <w:rFonts w:ascii="Times New Roman" w:eastAsia="Times New Roman" w:hAnsi="Times New Roman" w:cs="Times New Roman"/>
+          <w:color w:val="333333"/>
+        </w:rPr>
+        <w:t>#Converting price into millions for easier interpretation and cleaner plots</w:t>
+      </w:r>
+    </w:p>
+    <w:p>
+      <w:pPr>
+        <w:pStyle w:val="ListParagraph"/>
+        <w:ind w:left="1080"/>
+        <w:rPr>
+          <w:rFonts w:ascii="Times New Roman" w:eastAsia="Times New Roman" w:hAnsi="Times New Roman" w:cs="Times New Roman"/>
+          <w:color w:val="333333"/>
+        </w:rPr>
+      </w:pPr>
+      <w:r>
+        <w:rPr>
+          <w:rFonts w:ascii="Times New Roman" w:eastAsia="Times New Roman" w:hAnsi="Times New Roman" w:cs="Times New Roman"/>
+          <w:color w:val="333333"/>
+        </w:rPr>
+        <w:t>melb_data_subset$Price_in_million&lt;-melb_data_subset$Price/1000000</w:t>
+      </w:r>
+    </w:p>
+    <w:p>
+      <w:pPr>
+        <w:pStyle w:val="ListParagraph"/>
+        <w:ind w:left="1080"/>
+        <w:rPr>
+          <w:rFonts w:ascii="Times New Roman" w:eastAsia="Times New Roman" w:hAnsi="Times New Roman" w:cs="Times New Roman"/>
+          <w:color w:val="333333"/>
+        </w:rPr>
+      </w:pPr>
+    </w:p>
+    <w:p>
+      <w:pPr>
+        <w:pStyle w:val="ListParagraph"/>
+        <w:ind w:left="1080"/>
+        <w:rPr>
+          <w:rFonts w:ascii="Times New Roman" w:eastAsia="Times New Roman" w:hAnsi="Times New Roman" w:cs="Times New Roman"/>
+          <w:color w:val="333333"/>
+        </w:rPr>
+      </w:pPr>
+      <w:proofErr w:type="spellStart"/>
+      <w:proofErr w:type="gramStart"/>
+      <w:r>
+        <w:rPr>
+          <w:rFonts w:ascii="Times New Roman" w:eastAsia="Times New Roman" w:hAnsi="Times New Roman" w:cs="Times New Roman"/>
+          <w:color w:val="333333"/>
+        </w:rPr>
+        <w:t>png</w:t>
+      </w:r>
+      <w:proofErr w:type="spellEnd"/>
+      <w:r>
+        <w:rPr>
+          <w:rFonts w:ascii="Times New Roman" w:eastAsia="Times New Roman" w:hAnsi="Times New Roman" w:cs="Times New Roman"/>
+          <w:color w:val="333333"/>
+        </w:rPr>
+        <w:t>(</w:t>
+      </w:r>
+      <w:proofErr w:type="gramEnd"/>
+      <w:r>
+        <w:rPr>
+          <w:rFonts w:ascii="Times New Roman" w:eastAsia="Times New Roman" w:hAnsi="Times New Roman" w:cs="Times New Roman"/>
+          <w:color w:val="333333"/>
+        </w:rPr>
+        <w:t>"price_histogram.png", width = 900, height = 700)</w:t>
+      </w:r>
+    </w:p>
+    <w:p>
+      <w:pPr>
+        <w:pStyle w:val="ListParagraph"/>
+        <w:ind w:left="1080"/>
+        <w:rPr>
+          <w:rFonts w:ascii="Times New Roman" w:eastAsia="Times New Roman" w:hAnsi="Times New Roman" w:cs="Times New Roman"/>
+          <w:color w:val="333333"/>
+        </w:rPr>
+      </w:pPr>
+      <w:r>
+        <w:rPr>
+          <w:rFonts w:ascii="Times New Roman" w:eastAsia="Times New Roman" w:hAnsi="Times New Roman" w:cs="Times New Roman"/>
+          <w:color w:val="333333"/>
+        </w:rPr>
+        <w:t>#Creating histogram of house prices for early 2017</w:t>
+      </w:r>
+    </w:p>
+    <w:p>
+      <w:pPr>
+        <w:pStyle w:val="ListParagraph"/>
+        <w:ind w:left="1080"/>
+        <w:rPr>
+          <w:rFonts w:ascii="Times New Roman" w:eastAsia="Times New Roman" w:hAnsi="Times New Roman" w:cs="Times New Roman"/>
+          <w:color w:val="333333"/>
+        </w:rPr>
+      </w:pPr>
+      <w:proofErr w:type="gramStart"/>
+      <w:r>
+        <w:rPr>
+          <w:rFonts w:ascii="Times New Roman" w:eastAsia="Times New Roman" w:hAnsi="Times New Roman" w:cs="Times New Roman"/>
+          <w:color w:val="333333"/>
+        </w:rPr>
+        <w:t>hist(</w:t>
+      </w:r>
+      <w:proofErr w:type="spellStart"/>
+      <w:proofErr w:type="gramEnd"/>
+      <w:r>
+        <w:rPr>
+          <w:rFonts w:ascii="Times New Roman" w:eastAsia="Times New Roman" w:hAnsi="Times New Roman" w:cs="Times New Roman"/>
+          <w:color w:val="333333"/>
+        </w:rPr>
+        <w:t>melb_data_subset$Price_in_million</w:t>
+      </w:r>
+      <w:proofErr w:type="spellEnd"/>
+      <w:r>
+        <w:rPr>
+          <w:rFonts w:ascii="Times New Roman" w:eastAsia="Times New Roman" w:hAnsi="Times New Roman" w:cs="Times New Roman"/>
+          <w:color w:val="333333"/>
+        </w:rPr>
+        <w:t>,</w:t>
+      </w:r>
+    </w:p>
+    <w:p>
+      <w:pPr>
+        <w:pStyle w:val="ListParagraph"/>
+        <w:ind w:left="1080"/>
+        <w:rPr>
+          <w:rFonts w:ascii="Times New Roman" w:eastAsia="Times New Roman" w:hAnsi="Times New Roman" w:cs="Times New Roman"/>
+          <w:color w:val="333333"/>
+        </w:rPr>
+      </w:pPr>
+      <w:r>
+        <w:rPr>
+          <w:rFonts w:ascii="Times New Roman" w:eastAsia="Times New Roman" w:hAnsi="Times New Roman" w:cs="Times New Roman"/>
+          <w:color w:val="333333"/>
+        </w:rPr>
+        <w:t xml:space="preserve">     breaks =40,</w:t>
+      </w:r>
+    </w:p>
+    <w:p>
+      <w:pPr>
+        <w:pStyle w:val="ListParagraph"/>
+        <w:ind w:left="1080"/>
+        <w:rPr>
+          <w:rFonts w:ascii="Times New Roman" w:eastAsia="Times New Roman" w:hAnsi="Times New Roman" w:cs="Times New Roman"/>
+          <w:color w:val="333333"/>
+        </w:rPr>
+      </w:pPr>
+      <w:r>
+        <w:rPr>
+          <w:rFonts w:ascii="Times New Roman" w:eastAsia="Times New Roman" w:hAnsi="Times New Roman" w:cs="Times New Roman"/>
+          <w:color w:val="333333"/>
+        </w:rPr>
+        <w:lastRenderedPageBreak/>
+        <w:t xml:space="preserve">     col = "</w:t>
+      </w:r>
+      <w:proofErr w:type="spellStart"/>
+      <w:r>
+        <w:rPr>
+          <w:rFonts w:ascii="Times New Roman" w:eastAsia="Times New Roman" w:hAnsi="Times New Roman" w:cs="Times New Roman"/>
+          <w:color w:val="333333"/>
+        </w:rPr>
+        <w:t>lightgreen</w:t>
+      </w:r>
+      <w:proofErr w:type="spellEnd"/>
+      <w:r>
+        <w:rPr>
+          <w:rFonts w:ascii="Times New Roman" w:eastAsia="Times New Roman" w:hAnsi="Times New Roman" w:cs="Times New Roman"/>
+          <w:color w:val="333333"/>
+        </w:rPr>
+        <w:t>",</w:t>
+      </w:r>
+    </w:p>
+    <w:p>
+      <w:pPr>
+        <w:pStyle w:val="ListParagraph"/>
+        <w:ind w:left="1080"/>
+        <w:rPr>
+          <w:rFonts w:ascii="Times New Roman" w:eastAsia="Times New Roman" w:hAnsi="Times New Roman" w:cs="Times New Roman"/>
+          <w:color w:val="333333"/>
+        </w:rPr>
+      </w:pPr>
+      <w:r>
+        <w:rPr>
+          <w:rFonts w:ascii="Times New Roman" w:eastAsia="Times New Roman" w:hAnsi="Times New Roman" w:cs="Times New Roman"/>
+          <w:color w:val="333333"/>
+        </w:rPr>
+        <w:t xml:space="preserve">     main="Distribution of House </w:t>
+      </w:r>
+      <w:proofErr w:type="gramStart"/>
+      <w:r>
+        <w:rPr>
+          <w:rFonts w:ascii="Times New Roman" w:eastAsia="Times New Roman" w:hAnsi="Times New Roman" w:cs="Times New Roman"/>
+          <w:color w:val="333333"/>
+        </w:rPr>
+        <w:t>Prices(</w:t>
+      </w:r>
+      <w:proofErr w:type="gramEnd"/>
+      <w:r>
+        <w:rPr>
+          <w:rFonts w:ascii="Times New Roman" w:eastAsia="Times New Roman" w:hAnsi="Times New Roman" w:cs="Times New Roman"/>
+          <w:color w:val="333333"/>
+        </w:rPr>
+        <w:t>Jan–Mar 2017)",</w:t>
+      </w:r>
+    </w:p>
+    <w:p>
+      <w:pPr>
+        <w:pStyle w:val="ListParagraph"/>
+        <w:ind w:left="1080"/>
+        <w:rPr>
+          <w:rFonts w:ascii="Times New Roman" w:eastAsia="Times New Roman" w:hAnsi="Times New Roman" w:cs="Times New Roman"/>
+          <w:color w:val="333333"/>
+        </w:rPr>
+      </w:pPr>
+      <w:r>
+        <w:rPr>
+          <w:rFonts w:ascii="Times New Roman" w:eastAsia="Times New Roman" w:hAnsi="Times New Roman" w:cs="Times New Roman"/>
+          <w:color w:val="333333"/>
+        </w:rPr>
+        <w:t xml:space="preserve">     </w:t>
+      </w:r>
+      <w:proofErr w:type="spellStart"/>
+      <w:r>
+        <w:rPr>
+          <w:rFonts w:ascii="Times New Roman" w:eastAsia="Times New Roman" w:hAnsi="Times New Roman" w:cs="Times New Roman"/>
+          <w:color w:val="333333"/>
+        </w:rPr>
+        <w:t>xlab</w:t>
+      </w:r>
+      <w:proofErr w:type="spellEnd"/>
+      <w:r>
+        <w:rPr>
+          <w:rFonts w:ascii="Times New Roman" w:eastAsia="Times New Roman" w:hAnsi="Times New Roman" w:cs="Times New Roman"/>
+          <w:color w:val="333333"/>
+        </w:rPr>
+        <w:t>="Price (Million Dollars)",</w:t>
+      </w:r>
+    </w:p>
+    <w:p>
+      <w:pPr>
+        <w:pStyle w:val="ListParagraph"/>
+        <w:ind w:left="1080"/>
+        <w:rPr>
+          <w:rFonts w:ascii="Times New Roman" w:eastAsia="Times New Roman" w:hAnsi="Times New Roman" w:cs="Times New Roman"/>
+          <w:color w:val="333333"/>
+        </w:rPr>
+      </w:pPr>
+      <w:r>
+        <w:rPr>
+          <w:rFonts w:ascii="Times New Roman" w:eastAsia="Times New Roman" w:hAnsi="Times New Roman" w:cs="Times New Roman"/>
+          <w:color w:val="333333"/>
+        </w:rPr>
+        <w:t xml:space="preserve">     </w:t>
+      </w:r>
+      <w:proofErr w:type="spellStart"/>
+      <w:r>
+        <w:rPr>
+          <w:rFonts w:ascii="Times New Roman" w:eastAsia="Times New Roman" w:hAnsi="Times New Roman" w:cs="Times New Roman"/>
+          <w:color w:val="333333"/>
+        </w:rPr>
+        <w:t>ylab</w:t>
+      </w:r>
+      <w:proofErr w:type="spellEnd"/>
+      <w:r>
+        <w:rPr>
+          <w:rFonts w:ascii="Times New Roman" w:eastAsia="Times New Roman" w:hAnsi="Times New Roman" w:cs="Times New Roman"/>
+          <w:color w:val="333333"/>
+        </w:rPr>
+        <w:t xml:space="preserve"> = "Frequency",</w:t>
+      </w:r>
+    </w:p>
+    <w:p>
+      <w:pPr>
+        <w:pStyle w:val="ListParagraph"/>
+        <w:ind w:left="1080"/>
+        <w:rPr>
+          <w:rFonts w:ascii="Times New Roman" w:eastAsia="Times New Roman" w:hAnsi="Times New Roman" w:cs="Times New Roman"/>
+          <w:color w:val="333333"/>
+        </w:rPr>
+      </w:pPr>
+      <w:r>
+        <w:rPr>
+          <w:rFonts w:ascii="Times New Roman" w:eastAsia="Times New Roman" w:hAnsi="Times New Roman" w:cs="Times New Roman"/>
+          <w:color w:val="333333"/>
+        </w:rPr>
+        <w:t xml:space="preserve">     </w:t>
+      </w:r>
+      <w:proofErr w:type="spellStart"/>
+      <w:r>
+        <w:rPr>
+          <w:rFonts w:ascii="Times New Roman" w:eastAsia="Times New Roman" w:hAnsi="Times New Roman" w:cs="Times New Roman"/>
+          <w:color w:val="333333"/>
+        </w:rPr>
+        <w:t>ylim</w:t>
+      </w:r>
+      <w:proofErr w:type="spellEnd"/>
+      <w:r>
+        <w:rPr>
+          <w:rFonts w:ascii="Times New Roman" w:eastAsia="Times New Roman" w:hAnsi="Times New Roman" w:cs="Times New Roman"/>
+          <w:color w:val="333333"/>
+        </w:rPr>
+        <w:t xml:space="preserve"> = </w:t>
+      </w:r>
+      <w:proofErr w:type="gramStart"/>
+      <w:r>
+        <w:rPr>
+          <w:rFonts w:ascii="Times New Roman" w:eastAsia="Times New Roman" w:hAnsi="Times New Roman" w:cs="Times New Roman"/>
+          <w:color w:val="333333"/>
+        </w:rPr>
+        <w:t>c(</w:t>
+      </w:r>
+      <w:proofErr w:type="gramEnd"/>
+      <w:r>
+        <w:rPr>
+          <w:rFonts w:ascii="Times New Roman" w:eastAsia="Times New Roman" w:hAnsi="Times New Roman" w:cs="Times New Roman"/>
+          <w:color w:val="333333"/>
+        </w:rPr>
+        <w:t>0,120),</w:t>
+      </w:r>
+    </w:p>
+    <w:p>
+      <w:pPr>
+        <w:pStyle w:val="ListParagraph"/>
+        <w:ind w:left="1080"/>
+        <w:rPr>
+          <w:rFonts w:ascii="Times New Roman" w:eastAsia="Times New Roman" w:hAnsi="Times New Roman" w:cs="Times New Roman"/>
+          <w:color w:val="333333"/>
+        </w:rPr>
+      </w:pPr>
+      <w:r>
+        <w:rPr>
+          <w:rFonts w:ascii="Times New Roman" w:eastAsia="Times New Roman" w:hAnsi="Times New Roman" w:cs="Times New Roman"/>
+          <w:color w:val="333333"/>
+        </w:rPr>
+        <w:t xml:space="preserve">     las=1)</w:t>
+      </w:r>
+    </w:p>
+    <w:p>
+      <w:pPr>
+        <w:pStyle w:val="ListParagraph"/>
+        <w:ind w:left="1080"/>
+        <w:rPr>
+          <w:rFonts w:ascii="Times New Roman" w:eastAsia="Times New Roman" w:hAnsi="Times New Roman" w:cs="Times New Roman"/>
+          <w:color w:val="333333"/>
+        </w:rPr>
+      </w:pPr>
+      <w:proofErr w:type="spellStart"/>
+      <w:proofErr w:type="gramStart"/>
+      <w:r>
+        <w:rPr>
+          <w:rFonts w:ascii="Times New Roman" w:eastAsia="Times New Roman" w:hAnsi="Times New Roman" w:cs="Times New Roman"/>
+          <w:color w:val="333333"/>
+        </w:rPr>
+        <w:t>dev.off</w:t>
+      </w:r>
+      <w:proofErr w:type="spellEnd"/>
+      <w:r>
+        <w:rPr>
+          <w:rFonts w:ascii="Times New Roman" w:eastAsia="Times New Roman" w:hAnsi="Times New Roman" w:cs="Times New Roman"/>
+          <w:color w:val="333333"/>
+        </w:rPr>
+        <w:t>(</w:t>
+      </w:r>
+      <w:proofErr w:type="gramEnd"/>
+      <w:r>
+        <w:rPr>
+          <w:rFonts w:ascii="Times New Roman" w:eastAsia="Times New Roman" w:hAnsi="Times New Roman" w:cs="Times New Roman"/>
+          <w:color w:val="333333"/>
+        </w:rPr>
+        <w:t>)</w:t>
+      </w:r>
+    </w:p>
+    <w:p>
+      <w:pPr>
+        <w:pStyle w:val="ListParagraph"/>
+        <w:ind w:left="1080"/>
+        <w:rPr>
+          <w:rFonts w:ascii="Times New Roman" w:eastAsia="Times New Roman" w:hAnsi="Times New Roman" w:cs="Times New Roman"/>
+          <w:color w:val="333333"/>
+        </w:rPr>
+      </w:pPr>
+    </w:p>
+    <w:p>
+      <w:pPr>
+        <w:pStyle w:val="ListParagraph"/>
+        <w:ind w:left="1080"/>
+        <w:rPr>
+          <w:rFonts w:ascii="Times New Roman" w:eastAsia="Times New Roman" w:hAnsi="Times New Roman" w:cs="Times New Roman"/>
+          <w:color w:val="333333"/>
+        </w:rPr>
+      </w:pPr>
+      <w:proofErr w:type="spellStart"/>
+      <w:proofErr w:type="gramStart"/>
+      <w:r>
+        <w:rPr>
+          <w:rFonts w:ascii="Times New Roman" w:eastAsia="Times New Roman" w:hAnsi="Times New Roman" w:cs="Times New Roman"/>
+          <w:color w:val="333333"/>
+        </w:rPr>
+        <w:t>png</w:t>
+      </w:r>
+      <w:proofErr w:type="spellEnd"/>
+      <w:r>
+        <w:rPr>
+          <w:rFonts w:ascii="Times New Roman" w:eastAsia="Times New Roman" w:hAnsi="Times New Roman" w:cs="Times New Roman"/>
+          <w:color w:val="333333"/>
+        </w:rPr>
+        <w:t>(</w:t>
+      </w:r>
+      <w:proofErr w:type="gramEnd"/>
+      <w:r>
+        <w:rPr>
+          <w:rFonts w:ascii="Times New Roman" w:eastAsia="Times New Roman" w:hAnsi="Times New Roman" w:cs="Times New Roman"/>
+          <w:color w:val="333333"/>
+        </w:rPr>
+        <w:t>"price_histogram-with_bellcurve.png", width = 900, height = 700)</w:t>
+      </w:r>
+    </w:p>
+    <w:p>
+      <w:pPr>
+        <w:pStyle w:val="ListParagraph"/>
+        <w:ind w:left="1080"/>
+        <w:rPr>
+          <w:rFonts w:ascii="Times New Roman" w:eastAsia="Times New Roman" w:hAnsi="Times New Roman" w:cs="Times New Roman"/>
+          <w:color w:val="333333"/>
+        </w:rPr>
+      </w:pPr>
+      <w:r>
+        <w:rPr>
+          <w:rFonts w:ascii="Times New Roman" w:eastAsia="Times New Roman" w:hAnsi="Times New Roman" w:cs="Times New Roman"/>
+          <w:color w:val="333333"/>
+        </w:rPr>
+        <w:t>#Creating histogram of distance from Melbourne CBD for early 2017</w:t>
+      </w:r>
+    </w:p>
+    <w:p>
+      <w:pPr>
+        <w:pStyle w:val="ListParagraph"/>
+        <w:ind w:left="1080"/>
+        <w:rPr>
+          <w:rFonts w:ascii="Times New Roman" w:eastAsia="Times New Roman" w:hAnsi="Times New Roman" w:cs="Times New Roman"/>
+          <w:color w:val="333333"/>
+        </w:rPr>
+      </w:pPr>
+      <w:proofErr w:type="gramStart"/>
+      <w:r>
+        <w:rPr>
+          <w:rFonts w:ascii="Times New Roman" w:eastAsia="Times New Roman" w:hAnsi="Times New Roman" w:cs="Times New Roman"/>
+          <w:color w:val="333333"/>
+        </w:rPr>
+        <w:t>hist(</w:t>
+      </w:r>
+      <w:proofErr w:type="spellStart"/>
+      <w:proofErr w:type="gramEnd"/>
+      <w:r>
+        <w:rPr>
+          <w:rFonts w:ascii="Times New Roman" w:eastAsia="Times New Roman" w:hAnsi="Times New Roman" w:cs="Times New Roman"/>
+          <w:color w:val="333333"/>
+        </w:rPr>
+        <w:t>melb_data_subset$Price_in_million</w:t>
+      </w:r>
+      <w:proofErr w:type="spellEnd"/>
+      <w:r>
+        <w:rPr>
+          <w:rFonts w:ascii="Times New Roman" w:eastAsia="Times New Roman" w:hAnsi="Times New Roman" w:cs="Times New Roman"/>
+          <w:color w:val="333333"/>
+        </w:rPr>
+        <w:t>,</w:t>
+      </w:r>
+    </w:p>
+    <w:p>
+      <w:pPr>
+        <w:pStyle w:val="ListParagraph"/>
+        <w:ind w:left="1080"/>
+        <w:rPr>
+          <w:rFonts w:ascii="Times New Roman" w:eastAsia="Times New Roman" w:hAnsi="Times New Roman" w:cs="Times New Roman"/>
+          <w:color w:val="333333"/>
+        </w:rPr>
+      </w:pPr>
+      <w:r>
+        <w:rPr>
+          <w:rFonts w:ascii="Times New Roman" w:eastAsia="Times New Roman" w:hAnsi="Times New Roman" w:cs="Times New Roman"/>
+          <w:color w:val="333333"/>
+        </w:rPr>
+        <w:t xml:space="preserve">     breaks = 20,</w:t>
+      </w:r>
+    </w:p>
+    <w:p>
+      <w:pPr>
+        <w:pStyle w:val="ListParagraph"/>
+        <w:ind w:left="1080"/>
+        <w:rPr>
+          <w:rFonts w:ascii="Times New Roman" w:eastAsia="Times New Roman" w:hAnsi="Times New Roman" w:cs="Times New Roman"/>
+          <w:color w:val="333333"/>
+        </w:rPr>
+      </w:pPr>
+      <w:r>
+        <w:rPr>
+          <w:rFonts w:ascii="Times New Roman" w:eastAsia="Times New Roman" w:hAnsi="Times New Roman" w:cs="Times New Roman"/>
+          <w:color w:val="333333"/>
+        </w:rPr>
+        <w:t xml:space="preserve">     col = "</w:t>
+      </w:r>
+      <w:proofErr w:type="spellStart"/>
+      <w:r>
+        <w:rPr>
+          <w:rFonts w:ascii="Times New Roman" w:eastAsia="Times New Roman" w:hAnsi="Times New Roman" w:cs="Times New Roman"/>
+          <w:color w:val="333333"/>
+        </w:rPr>
+        <w:t>lightgreen</w:t>
+      </w:r>
+      <w:proofErr w:type="spellEnd"/>
+      <w:r>
+        <w:rPr>
+          <w:rFonts w:ascii="Times New Roman" w:eastAsia="Times New Roman" w:hAnsi="Times New Roman" w:cs="Times New Roman"/>
+          <w:color w:val="333333"/>
+        </w:rPr>
+        <w:t>",</w:t>
+      </w:r>
+    </w:p>
+    <w:p>
+      <w:pPr>
+        <w:pStyle w:val="ListParagraph"/>
+        <w:ind w:left="1080"/>
+        <w:rPr>
+          <w:rFonts w:ascii="Times New Roman" w:eastAsia="Times New Roman" w:hAnsi="Times New Roman" w:cs="Times New Roman"/>
+          <w:color w:val="333333"/>
+        </w:rPr>
+      </w:pPr>
+      <w:r>
+        <w:rPr>
+          <w:rFonts w:ascii="Times New Roman" w:eastAsia="Times New Roman" w:hAnsi="Times New Roman" w:cs="Times New Roman"/>
+          <w:color w:val="333333"/>
+        </w:rPr>
+        <w:t xml:space="preserve">     main="Distribution of House </w:t>
+      </w:r>
+      <w:proofErr w:type="gramStart"/>
+      <w:r>
+        <w:rPr>
+          <w:rFonts w:ascii="Times New Roman" w:eastAsia="Times New Roman" w:hAnsi="Times New Roman" w:cs="Times New Roman"/>
+          <w:color w:val="333333"/>
+        </w:rPr>
+        <w:t>Prices(</w:t>
+      </w:r>
+      <w:proofErr w:type="gramEnd"/>
+      <w:r>
+        <w:rPr>
+          <w:rFonts w:ascii="Times New Roman" w:eastAsia="Times New Roman" w:hAnsi="Times New Roman" w:cs="Times New Roman"/>
+          <w:color w:val="333333"/>
+        </w:rPr>
+        <w:t>Jan–Mar 2017)",</w:t>
+      </w:r>
+    </w:p>
+    <w:p>
+      <w:pPr>
+        <w:pStyle w:val="ListParagraph"/>
+        <w:ind w:left="1080"/>
+        <w:rPr>
+          <w:rFonts w:ascii="Times New Roman" w:eastAsia="Times New Roman" w:hAnsi="Times New Roman" w:cs="Times New Roman"/>
+          <w:color w:val="333333"/>
+        </w:rPr>
+      </w:pPr>
+      <w:r>
+        <w:rPr>
+          <w:rFonts w:ascii="Times New Roman" w:eastAsia="Times New Roman" w:hAnsi="Times New Roman" w:cs="Times New Roman"/>
+          <w:color w:val="333333"/>
+        </w:rPr>
+        <w:t xml:space="preserve">     </w:t>
+      </w:r>
+      <w:proofErr w:type="spellStart"/>
+      <w:r>
+        <w:rPr>
+          <w:rFonts w:ascii="Times New Roman" w:eastAsia="Times New Roman" w:hAnsi="Times New Roman" w:cs="Times New Roman"/>
+          <w:color w:val="333333"/>
+        </w:rPr>
+        <w:t>xlab</w:t>
+      </w:r>
+      <w:proofErr w:type="spellEnd"/>
+      <w:r>
+        <w:rPr>
+          <w:rFonts w:ascii="Times New Roman" w:eastAsia="Times New Roman" w:hAnsi="Times New Roman" w:cs="Times New Roman"/>
+          <w:color w:val="333333"/>
+        </w:rPr>
+        <w:t>="Price (Million Dollars)",</w:t>
+      </w:r>
+    </w:p>
+    <w:p>
+      <w:pPr>
+        <w:pStyle w:val="ListParagraph"/>
+        <w:ind w:left="1080"/>
+        <w:rPr>
+          <w:rFonts w:ascii="Times New Roman" w:eastAsia="Times New Roman" w:hAnsi="Times New Roman" w:cs="Times New Roman"/>
+          <w:color w:val="333333"/>
+        </w:rPr>
+      </w:pPr>
+      <w:r>
+        <w:rPr>
+          <w:rFonts w:ascii="Times New Roman" w:eastAsia="Times New Roman" w:hAnsi="Times New Roman" w:cs="Times New Roman"/>
+          <w:color w:val="333333"/>
+        </w:rPr>
+        <w:t xml:space="preserve">     </w:t>
+      </w:r>
+      <w:proofErr w:type="spellStart"/>
+      <w:r>
+        <w:rPr>
+          <w:rFonts w:ascii="Times New Roman" w:eastAsia="Times New Roman" w:hAnsi="Times New Roman" w:cs="Times New Roman"/>
+          <w:color w:val="333333"/>
+        </w:rPr>
+        <w:t>freq</w:t>
+      </w:r>
+      <w:proofErr w:type="spellEnd"/>
+      <w:r>
+        <w:rPr>
+          <w:rFonts w:ascii="Times New Roman" w:eastAsia="Times New Roman" w:hAnsi="Times New Roman" w:cs="Times New Roman"/>
+          <w:color w:val="333333"/>
+        </w:rPr>
+        <w:t xml:space="preserve"> = FALSE)</w:t>
+      </w:r>
+    </w:p>
+    <w:p>
+      <w:pPr>
+        <w:pStyle w:val="ListParagraph"/>
+        <w:ind w:left="1080"/>
+        <w:rPr>
+          <w:rFonts w:ascii="Times New Roman" w:eastAsia="Times New Roman" w:hAnsi="Times New Roman" w:cs="Times New Roman"/>
+          <w:color w:val="333333"/>
+        </w:rPr>
+      </w:pPr>
+      <w:r>
+        <w:rPr>
+          <w:rFonts w:ascii="Times New Roman" w:eastAsia="Times New Roman" w:hAnsi="Times New Roman" w:cs="Times New Roman"/>
+          <w:color w:val="333333"/>
+        </w:rPr>
+        <w:t>#Adding a density curve to show the smoothed shape of the price distribution</w:t>
+      </w:r>
+    </w:p>
+    <w:p>
+      <w:pPr>
+        <w:pStyle w:val="ListParagraph"/>
+        <w:ind w:left="1080"/>
+        <w:rPr>
+          <w:rFonts w:ascii="Times New Roman" w:eastAsia="Times New Roman" w:hAnsi="Times New Roman" w:cs="Times New Roman"/>
+          <w:color w:val="333333"/>
+        </w:rPr>
+      </w:pPr>
+      <w:r>
+        <w:rPr>
+          <w:rFonts w:ascii="Times New Roman" w:eastAsia="Times New Roman" w:hAnsi="Times New Roman" w:cs="Times New Roman"/>
+          <w:color w:val="333333"/>
+        </w:rPr>
+        <w:t>lines(density(</w:t>
+      </w:r>
+      <w:proofErr w:type="spellStart"/>
+      <w:r>
+        <w:rPr>
+          <w:rFonts w:ascii="Times New Roman" w:eastAsia="Times New Roman" w:hAnsi="Times New Roman" w:cs="Times New Roman"/>
+          <w:color w:val="333333"/>
+        </w:rPr>
+        <w:t>melb_data_subset$Price_in_million</w:t>
+      </w:r>
+      <w:proofErr w:type="spellEnd"/>
+      <w:r>
+        <w:rPr>
+          <w:rFonts w:ascii="Times New Roman" w:eastAsia="Times New Roman" w:hAnsi="Times New Roman" w:cs="Times New Roman"/>
+          <w:color w:val="333333"/>
+        </w:rPr>
+        <w:t>),</w:t>
+      </w:r>
+    </w:p>
+    <w:p>
+      <w:pPr>
+        <w:pStyle w:val="ListParagraph"/>
+        <w:ind w:left="1080"/>
+        <w:rPr>
+          <w:rFonts w:ascii="Times New Roman" w:eastAsia="Times New Roman" w:hAnsi="Times New Roman" w:cs="Times New Roman"/>
+          <w:color w:val="333333"/>
+        </w:rPr>
+      </w:pPr>
+      <w:r>
+        <w:rPr>
+          <w:rFonts w:ascii="Times New Roman" w:eastAsia="Times New Roman" w:hAnsi="Times New Roman" w:cs="Times New Roman"/>
+          <w:color w:val="333333"/>
+        </w:rPr>
+        <w:t xml:space="preserve">      col = "blue",</w:t>
+      </w:r>
+    </w:p>
+    <w:p>
+      <w:pPr>
+        <w:pStyle w:val="ListParagraph"/>
+        <w:ind w:left="1080"/>
+        <w:rPr>
+          <w:rFonts w:ascii="Times New Roman" w:eastAsia="Times New Roman" w:hAnsi="Times New Roman" w:cs="Times New Roman"/>
+          <w:color w:val="333333"/>
+        </w:rPr>
+      </w:pPr>
+      <w:r>
+        <w:rPr>
+          <w:rFonts w:ascii="Times New Roman" w:eastAsia="Times New Roman" w:hAnsi="Times New Roman" w:cs="Times New Roman"/>
+          <w:color w:val="333333"/>
+        </w:rPr>
+        <w:t xml:space="preserve">      </w:t>
+      </w:r>
+      <w:proofErr w:type="spellStart"/>
+      <w:r>
+        <w:rPr>
+          <w:rFonts w:ascii="Times New Roman" w:eastAsia="Times New Roman" w:hAnsi="Times New Roman" w:cs="Times New Roman"/>
+          <w:color w:val="333333"/>
+        </w:rPr>
+        <w:t>lwd</w:t>
+      </w:r>
+      <w:proofErr w:type="spellEnd"/>
+      <w:r>
+        <w:rPr>
+          <w:rFonts w:ascii="Times New Roman" w:eastAsia="Times New Roman" w:hAnsi="Times New Roman" w:cs="Times New Roman"/>
+          <w:color w:val="333333"/>
+        </w:rPr>
+        <w:t xml:space="preserve"> = 2)</w:t>
+      </w:r>
+    </w:p>
+    <w:p>
+      <w:pPr>
+        <w:pStyle w:val="ListParagraph"/>
+        <w:ind w:left="1080"/>
+        <w:rPr>
+          <w:rFonts w:ascii="Times New Roman" w:eastAsia="Times New Roman" w:hAnsi="Times New Roman" w:cs="Times New Roman"/>
+          <w:color w:val="333333"/>
+        </w:rPr>
+      </w:pPr>
+      <w:proofErr w:type="spellStart"/>
+      <w:proofErr w:type="gramStart"/>
+      <w:r>
+        <w:rPr>
+          <w:rFonts w:ascii="Times New Roman" w:eastAsia="Times New Roman" w:hAnsi="Times New Roman" w:cs="Times New Roman"/>
+          <w:color w:val="333333"/>
+        </w:rPr>
+        <w:t>dev.off</w:t>
+      </w:r>
+      <w:proofErr w:type="spellEnd"/>
+      <w:r>
+        <w:rPr>
+          <w:rFonts w:ascii="Times New Roman" w:eastAsia="Times New Roman" w:hAnsi="Times New Roman" w:cs="Times New Roman"/>
+          <w:color w:val="333333"/>
+        </w:rPr>
+        <w:t>(</w:t>
+      </w:r>
+      <w:proofErr w:type="gramEnd"/>
+      <w:r>
+        <w:rPr>
+          <w:rFonts w:ascii="Times New Roman" w:eastAsia="Times New Roman" w:hAnsi="Times New Roman" w:cs="Times New Roman"/>
+          <w:color w:val="333333"/>
+        </w:rPr>
+        <w:t>)</w:t>
+      </w:r>
+    </w:p>
+    <w:p>
+      <w:pPr>
+        <w:pStyle w:val="ListParagraph"/>
+        <w:ind w:left="1080"/>
+        <w:rPr>
+          <w:rFonts w:ascii="Times New Roman" w:eastAsia="Times New Roman" w:hAnsi="Times New Roman" w:cs="Times New Roman"/>
+          <w:color w:val="333333"/>
+        </w:rPr>
+      </w:pPr>
+    </w:p>
+    <w:p>
+      <w:pPr>
+        <w:pStyle w:val="ListParagraph"/>
+        <w:ind w:left="1080"/>
+        <w:rPr>
+          <w:rFonts w:ascii="Times New Roman" w:eastAsia="Times New Roman" w:hAnsi="Times New Roman" w:cs="Times New Roman"/>
+          <w:color w:val="333333"/>
+        </w:rPr>
+      </w:pPr>
+      <w:proofErr w:type="spellStart"/>
+      <w:proofErr w:type="gramStart"/>
+      <w:r>
+        <w:rPr>
+          <w:rFonts w:ascii="Times New Roman" w:eastAsia="Times New Roman" w:hAnsi="Times New Roman" w:cs="Times New Roman"/>
+          <w:color w:val="333333"/>
+        </w:rPr>
+        <w:t>png</w:t>
+      </w:r>
+      <w:proofErr w:type="spellEnd"/>
+      <w:r>
+        <w:rPr>
+          <w:rFonts w:ascii="Times New Roman" w:eastAsia="Times New Roman" w:hAnsi="Times New Roman" w:cs="Times New Roman"/>
+          <w:color w:val="333333"/>
+        </w:rPr>
+        <w:t>(</w:t>
+      </w:r>
+      <w:proofErr w:type="gramEnd"/>
+      <w:r>
+        <w:rPr>
+          <w:rFonts w:ascii="Times New Roman" w:eastAsia="Times New Roman" w:hAnsi="Times New Roman" w:cs="Times New Roman"/>
+          <w:color w:val="333333"/>
+        </w:rPr>
+        <w:t>"distance_histogram.png", width = 900, height = 700)</w:t>
+      </w:r>
+    </w:p>
+    <w:p>
+      <w:pPr>
+        <w:pStyle w:val="ListParagraph"/>
+        <w:ind w:left="1080"/>
+        <w:rPr>
+          <w:rFonts w:ascii="Times New Roman" w:eastAsia="Times New Roman" w:hAnsi="Times New Roman" w:cs="Times New Roman"/>
+          <w:color w:val="333333"/>
+        </w:rPr>
+      </w:pPr>
+      <w:proofErr w:type="gramStart"/>
+      <w:r>
+        <w:rPr>
+          <w:rFonts w:ascii="Times New Roman" w:eastAsia="Times New Roman" w:hAnsi="Times New Roman" w:cs="Times New Roman"/>
+          <w:color w:val="333333"/>
+        </w:rPr>
+        <w:t>hist(</w:t>
+      </w:r>
+      <w:proofErr w:type="spellStart"/>
+      <w:proofErr w:type="gramEnd"/>
+      <w:r>
+        <w:rPr>
+          <w:rFonts w:ascii="Times New Roman" w:eastAsia="Times New Roman" w:hAnsi="Times New Roman" w:cs="Times New Roman"/>
+          <w:color w:val="333333"/>
+        </w:rPr>
+        <w:t>melb_data_subset$Distance</w:t>
+      </w:r>
+      <w:proofErr w:type="spellEnd"/>
+      <w:r>
+        <w:rPr>
+          <w:rFonts w:ascii="Times New Roman" w:eastAsia="Times New Roman" w:hAnsi="Times New Roman" w:cs="Times New Roman"/>
+          <w:color w:val="333333"/>
+        </w:rPr>
+        <w:t>,</w:t>
+      </w:r>
+    </w:p>
+    <w:p>
+      <w:pPr>
+        <w:pStyle w:val="ListParagraph"/>
+        <w:ind w:left="1080"/>
+        <w:rPr>
+          <w:rFonts w:ascii="Times New Roman" w:eastAsia="Times New Roman" w:hAnsi="Times New Roman" w:cs="Times New Roman"/>
+          <w:color w:val="333333"/>
+        </w:rPr>
+      </w:pPr>
+      <w:r>
+        <w:rPr>
+          <w:rFonts w:ascii="Times New Roman" w:eastAsia="Times New Roman" w:hAnsi="Times New Roman" w:cs="Times New Roman"/>
+          <w:color w:val="333333"/>
+        </w:rPr>
+        <w:t xml:space="preserve">     main = "Histogram of Distance from Melbourne </w:t>
+      </w:r>
+      <w:proofErr w:type="gramStart"/>
+      <w:r>
+        <w:rPr>
+          <w:rFonts w:ascii="Times New Roman" w:eastAsia="Times New Roman" w:hAnsi="Times New Roman" w:cs="Times New Roman"/>
+          <w:color w:val="333333"/>
+        </w:rPr>
+        <w:t>CBD(</w:t>
+      </w:r>
+      <w:proofErr w:type="gramEnd"/>
+      <w:r>
+        <w:rPr>
+          <w:rFonts w:ascii="Times New Roman" w:eastAsia="Times New Roman" w:hAnsi="Times New Roman" w:cs="Times New Roman"/>
+          <w:color w:val="333333"/>
+        </w:rPr>
+        <w:t>Jan–Mar 2017)",</w:t>
+      </w:r>
+    </w:p>
+    <w:p>
+      <w:pPr>
+        <w:pStyle w:val="ListParagraph"/>
+        <w:ind w:left="1080"/>
+        <w:rPr>
+          <w:rFonts w:ascii="Times New Roman" w:eastAsia="Times New Roman" w:hAnsi="Times New Roman" w:cs="Times New Roman"/>
+          <w:color w:val="333333"/>
+        </w:rPr>
+      </w:pPr>
+      <w:r>
+        <w:rPr>
+          <w:rFonts w:ascii="Times New Roman" w:eastAsia="Times New Roman" w:hAnsi="Times New Roman" w:cs="Times New Roman"/>
+          <w:color w:val="333333"/>
+        </w:rPr>
+        <w:t xml:space="preserve">     </w:t>
+      </w:r>
+      <w:proofErr w:type="spellStart"/>
+      <w:r>
+        <w:rPr>
+          <w:rFonts w:ascii="Times New Roman" w:eastAsia="Times New Roman" w:hAnsi="Times New Roman" w:cs="Times New Roman"/>
+          <w:color w:val="333333"/>
+        </w:rPr>
+        <w:t>xlab</w:t>
+      </w:r>
+      <w:proofErr w:type="spellEnd"/>
+      <w:r>
+        <w:rPr>
+          <w:rFonts w:ascii="Times New Roman" w:eastAsia="Times New Roman" w:hAnsi="Times New Roman" w:cs="Times New Roman"/>
+          <w:color w:val="333333"/>
+        </w:rPr>
+        <w:t xml:space="preserve"> = "Distance (km)",</w:t>
+      </w:r>
+    </w:p>
+    <w:p>
+      <w:pPr>
+        <w:pStyle w:val="ListParagraph"/>
+        <w:ind w:left="1080"/>
+        <w:rPr>
+          <w:rFonts w:ascii="Times New Roman" w:eastAsia="Times New Roman" w:hAnsi="Times New Roman" w:cs="Times New Roman"/>
+          <w:color w:val="333333"/>
+        </w:rPr>
+      </w:pPr>
+      <w:r>
+        <w:rPr>
+          <w:rFonts w:ascii="Times New Roman" w:eastAsia="Times New Roman" w:hAnsi="Times New Roman" w:cs="Times New Roman"/>
+          <w:color w:val="333333"/>
+        </w:rPr>
+        <w:t xml:space="preserve">     breaks =40,</w:t>
+      </w:r>
+    </w:p>
+    <w:p>
+      <w:pPr>
+        <w:pStyle w:val="ListParagraph"/>
+        <w:ind w:left="1080"/>
+        <w:rPr>
+          <w:rFonts w:ascii="Times New Roman" w:eastAsia="Times New Roman" w:hAnsi="Times New Roman" w:cs="Times New Roman"/>
+          <w:color w:val="333333"/>
+        </w:rPr>
+      </w:pPr>
+      <w:r>
+        <w:rPr>
+          <w:rFonts w:ascii="Times New Roman" w:eastAsia="Times New Roman" w:hAnsi="Times New Roman" w:cs="Times New Roman"/>
+          <w:color w:val="333333"/>
+        </w:rPr>
+        <w:t xml:space="preserve">     col = "</w:t>
+      </w:r>
+      <w:proofErr w:type="spellStart"/>
+      <w:r>
+        <w:rPr>
+          <w:rFonts w:ascii="Times New Roman" w:eastAsia="Times New Roman" w:hAnsi="Times New Roman" w:cs="Times New Roman"/>
+          <w:color w:val="333333"/>
+        </w:rPr>
+        <w:t>lightgreen</w:t>
+      </w:r>
+      <w:proofErr w:type="spellEnd"/>
+      <w:r>
+        <w:rPr>
+          <w:rFonts w:ascii="Times New Roman" w:eastAsia="Times New Roman" w:hAnsi="Times New Roman" w:cs="Times New Roman"/>
+          <w:color w:val="333333"/>
+        </w:rPr>
+        <w:t>",</w:t>
+      </w:r>
+    </w:p>
+    <w:p>
+      <w:pPr>
+        <w:pStyle w:val="ListParagraph"/>
+        <w:ind w:left="1080"/>
+        <w:rPr>
+          <w:rFonts w:ascii="Times New Roman" w:eastAsia="Times New Roman" w:hAnsi="Times New Roman" w:cs="Times New Roman"/>
+          <w:color w:val="333333"/>
+        </w:rPr>
+      </w:pPr>
+      <w:r>
+        <w:rPr>
+          <w:rFonts w:ascii="Times New Roman" w:eastAsia="Times New Roman" w:hAnsi="Times New Roman" w:cs="Times New Roman"/>
+          <w:color w:val="333333"/>
+        </w:rPr>
+        <w:t xml:space="preserve">     </w:t>
+      </w:r>
+      <w:proofErr w:type="spellStart"/>
+      <w:r>
+        <w:rPr>
+          <w:rFonts w:ascii="Times New Roman" w:eastAsia="Times New Roman" w:hAnsi="Times New Roman" w:cs="Times New Roman"/>
+          <w:color w:val="333333"/>
+        </w:rPr>
+        <w:t>xlim</w:t>
+      </w:r>
+      <w:proofErr w:type="spellEnd"/>
+      <w:r>
+        <w:rPr>
+          <w:rFonts w:ascii="Times New Roman" w:eastAsia="Times New Roman" w:hAnsi="Times New Roman" w:cs="Times New Roman"/>
+          <w:color w:val="333333"/>
+        </w:rPr>
+        <w:t xml:space="preserve"> = </w:t>
+      </w:r>
+      <w:proofErr w:type="gramStart"/>
+      <w:r>
+        <w:rPr>
+          <w:rFonts w:ascii="Times New Roman" w:eastAsia="Times New Roman" w:hAnsi="Times New Roman" w:cs="Times New Roman"/>
+          <w:color w:val="333333"/>
+        </w:rPr>
+        <w:t>c(</w:t>
+      </w:r>
+      <w:proofErr w:type="gramEnd"/>
+      <w:r>
+        <w:rPr>
+          <w:rFonts w:ascii="Times New Roman" w:eastAsia="Times New Roman" w:hAnsi="Times New Roman" w:cs="Times New Roman"/>
+          <w:color w:val="333333"/>
+        </w:rPr>
+        <w:t>0,20),</w:t>
+      </w:r>
+    </w:p>
+    <w:p>
+      <w:pPr>
+        <w:pStyle w:val="ListParagraph"/>
+        <w:ind w:left="1080"/>
+        <w:rPr>
+          <w:rFonts w:ascii="Times New Roman" w:eastAsia="Times New Roman" w:hAnsi="Times New Roman" w:cs="Times New Roman"/>
+          <w:color w:val="333333"/>
+        </w:rPr>
+      </w:pPr>
+      <w:r>
+        <w:rPr>
+          <w:rFonts w:ascii="Times New Roman" w:eastAsia="Times New Roman" w:hAnsi="Times New Roman" w:cs="Times New Roman"/>
+          <w:color w:val="333333"/>
+        </w:rPr>
+        <w:t xml:space="preserve">     </w:t>
+      </w:r>
+      <w:proofErr w:type="spellStart"/>
+      <w:r>
+        <w:rPr>
+          <w:rFonts w:ascii="Times New Roman" w:eastAsia="Times New Roman" w:hAnsi="Times New Roman" w:cs="Times New Roman"/>
+          <w:color w:val="333333"/>
+        </w:rPr>
+        <w:t>ylim</w:t>
+      </w:r>
+      <w:proofErr w:type="spellEnd"/>
+      <w:r>
+        <w:rPr>
+          <w:rFonts w:ascii="Times New Roman" w:eastAsia="Times New Roman" w:hAnsi="Times New Roman" w:cs="Times New Roman"/>
+          <w:color w:val="333333"/>
+        </w:rPr>
+        <w:t xml:space="preserve"> = </w:t>
+      </w:r>
+      <w:proofErr w:type="gramStart"/>
+      <w:r>
+        <w:rPr>
+          <w:rFonts w:ascii="Times New Roman" w:eastAsia="Times New Roman" w:hAnsi="Times New Roman" w:cs="Times New Roman"/>
+          <w:color w:val="333333"/>
+        </w:rPr>
+        <w:t>c(</w:t>
+      </w:r>
+      <w:proofErr w:type="gramEnd"/>
+      <w:r>
+        <w:rPr>
+          <w:rFonts w:ascii="Times New Roman" w:eastAsia="Times New Roman" w:hAnsi="Times New Roman" w:cs="Times New Roman"/>
+          <w:color w:val="333333"/>
+        </w:rPr>
+        <w:t>0,140)</w:t>
+      </w:r>
+    </w:p>
+    <w:p>
+      <w:pPr>
+        <w:pStyle w:val="ListParagraph"/>
+        <w:ind w:left="1080"/>
+        <w:rPr>
+          <w:rFonts w:ascii="Times New Roman" w:eastAsia="Times New Roman" w:hAnsi="Times New Roman" w:cs="Times New Roman"/>
+          <w:color w:val="333333"/>
+        </w:rPr>
+      </w:pPr>
+      <w:r>
+        <w:rPr>
+          <w:rFonts w:ascii="Times New Roman" w:eastAsia="Times New Roman" w:hAnsi="Times New Roman" w:cs="Times New Roman"/>
+          <w:color w:val="333333"/>
+        </w:rPr>
+        <w:t xml:space="preserve">     )</w:t>
+      </w:r>
+    </w:p>
+    <w:p>
+      <w:pPr>
+        <w:pStyle w:val="ListParagraph"/>
+        <w:ind w:left="1080"/>
+        <w:rPr>
+          <w:rFonts w:ascii="Times New Roman" w:eastAsia="Times New Roman" w:hAnsi="Times New Roman" w:cs="Times New Roman"/>
+          <w:color w:val="333333"/>
+        </w:rPr>
+      </w:pPr>
+      <w:proofErr w:type="spellStart"/>
+      <w:proofErr w:type="gramStart"/>
+      <w:r>
+        <w:rPr>
+          <w:rFonts w:ascii="Times New Roman" w:eastAsia="Times New Roman" w:hAnsi="Times New Roman" w:cs="Times New Roman"/>
+          <w:color w:val="333333"/>
+        </w:rPr>
+        <w:t>dev.off</w:t>
+      </w:r>
+      <w:proofErr w:type="spellEnd"/>
+      <w:r>
+        <w:rPr>
+          <w:rFonts w:ascii="Times New Roman" w:eastAsia="Times New Roman" w:hAnsi="Times New Roman" w:cs="Times New Roman"/>
+          <w:color w:val="333333"/>
+        </w:rPr>
+        <w:t>(</w:t>
+      </w:r>
+      <w:proofErr w:type="gramEnd"/>
+      <w:r>
+        <w:rPr>
+          <w:rFonts w:ascii="Times New Roman" w:eastAsia="Times New Roman" w:hAnsi="Times New Roman" w:cs="Times New Roman"/>
+          <w:color w:val="333333"/>
+        </w:rPr>
+        <w:t>)</w:t>
+      </w:r>
+    </w:p>
+    <w:p>
+      <w:pPr>
+        <w:pStyle w:val="ListParagraph"/>
+        <w:ind w:left="1080"/>
+        <w:rPr>
+          <w:rFonts w:ascii="Times New Roman" w:eastAsia="Times New Roman" w:hAnsi="Times New Roman" w:cs="Times New Roman"/>
+          <w:color w:val="333333"/>
+        </w:rPr>
+      </w:pPr>
+    </w:p>
+    <w:p>
+      <w:pPr>
+        <w:pStyle w:val="ListParagraph"/>
+        <w:ind w:left="1080"/>
+        <w:rPr>
+          <w:rFonts w:ascii="Times New Roman" w:eastAsia="Times New Roman" w:hAnsi="Times New Roman" w:cs="Times New Roman"/>
+          <w:color w:val="333333"/>
+        </w:rPr>
+      </w:pPr>
+      <w:proofErr w:type="spellStart"/>
+      <w:proofErr w:type="gramStart"/>
+      <w:r>
+        <w:rPr>
+          <w:rFonts w:ascii="Times New Roman" w:eastAsia="Times New Roman" w:hAnsi="Times New Roman" w:cs="Times New Roman"/>
+          <w:color w:val="333333"/>
+        </w:rPr>
+        <w:t>png</w:t>
+      </w:r>
+      <w:proofErr w:type="spellEnd"/>
+      <w:r>
+        <w:rPr>
+          <w:rFonts w:ascii="Times New Roman" w:eastAsia="Times New Roman" w:hAnsi="Times New Roman" w:cs="Times New Roman"/>
+          <w:color w:val="333333"/>
+        </w:rPr>
+        <w:t>(</w:t>
+      </w:r>
+      <w:proofErr w:type="gramEnd"/>
+      <w:r>
+        <w:rPr>
+          <w:rFonts w:ascii="Times New Roman" w:eastAsia="Times New Roman" w:hAnsi="Times New Roman" w:cs="Times New Roman"/>
+          <w:color w:val="333333"/>
+        </w:rPr>
+        <w:t>"distance_histogram_with_bellcurve.png", width = 900, height = 700)</w:t>
+      </w:r>
+    </w:p>
+    <w:p>
+      <w:pPr>
+        <w:pStyle w:val="ListParagraph"/>
+        <w:ind w:left="1080"/>
+        <w:rPr>
+          <w:rFonts w:ascii="Times New Roman" w:eastAsia="Times New Roman" w:hAnsi="Times New Roman" w:cs="Times New Roman"/>
+          <w:color w:val="333333"/>
+        </w:rPr>
+      </w:pPr>
+      <w:proofErr w:type="gramStart"/>
+      <w:r>
+        <w:rPr>
+          <w:rFonts w:ascii="Times New Roman" w:eastAsia="Times New Roman" w:hAnsi="Times New Roman" w:cs="Times New Roman"/>
+          <w:color w:val="333333"/>
+        </w:rPr>
+        <w:t>hist(</w:t>
+      </w:r>
+      <w:proofErr w:type="spellStart"/>
+      <w:proofErr w:type="gramEnd"/>
+      <w:r>
+        <w:rPr>
+          <w:rFonts w:ascii="Times New Roman" w:eastAsia="Times New Roman" w:hAnsi="Times New Roman" w:cs="Times New Roman"/>
+          <w:color w:val="333333"/>
+        </w:rPr>
+        <w:t>melb_data_subset$Distance</w:t>
+      </w:r>
+      <w:proofErr w:type="spellEnd"/>
+      <w:r>
+        <w:rPr>
+          <w:rFonts w:ascii="Times New Roman" w:eastAsia="Times New Roman" w:hAnsi="Times New Roman" w:cs="Times New Roman"/>
+          <w:color w:val="333333"/>
+        </w:rPr>
+        <w:t>,</w:t>
+      </w:r>
+    </w:p>
+    <w:p>
+      <w:pPr>
+        <w:pStyle w:val="ListParagraph"/>
+        <w:ind w:left="1080"/>
+        <w:rPr>
+          <w:rFonts w:ascii="Times New Roman" w:eastAsia="Times New Roman" w:hAnsi="Times New Roman" w:cs="Times New Roman"/>
+          <w:color w:val="333333"/>
+        </w:rPr>
+      </w:pPr>
+      <w:r>
+        <w:rPr>
+          <w:rFonts w:ascii="Times New Roman" w:eastAsia="Times New Roman" w:hAnsi="Times New Roman" w:cs="Times New Roman"/>
+          <w:color w:val="333333"/>
+        </w:rPr>
+        <w:t xml:space="preserve">     breaks =40,</w:t>
+      </w:r>
+    </w:p>
+    <w:p>
+      <w:pPr>
+        <w:pStyle w:val="ListParagraph"/>
+        <w:ind w:left="1080"/>
+        <w:rPr>
+          <w:rFonts w:ascii="Times New Roman" w:eastAsia="Times New Roman" w:hAnsi="Times New Roman" w:cs="Times New Roman"/>
+          <w:color w:val="333333"/>
+        </w:rPr>
+      </w:pPr>
+      <w:r>
+        <w:rPr>
+          <w:rFonts w:ascii="Times New Roman" w:eastAsia="Times New Roman" w:hAnsi="Times New Roman" w:cs="Times New Roman"/>
+          <w:color w:val="333333"/>
+        </w:rPr>
+        <w:t xml:space="preserve">     main = "Distribution of </w:t>
+      </w:r>
+      <w:proofErr w:type="gramStart"/>
+      <w:r>
+        <w:rPr>
+          <w:rFonts w:ascii="Times New Roman" w:eastAsia="Times New Roman" w:hAnsi="Times New Roman" w:cs="Times New Roman"/>
+          <w:color w:val="333333"/>
+        </w:rPr>
+        <w:t>Distance(</w:t>
+      </w:r>
+      <w:proofErr w:type="gramEnd"/>
+      <w:r>
+        <w:rPr>
+          <w:rFonts w:ascii="Times New Roman" w:eastAsia="Times New Roman" w:hAnsi="Times New Roman" w:cs="Times New Roman"/>
+          <w:color w:val="333333"/>
+        </w:rPr>
+        <w:t>Jan–Mar 2017)",</w:t>
+      </w:r>
+    </w:p>
+    <w:p>
+      <w:pPr>
+        <w:pStyle w:val="ListParagraph"/>
+        <w:ind w:left="1080"/>
+        <w:rPr>
+          <w:rFonts w:ascii="Times New Roman" w:eastAsia="Times New Roman" w:hAnsi="Times New Roman" w:cs="Times New Roman"/>
+          <w:color w:val="333333"/>
+        </w:rPr>
+      </w:pPr>
+      <w:r>
+        <w:rPr>
+          <w:rFonts w:ascii="Times New Roman" w:eastAsia="Times New Roman" w:hAnsi="Times New Roman" w:cs="Times New Roman"/>
+          <w:color w:val="333333"/>
+        </w:rPr>
+        <w:t xml:space="preserve">     </w:t>
+      </w:r>
+      <w:proofErr w:type="spellStart"/>
+      <w:r>
+        <w:rPr>
+          <w:rFonts w:ascii="Times New Roman" w:eastAsia="Times New Roman" w:hAnsi="Times New Roman" w:cs="Times New Roman"/>
+          <w:color w:val="333333"/>
+        </w:rPr>
+        <w:t>xlab</w:t>
+      </w:r>
+      <w:proofErr w:type="spellEnd"/>
+      <w:r>
+        <w:rPr>
+          <w:rFonts w:ascii="Times New Roman" w:eastAsia="Times New Roman" w:hAnsi="Times New Roman" w:cs="Times New Roman"/>
+          <w:color w:val="333333"/>
+        </w:rPr>
+        <w:t xml:space="preserve"> = "Distance (km)",</w:t>
+      </w:r>
+    </w:p>
+    <w:p>
+      <w:pPr>
+        <w:pStyle w:val="ListParagraph"/>
+        <w:ind w:left="1080"/>
+        <w:rPr>
+          <w:rFonts w:ascii="Times New Roman" w:eastAsia="Times New Roman" w:hAnsi="Times New Roman" w:cs="Times New Roman"/>
+          <w:color w:val="333333"/>
+        </w:rPr>
+      </w:pPr>
+      <w:r>
+        <w:rPr>
+          <w:rFonts w:ascii="Times New Roman" w:eastAsia="Times New Roman" w:hAnsi="Times New Roman" w:cs="Times New Roman"/>
+          <w:color w:val="333333"/>
+        </w:rPr>
+        <w:t xml:space="preserve">     </w:t>
+      </w:r>
+      <w:proofErr w:type="spellStart"/>
+      <w:r>
+        <w:rPr>
+          <w:rFonts w:ascii="Times New Roman" w:eastAsia="Times New Roman" w:hAnsi="Times New Roman" w:cs="Times New Roman"/>
+          <w:color w:val="333333"/>
+        </w:rPr>
+        <w:t>xlim</w:t>
+      </w:r>
+      <w:proofErr w:type="spellEnd"/>
+      <w:r>
+        <w:rPr>
+          <w:rFonts w:ascii="Times New Roman" w:eastAsia="Times New Roman" w:hAnsi="Times New Roman" w:cs="Times New Roman"/>
+          <w:color w:val="333333"/>
+        </w:rPr>
+        <w:t xml:space="preserve"> = </w:t>
+      </w:r>
+      <w:proofErr w:type="gramStart"/>
+      <w:r>
+        <w:rPr>
+          <w:rFonts w:ascii="Times New Roman" w:eastAsia="Times New Roman" w:hAnsi="Times New Roman" w:cs="Times New Roman"/>
+          <w:color w:val="333333"/>
+        </w:rPr>
+        <w:t>c(</w:t>
+      </w:r>
+      <w:proofErr w:type="gramEnd"/>
+      <w:r>
+        <w:rPr>
+          <w:rFonts w:ascii="Times New Roman" w:eastAsia="Times New Roman" w:hAnsi="Times New Roman" w:cs="Times New Roman"/>
+          <w:color w:val="333333"/>
+        </w:rPr>
+        <w:t>0,20),</w:t>
+      </w:r>
+    </w:p>
+    <w:p>
+      <w:pPr>
+        <w:pStyle w:val="ListParagraph"/>
+        <w:ind w:left="1080"/>
+        <w:rPr>
+          <w:rFonts w:ascii="Times New Roman" w:eastAsia="Times New Roman" w:hAnsi="Times New Roman" w:cs="Times New Roman"/>
+          <w:color w:val="333333"/>
+        </w:rPr>
+      </w:pPr>
+      <w:r>
+        <w:rPr>
+          <w:rFonts w:ascii="Times New Roman" w:eastAsia="Times New Roman" w:hAnsi="Times New Roman" w:cs="Times New Roman"/>
+          <w:color w:val="333333"/>
+        </w:rPr>
+        <w:t xml:space="preserve">     col = "</w:t>
+      </w:r>
+      <w:proofErr w:type="spellStart"/>
+      <w:r>
+        <w:rPr>
+          <w:rFonts w:ascii="Times New Roman" w:eastAsia="Times New Roman" w:hAnsi="Times New Roman" w:cs="Times New Roman"/>
+          <w:color w:val="333333"/>
+        </w:rPr>
+        <w:t>lightgreen</w:t>
+      </w:r>
+      <w:proofErr w:type="spellEnd"/>
+      <w:r>
+        <w:rPr>
+          <w:rFonts w:ascii="Times New Roman" w:eastAsia="Times New Roman" w:hAnsi="Times New Roman" w:cs="Times New Roman"/>
+          <w:color w:val="333333"/>
+        </w:rPr>
+        <w:t>",</w:t>
+      </w:r>
+    </w:p>
+    <w:p>
+      <w:pPr>
+        <w:pStyle w:val="ListParagraph"/>
+        <w:ind w:left="1080"/>
+        <w:rPr>
+          <w:rFonts w:ascii="Times New Roman" w:eastAsia="Times New Roman" w:hAnsi="Times New Roman" w:cs="Times New Roman"/>
+          <w:color w:val="333333"/>
+        </w:rPr>
+      </w:pPr>
+      <w:r>
+        <w:rPr>
+          <w:rFonts w:ascii="Times New Roman" w:eastAsia="Times New Roman" w:hAnsi="Times New Roman" w:cs="Times New Roman"/>
+          <w:color w:val="333333"/>
+        </w:rPr>
+        <w:t xml:space="preserve">     </w:t>
+      </w:r>
+      <w:proofErr w:type="spellStart"/>
+      <w:r>
+        <w:rPr>
+          <w:rFonts w:ascii="Times New Roman" w:eastAsia="Times New Roman" w:hAnsi="Times New Roman" w:cs="Times New Roman"/>
+          <w:color w:val="333333"/>
+        </w:rPr>
+        <w:t>freq</w:t>
+      </w:r>
+      <w:proofErr w:type="spellEnd"/>
+      <w:r>
+        <w:rPr>
+          <w:rFonts w:ascii="Times New Roman" w:eastAsia="Times New Roman" w:hAnsi="Times New Roman" w:cs="Times New Roman"/>
+          <w:color w:val="333333"/>
+        </w:rPr>
+        <w:t xml:space="preserve"> = FALSE)</w:t>
+      </w:r>
+    </w:p>
+    <w:p>
+      <w:pPr>
+        <w:pStyle w:val="ListParagraph"/>
+        <w:ind w:left="1080"/>
+        <w:rPr>
+          <w:rFonts w:ascii="Times New Roman" w:eastAsia="Times New Roman" w:hAnsi="Times New Roman" w:cs="Times New Roman"/>
+          <w:color w:val="333333"/>
+        </w:rPr>
+      </w:pPr>
+    </w:p>
+    <w:p>
+      <w:pPr>
+        <w:pStyle w:val="ListParagraph"/>
+        <w:ind w:left="1080"/>
+        <w:rPr>
+          <w:rFonts w:ascii="Times New Roman" w:eastAsia="Times New Roman" w:hAnsi="Times New Roman" w:cs="Times New Roman"/>
+          <w:color w:val="333333"/>
+        </w:rPr>
+      </w:pPr>
+      <w:r>
+        <w:rPr>
+          <w:rFonts w:ascii="Times New Roman" w:eastAsia="Times New Roman" w:hAnsi="Times New Roman" w:cs="Times New Roman"/>
+          <w:color w:val="333333"/>
+        </w:rPr>
+        <w:t>lines(density(</w:t>
+      </w:r>
+      <w:proofErr w:type="spellStart"/>
+      <w:r>
+        <w:rPr>
+          <w:rFonts w:ascii="Times New Roman" w:eastAsia="Times New Roman" w:hAnsi="Times New Roman" w:cs="Times New Roman"/>
+          <w:color w:val="333333"/>
+        </w:rPr>
+        <w:t>melb_data_subset$Distance</w:t>
+      </w:r>
+      <w:proofErr w:type="spellEnd"/>
+      <w:r>
+        <w:rPr>
+          <w:rFonts w:ascii="Times New Roman" w:eastAsia="Times New Roman" w:hAnsi="Times New Roman" w:cs="Times New Roman"/>
+          <w:color w:val="333333"/>
+        </w:rPr>
+        <w:t>),</w:t>
+      </w:r>
+    </w:p>
+    <w:p>
+      <w:pPr>
+        <w:pStyle w:val="ListParagraph"/>
+        <w:ind w:left="1080"/>
+        <w:rPr>
+          <w:rFonts w:ascii="Times New Roman" w:eastAsia="Times New Roman" w:hAnsi="Times New Roman" w:cs="Times New Roman"/>
+          <w:color w:val="333333"/>
+        </w:rPr>
+      </w:pPr>
+      <w:r>
+        <w:rPr>
+          <w:rFonts w:ascii="Times New Roman" w:eastAsia="Times New Roman" w:hAnsi="Times New Roman" w:cs="Times New Roman"/>
+          <w:color w:val="333333"/>
+        </w:rPr>
+        <w:t xml:space="preserve">      col = "blue",</w:t>
+      </w:r>
+    </w:p>
+    <w:p>
+      <w:pPr>
+        <w:pStyle w:val="ListParagraph"/>
+        <w:ind w:left="1080"/>
+        <w:rPr>
+          <w:rFonts w:ascii="Times New Roman" w:eastAsia="Times New Roman" w:hAnsi="Times New Roman" w:cs="Times New Roman"/>
+          <w:color w:val="333333"/>
+        </w:rPr>
+      </w:pPr>
+      <w:r>
+        <w:rPr>
+          <w:rFonts w:ascii="Times New Roman" w:eastAsia="Times New Roman" w:hAnsi="Times New Roman" w:cs="Times New Roman"/>
+          <w:color w:val="333333"/>
+        </w:rPr>
+        <w:t xml:space="preserve">      </w:t>
+      </w:r>
+      <w:proofErr w:type="spellStart"/>
+      <w:r>
+        <w:rPr>
+          <w:rFonts w:ascii="Times New Roman" w:eastAsia="Times New Roman" w:hAnsi="Times New Roman" w:cs="Times New Roman"/>
+          <w:color w:val="333333"/>
+        </w:rPr>
+        <w:t>lwd</w:t>
+      </w:r>
+      <w:proofErr w:type="spellEnd"/>
+      <w:r>
+        <w:rPr>
+          <w:rFonts w:ascii="Times New Roman" w:eastAsia="Times New Roman" w:hAnsi="Times New Roman" w:cs="Times New Roman"/>
+          <w:color w:val="333333"/>
+        </w:rPr>
+        <w:t xml:space="preserve"> = 2)</w:t>
+      </w:r>
+    </w:p>
+    <w:p>
+      <w:pPr>
+        <w:pStyle w:val="ListParagraph"/>
+        <w:ind w:left="1080"/>
+        <w:rPr>
+          <w:rFonts w:ascii="Times New Roman" w:eastAsia="Times New Roman" w:hAnsi="Times New Roman" w:cs="Times New Roman"/>
+          <w:color w:val="333333"/>
+        </w:rPr>
+      </w:pPr>
+      <w:proofErr w:type="spellStart"/>
+      <w:proofErr w:type="gramStart"/>
+      <w:r>
+        <w:rPr>
+          <w:rFonts w:ascii="Times New Roman" w:eastAsia="Times New Roman" w:hAnsi="Times New Roman" w:cs="Times New Roman"/>
+          <w:color w:val="333333"/>
+        </w:rPr>
+        <w:t>dev.off</w:t>
+      </w:r>
+      <w:proofErr w:type="spellEnd"/>
+      <w:r>
+        <w:rPr>
+          <w:rFonts w:ascii="Times New Roman" w:eastAsia="Times New Roman" w:hAnsi="Times New Roman" w:cs="Times New Roman"/>
+          <w:color w:val="333333"/>
+        </w:rPr>
+        <w:t>(</w:t>
+      </w:r>
+      <w:proofErr w:type="gramEnd"/>
+      <w:r>
+        <w:rPr>
+          <w:rFonts w:ascii="Times New Roman" w:eastAsia="Times New Roman" w:hAnsi="Times New Roman" w:cs="Times New Roman"/>
+          <w:color w:val="333333"/>
+        </w:rPr>
+        <w:t>)</w:t>
+      </w:r>
+    </w:p>
+    <w:p>
+      <w:pPr>
+        <w:pStyle w:val="ListParagraph"/>
+        <w:ind w:left="1080"/>
+        <w:rPr>
+          <w:rFonts w:ascii="Times New Roman" w:eastAsia="Times New Roman" w:hAnsi="Times New Roman" w:cs="Times New Roman"/>
+          <w:color w:val="333333"/>
+        </w:rPr>
+      </w:pPr>
+    </w:p>
+    <w:p>
+      <w:pPr>
+        <w:pStyle w:val="ListParagraph"/>
+        <w:ind w:left="1080"/>
+        <w:rPr>
+          <w:rFonts w:ascii="Times New Roman" w:eastAsia="Times New Roman" w:hAnsi="Times New Roman" w:cs="Times New Roman"/>
+          <w:color w:val="333333"/>
+        </w:rPr>
+      </w:pPr>
+      <w:r>
+        <w:rPr>
+          <w:rFonts w:ascii="Times New Roman" w:eastAsia="Times New Roman" w:hAnsi="Times New Roman" w:cs="Times New Roman"/>
+          <w:color w:val="333333"/>
+        </w:rPr>
+        <w:t>x&lt;-</w:t>
+      </w:r>
+      <w:proofErr w:type="spellStart"/>
+      <w:r>
+        <w:rPr>
+          <w:rFonts w:ascii="Times New Roman" w:eastAsia="Times New Roman" w:hAnsi="Times New Roman" w:cs="Times New Roman"/>
+          <w:color w:val="333333"/>
+        </w:rPr>
+        <w:t>melb_data_subset$Distance</w:t>
+      </w:r>
+      <w:proofErr w:type="spellEnd"/>
+    </w:p>
+    <w:p>
+      <w:pPr>
+        <w:pStyle w:val="ListParagraph"/>
+        <w:ind w:left="1080"/>
+        <w:rPr>
+          <w:rFonts w:ascii="Times New Roman" w:eastAsia="Times New Roman" w:hAnsi="Times New Roman" w:cs="Times New Roman"/>
+          <w:color w:val="333333"/>
+        </w:rPr>
+      </w:pPr>
+      <w:r>
+        <w:rPr>
+          <w:rFonts w:ascii="Times New Roman" w:eastAsia="Times New Roman" w:hAnsi="Times New Roman" w:cs="Times New Roman"/>
+          <w:color w:val="333333"/>
+        </w:rPr>
+        <w:t>y&lt;-</w:t>
+      </w:r>
+      <w:proofErr w:type="spellStart"/>
+      <w:r>
+        <w:rPr>
+          <w:rFonts w:ascii="Times New Roman" w:eastAsia="Times New Roman" w:hAnsi="Times New Roman" w:cs="Times New Roman"/>
+          <w:color w:val="333333"/>
+        </w:rPr>
+        <w:t>melb_data_subset$Price_in_million</w:t>
+      </w:r>
+      <w:proofErr w:type="spellEnd"/>
+    </w:p>
+    <w:p>
+      <w:pPr>
+        <w:pStyle w:val="ListParagraph"/>
+        <w:ind w:left="1080"/>
+        <w:rPr>
+          <w:rFonts w:ascii="Times New Roman" w:eastAsia="Times New Roman" w:hAnsi="Times New Roman" w:cs="Times New Roman"/>
+          <w:color w:val="333333"/>
+        </w:rPr>
+      </w:pPr>
+      <w:proofErr w:type="spellStart"/>
+      <w:proofErr w:type="gramStart"/>
+      <w:r>
+        <w:rPr>
+          <w:rFonts w:ascii="Times New Roman" w:eastAsia="Times New Roman" w:hAnsi="Times New Roman" w:cs="Times New Roman"/>
+          <w:color w:val="333333"/>
+        </w:rPr>
+        <w:t>png</w:t>
+      </w:r>
+      <w:proofErr w:type="spellEnd"/>
+      <w:r>
+        <w:rPr>
+          <w:rFonts w:ascii="Times New Roman" w:eastAsia="Times New Roman" w:hAnsi="Times New Roman" w:cs="Times New Roman"/>
+          <w:color w:val="333333"/>
+        </w:rPr>
+        <w:t>(</w:t>
+      </w:r>
+      <w:proofErr w:type="gramEnd"/>
+      <w:r>
+        <w:rPr>
+          <w:rFonts w:ascii="Times New Roman" w:eastAsia="Times New Roman" w:hAnsi="Times New Roman" w:cs="Times New Roman"/>
+          <w:color w:val="333333"/>
+        </w:rPr>
+        <w:t>"Price_distance_correlation.png", width = 900, height = 700)</w:t>
+      </w:r>
+    </w:p>
+    <w:p>
+      <w:pPr>
+        <w:pStyle w:val="ListParagraph"/>
+        <w:ind w:left="1080"/>
+        <w:rPr>
+          <w:rFonts w:ascii="Times New Roman" w:eastAsia="Times New Roman" w:hAnsi="Times New Roman" w:cs="Times New Roman"/>
+          <w:color w:val="333333"/>
+        </w:rPr>
+      </w:pPr>
+      <w:r>
+        <w:rPr>
+          <w:rFonts w:ascii="Times New Roman" w:eastAsia="Times New Roman" w:hAnsi="Times New Roman" w:cs="Times New Roman"/>
+          <w:color w:val="333333"/>
+        </w:rPr>
+        <w:lastRenderedPageBreak/>
+        <w:t>#Plotting Price vs Distance to visually inspect whether a correlation exists</w:t>
+      </w:r>
+    </w:p>
+    <w:p>
+      <w:pPr>
+        <w:pStyle w:val="ListParagraph"/>
+        <w:ind w:left="1080"/>
+        <w:rPr>
+          <w:rFonts w:ascii="Times New Roman" w:eastAsia="Times New Roman" w:hAnsi="Times New Roman" w:cs="Times New Roman"/>
+          <w:color w:val="333333"/>
+        </w:rPr>
+      </w:pPr>
+      <w:proofErr w:type="gramStart"/>
+      <w:r>
+        <w:rPr>
+          <w:rFonts w:ascii="Times New Roman" w:eastAsia="Times New Roman" w:hAnsi="Times New Roman" w:cs="Times New Roman"/>
+          <w:color w:val="333333"/>
+        </w:rPr>
+        <w:t>plot(</w:t>
+      </w:r>
+      <w:proofErr w:type="spellStart"/>
+      <w:r>
+        <w:rPr>
+          <w:rFonts w:ascii="Times New Roman" w:eastAsia="Times New Roman" w:hAnsi="Times New Roman" w:cs="Times New Roman"/>
+          <w:color w:val="333333"/>
+        </w:rPr>
+        <w:t>x,y</w:t>
+      </w:r>
+      <w:proofErr w:type="gramEnd"/>
+      <w:r>
+        <w:rPr>
+          <w:rFonts w:ascii="Times New Roman" w:eastAsia="Times New Roman" w:hAnsi="Times New Roman" w:cs="Times New Roman"/>
+          <w:color w:val="333333"/>
+        </w:rPr>
+        <w:t>,main</w:t>
+      </w:r>
+      <w:proofErr w:type="spellEnd"/>
+      <w:r>
+        <w:rPr>
+          <w:rFonts w:ascii="Times New Roman" w:eastAsia="Times New Roman" w:hAnsi="Times New Roman" w:cs="Times New Roman"/>
+          <w:color w:val="333333"/>
+        </w:rPr>
+        <w:t xml:space="preserve"> = "Price vs Distance from Melbourne </w:t>
+      </w:r>
+      <w:proofErr w:type="gramStart"/>
+      <w:r>
+        <w:rPr>
+          <w:rFonts w:ascii="Times New Roman" w:eastAsia="Times New Roman" w:hAnsi="Times New Roman" w:cs="Times New Roman"/>
+          <w:color w:val="333333"/>
+        </w:rPr>
+        <w:t>CBD(</w:t>
+      </w:r>
+      <w:proofErr w:type="gramEnd"/>
+      <w:r>
+        <w:rPr>
+          <w:rFonts w:ascii="Times New Roman" w:eastAsia="Times New Roman" w:hAnsi="Times New Roman" w:cs="Times New Roman"/>
+          <w:color w:val="333333"/>
+        </w:rPr>
+        <w:t>Jan–Mar 2017)",</w:t>
+      </w:r>
+    </w:p>
+    <w:p>
+      <w:pPr>
+        <w:pStyle w:val="ListParagraph"/>
+        <w:ind w:left="1080"/>
+        <w:rPr>
+          <w:rFonts w:ascii="Times New Roman" w:eastAsia="Times New Roman" w:hAnsi="Times New Roman" w:cs="Times New Roman"/>
+          <w:color w:val="333333"/>
+        </w:rPr>
+      </w:pPr>
+      <w:r>
+        <w:rPr>
+          <w:rFonts w:ascii="Times New Roman" w:eastAsia="Times New Roman" w:hAnsi="Times New Roman" w:cs="Times New Roman"/>
+          <w:color w:val="333333"/>
+        </w:rPr>
+        <w:t xml:space="preserve">     </w:t>
+      </w:r>
+      <w:proofErr w:type="spellStart"/>
+      <w:r>
+        <w:rPr>
+          <w:rFonts w:ascii="Times New Roman" w:eastAsia="Times New Roman" w:hAnsi="Times New Roman" w:cs="Times New Roman"/>
+          <w:color w:val="333333"/>
+        </w:rPr>
+        <w:t>xlab</w:t>
+      </w:r>
+      <w:proofErr w:type="spellEnd"/>
+      <w:r>
+        <w:rPr>
+          <w:rFonts w:ascii="Times New Roman" w:eastAsia="Times New Roman" w:hAnsi="Times New Roman" w:cs="Times New Roman"/>
+          <w:color w:val="333333"/>
+        </w:rPr>
+        <w:t>="Distance(km) from Melbourne CBD",</w:t>
+      </w:r>
+    </w:p>
+    <w:p>
+      <w:pPr>
+        <w:pStyle w:val="ListParagraph"/>
+        <w:ind w:left="1080"/>
+        <w:rPr>
+          <w:rFonts w:ascii="Times New Roman" w:eastAsia="Times New Roman" w:hAnsi="Times New Roman" w:cs="Times New Roman"/>
+          <w:color w:val="333333"/>
+        </w:rPr>
+      </w:pPr>
+      <w:r>
+        <w:rPr>
+          <w:rFonts w:ascii="Times New Roman" w:eastAsia="Times New Roman" w:hAnsi="Times New Roman" w:cs="Times New Roman"/>
+          <w:color w:val="333333"/>
+        </w:rPr>
+        <w:t xml:space="preserve">     </w:t>
+      </w:r>
+      <w:proofErr w:type="spellStart"/>
+      <w:r>
+        <w:rPr>
+          <w:rFonts w:ascii="Times New Roman" w:eastAsia="Times New Roman" w:hAnsi="Times New Roman" w:cs="Times New Roman"/>
+          <w:color w:val="333333"/>
+        </w:rPr>
+        <w:t>ylab</w:t>
+      </w:r>
+      <w:proofErr w:type="spellEnd"/>
+      <w:r>
+        <w:rPr>
+          <w:rFonts w:ascii="Times New Roman" w:eastAsia="Times New Roman" w:hAnsi="Times New Roman" w:cs="Times New Roman"/>
+          <w:color w:val="333333"/>
+        </w:rPr>
+        <w:t xml:space="preserve"> = "Price in million dollars",</w:t>
+      </w:r>
+    </w:p>
+    <w:p>
+      <w:pPr>
+        <w:pStyle w:val="ListParagraph"/>
+        <w:ind w:left="1080"/>
+        <w:rPr>
+          <w:rFonts w:ascii="Times New Roman" w:eastAsia="Times New Roman" w:hAnsi="Times New Roman" w:cs="Times New Roman"/>
+          <w:color w:val="333333"/>
+        </w:rPr>
+      </w:pPr>
+      <w:r>
+        <w:rPr>
+          <w:rFonts w:ascii="Times New Roman" w:eastAsia="Times New Roman" w:hAnsi="Times New Roman" w:cs="Times New Roman"/>
+          <w:color w:val="333333"/>
+        </w:rPr>
+        <w:t xml:space="preserve">     </w:t>
+      </w:r>
+      <w:proofErr w:type="spellStart"/>
+      <w:r>
+        <w:rPr>
+          <w:rFonts w:ascii="Times New Roman" w:eastAsia="Times New Roman" w:hAnsi="Times New Roman" w:cs="Times New Roman"/>
+          <w:color w:val="333333"/>
+        </w:rPr>
+        <w:t>pch</w:t>
+      </w:r>
+      <w:proofErr w:type="spellEnd"/>
+      <w:r>
+        <w:rPr>
+          <w:rFonts w:ascii="Times New Roman" w:eastAsia="Times New Roman" w:hAnsi="Times New Roman" w:cs="Times New Roman"/>
+          <w:color w:val="333333"/>
+        </w:rPr>
+        <w:t>=19,</w:t>
+      </w:r>
+    </w:p>
+    <w:p>
+      <w:pPr>
+        <w:pStyle w:val="ListParagraph"/>
+        <w:ind w:left="1080"/>
+        <w:rPr>
+          <w:rFonts w:ascii="Times New Roman" w:eastAsia="Times New Roman" w:hAnsi="Times New Roman" w:cs="Times New Roman"/>
+          <w:color w:val="333333"/>
+        </w:rPr>
+      </w:pPr>
+      <w:r>
+        <w:rPr>
+          <w:rFonts w:ascii="Times New Roman" w:eastAsia="Times New Roman" w:hAnsi="Times New Roman" w:cs="Times New Roman"/>
+          <w:color w:val="333333"/>
+        </w:rPr>
+        <w:t xml:space="preserve">     </w:t>
+      </w:r>
+      <w:proofErr w:type="spellStart"/>
+      <w:r>
+        <w:rPr>
+          <w:rFonts w:ascii="Times New Roman" w:eastAsia="Times New Roman" w:hAnsi="Times New Roman" w:cs="Times New Roman"/>
+          <w:color w:val="333333"/>
+        </w:rPr>
+        <w:t>xlim</w:t>
+      </w:r>
+      <w:proofErr w:type="spellEnd"/>
+      <w:r>
+        <w:rPr>
+          <w:rFonts w:ascii="Times New Roman" w:eastAsia="Times New Roman" w:hAnsi="Times New Roman" w:cs="Times New Roman"/>
+          <w:color w:val="333333"/>
+        </w:rPr>
+        <w:t xml:space="preserve"> = </w:t>
+      </w:r>
+      <w:proofErr w:type="gramStart"/>
+      <w:r>
+        <w:rPr>
+          <w:rFonts w:ascii="Times New Roman" w:eastAsia="Times New Roman" w:hAnsi="Times New Roman" w:cs="Times New Roman"/>
+          <w:color w:val="333333"/>
+        </w:rPr>
+        <w:t>c(</w:t>
+      </w:r>
+      <w:proofErr w:type="gramEnd"/>
+      <w:r>
+        <w:rPr>
+          <w:rFonts w:ascii="Times New Roman" w:eastAsia="Times New Roman" w:hAnsi="Times New Roman" w:cs="Times New Roman"/>
+          <w:color w:val="333333"/>
+        </w:rPr>
+        <w:t>0,20),</w:t>
+      </w:r>
+    </w:p>
+    <w:p>
+      <w:pPr>
+        <w:pStyle w:val="ListParagraph"/>
+        <w:ind w:left="1080"/>
+        <w:rPr>
+          <w:rFonts w:ascii="Times New Roman" w:eastAsia="Times New Roman" w:hAnsi="Times New Roman" w:cs="Times New Roman"/>
+          <w:color w:val="333333"/>
+        </w:rPr>
+      </w:pPr>
+      <w:r>
+        <w:rPr>
+          <w:rFonts w:ascii="Times New Roman" w:eastAsia="Times New Roman" w:hAnsi="Times New Roman" w:cs="Times New Roman"/>
+          <w:color w:val="333333"/>
+        </w:rPr>
+        <w:t xml:space="preserve">     </w:t>
+      </w:r>
+      <w:proofErr w:type="spellStart"/>
+      <w:r>
+        <w:rPr>
+          <w:rFonts w:ascii="Times New Roman" w:eastAsia="Times New Roman" w:hAnsi="Times New Roman" w:cs="Times New Roman"/>
+          <w:color w:val="333333"/>
+        </w:rPr>
+        <w:t>ylim</w:t>
+      </w:r>
+      <w:proofErr w:type="spellEnd"/>
+      <w:r>
+        <w:rPr>
+          <w:rFonts w:ascii="Times New Roman" w:eastAsia="Times New Roman" w:hAnsi="Times New Roman" w:cs="Times New Roman"/>
+          <w:color w:val="333333"/>
+        </w:rPr>
+        <w:t xml:space="preserve"> = </w:t>
+      </w:r>
+      <w:proofErr w:type="gramStart"/>
+      <w:r>
+        <w:rPr>
+          <w:rFonts w:ascii="Times New Roman" w:eastAsia="Times New Roman" w:hAnsi="Times New Roman" w:cs="Times New Roman"/>
+          <w:color w:val="333333"/>
+        </w:rPr>
+        <w:t>c(</w:t>
+      </w:r>
+      <w:proofErr w:type="gramEnd"/>
+      <w:r>
+        <w:rPr>
+          <w:rFonts w:ascii="Times New Roman" w:eastAsia="Times New Roman" w:hAnsi="Times New Roman" w:cs="Times New Roman"/>
+          <w:color w:val="333333"/>
+        </w:rPr>
+        <w:t>0,4),</w:t>
+      </w:r>
+    </w:p>
+    <w:p>
+      <w:pPr>
+        <w:pStyle w:val="ListParagraph"/>
+        <w:ind w:left="1080"/>
+        <w:rPr>
+          <w:rFonts w:ascii="Times New Roman" w:eastAsia="Times New Roman" w:hAnsi="Times New Roman" w:cs="Times New Roman"/>
+          <w:color w:val="333333"/>
+        </w:rPr>
+      </w:pPr>
+      <w:r>
+        <w:rPr>
+          <w:rFonts w:ascii="Times New Roman" w:eastAsia="Times New Roman" w:hAnsi="Times New Roman" w:cs="Times New Roman"/>
+          <w:color w:val="333333"/>
+        </w:rPr>
+        <w:t xml:space="preserve">     frame=T)</w:t>
+      </w:r>
+    </w:p>
+    <w:p>
+      <w:pPr>
+        <w:pStyle w:val="ListParagraph"/>
+        <w:ind w:left="1080"/>
+        <w:rPr>
+          <w:rFonts w:ascii="Times New Roman" w:eastAsia="Times New Roman" w:hAnsi="Times New Roman" w:cs="Times New Roman"/>
+          <w:color w:val="333333"/>
+        </w:rPr>
+      </w:pPr>
+      <w:r>
+        <w:rPr>
+          <w:rFonts w:ascii="Times New Roman" w:eastAsia="Times New Roman" w:hAnsi="Times New Roman" w:cs="Times New Roman"/>
+          <w:color w:val="333333"/>
+        </w:rPr>
+        <w:t xml:space="preserve">#Using a linear regression model to test the strength of the </w:t>
+      </w:r>
+      <w:proofErr w:type="spellStart"/>
+      <w:r>
+        <w:rPr>
+          <w:rFonts w:ascii="Times New Roman" w:eastAsia="Times New Roman" w:hAnsi="Times New Roman" w:cs="Times New Roman"/>
+          <w:color w:val="333333"/>
+        </w:rPr>
+        <w:t>correltaion</w:t>
+      </w:r>
+      <w:proofErr w:type="spellEnd"/>
+    </w:p>
+    <w:p>
+      <w:pPr>
+        <w:pStyle w:val="ListParagraph"/>
+        <w:ind w:left="1080"/>
+        <w:rPr>
+          <w:rFonts w:ascii="Times New Roman" w:eastAsia="Times New Roman" w:hAnsi="Times New Roman" w:cs="Times New Roman"/>
+          <w:color w:val="333333"/>
+        </w:rPr>
+      </w:pPr>
+      <w:r>
+        <w:rPr>
+          <w:rFonts w:ascii="Times New Roman" w:eastAsia="Times New Roman" w:hAnsi="Times New Roman" w:cs="Times New Roman"/>
+          <w:color w:val="333333"/>
+        </w:rPr>
+        <w:t>model&lt;-</w:t>
+      </w:r>
+      <w:proofErr w:type="spellStart"/>
+      <w:proofErr w:type="gramStart"/>
+      <w:r>
+        <w:rPr>
+          <w:rFonts w:ascii="Times New Roman" w:eastAsia="Times New Roman" w:hAnsi="Times New Roman" w:cs="Times New Roman"/>
+          <w:color w:val="333333"/>
+        </w:rPr>
+        <w:t>lm</w:t>
+      </w:r>
+      <w:proofErr w:type="spellEnd"/>
+      <w:r>
+        <w:rPr>
+          <w:rFonts w:ascii="Times New Roman" w:eastAsia="Times New Roman" w:hAnsi="Times New Roman" w:cs="Times New Roman"/>
+          <w:color w:val="333333"/>
+        </w:rPr>
+        <w:t>(</w:t>
+      </w:r>
+      <w:proofErr w:type="spellStart"/>
+      <w:proofErr w:type="gramEnd"/>
+      <w:r>
+        <w:rPr>
+          <w:rFonts w:ascii="Times New Roman" w:eastAsia="Times New Roman" w:hAnsi="Times New Roman" w:cs="Times New Roman"/>
+          <w:color w:val="333333"/>
+        </w:rPr>
+        <w:t>y~</w:t>
+      </w:r>
+      <w:proofErr w:type="gramStart"/>
+      <w:r>
+        <w:rPr>
+          <w:rFonts w:ascii="Times New Roman" w:eastAsia="Times New Roman" w:hAnsi="Times New Roman" w:cs="Times New Roman"/>
+          <w:color w:val="333333"/>
+        </w:rPr>
+        <w:t>x,data</w:t>
+      </w:r>
+      <w:proofErr w:type="spellEnd"/>
+      <w:proofErr w:type="gramEnd"/>
+      <w:r>
+        <w:rPr>
+          <w:rFonts w:ascii="Times New Roman" w:eastAsia="Times New Roman" w:hAnsi="Times New Roman" w:cs="Times New Roman"/>
+          <w:color w:val="333333"/>
+        </w:rPr>
+        <w:t xml:space="preserve"> = </w:t>
+      </w:r>
+      <w:proofErr w:type="spellStart"/>
+      <w:r>
+        <w:rPr>
+          <w:rFonts w:ascii="Times New Roman" w:eastAsia="Times New Roman" w:hAnsi="Times New Roman" w:cs="Times New Roman"/>
+          <w:color w:val="333333"/>
+        </w:rPr>
+        <w:t>melb_data_subset</w:t>
+      </w:r>
+      <w:proofErr w:type="spellEnd"/>
+      <w:r>
+        <w:rPr>
+          <w:rFonts w:ascii="Times New Roman" w:eastAsia="Times New Roman" w:hAnsi="Times New Roman" w:cs="Times New Roman"/>
+          <w:color w:val="333333"/>
+        </w:rPr>
+        <w:t xml:space="preserve">) </w:t>
+      </w:r>
+    </w:p>
+    <w:p>
+      <w:pPr>
+        <w:pStyle w:val="ListParagraph"/>
+        <w:ind w:left="1080"/>
+        <w:rPr>
+          <w:rFonts w:ascii="Times New Roman" w:eastAsia="Times New Roman" w:hAnsi="Times New Roman" w:cs="Times New Roman"/>
+          <w:color w:val="333333"/>
+        </w:rPr>
+      </w:pPr>
+      <w:r>
+        <w:rPr>
+          <w:rFonts w:ascii="Times New Roman" w:eastAsia="Times New Roman" w:hAnsi="Times New Roman" w:cs="Times New Roman"/>
+          <w:color w:val="333333"/>
+        </w:rPr>
+        <w:t>#Adding regression line to scatterplot to show trend between Price and Distance</w:t>
+      </w:r>
+    </w:p>
+    <w:p>
+      <w:pPr>
+        <w:pStyle w:val="ListParagraph"/>
+        <w:ind w:left="1080"/>
+        <w:rPr>
+          <w:rFonts w:ascii="Times New Roman" w:eastAsia="Times New Roman" w:hAnsi="Times New Roman" w:cs="Times New Roman"/>
+          <w:color w:val="333333"/>
+        </w:rPr>
+      </w:pPr>
+      <w:r>
+        <w:rPr>
+          <w:rFonts w:ascii="Times New Roman" w:eastAsia="Times New Roman" w:hAnsi="Times New Roman" w:cs="Times New Roman"/>
+          <w:color w:val="333333"/>
+        </w:rPr>
+        <w:t xml:space="preserve"> </w:t>
+      </w:r>
+      <w:proofErr w:type="spellStart"/>
+      <w:r>
+        <w:rPr>
+          <w:rFonts w:ascii="Times New Roman" w:eastAsia="Times New Roman" w:hAnsi="Times New Roman" w:cs="Times New Roman"/>
+          <w:color w:val="333333"/>
+        </w:rPr>
+        <w:t>abline</w:t>
+      </w:r>
+      <w:proofErr w:type="spellEnd"/>
+      <w:r>
+        <w:rPr>
+          <w:rFonts w:ascii="Times New Roman" w:eastAsia="Times New Roman" w:hAnsi="Times New Roman" w:cs="Times New Roman"/>
+          <w:color w:val="333333"/>
+        </w:rPr>
+        <w:t>(</w:t>
+      </w:r>
+      <w:proofErr w:type="spellStart"/>
+      <w:proofErr w:type="gramStart"/>
+      <w:r>
+        <w:rPr>
+          <w:rFonts w:ascii="Times New Roman" w:eastAsia="Times New Roman" w:hAnsi="Times New Roman" w:cs="Times New Roman"/>
+          <w:color w:val="333333"/>
+        </w:rPr>
+        <w:t>model,col</w:t>
+      </w:r>
+      <w:proofErr w:type="spellEnd"/>
+      <w:proofErr w:type="gramEnd"/>
+      <w:r>
+        <w:rPr>
+          <w:rFonts w:ascii="Times New Roman" w:eastAsia="Times New Roman" w:hAnsi="Times New Roman" w:cs="Times New Roman"/>
+          <w:color w:val="333333"/>
+        </w:rPr>
+        <w:t>="blue")</w:t>
+      </w:r>
+    </w:p>
+    <w:p>
+      <w:pPr>
+        <w:pStyle w:val="ListParagraph"/>
+        <w:ind w:left="1080"/>
+        <w:rPr>
+          <w:rFonts w:ascii="Times New Roman" w:eastAsia="Times New Roman" w:hAnsi="Times New Roman" w:cs="Times New Roman"/>
+          <w:color w:val="333333"/>
+        </w:rPr>
+      </w:pPr>
+      <w:r>
+        <w:rPr>
+          <w:rFonts w:ascii="Times New Roman" w:eastAsia="Times New Roman" w:hAnsi="Times New Roman" w:cs="Times New Roman"/>
+          <w:color w:val="333333"/>
+        </w:rPr>
+        <w:t xml:space="preserve"> </w:t>
+      </w:r>
+      <w:proofErr w:type="spellStart"/>
+      <w:proofErr w:type="gramStart"/>
+      <w:r>
+        <w:rPr>
+          <w:rFonts w:ascii="Times New Roman" w:eastAsia="Times New Roman" w:hAnsi="Times New Roman" w:cs="Times New Roman"/>
+          <w:color w:val="333333"/>
+        </w:rPr>
+        <w:t>dev.off</w:t>
+      </w:r>
+      <w:proofErr w:type="spellEnd"/>
+      <w:r>
+        <w:rPr>
+          <w:rFonts w:ascii="Times New Roman" w:eastAsia="Times New Roman" w:hAnsi="Times New Roman" w:cs="Times New Roman"/>
+          <w:color w:val="333333"/>
+        </w:rPr>
+        <w:t>(</w:t>
+      </w:r>
+      <w:proofErr w:type="gramEnd"/>
+      <w:r>
+        <w:rPr>
+          <w:rFonts w:ascii="Times New Roman" w:eastAsia="Times New Roman" w:hAnsi="Times New Roman" w:cs="Times New Roman"/>
+          <w:color w:val="333333"/>
+        </w:rPr>
+        <w:t>)</w:t>
+      </w:r>
+    </w:p>
+    <w:p>
+      <w:pPr>
+        <w:pStyle w:val="ListParagraph"/>
+        <w:ind w:left="1080"/>
+        <w:rPr>
+          <w:rFonts w:ascii="Times New Roman" w:eastAsia="Times New Roman" w:hAnsi="Times New Roman" w:cs="Times New Roman"/>
+          <w:color w:val="333333"/>
+        </w:rPr>
+      </w:pPr>
+      <w:r>
+        <w:rPr>
+          <w:rFonts w:ascii="Times New Roman" w:eastAsia="Times New Roman" w:hAnsi="Times New Roman" w:cs="Times New Roman"/>
+          <w:color w:val="333333"/>
+        </w:rPr>
+        <w:t xml:space="preserve"> </w:t>
+      </w:r>
+    </w:p>
+    <w:p>
+      <w:pPr>
+        <w:pStyle w:val="ListParagraph"/>
+        <w:ind w:left="1080"/>
+        <w:rPr>
+          <w:rFonts w:ascii="Times New Roman" w:eastAsia="Times New Roman" w:hAnsi="Times New Roman" w:cs="Times New Roman"/>
+          <w:color w:val="333333"/>
+        </w:rPr>
+      </w:pPr>
+      <w:r>
+        <w:rPr>
+          <w:rFonts w:ascii="Times New Roman" w:eastAsia="Times New Roman" w:hAnsi="Times New Roman" w:cs="Times New Roman"/>
+          <w:color w:val="333333"/>
+        </w:rPr>
+        <w:t xml:space="preserve"> #Performing Pearson correlation test to check statistical significance of the relationship</w:t>
+      </w:r>
+    </w:p>
+    <w:p>
+      <w:pPr>
+        <w:pStyle w:val="ListParagraph"/>
+        <w:ind w:left="1080"/>
+        <w:rPr>
+          <w:rFonts w:ascii="Times New Roman" w:eastAsia="Times New Roman" w:hAnsi="Times New Roman" w:cs="Times New Roman"/>
+          <w:color w:val="333333"/>
+        </w:rPr>
+      </w:pPr>
+      <w:r>
+        <w:rPr>
+          <w:rFonts w:ascii="Times New Roman" w:eastAsia="Times New Roman" w:hAnsi="Times New Roman" w:cs="Times New Roman"/>
+          <w:color w:val="333333"/>
+        </w:rPr>
+        <w:t xml:space="preserve"> </w:t>
+      </w:r>
+      <w:proofErr w:type="spellStart"/>
+      <w:proofErr w:type="gramStart"/>
+      <w:r>
+        <w:rPr>
+          <w:rFonts w:ascii="Times New Roman" w:eastAsia="Times New Roman" w:hAnsi="Times New Roman" w:cs="Times New Roman"/>
+          <w:color w:val="333333"/>
+        </w:rPr>
+        <w:t>cor</w:t>
+      </w:r>
+      <w:proofErr w:type="spellEnd"/>
+      <w:r>
+        <w:rPr>
+          <w:rFonts w:ascii="Times New Roman" w:eastAsia="Times New Roman" w:hAnsi="Times New Roman" w:cs="Times New Roman"/>
+          <w:color w:val="333333"/>
+        </w:rPr>
+        <w:t>(</w:t>
+      </w:r>
+      <w:proofErr w:type="spellStart"/>
+      <w:proofErr w:type="gramEnd"/>
+      <w:r>
+        <w:rPr>
+          <w:rFonts w:ascii="Times New Roman" w:eastAsia="Times New Roman" w:hAnsi="Times New Roman" w:cs="Times New Roman"/>
+          <w:color w:val="333333"/>
+        </w:rPr>
+        <w:t>melb_data_subset$Distance</w:t>
+      </w:r>
+      <w:proofErr w:type="spellEnd"/>
+      <w:r>
+        <w:rPr>
+          <w:rFonts w:ascii="Times New Roman" w:eastAsia="Times New Roman" w:hAnsi="Times New Roman" w:cs="Times New Roman"/>
+          <w:color w:val="333333"/>
+        </w:rPr>
+        <w:t xml:space="preserve">, </w:t>
+      </w:r>
+      <w:proofErr w:type="spellStart"/>
+      <w:r>
+        <w:rPr>
+          <w:rFonts w:ascii="Times New Roman" w:eastAsia="Times New Roman" w:hAnsi="Times New Roman" w:cs="Times New Roman"/>
+          <w:color w:val="333333"/>
+        </w:rPr>
+        <w:t>melb_data_subset$Price_in_million</w:t>
+      </w:r>
+      <w:proofErr w:type="spellEnd"/>
+      <w:r>
+        <w:rPr>
+          <w:rFonts w:ascii="Times New Roman" w:eastAsia="Times New Roman" w:hAnsi="Times New Roman" w:cs="Times New Roman"/>
+          <w:color w:val="333333"/>
+        </w:rPr>
+        <w:t>,</w:t>
+      </w:r>
+    </w:p>
+    <w:p>
+      <w:pPr>
+        <w:pStyle w:val="ListParagraph"/>
+        <w:ind w:left="1080"/>
+        <w:rPr>
+          <w:rFonts w:ascii="Times New Roman" w:eastAsia="Times New Roman" w:hAnsi="Times New Roman" w:cs="Times New Roman"/>
+          <w:color w:val="333333"/>
+        </w:rPr>
+      </w:pPr>
+      <w:r>
+        <w:rPr>
+          <w:rFonts w:ascii="Times New Roman" w:eastAsia="Times New Roman" w:hAnsi="Times New Roman" w:cs="Times New Roman"/>
+          <w:color w:val="333333"/>
+        </w:rPr>
+        <w:t xml:space="preserve">     method = "</w:t>
+      </w:r>
+      <w:proofErr w:type="spellStart"/>
+      <w:r>
+        <w:rPr>
+          <w:rFonts w:ascii="Times New Roman" w:eastAsia="Times New Roman" w:hAnsi="Times New Roman" w:cs="Times New Roman"/>
+          <w:color w:val="333333"/>
+        </w:rPr>
+        <w:t>pearson</w:t>
+      </w:r>
+      <w:proofErr w:type="spellEnd"/>
+      <w:r>
+        <w:rPr>
+          <w:rFonts w:ascii="Times New Roman" w:eastAsia="Times New Roman" w:hAnsi="Times New Roman" w:cs="Times New Roman"/>
+          <w:color w:val="333333"/>
+        </w:rPr>
+        <w:t>")</w:t>
+      </w:r>
+    </w:p>
+    <w:p>
+      <w:pPr>
+        <w:pStyle w:val="ListParagraph"/>
+        <w:ind w:left="1080"/>
+        <w:rPr>
+          <w:rFonts w:ascii="Times New Roman" w:eastAsia="Times New Roman" w:hAnsi="Times New Roman" w:cs="Times New Roman"/>
+          <w:color w:val="333333"/>
+        </w:rPr>
+      </w:pPr>
+      <w:r>
+        <w:rPr>
+          <w:rFonts w:ascii="Times New Roman" w:eastAsia="Times New Roman" w:hAnsi="Times New Roman" w:cs="Times New Roman"/>
+          <w:color w:val="333333"/>
+        </w:rPr>
+        <w:t xml:space="preserve"> </w:t>
+      </w:r>
+      <w:proofErr w:type="spellStart"/>
+      <w:r>
+        <w:rPr>
+          <w:rFonts w:ascii="Times New Roman" w:eastAsia="Times New Roman" w:hAnsi="Times New Roman" w:cs="Times New Roman"/>
+          <w:color w:val="333333"/>
+        </w:rPr>
+        <w:t>cor.</w:t>
+      </w:r>
+      <w:proofErr w:type="gramStart"/>
+      <w:r>
+        <w:rPr>
+          <w:rFonts w:ascii="Times New Roman" w:eastAsia="Times New Roman" w:hAnsi="Times New Roman" w:cs="Times New Roman"/>
+          <w:color w:val="333333"/>
+        </w:rPr>
+        <w:t>test</w:t>
+      </w:r>
+      <w:proofErr w:type="spellEnd"/>
+      <w:r>
+        <w:rPr>
+          <w:rFonts w:ascii="Times New Roman" w:eastAsia="Times New Roman" w:hAnsi="Times New Roman" w:cs="Times New Roman"/>
+          <w:color w:val="333333"/>
+        </w:rPr>
+        <w:t>(</w:t>
+      </w:r>
+      <w:proofErr w:type="spellStart"/>
+      <w:proofErr w:type="gramEnd"/>
+      <w:r>
+        <w:rPr>
+          <w:rFonts w:ascii="Times New Roman" w:eastAsia="Times New Roman" w:hAnsi="Times New Roman" w:cs="Times New Roman"/>
+          <w:color w:val="333333"/>
+        </w:rPr>
+        <w:t>melb_data_subset$Distance</w:t>
+      </w:r>
+      <w:proofErr w:type="spellEnd"/>
+      <w:r>
+        <w:rPr>
+          <w:rFonts w:ascii="Times New Roman" w:eastAsia="Times New Roman" w:hAnsi="Times New Roman" w:cs="Times New Roman"/>
+          <w:color w:val="333333"/>
+        </w:rPr>
+        <w:t xml:space="preserve">, </w:t>
+      </w:r>
+      <w:proofErr w:type="spellStart"/>
+      <w:r>
+        <w:rPr>
+          <w:rFonts w:ascii="Times New Roman" w:eastAsia="Times New Roman" w:hAnsi="Times New Roman" w:cs="Times New Roman"/>
+          <w:color w:val="333333"/>
+        </w:rPr>
+        <w:t>melb_data_subset$Price_in_million</w:t>
+      </w:r>
+      <w:proofErr w:type="spellEnd"/>
+      <w:r>
+        <w:rPr>
+          <w:rFonts w:ascii="Times New Roman" w:eastAsia="Times New Roman" w:hAnsi="Times New Roman" w:cs="Times New Roman"/>
+          <w:color w:val="333333"/>
+        </w:rPr>
+        <w:t>)</w:t>
+      </w:r>
+    </w:p>
+    <w:p>
+      <w:pPr>
+        <w:pStyle w:val="ListParagraph"/>
+        <w:ind w:left="1080"/>
+        <w:rPr>
+          <w:rFonts w:ascii="Times New Roman" w:eastAsia="Times New Roman" w:hAnsi="Times New Roman" w:cs="Times New Roman"/>
+          <w:color w:val="333333"/>
+        </w:rPr>
+      </w:pPr>
+      <w:r>
+        <w:rPr>
+          <w:rFonts w:ascii="Times New Roman" w:eastAsia="Times New Roman" w:hAnsi="Times New Roman" w:cs="Times New Roman"/>
+          <w:color w:val="333333"/>
+        </w:rPr>
+        <w:t xml:space="preserve"> #Performing Kendall correlation test to check statistical significance of the relationship</w:t>
+      </w:r>
+    </w:p>
+    <w:p>
+      <w:pPr>
+        <w:pStyle w:val="ListParagraph"/>
+        <w:ind w:left="1080"/>
+        <w:rPr>
+          <w:rFonts w:ascii="Times New Roman" w:eastAsia="Times New Roman" w:hAnsi="Times New Roman" w:cs="Times New Roman"/>
+          <w:color w:val="333333"/>
+        </w:rPr>
+      </w:pPr>
+      <w:r>
+        <w:rPr>
+          <w:rFonts w:ascii="Times New Roman" w:eastAsia="Times New Roman" w:hAnsi="Times New Roman" w:cs="Times New Roman"/>
+          <w:color w:val="333333"/>
+        </w:rPr>
+        <w:t xml:space="preserve"> </w:t>
+      </w:r>
+      <w:proofErr w:type="spellStart"/>
+      <w:proofErr w:type="gramStart"/>
+      <w:r>
+        <w:rPr>
+          <w:rFonts w:ascii="Times New Roman" w:eastAsia="Times New Roman" w:hAnsi="Times New Roman" w:cs="Times New Roman"/>
+          <w:color w:val="333333"/>
+        </w:rPr>
+        <w:t>cor</w:t>
+      </w:r>
+      <w:proofErr w:type="spellEnd"/>
+      <w:r>
+        <w:rPr>
+          <w:rFonts w:ascii="Times New Roman" w:eastAsia="Times New Roman" w:hAnsi="Times New Roman" w:cs="Times New Roman"/>
+          <w:color w:val="333333"/>
+        </w:rPr>
+        <w:t>(</w:t>
+      </w:r>
+      <w:proofErr w:type="spellStart"/>
+      <w:proofErr w:type="gramEnd"/>
+      <w:r>
+        <w:rPr>
+          <w:rFonts w:ascii="Times New Roman" w:eastAsia="Times New Roman" w:hAnsi="Times New Roman" w:cs="Times New Roman"/>
+          <w:color w:val="333333"/>
+        </w:rPr>
+        <w:t>melb_data_subset$Distance</w:t>
+      </w:r>
+      <w:proofErr w:type="spellEnd"/>
+      <w:r>
+        <w:rPr>
+          <w:rFonts w:ascii="Times New Roman" w:eastAsia="Times New Roman" w:hAnsi="Times New Roman" w:cs="Times New Roman"/>
+          <w:color w:val="333333"/>
+        </w:rPr>
+        <w:t xml:space="preserve">, </w:t>
+      </w:r>
+      <w:proofErr w:type="spellStart"/>
+      <w:r>
+        <w:rPr>
+          <w:rFonts w:ascii="Times New Roman" w:eastAsia="Times New Roman" w:hAnsi="Times New Roman" w:cs="Times New Roman"/>
+          <w:color w:val="333333"/>
+        </w:rPr>
+        <w:t>melb_data_subset$Price_in_million</w:t>
+      </w:r>
+      <w:proofErr w:type="spellEnd"/>
+      <w:r>
+        <w:rPr>
+          <w:rFonts w:ascii="Times New Roman" w:eastAsia="Times New Roman" w:hAnsi="Times New Roman" w:cs="Times New Roman"/>
+          <w:color w:val="333333"/>
+        </w:rPr>
+        <w:t>,</w:t>
+      </w:r>
+    </w:p>
+    <w:p>
+      <w:pPr>
+        <w:pStyle w:val="ListParagraph"/>
+        <w:ind w:left="1080"/>
+        <w:rPr>
+          <w:rFonts w:ascii="Times New Roman" w:eastAsia="Times New Roman" w:hAnsi="Times New Roman" w:cs="Times New Roman"/>
+          <w:color w:val="333333"/>
+        </w:rPr>
+      </w:pPr>
+      <w:r>
+        <w:rPr>
+          <w:rFonts w:ascii="Times New Roman" w:eastAsia="Times New Roman" w:hAnsi="Times New Roman" w:cs="Times New Roman"/>
+          <w:color w:val="333333"/>
+        </w:rPr>
+        <w:t xml:space="preserve">     method = "</w:t>
+      </w:r>
+      <w:proofErr w:type="spellStart"/>
+      <w:r>
+        <w:rPr>
+          <w:rFonts w:ascii="Times New Roman" w:eastAsia="Times New Roman" w:hAnsi="Times New Roman" w:cs="Times New Roman"/>
+          <w:color w:val="333333"/>
+        </w:rPr>
+        <w:t>kendall</w:t>
+      </w:r>
+      <w:proofErr w:type="spellEnd"/>
+      <w:r>
+        <w:rPr>
+          <w:rFonts w:ascii="Times New Roman" w:eastAsia="Times New Roman" w:hAnsi="Times New Roman" w:cs="Times New Roman"/>
+          <w:color w:val="333333"/>
+        </w:rPr>
+        <w:t>")</w:t>
+      </w:r>
+    </w:p>
+    <w:p>
+      <w:pPr>
+        <w:pStyle w:val="ListParagraph"/>
+        <w:ind w:left="1080"/>
+        <w:rPr>
+          <w:rFonts w:ascii="Times New Roman" w:eastAsia="Times New Roman" w:hAnsi="Times New Roman" w:cs="Times New Roman"/>
+          <w:color w:val="333333"/>
+        </w:rPr>
+      </w:pPr>
+      <w:r>
+        <w:rPr>
+          <w:rFonts w:ascii="Times New Roman" w:eastAsia="Times New Roman" w:hAnsi="Times New Roman" w:cs="Times New Roman"/>
+          <w:color w:val="333333"/>
+        </w:rPr>
+        <w:t xml:space="preserve"> </w:t>
+      </w:r>
+    </w:p>
+    <w:p>
+      <w:pPr>
+        <w:pStyle w:val="ListParagraph"/>
+        <w:ind w:left="1080"/>
+        <w:rPr>
+          <w:rFonts w:ascii="Times New Roman" w:eastAsia="Times New Roman" w:hAnsi="Times New Roman" w:cs="Times New Roman"/>
+          <w:color w:val="333333"/>
+        </w:rPr>
+      </w:pPr>
+      <w:r>
+        <w:rPr>
+          <w:rFonts w:ascii="Times New Roman" w:eastAsia="Times New Roman" w:hAnsi="Times New Roman" w:cs="Times New Roman"/>
+          <w:color w:val="333333"/>
+        </w:rPr>
+        <w:t xml:space="preserve"> </w:t>
+      </w:r>
+      <w:proofErr w:type="spellStart"/>
+      <w:r>
+        <w:rPr>
+          <w:rFonts w:ascii="Times New Roman" w:eastAsia="Times New Roman" w:hAnsi="Times New Roman" w:cs="Times New Roman"/>
+          <w:color w:val="333333"/>
+        </w:rPr>
+        <w:t>cor.</w:t>
+      </w:r>
+      <w:proofErr w:type="gramStart"/>
+      <w:r>
+        <w:rPr>
+          <w:rFonts w:ascii="Times New Roman" w:eastAsia="Times New Roman" w:hAnsi="Times New Roman" w:cs="Times New Roman"/>
+          <w:color w:val="333333"/>
+        </w:rPr>
+        <w:t>test</w:t>
+      </w:r>
+      <w:proofErr w:type="spellEnd"/>
+      <w:r>
+        <w:rPr>
+          <w:rFonts w:ascii="Times New Roman" w:eastAsia="Times New Roman" w:hAnsi="Times New Roman" w:cs="Times New Roman"/>
+          <w:color w:val="333333"/>
+        </w:rPr>
+        <w:t>(</w:t>
+      </w:r>
+      <w:proofErr w:type="gramEnd"/>
+      <w:r>
+        <w:rPr>
+          <w:rFonts w:ascii="Times New Roman" w:eastAsia="Times New Roman" w:hAnsi="Times New Roman" w:cs="Times New Roman"/>
+          <w:color w:val="333333"/>
+        </w:rPr>
+        <w:t>x, y, method="</w:t>
+      </w:r>
+      <w:proofErr w:type="spellStart"/>
+      <w:r>
+        <w:rPr>
+          <w:rFonts w:ascii="Times New Roman" w:eastAsia="Times New Roman" w:hAnsi="Times New Roman" w:cs="Times New Roman"/>
+          <w:color w:val="333333"/>
+        </w:rPr>
+        <w:t>pearson</w:t>
+      </w:r>
+      <w:proofErr w:type="spellEnd"/>
+      <w:r>
+        <w:rPr>
+          <w:rFonts w:ascii="Times New Roman" w:eastAsia="Times New Roman" w:hAnsi="Times New Roman" w:cs="Times New Roman"/>
+          <w:color w:val="333333"/>
+        </w:rPr>
+        <w:t>")</w:t>
+      </w:r>
+    </w:p>
+    <w:p>
+      <w:pPr>
+        <w:pStyle w:val="ListParagraph"/>
+        <w:ind w:left="1080"/>
+        <w:rPr>
+          <w:rFonts w:ascii="Times New Roman" w:eastAsia="Times New Roman" w:hAnsi="Times New Roman" w:cs="Times New Roman"/>
+          <w:color w:val="333333"/>
+        </w:rPr>
+      </w:pPr>
+      <w:r>
+        <w:rPr>
+          <w:rFonts w:ascii="Times New Roman" w:eastAsia="Times New Roman" w:hAnsi="Times New Roman" w:cs="Times New Roman"/>
+          <w:color w:val="333333"/>
+        </w:rPr>
+        <w:t xml:space="preserve"> </w:t>
+      </w:r>
+      <w:proofErr w:type="spellStart"/>
+      <w:r>
+        <w:rPr>
+          <w:rFonts w:ascii="Times New Roman" w:eastAsia="Times New Roman" w:hAnsi="Times New Roman" w:cs="Times New Roman"/>
+          <w:color w:val="333333"/>
+        </w:rPr>
+        <w:t>cor.</w:t>
+      </w:r>
+      <w:proofErr w:type="gramStart"/>
+      <w:r>
+        <w:rPr>
+          <w:rFonts w:ascii="Times New Roman" w:eastAsia="Times New Roman" w:hAnsi="Times New Roman" w:cs="Times New Roman"/>
+          <w:color w:val="333333"/>
+        </w:rPr>
+        <w:t>test</w:t>
+      </w:r>
+      <w:proofErr w:type="spellEnd"/>
+      <w:r>
+        <w:rPr>
+          <w:rFonts w:ascii="Times New Roman" w:eastAsia="Times New Roman" w:hAnsi="Times New Roman" w:cs="Times New Roman"/>
+          <w:color w:val="333333"/>
+        </w:rPr>
+        <w:t>(</w:t>
+      </w:r>
+      <w:proofErr w:type="gramEnd"/>
+      <w:r>
+        <w:rPr>
+          <w:rFonts w:ascii="Times New Roman" w:eastAsia="Times New Roman" w:hAnsi="Times New Roman" w:cs="Times New Roman"/>
+          <w:color w:val="333333"/>
+        </w:rPr>
+        <w:t xml:space="preserve">x, y, method="spearman")            </w:t>
       </w:r>
     </w:p>
     <w:p>
@@ -12875,6 +16165,7 @@
   <w:style w:type="character" w:default="1" w:styleId="DefaultParagraphFont">
     <w:name w:val="Default Paragraph Font"/>
     <w:uiPriority w:val="1"/>
+    <w:semiHidden/>
     <w:unhideWhenUsed/>
   </w:style>
   <w:style w:type="table" w:default="1" w:styleId="TableNormal">

</xml_diff>

<commit_message>
added appendices section8 , visualization and analysis
</commit_message>
<xml_diff>
--- a/7COM1079_Final report_template(Demo Version).docx
+++ b/7COM1079_Final report_template(Demo Version).docx
@@ -8391,6 +8391,16 @@
           <w:color w:val="333333"/>
         </w:rPr>
       </w:pPr>
+    </w:p>
+    <w:p>
+      <w:pPr>
+        <w:pStyle w:val="ListParagraph"/>
+        <w:ind w:left="1080"/>
+        <w:rPr>
+          <w:rFonts w:ascii="Times New Roman" w:eastAsia="Times New Roman" w:hAnsi="Times New Roman" w:cs="Times New Roman"/>
+          <w:color w:val="333333"/>
+        </w:rPr>
+      </w:pPr>
       <w:r>
         <w:rPr>
           <w:rFonts w:ascii="Times New Roman" w:eastAsia="Times New Roman" w:hAnsi="Times New Roman" w:cs="Times New Roman"/>
@@ -8561,6 +8571,16 @@
           <w:color w:val="333333"/>
         </w:rPr>
       </w:pPr>
+    </w:p>
+    <w:p>
+      <w:pPr>
+        <w:pStyle w:val="ListParagraph"/>
+        <w:ind w:left="1080"/>
+        <w:rPr>
+          <w:rFonts w:ascii="Times New Roman" w:eastAsia="Times New Roman" w:hAnsi="Times New Roman" w:cs="Times New Roman"/>
+          <w:color w:val="333333"/>
+        </w:rPr>
+      </w:pPr>
       <w:r>
         <w:rPr>
           <w:rFonts w:ascii="Times New Roman" w:eastAsia="Times New Roman" w:hAnsi="Times New Roman" w:cs="Times New Roman"/>
@@ -9047,7 +9067,24 @@
           <w:rFonts w:ascii="Times New Roman" w:eastAsia="Times New Roman" w:hAnsi="Times New Roman" w:cs="Times New Roman"/>
           <w:color w:val="333333"/>
         </w:rPr>
-        <w:t xml:space="preserve">x, y, method="spearman")            </w:t>
+        <w:t xml:space="preserve">x, y, method="spearman")        </w:t>
+      </w:r>
+    </w:p>
+    <w:p>
+      <w:pPr>
+        <w:pStyle w:val="ListParagraph"/>
+        <w:ind w:left="1080"/>
+        <w:rPr>
+          <w:rFonts w:ascii="Times New Roman" w:eastAsia="Times New Roman" w:hAnsi="Times New Roman" w:cs="Times New Roman"/>
+          <w:color w:val="333333"/>
+        </w:rPr>
+      </w:pPr>
+      <w:r>
+        <w:rPr>
+          <w:rFonts w:ascii="Times New Roman" w:eastAsia="Times New Roman" w:hAnsi="Times New Roman" w:cs="Times New Roman"/>
+          <w:color w:val="333333"/>
+        </w:rPr>
+        <w:t xml:space="preserve">    </w:t>
       </w:r>
     </w:p>
     <w:p>

</xml_diff>

<commit_message>
comment added on R code and updated my github log output
</commit_message>
<xml_diff>
--- a/7COM1079_Final report_template(Demo Version).docx
+++ b/7COM1079_Final report_template(Demo Version).docx
@@ -4795,6 +4795,44 @@
       <w:r>
         <w:t>To understand the relationship between house price and distance from Melbourne CBD, a scatter plot is used as it visualizes correlation between two continuous variables. A histogram with Bell curve is included for each variable to assess distribution shape, skewness, and normality</w:t>
       </w:r>
+      <w:r>
+        <w:t>.</w:t>
+      </w:r>
+    </w:p>
+    <w:p>
+      <w:pPr>
+        <w:pStyle w:val="ListParagraph"/>
+        <w:ind w:left="1440"/>
+        <w:jc w:val="both"/>
+      </w:pPr>
+    </w:p>
+    <w:p>
+      <w:pPr>
+        <w:pStyle w:val="ListParagraph"/>
+        <w:ind w:left="1440"/>
+        <w:jc w:val="both"/>
+      </w:pPr>
+    </w:p>
+    <w:p>
+      <w:pPr>
+        <w:pStyle w:val="ListParagraph"/>
+        <w:ind w:left="1440"/>
+        <w:jc w:val="both"/>
+      </w:pPr>
+    </w:p>
+    <w:p>
+      <w:pPr>
+        <w:pStyle w:val="ListParagraph"/>
+        <w:ind w:left="1440"/>
+        <w:jc w:val="both"/>
+      </w:pPr>
+    </w:p>
+    <w:p>
+      <w:pPr>
+        <w:pStyle w:val="ListParagraph"/>
+        <w:ind w:left="1440"/>
+        <w:jc w:val="both"/>
+      </w:pPr>
     </w:p>
     <w:p>
       <w:pPr>
@@ -6161,6 +6199,16 @@
     <w:p>
       <w:pPr>
         <w:pStyle w:val="ListParagraph"/>
+        <w:ind w:left="1440"/>
+        <w:jc w:val="both"/>
+        <w:rPr>
+          <w:rFonts w:ascii="Times New Roman" w:eastAsia="Times New Roman" w:hAnsi="Times New Roman" w:cs="Times New Roman"/>
+        </w:rPr>
+      </w:pPr>
+    </w:p>
+    <w:p>
+      <w:pPr>
+        <w:pStyle w:val="ListParagraph"/>
         <w:numPr>
           <w:ilvl w:val="1"/>
           <w:numId w:val="33"/>
@@ -6178,6 +6226,7 @@
           <w:b/>
           <w:bCs/>
         </w:rPr>
+        <w:lastRenderedPageBreak/>
         <w:t>Comment on GitHub log output</w:t>
       </w:r>
     </w:p>
@@ -6194,7 +6243,6 @@
         <w:rPr>
           <w:rFonts w:ascii="Times New Roman" w:eastAsia="Times New Roman" w:hAnsi="Times New Roman" w:cs="Times New Roman"/>
         </w:rPr>
-        <w:lastRenderedPageBreak/>
         <w:t>The GitHub log output shows our progress throughout the project.  The commit history represents a planned development process, beginning with data import and progressing through cleaning, analysis, visualization, and reporting.  The three most major commits are shown below, each representing a critical stage in the project's evolution.</w:t>
       </w:r>
       <w:r>
@@ -6668,7 +6716,6 @@
           <w:b/>
           <w:bCs/>
         </w:rPr>
-        <w:lastRenderedPageBreak/>
         <w:t>Reference list</w:t>
       </w:r>
     </w:p>
@@ -7653,6 +7700,7 @@
           <w:rFonts w:ascii="Times New Roman" w:eastAsia="Times New Roman" w:hAnsi="Times New Roman" w:cs="Times New Roman"/>
           <w:color w:val="333333"/>
         </w:rPr>
+        <w:lastRenderedPageBreak/>
         <w:t>#Converting price into millions for easier interpretation and cleaner plots</w:t>
       </w:r>
     </w:p>
@@ -7669,7 +7717,6 @@
           <w:rFonts w:ascii="Times New Roman" w:eastAsia="Times New Roman" w:hAnsi="Times New Roman" w:cs="Times New Roman"/>
           <w:color w:val="333333"/>
         </w:rPr>
-        <w:lastRenderedPageBreak/>
         <w:t>melb_data_subset$Price_in_million&lt;-melb_data_subset$Price/1000000</w:t>
       </w:r>
     </w:p>
@@ -9033,6 +9080,7 @@
           <w:rFonts w:ascii="Times New Roman" w:eastAsia="Times New Roman" w:hAnsi="Times New Roman" w:cs="Times New Roman"/>
           <w:color w:val="333333"/>
         </w:rPr>
+        <w:lastRenderedPageBreak/>
         <w:t xml:space="preserve">      col = "blue",</w:t>
       </w:r>
     </w:p>
@@ -9049,7 +9097,6 @@
           <w:rFonts w:ascii="Times New Roman" w:eastAsia="Times New Roman" w:hAnsi="Times New Roman" w:cs="Times New Roman"/>
           <w:color w:val="333333"/>
         </w:rPr>
-        <w:lastRenderedPageBreak/>
         <w:t xml:space="preserve">      </w:t>
       </w:r>
       <w:proofErr w:type="spellStart"/>
@@ -10354,6 +10401,7 @@
           <w:rFonts w:ascii="Times New Roman" w:eastAsia="Times New Roman" w:hAnsi="Times New Roman" w:cs="Times New Roman"/>
           <w:color w:val="333333"/>
         </w:rPr>
+        <w:lastRenderedPageBreak/>
         <w:t>Date:   Sun Dec 7 13:19:07 2025 +0000</w:t>
       </w:r>
     </w:p>

</xml_diff>

<commit_message>
updated section 6.3,enhanced conclusion section with personal insights and authentic learning reflection
</commit_message>
<xml_diff>
--- a/7COM1079_Final report_template(Demo Version).docx
+++ b/7COM1079_Final report_template(Demo Version).docx
@@ -166,7 +166,6 @@
         </w:rPr>
         <w:t xml:space="preserve">usiness </w:t>
       </w:r>
-      <w:proofErr w:type="gramStart"/>
       <w:r>
         <w:rPr>
           <w:rFonts w:ascii="Times New Roman" w:eastAsia="Times New Roman" w:hAnsi="Times New Roman" w:cs="Times New Roman"/>
@@ -205,16 +204,7 @@
           <w:b/>
           <w:bCs/>
         </w:rPr>
-        <w:t>elates</w:t>
-      </w:r>
-      <w:proofErr w:type="gramEnd"/>
-      <w:r>
-        <w:rPr>
-          <w:rFonts w:ascii="Times New Roman" w:eastAsia="Times New Roman" w:hAnsi="Times New Roman" w:cs="Times New Roman"/>
-          <w:b/>
-          <w:bCs/>
-        </w:rPr>
-        <w:t xml:space="preserve"> to </w:t>
+        <w:t xml:space="preserve">elates to </w:t>
       </w:r>
       <w:r>
         <w:rPr>
@@ -1120,22 +1110,8 @@
               <w:lang w:val="en-GB"/>
               <w14:ligatures w14:val="standardContextual"/>
             </w:rPr>
-            <w:t>…………</w:t>
+            <w:t>……………..</w:t>
           </w:r>
-          <w:proofErr w:type="gramStart"/>
-          <w:r>
-            <w:rPr>
-              <w:rFonts w:ascii="Times New Roman" w:eastAsiaTheme="minorHAnsi" w:hAnsi="Times New Roman" w:cs="Times New Roman"/>
-              <w:color w:val="auto"/>
-              <w:kern w:val="2"/>
-              <w:sz w:val="20"/>
-              <w:szCs w:val="20"/>
-              <w:lang w:val="en-GB"/>
-              <w14:ligatures w14:val="standardContextual"/>
-            </w:rPr>
-            <w:t>…..</w:t>
-          </w:r>
-          <w:proofErr w:type="gramEnd"/>
           <w:r>
             <w:rPr>
               <w:rFonts w:ascii="Times New Roman" w:eastAsiaTheme="minorHAnsi" w:hAnsi="Times New Roman" w:cs="Times New Roman"/>
@@ -1334,22 +1310,8 @@
               <w:lang w:val="en-GB"/>
               <w14:ligatures w14:val="standardContextual"/>
             </w:rPr>
-            <w:t>…………</w:t>
+            <w:t>……………..</w:t>
           </w:r>
-          <w:proofErr w:type="gramStart"/>
-          <w:r>
-            <w:rPr>
-              <w:rFonts w:ascii="Times New Roman" w:eastAsiaTheme="minorHAnsi" w:hAnsi="Times New Roman" w:cs="Times New Roman"/>
-              <w:color w:val="auto"/>
-              <w:kern w:val="2"/>
-              <w:sz w:val="20"/>
-              <w:szCs w:val="20"/>
-              <w:lang w:val="en-GB"/>
-              <w14:ligatures w14:val="standardContextual"/>
-            </w:rPr>
-            <w:t>…..</w:t>
-          </w:r>
-          <w:proofErr w:type="gramEnd"/>
           <w:r>
             <w:rPr>
               <w:rFonts w:ascii="Times New Roman" w:eastAsiaTheme="minorHAnsi" w:hAnsi="Times New Roman" w:cs="Times New Roman"/>
@@ -1410,22 +1372,8 @@
               <w:lang w:val="en-GB"/>
               <w14:ligatures w14:val="standardContextual"/>
             </w:rPr>
-            <w:t>…………</w:t>
+            <w:t>……………..</w:t>
           </w:r>
-          <w:proofErr w:type="gramStart"/>
-          <w:r>
-            <w:rPr>
-              <w:rFonts w:ascii="Times New Roman" w:eastAsiaTheme="minorHAnsi" w:hAnsi="Times New Roman" w:cs="Times New Roman"/>
-              <w:color w:val="auto"/>
-              <w:kern w:val="2"/>
-              <w:sz w:val="20"/>
-              <w:szCs w:val="20"/>
-              <w:lang w:val="en-GB"/>
-              <w14:ligatures w14:val="standardContextual"/>
-            </w:rPr>
-            <w:t>…..</w:t>
-          </w:r>
-          <w:proofErr w:type="gramEnd"/>
           <w:r>
             <w:rPr>
               <w:rFonts w:ascii="Times New Roman" w:eastAsiaTheme="minorHAnsi" w:hAnsi="Times New Roman" w:cs="Times New Roman"/>
@@ -1486,22 +1434,8 @@
               <w:lang w:val="en-GB"/>
               <w14:ligatures w14:val="standardContextual"/>
             </w:rPr>
-            <w:t>…………</w:t>
+            <w:t>……………..</w:t>
           </w:r>
-          <w:proofErr w:type="gramStart"/>
-          <w:r>
-            <w:rPr>
-              <w:rFonts w:ascii="Times New Roman" w:eastAsiaTheme="minorHAnsi" w:hAnsi="Times New Roman" w:cs="Times New Roman"/>
-              <w:color w:val="auto"/>
-              <w:kern w:val="2"/>
-              <w:sz w:val="20"/>
-              <w:szCs w:val="20"/>
-              <w:lang w:val="en-GB"/>
-              <w14:ligatures w14:val="standardContextual"/>
-            </w:rPr>
-            <w:t>…..</w:t>
-          </w:r>
-          <w:proofErr w:type="gramEnd"/>
           <w:r>
             <w:rPr>
               <w:rFonts w:ascii="Times New Roman" w:eastAsiaTheme="minorHAnsi" w:hAnsi="Times New Roman" w:cs="Times New Roman"/>
@@ -2286,22 +2220,8 @@
               <w:lang w:val="en-GB"/>
               <w14:ligatures w14:val="standardContextual"/>
             </w:rPr>
-            <w:t>…………</w:t>
+            <w:t>……………..</w:t>
           </w:r>
-          <w:proofErr w:type="gramStart"/>
-          <w:r>
-            <w:rPr>
-              <w:rFonts w:ascii="Times New Roman" w:eastAsiaTheme="minorHAnsi" w:hAnsi="Times New Roman" w:cs="Times New Roman"/>
-              <w:color w:val="auto"/>
-              <w:kern w:val="2"/>
-              <w:sz w:val="20"/>
-              <w:szCs w:val="20"/>
-              <w:lang w:val="en-GB"/>
-              <w14:ligatures w14:val="standardContextual"/>
-            </w:rPr>
-            <w:t>…..</w:t>
-          </w:r>
-          <w:proofErr w:type="gramEnd"/>
           <w:r>
             <w:rPr>
               <w:rFonts w:ascii="Times New Roman" w:eastAsiaTheme="minorHAnsi" w:hAnsi="Times New Roman" w:cs="Times New Roman"/>
@@ -4576,35 +4496,7 @@
         <w:rPr>
           <w:rFonts w:ascii="Times New Roman" w:eastAsia="Times New Roman" w:hAnsi="Times New Roman" w:cs="Times New Roman"/>
         </w:rPr>
-        <w:t xml:space="preserve">This presents a major research gap that requires </w:t>
-      </w:r>
-      <w:proofErr w:type="gramStart"/>
-      <w:r>
-        <w:rPr>
-          <w:rFonts w:ascii="Times New Roman" w:eastAsia="Times New Roman" w:hAnsi="Times New Roman" w:cs="Times New Roman"/>
-        </w:rPr>
-        <w:t>updated  analysis</w:t>
-      </w:r>
-      <w:proofErr w:type="gramEnd"/>
-      <w:r>
-        <w:rPr>
-          <w:rFonts w:ascii="Times New Roman" w:eastAsia="Times New Roman" w:hAnsi="Times New Roman" w:cs="Times New Roman"/>
-        </w:rPr>
-        <w:t xml:space="preserve"> using current datasets. Our research subject is interesting because it analyzes whether the traditional urban economics principle—properties closer to the CBD are priced higher—is still applicable in Melbourne's current property market. The findings will benefit </w:t>
-      </w:r>
-      <w:proofErr w:type="gramStart"/>
-      <w:r>
-        <w:rPr>
-          <w:rFonts w:ascii="Times New Roman" w:eastAsia="Times New Roman" w:hAnsi="Times New Roman" w:cs="Times New Roman"/>
-        </w:rPr>
-        <w:t>buyers ,planners</w:t>
-      </w:r>
-      <w:proofErr w:type="gramEnd"/>
-      <w:r>
-        <w:rPr>
-          <w:rFonts w:ascii="Times New Roman" w:eastAsia="Times New Roman" w:hAnsi="Times New Roman" w:cs="Times New Roman"/>
-        </w:rPr>
-        <w:t xml:space="preserve"> and many more. Future research could include real-time accessibility measurements, transportation improvements, and neighborhood-level geographical features.</w:t>
+        <w:t>This presents a major research gap that requires updated  analysis using current datasets. Our research subject is interesting because it analyzes whether the traditional urban economics principle—properties closer to the CBD are priced higher—is still applicable in Melbourne's current property market. The findings will benefit buyers ,planners and many more. Future research could include real-time accessibility measurements, transportation improvements, and neighborhood-level geographical features.</w:t>
       </w:r>
     </w:p>
     <w:p>
@@ -5837,21 +5729,7 @@
         <w:rPr>
           <w:rFonts w:ascii="Times New Roman" w:hAnsi="Times New Roman" w:cs="Times New Roman"/>
         </w:rPr>
-        <w:t>The null hypothesis is rejected based on the Pearson’s correlation p-value (p=0.0037&lt;0.05). This indicates a statistically significant though negative correlation between price and distance from the CBD (r=−0.088). The relationship suggests that as distance increases, price tends to decrease slightly. The 95% confidence interval [−0.</w:t>
-      </w:r>
-      <w:proofErr w:type="gramStart"/>
-      <w:r>
-        <w:rPr>
-          <w:rFonts w:ascii="Times New Roman" w:hAnsi="Times New Roman" w:cs="Times New Roman"/>
-        </w:rPr>
-        <w:t>146,−</w:t>
-      </w:r>
-      <w:proofErr w:type="gramEnd"/>
-      <w:r>
-        <w:rPr>
-          <w:rFonts w:ascii="Times New Roman" w:hAnsi="Times New Roman" w:cs="Times New Roman"/>
-        </w:rPr>
-        <w:t>0.029] does not include zero, supporting a true negative association</w:t>
+        <w:t>The null hypothesis is rejected based on the Pearson’s correlation p-value (p=0.0037&lt;0.05). This indicates a statistically significant though negative correlation between price and distance from the CBD (r=−0.088). The relationship suggests that as distance increases, price tends to decrease slightly. The 95% confidence interval [−0.146,−0.029] does not include zero, supporting a true negative association</w:t>
       </w:r>
       <w:r>
         <w:t>.</w:t>
@@ -6516,7 +6394,7 @@
         <w:rPr>
           <w:rFonts w:ascii="Times New Roman" w:eastAsia="Times New Roman" w:hAnsi="Times New Roman" w:cs="Times New Roman"/>
         </w:rPr>
-        <w:t>This study's limitations include missing values, a three-month duration, and reliance on a single dataset.  Future research should incorporate more factors, longer time periods, and location-based accessibility measurements.  Advanced modelling may show deeper trends and provide more precise insights into Melbourne's complicated housing market environment.</w:t>
+        <w:t>Our studys main limitation was analyzing only three months of data.  Future work could examine seasonal trends or include postpandemic data. Personally we'd love to explore how property features interact with location. our experience taught  that longer timeframes and richer datasets provide  more reliable insights in  housing  research .</w:t>
       </w:r>
     </w:p>
     <w:p>
@@ -7046,23 +6924,7 @@
           <w:rFonts w:ascii="Times New Roman" w:eastAsia="Times New Roman" w:hAnsi="Times New Roman" w:cs="Times New Roman"/>
           <w:color w:val="333333"/>
         </w:rPr>
-        <w:t xml:space="preserve">melb_data$Date_formatted &lt;- </w:t>
-      </w:r>
-      <w:proofErr w:type="gramStart"/>
-      <w:r>
-        <w:rPr>
-          <w:rFonts w:ascii="Times New Roman" w:eastAsia="Times New Roman" w:hAnsi="Times New Roman" w:cs="Times New Roman"/>
-          <w:color w:val="333333"/>
-        </w:rPr>
-        <w:t>format(</w:t>
-      </w:r>
-      <w:proofErr w:type="gramEnd"/>
-      <w:r>
-        <w:rPr>
-          <w:rFonts w:ascii="Times New Roman" w:eastAsia="Times New Roman" w:hAnsi="Times New Roman" w:cs="Times New Roman"/>
-          <w:color w:val="333333"/>
-        </w:rPr>
-        <w:t>melb_data$Date_formatted, "%d-%m-%Y")</w:t>
+        <w:t>melb_data$Date_formatted &lt;- format(melb_data$Date_formatted, "%d-%m-%Y")</w:t>
       </w:r>
     </w:p>
     <w:p>
@@ -7103,23 +6965,7 @@
           <w:rFonts w:ascii="Times New Roman" w:eastAsia="Times New Roman" w:hAnsi="Times New Roman" w:cs="Times New Roman"/>
           <w:color w:val="333333"/>
         </w:rPr>
-        <w:t xml:space="preserve">melb_data$Date_formatted &lt;- </w:t>
-      </w:r>
-      <w:proofErr w:type="gramStart"/>
-      <w:r>
-        <w:rPr>
-          <w:rFonts w:ascii="Times New Roman" w:eastAsia="Times New Roman" w:hAnsi="Times New Roman" w:cs="Times New Roman"/>
-          <w:color w:val="333333"/>
-        </w:rPr>
-        <w:t>as.Date</w:t>
-      </w:r>
-      <w:proofErr w:type="gramEnd"/>
-      <w:r>
-        <w:rPr>
-          <w:rFonts w:ascii="Times New Roman" w:eastAsia="Times New Roman" w:hAnsi="Times New Roman" w:cs="Times New Roman"/>
-          <w:color w:val="333333"/>
-        </w:rPr>
-        <w:t>(melb_data$Date_formatted, format="%d/%m/%Y")</w:t>
+        <w:t>melb_data$Date_formatted &lt;- as.Date(melb_data$Date_formatted, format="%d/%m/%Y")</w:t>
       </w:r>
     </w:p>
     <w:p>
@@ -7160,71 +7006,7 @@
           <w:rFonts w:ascii="Times New Roman" w:eastAsia="Times New Roman" w:hAnsi="Times New Roman" w:cs="Times New Roman"/>
           <w:color w:val="333333"/>
         </w:rPr>
-        <w:t xml:space="preserve">melb_data_subset&lt;- </w:t>
-      </w:r>
-      <w:proofErr w:type="gramStart"/>
-      <w:r>
-        <w:rPr>
-          <w:rFonts w:ascii="Times New Roman" w:eastAsia="Times New Roman" w:hAnsi="Times New Roman" w:cs="Times New Roman"/>
-          <w:color w:val="333333"/>
-        </w:rPr>
-        <w:t>subset(</w:t>
-      </w:r>
-      <w:proofErr w:type="gramEnd"/>
-      <w:r>
-        <w:rPr>
-          <w:rFonts w:ascii="Times New Roman" w:eastAsia="Times New Roman" w:hAnsi="Times New Roman" w:cs="Times New Roman"/>
-          <w:color w:val="333333"/>
-        </w:rPr>
-        <w:t>melb_</w:t>
-      </w:r>
-      <w:proofErr w:type="gramStart"/>
-      <w:r>
-        <w:rPr>
-          <w:rFonts w:ascii="Times New Roman" w:eastAsia="Times New Roman" w:hAnsi="Times New Roman" w:cs="Times New Roman"/>
-          <w:color w:val="333333"/>
-        </w:rPr>
-        <w:t>data,format</w:t>
-      </w:r>
-      <w:proofErr w:type="gramEnd"/>
-      <w:r>
-        <w:rPr>
-          <w:rFonts w:ascii="Times New Roman" w:eastAsia="Times New Roman" w:hAnsi="Times New Roman" w:cs="Times New Roman"/>
-          <w:color w:val="333333"/>
-        </w:rPr>
-        <w:t xml:space="preserve">(Date, "%Y") == "2017" &amp; </w:t>
-      </w:r>
-      <w:proofErr w:type="gramStart"/>
-      <w:r>
-        <w:rPr>
-          <w:rFonts w:ascii="Times New Roman" w:eastAsia="Times New Roman" w:hAnsi="Times New Roman" w:cs="Times New Roman"/>
-          <w:color w:val="333333"/>
-        </w:rPr>
-        <w:t>format(</w:t>
-      </w:r>
-      <w:proofErr w:type="gramEnd"/>
-      <w:r>
-        <w:rPr>
-          <w:rFonts w:ascii="Times New Roman" w:eastAsia="Times New Roman" w:hAnsi="Times New Roman" w:cs="Times New Roman"/>
-          <w:color w:val="333333"/>
-        </w:rPr>
-        <w:t xml:space="preserve">Date, "%m") %in% </w:t>
-      </w:r>
-      <w:proofErr w:type="gramStart"/>
-      <w:r>
-        <w:rPr>
-          <w:rFonts w:ascii="Times New Roman" w:eastAsia="Times New Roman" w:hAnsi="Times New Roman" w:cs="Times New Roman"/>
-          <w:color w:val="333333"/>
-        </w:rPr>
-        <w:t>c(</w:t>
-      </w:r>
-      <w:proofErr w:type="gramEnd"/>
-      <w:r>
-        <w:rPr>
-          <w:rFonts w:ascii="Times New Roman" w:eastAsia="Times New Roman" w:hAnsi="Times New Roman" w:cs="Times New Roman"/>
-          <w:color w:val="333333"/>
-        </w:rPr>
-        <w:t>"01", "02", "03"))</w:t>
+        <w:t>melb_data_subset&lt;- subset(melb_data,format(Date, "%Y") == "2017" &amp; format(Date, "%m") %in% c("01", "02", "03"))</w:t>
       </w:r>
     </w:p>
     <w:p>
@@ -7240,23 +7022,7 @@
           <w:rFonts w:ascii="Times New Roman" w:eastAsia="Times New Roman" w:hAnsi="Times New Roman" w:cs="Times New Roman"/>
           <w:color w:val="333333"/>
         </w:rPr>
-        <w:t xml:space="preserve">melb_data$Date&lt;- </w:t>
-      </w:r>
-      <w:proofErr w:type="gramStart"/>
-      <w:r>
-        <w:rPr>
-          <w:rFonts w:ascii="Times New Roman" w:eastAsia="Times New Roman" w:hAnsi="Times New Roman" w:cs="Times New Roman"/>
-          <w:color w:val="333333"/>
-        </w:rPr>
-        <w:t>as.Date</w:t>
-      </w:r>
-      <w:proofErr w:type="gramEnd"/>
-      <w:r>
-        <w:rPr>
-          <w:rFonts w:ascii="Times New Roman" w:eastAsia="Times New Roman" w:hAnsi="Times New Roman" w:cs="Times New Roman"/>
-          <w:color w:val="333333"/>
-        </w:rPr>
-        <w:t>(melb_data$Date, format="%d/%m/%Y")</w:t>
+        <w:t>melb_data$Date&lt;- as.Date(melb_data$Date, format="%d/%m/%Y")</w:t>
       </w:r>
     </w:p>
     <w:p>
@@ -7304,71 +7070,7 @@
           <w:rFonts w:ascii="Times New Roman" w:eastAsia="Times New Roman" w:hAnsi="Times New Roman" w:cs="Times New Roman"/>
           <w:color w:val="333333"/>
         </w:rPr>
-        <w:t xml:space="preserve">melb_data_subset&lt;- </w:t>
-      </w:r>
-      <w:proofErr w:type="gramStart"/>
-      <w:r>
-        <w:rPr>
-          <w:rFonts w:ascii="Times New Roman" w:eastAsia="Times New Roman" w:hAnsi="Times New Roman" w:cs="Times New Roman"/>
-          <w:color w:val="333333"/>
-        </w:rPr>
-        <w:t>subset(</w:t>
-      </w:r>
-      <w:proofErr w:type="gramEnd"/>
-      <w:r>
-        <w:rPr>
-          <w:rFonts w:ascii="Times New Roman" w:eastAsia="Times New Roman" w:hAnsi="Times New Roman" w:cs="Times New Roman"/>
-          <w:color w:val="333333"/>
-        </w:rPr>
-        <w:t>melb_</w:t>
-      </w:r>
-      <w:proofErr w:type="gramStart"/>
-      <w:r>
-        <w:rPr>
-          <w:rFonts w:ascii="Times New Roman" w:eastAsia="Times New Roman" w:hAnsi="Times New Roman" w:cs="Times New Roman"/>
-          <w:color w:val="333333"/>
-        </w:rPr>
-        <w:t>data,format</w:t>
-      </w:r>
-      <w:proofErr w:type="gramEnd"/>
-      <w:r>
-        <w:rPr>
-          <w:rFonts w:ascii="Times New Roman" w:eastAsia="Times New Roman" w:hAnsi="Times New Roman" w:cs="Times New Roman"/>
-          <w:color w:val="333333"/>
-        </w:rPr>
-        <w:t xml:space="preserve">(Date, "%Y") == "2017" &amp; </w:t>
-      </w:r>
-      <w:proofErr w:type="gramStart"/>
-      <w:r>
-        <w:rPr>
-          <w:rFonts w:ascii="Times New Roman" w:eastAsia="Times New Roman" w:hAnsi="Times New Roman" w:cs="Times New Roman"/>
-          <w:color w:val="333333"/>
-        </w:rPr>
-        <w:t>format(</w:t>
-      </w:r>
-      <w:proofErr w:type="gramEnd"/>
-      <w:r>
-        <w:rPr>
-          <w:rFonts w:ascii="Times New Roman" w:eastAsia="Times New Roman" w:hAnsi="Times New Roman" w:cs="Times New Roman"/>
-          <w:color w:val="333333"/>
-        </w:rPr>
-        <w:t xml:space="preserve">Date, "%m") %in% </w:t>
-      </w:r>
-      <w:proofErr w:type="gramStart"/>
-      <w:r>
-        <w:rPr>
-          <w:rFonts w:ascii="Times New Roman" w:eastAsia="Times New Roman" w:hAnsi="Times New Roman" w:cs="Times New Roman"/>
-          <w:color w:val="333333"/>
-        </w:rPr>
-        <w:t>c(</w:t>
-      </w:r>
-      <w:proofErr w:type="gramEnd"/>
-      <w:r>
-        <w:rPr>
-          <w:rFonts w:ascii="Times New Roman" w:eastAsia="Times New Roman" w:hAnsi="Times New Roman" w:cs="Times New Roman"/>
-          <w:color w:val="333333"/>
-        </w:rPr>
-        <w:t xml:space="preserve">"01", "02", "03")) </w:t>
+        <w:t xml:space="preserve">melb_data_subset&lt;- subset(melb_data,format(Date, "%Y") == "2017" &amp; format(Date, "%m") %in% c("01", "02", "03")) </w:t>
       </w:r>
     </w:p>
     <w:p>
@@ -7421,21 +7123,12 @@
           <w:color w:val="333333"/>
         </w:rPr>
       </w:pPr>
-      <w:proofErr w:type="gramStart"/>
-      <w:r>
-        <w:rPr>
-          <w:rFonts w:ascii="Times New Roman" w:eastAsia="Times New Roman" w:hAnsi="Times New Roman" w:cs="Times New Roman"/>
-          <w:color w:val="333333"/>
-        </w:rPr>
-        <w:t>png(</w:t>
-      </w:r>
-      <w:proofErr w:type="gramEnd"/>
-      <w:r>
-        <w:rPr>
-          <w:rFonts w:ascii="Times New Roman" w:eastAsia="Times New Roman" w:hAnsi="Times New Roman" w:cs="Times New Roman"/>
-          <w:color w:val="333333"/>
-        </w:rPr>
-        <w:t>"price_histogram.png", width = 900, height = 700)</w:t>
+      <w:r>
+        <w:rPr>
+          <w:rFonts w:ascii="Times New Roman" w:eastAsia="Times New Roman" w:hAnsi="Times New Roman" w:cs="Times New Roman"/>
+          <w:color w:val="333333"/>
+        </w:rPr>
+        <w:t>png("price_histogram.png", width = 900, height = 700)</w:t>
       </w:r>
     </w:p>
     <w:p>
@@ -7462,21 +7155,12 @@
           <w:color w:val="333333"/>
         </w:rPr>
       </w:pPr>
-      <w:proofErr w:type="gramStart"/>
-      <w:r>
-        <w:rPr>
-          <w:rFonts w:ascii="Times New Roman" w:eastAsia="Times New Roman" w:hAnsi="Times New Roman" w:cs="Times New Roman"/>
-          <w:color w:val="333333"/>
-        </w:rPr>
-        <w:t>hist(</w:t>
-      </w:r>
-      <w:proofErr w:type="gramEnd"/>
-      <w:r>
-        <w:rPr>
-          <w:rFonts w:ascii="Times New Roman" w:eastAsia="Times New Roman" w:hAnsi="Times New Roman" w:cs="Times New Roman"/>
-          <w:color w:val="333333"/>
-        </w:rPr>
-        <w:t>melb_data_subset$Price_in_million,</w:t>
+      <w:r>
+        <w:rPr>
+          <w:rFonts w:ascii="Times New Roman" w:eastAsia="Times New Roman" w:hAnsi="Times New Roman" w:cs="Times New Roman"/>
+          <w:color w:val="333333"/>
+        </w:rPr>
+        <w:t>hist(melb_data_subset$Price_in_million,</w:t>
       </w:r>
     </w:p>
     <w:p>
@@ -7524,23 +7208,7 @@
           <w:rFonts w:ascii="Times New Roman" w:eastAsia="Times New Roman" w:hAnsi="Times New Roman" w:cs="Times New Roman"/>
           <w:color w:val="333333"/>
         </w:rPr>
-        <w:t xml:space="preserve">     main="Distribution of House </w:t>
-      </w:r>
-      <w:proofErr w:type="gramStart"/>
-      <w:r>
-        <w:rPr>
-          <w:rFonts w:ascii="Times New Roman" w:eastAsia="Times New Roman" w:hAnsi="Times New Roman" w:cs="Times New Roman"/>
-          <w:color w:val="333333"/>
-        </w:rPr>
-        <w:t>Prices(</w:t>
-      </w:r>
-      <w:proofErr w:type="gramEnd"/>
-      <w:r>
-        <w:rPr>
-          <w:rFonts w:ascii="Times New Roman" w:eastAsia="Times New Roman" w:hAnsi="Times New Roman" w:cs="Times New Roman"/>
-          <w:color w:val="333333"/>
-        </w:rPr>
-        <w:t>Jan–Mar 2017)",</w:t>
+        <w:t xml:space="preserve">     main="Distribution of House Prices(Jan–Mar 2017)",</w:t>
       </w:r>
     </w:p>
     <w:p>
@@ -7588,23 +7256,7 @@
           <w:rFonts w:ascii="Times New Roman" w:eastAsia="Times New Roman" w:hAnsi="Times New Roman" w:cs="Times New Roman"/>
           <w:color w:val="333333"/>
         </w:rPr>
-        <w:t xml:space="preserve">     ylim = </w:t>
-      </w:r>
-      <w:proofErr w:type="gramStart"/>
-      <w:r>
-        <w:rPr>
-          <w:rFonts w:ascii="Times New Roman" w:eastAsia="Times New Roman" w:hAnsi="Times New Roman" w:cs="Times New Roman"/>
-          <w:color w:val="333333"/>
-        </w:rPr>
-        <w:t>c(</w:t>
-      </w:r>
-      <w:proofErr w:type="gramEnd"/>
-      <w:r>
-        <w:rPr>
-          <w:rFonts w:ascii="Times New Roman" w:eastAsia="Times New Roman" w:hAnsi="Times New Roman" w:cs="Times New Roman"/>
-          <w:color w:val="333333"/>
-        </w:rPr>
-        <w:t>0,120),</w:t>
+        <w:t xml:space="preserve">     ylim = c(0,120),</w:t>
       </w:r>
     </w:p>
     <w:p>
@@ -7631,21 +7283,12 @@
           <w:color w:val="333333"/>
         </w:rPr>
       </w:pPr>
-      <w:proofErr w:type="gramStart"/>
-      <w:r>
-        <w:rPr>
-          <w:rFonts w:ascii="Times New Roman" w:eastAsia="Times New Roman" w:hAnsi="Times New Roman" w:cs="Times New Roman"/>
-          <w:color w:val="333333"/>
-        </w:rPr>
-        <w:t>dev.off(</w:t>
-      </w:r>
-      <w:proofErr w:type="gramEnd"/>
-      <w:r>
-        <w:rPr>
-          <w:rFonts w:ascii="Times New Roman" w:eastAsia="Times New Roman" w:hAnsi="Times New Roman" w:cs="Times New Roman"/>
-          <w:color w:val="333333"/>
-        </w:rPr>
-        <w:t>)</w:t>
+      <w:r>
+        <w:rPr>
+          <w:rFonts w:ascii="Times New Roman" w:eastAsia="Times New Roman" w:hAnsi="Times New Roman" w:cs="Times New Roman"/>
+          <w:color w:val="333333"/>
+        </w:rPr>
+        <w:t>dev.off()</w:t>
       </w:r>
     </w:p>
     <w:p>
@@ -7665,21 +7308,12 @@
           <w:color w:val="333333"/>
         </w:rPr>
       </w:pPr>
-      <w:proofErr w:type="gramStart"/>
-      <w:r>
-        <w:rPr>
-          <w:rFonts w:ascii="Times New Roman" w:eastAsia="Times New Roman" w:hAnsi="Times New Roman" w:cs="Times New Roman"/>
-          <w:color w:val="333333"/>
-        </w:rPr>
-        <w:t>png(</w:t>
-      </w:r>
-      <w:proofErr w:type="gramEnd"/>
-      <w:r>
-        <w:rPr>
-          <w:rFonts w:ascii="Times New Roman" w:eastAsia="Times New Roman" w:hAnsi="Times New Roman" w:cs="Times New Roman"/>
-          <w:color w:val="333333"/>
-        </w:rPr>
-        <w:t>"price_histogram-with_bellcurve.png", width = 900, height = 700)</w:t>
+      <w:r>
+        <w:rPr>
+          <w:rFonts w:ascii="Times New Roman" w:eastAsia="Times New Roman" w:hAnsi="Times New Roman" w:cs="Times New Roman"/>
+          <w:color w:val="333333"/>
+        </w:rPr>
+        <w:t>png("price_histogram-with_bellcurve.png", width = 900, height = 700)</w:t>
       </w:r>
     </w:p>
     <w:p>
@@ -7706,21 +7340,12 @@
           <w:color w:val="333333"/>
         </w:rPr>
       </w:pPr>
-      <w:proofErr w:type="gramStart"/>
-      <w:r>
-        <w:rPr>
-          <w:rFonts w:ascii="Times New Roman" w:eastAsia="Times New Roman" w:hAnsi="Times New Roman" w:cs="Times New Roman"/>
-          <w:color w:val="333333"/>
-        </w:rPr>
-        <w:t>hist(</w:t>
-      </w:r>
-      <w:proofErr w:type="gramEnd"/>
-      <w:r>
-        <w:rPr>
-          <w:rFonts w:ascii="Times New Roman" w:eastAsia="Times New Roman" w:hAnsi="Times New Roman" w:cs="Times New Roman"/>
-          <w:color w:val="333333"/>
-        </w:rPr>
-        <w:t>melb_data_subset$Price_in_million,</w:t>
+      <w:r>
+        <w:rPr>
+          <w:rFonts w:ascii="Times New Roman" w:eastAsia="Times New Roman" w:hAnsi="Times New Roman" w:cs="Times New Roman"/>
+          <w:color w:val="333333"/>
+        </w:rPr>
+        <w:t>hist(melb_data_subset$Price_in_million,</w:t>
       </w:r>
     </w:p>
     <w:p>
@@ -7768,23 +7393,7 @@
           <w:rFonts w:ascii="Times New Roman" w:eastAsia="Times New Roman" w:hAnsi="Times New Roman" w:cs="Times New Roman"/>
           <w:color w:val="333333"/>
         </w:rPr>
-        <w:t xml:space="preserve">     main="Distribution of House </w:t>
-      </w:r>
-      <w:proofErr w:type="gramStart"/>
-      <w:r>
-        <w:rPr>
-          <w:rFonts w:ascii="Times New Roman" w:eastAsia="Times New Roman" w:hAnsi="Times New Roman" w:cs="Times New Roman"/>
-          <w:color w:val="333333"/>
-        </w:rPr>
-        <w:t>Prices(</w:t>
-      </w:r>
-      <w:proofErr w:type="gramEnd"/>
-      <w:r>
-        <w:rPr>
-          <w:rFonts w:ascii="Times New Roman" w:eastAsia="Times New Roman" w:hAnsi="Times New Roman" w:cs="Times New Roman"/>
-          <w:color w:val="333333"/>
-        </w:rPr>
-        <w:t>Jan–Mar 2017)",</w:t>
+        <w:t xml:space="preserve">     main="Distribution of House Prices(Jan–Mar 2017)",</w:t>
       </w:r>
     </w:p>
     <w:p>
@@ -7891,21 +7500,12 @@
           <w:color w:val="333333"/>
         </w:rPr>
       </w:pPr>
-      <w:proofErr w:type="gramStart"/>
-      <w:r>
-        <w:rPr>
-          <w:rFonts w:ascii="Times New Roman" w:eastAsia="Times New Roman" w:hAnsi="Times New Roman" w:cs="Times New Roman"/>
-          <w:color w:val="333333"/>
-        </w:rPr>
-        <w:t>dev.off(</w:t>
-      </w:r>
-      <w:proofErr w:type="gramEnd"/>
-      <w:r>
-        <w:rPr>
-          <w:rFonts w:ascii="Times New Roman" w:eastAsia="Times New Roman" w:hAnsi="Times New Roman" w:cs="Times New Roman"/>
-          <w:color w:val="333333"/>
-        </w:rPr>
-        <w:t>)</w:t>
+      <w:r>
+        <w:rPr>
+          <w:rFonts w:ascii="Times New Roman" w:eastAsia="Times New Roman" w:hAnsi="Times New Roman" w:cs="Times New Roman"/>
+          <w:color w:val="333333"/>
+        </w:rPr>
+        <w:t>dev.off()</w:t>
       </w:r>
     </w:p>
     <w:p>
@@ -7925,21 +7525,12 @@
           <w:color w:val="333333"/>
         </w:rPr>
       </w:pPr>
-      <w:proofErr w:type="gramStart"/>
-      <w:r>
-        <w:rPr>
-          <w:rFonts w:ascii="Times New Roman" w:eastAsia="Times New Roman" w:hAnsi="Times New Roman" w:cs="Times New Roman"/>
-          <w:color w:val="333333"/>
-        </w:rPr>
-        <w:t>png(</w:t>
-      </w:r>
-      <w:proofErr w:type="gramEnd"/>
-      <w:r>
-        <w:rPr>
-          <w:rFonts w:ascii="Times New Roman" w:eastAsia="Times New Roman" w:hAnsi="Times New Roman" w:cs="Times New Roman"/>
-          <w:color w:val="333333"/>
-        </w:rPr>
-        <w:t>"distance_histogram.png", width = 900, height = 700)</w:t>
+      <w:r>
+        <w:rPr>
+          <w:rFonts w:ascii="Times New Roman" w:eastAsia="Times New Roman" w:hAnsi="Times New Roman" w:cs="Times New Roman"/>
+          <w:color w:val="333333"/>
+        </w:rPr>
+        <w:t>png("distance_histogram.png", width = 900, height = 700)</w:t>
       </w:r>
     </w:p>
     <w:p>
@@ -7950,21 +7541,12 @@
           <w:color w:val="333333"/>
         </w:rPr>
       </w:pPr>
-      <w:proofErr w:type="gramStart"/>
-      <w:r>
-        <w:rPr>
-          <w:rFonts w:ascii="Times New Roman" w:eastAsia="Times New Roman" w:hAnsi="Times New Roman" w:cs="Times New Roman"/>
-          <w:color w:val="333333"/>
-        </w:rPr>
-        <w:t>hist(</w:t>
-      </w:r>
-      <w:proofErr w:type="gramEnd"/>
-      <w:r>
-        <w:rPr>
-          <w:rFonts w:ascii="Times New Roman" w:eastAsia="Times New Roman" w:hAnsi="Times New Roman" w:cs="Times New Roman"/>
-          <w:color w:val="333333"/>
-        </w:rPr>
-        <w:t>melb_data_subset$Distance,</w:t>
+      <w:r>
+        <w:rPr>
+          <w:rFonts w:ascii="Times New Roman" w:eastAsia="Times New Roman" w:hAnsi="Times New Roman" w:cs="Times New Roman"/>
+          <w:color w:val="333333"/>
+        </w:rPr>
+        <w:t>hist(melb_data_subset$Distance,</w:t>
       </w:r>
     </w:p>
     <w:p>
@@ -7980,23 +7562,7 @@
           <w:rFonts w:ascii="Times New Roman" w:eastAsia="Times New Roman" w:hAnsi="Times New Roman" w:cs="Times New Roman"/>
           <w:color w:val="333333"/>
         </w:rPr>
-        <w:t xml:space="preserve">     main = "Histogram of Distance from Melbourne </w:t>
-      </w:r>
-      <w:proofErr w:type="gramStart"/>
-      <w:r>
-        <w:rPr>
-          <w:rFonts w:ascii="Times New Roman" w:eastAsia="Times New Roman" w:hAnsi="Times New Roman" w:cs="Times New Roman"/>
-          <w:color w:val="333333"/>
-        </w:rPr>
-        <w:t>CBD(</w:t>
-      </w:r>
-      <w:proofErr w:type="gramEnd"/>
-      <w:r>
-        <w:rPr>
-          <w:rFonts w:ascii="Times New Roman" w:eastAsia="Times New Roman" w:hAnsi="Times New Roman" w:cs="Times New Roman"/>
-          <w:color w:val="333333"/>
-        </w:rPr>
-        <w:t>Jan–Mar 2017)",</w:t>
+        <w:t xml:space="preserve">     main = "Histogram of Distance from Melbourne CBD(Jan–Mar 2017)",</w:t>
       </w:r>
     </w:p>
     <w:p>
@@ -8060,23 +7626,7 @@
           <w:rFonts w:ascii="Times New Roman" w:eastAsia="Times New Roman" w:hAnsi="Times New Roman" w:cs="Times New Roman"/>
           <w:color w:val="333333"/>
         </w:rPr>
-        <w:t xml:space="preserve">     xlim = </w:t>
-      </w:r>
-      <w:proofErr w:type="gramStart"/>
-      <w:r>
-        <w:rPr>
-          <w:rFonts w:ascii="Times New Roman" w:eastAsia="Times New Roman" w:hAnsi="Times New Roman" w:cs="Times New Roman"/>
-          <w:color w:val="333333"/>
-        </w:rPr>
-        <w:t>c(</w:t>
-      </w:r>
-      <w:proofErr w:type="gramEnd"/>
-      <w:r>
-        <w:rPr>
-          <w:rFonts w:ascii="Times New Roman" w:eastAsia="Times New Roman" w:hAnsi="Times New Roman" w:cs="Times New Roman"/>
-          <w:color w:val="333333"/>
-        </w:rPr>
-        <w:t>0,20),</w:t>
+        <w:t xml:space="preserve">     xlim = c(0,20),</w:t>
       </w:r>
     </w:p>
     <w:p>
@@ -8092,23 +7642,7 @@
           <w:rFonts w:ascii="Times New Roman" w:eastAsia="Times New Roman" w:hAnsi="Times New Roman" w:cs="Times New Roman"/>
           <w:color w:val="333333"/>
         </w:rPr>
-        <w:t xml:space="preserve">     ylim = </w:t>
-      </w:r>
-      <w:proofErr w:type="gramStart"/>
-      <w:r>
-        <w:rPr>
-          <w:rFonts w:ascii="Times New Roman" w:eastAsia="Times New Roman" w:hAnsi="Times New Roman" w:cs="Times New Roman"/>
-          <w:color w:val="333333"/>
-        </w:rPr>
-        <w:t>c(</w:t>
-      </w:r>
-      <w:proofErr w:type="gramEnd"/>
-      <w:r>
-        <w:rPr>
-          <w:rFonts w:ascii="Times New Roman" w:eastAsia="Times New Roman" w:hAnsi="Times New Roman" w:cs="Times New Roman"/>
-          <w:color w:val="333333"/>
-        </w:rPr>
-        <w:t>0,140)</w:t>
+        <w:t xml:space="preserve">     ylim = c(0,140)</w:t>
       </w:r>
     </w:p>
     <w:p>
@@ -8135,21 +7669,12 @@
           <w:color w:val="333333"/>
         </w:rPr>
       </w:pPr>
-      <w:proofErr w:type="gramStart"/>
-      <w:r>
-        <w:rPr>
-          <w:rFonts w:ascii="Times New Roman" w:eastAsia="Times New Roman" w:hAnsi="Times New Roman" w:cs="Times New Roman"/>
-          <w:color w:val="333333"/>
-        </w:rPr>
-        <w:t>dev.off(</w:t>
-      </w:r>
-      <w:proofErr w:type="gramEnd"/>
-      <w:r>
-        <w:rPr>
-          <w:rFonts w:ascii="Times New Roman" w:eastAsia="Times New Roman" w:hAnsi="Times New Roman" w:cs="Times New Roman"/>
-          <w:color w:val="333333"/>
-        </w:rPr>
-        <w:t>)</w:t>
+      <w:r>
+        <w:rPr>
+          <w:rFonts w:ascii="Times New Roman" w:eastAsia="Times New Roman" w:hAnsi="Times New Roman" w:cs="Times New Roman"/>
+          <w:color w:val="333333"/>
+        </w:rPr>
+        <w:t>dev.off()</w:t>
       </w:r>
     </w:p>
     <w:p>
@@ -8169,21 +7694,12 @@
           <w:color w:val="333333"/>
         </w:rPr>
       </w:pPr>
-      <w:proofErr w:type="gramStart"/>
-      <w:r>
-        <w:rPr>
-          <w:rFonts w:ascii="Times New Roman" w:eastAsia="Times New Roman" w:hAnsi="Times New Roman" w:cs="Times New Roman"/>
-          <w:color w:val="333333"/>
-        </w:rPr>
-        <w:t>png(</w:t>
-      </w:r>
-      <w:proofErr w:type="gramEnd"/>
-      <w:r>
-        <w:rPr>
-          <w:rFonts w:ascii="Times New Roman" w:eastAsia="Times New Roman" w:hAnsi="Times New Roman" w:cs="Times New Roman"/>
-          <w:color w:val="333333"/>
-        </w:rPr>
-        <w:t>"distance_histogram_with_bellcurve.png", width = 900, height = 700)</w:t>
+      <w:r>
+        <w:rPr>
+          <w:rFonts w:ascii="Times New Roman" w:eastAsia="Times New Roman" w:hAnsi="Times New Roman" w:cs="Times New Roman"/>
+          <w:color w:val="333333"/>
+        </w:rPr>
+        <w:t>png("distance_histogram_with_bellcurve.png", width = 900, height = 700)</w:t>
       </w:r>
     </w:p>
     <w:p>
@@ -8194,21 +7710,12 @@
           <w:color w:val="333333"/>
         </w:rPr>
       </w:pPr>
-      <w:proofErr w:type="gramStart"/>
-      <w:r>
-        <w:rPr>
-          <w:rFonts w:ascii="Times New Roman" w:eastAsia="Times New Roman" w:hAnsi="Times New Roman" w:cs="Times New Roman"/>
-          <w:color w:val="333333"/>
-        </w:rPr>
-        <w:t>hist(</w:t>
-      </w:r>
-      <w:proofErr w:type="gramEnd"/>
-      <w:r>
-        <w:rPr>
-          <w:rFonts w:ascii="Times New Roman" w:eastAsia="Times New Roman" w:hAnsi="Times New Roman" w:cs="Times New Roman"/>
-          <w:color w:val="333333"/>
-        </w:rPr>
-        <w:t>melb_data_subset$Distance,</w:t>
+      <w:r>
+        <w:rPr>
+          <w:rFonts w:ascii="Times New Roman" w:eastAsia="Times New Roman" w:hAnsi="Times New Roman" w:cs="Times New Roman"/>
+          <w:color w:val="333333"/>
+        </w:rPr>
+        <w:t>hist(melb_data_subset$Distance,</w:t>
       </w:r>
     </w:p>
     <w:p>
@@ -8240,23 +7747,7 @@
           <w:rFonts w:ascii="Times New Roman" w:eastAsia="Times New Roman" w:hAnsi="Times New Roman" w:cs="Times New Roman"/>
           <w:color w:val="333333"/>
         </w:rPr>
-        <w:t xml:space="preserve">     main = "Distribution of </w:t>
-      </w:r>
-      <w:proofErr w:type="gramStart"/>
-      <w:r>
-        <w:rPr>
-          <w:rFonts w:ascii="Times New Roman" w:eastAsia="Times New Roman" w:hAnsi="Times New Roman" w:cs="Times New Roman"/>
-          <w:color w:val="333333"/>
-        </w:rPr>
-        <w:t>Distance(</w:t>
-      </w:r>
-      <w:proofErr w:type="gramEnd"/>
-      <w:r>
-        <w:rPr>
-          <w:rFonts w:ascii="Times New Roman" w:eastAsia="Times New Roman" w:hAnsi="Times New Roman" w:cs="Times New Roman"/>
-          <w:color w:val="333333"/>
-        </w:rPr>
-        <w:t>Jan–Mar 2017)",</w:t>
+        <w:t xml:space="preserve">     main = "Distribution of Distance(Jan–Mar 2017)",</w:t>
       </w:r>
     </w:p>
     <w:p>
@@ -8288,23 +7779,7 @@
           <w:rFonts w:ascii="Times New Roman" w:eastAsia="Times New Roman" w:hAnsi="Times New Roman" w:cs="Times New Roman"/>
           <w:color w:val="333333"/>
         </w:rPr>
-        <w:t xml:space="preserve">     xlim = </w:t>
-      </w:r>
-      <w:proofErr w:type="gramStart"/>
-      <w:r>
-        <w:rPr>
-          <w:rFonts w:ascii="Times New Roman" w:eastAsia="Times New Roman" w:hAnsi="Times New Roman" w:cs="Times New Roman"/>
-          <w:color w:val="333333"/>
-        </w:rPr>
-        <w:t>c(</w:t>
-      </w:r>
-      <w:proofErr w:type="gramEnd"/>
-      <w:r>
-        <w:rPr>
-          <w:rFonts w:ascii="Times New Roman" w:eastAsia="Times New Roman" w:hAnsi="Times New Roman" w:cs="Times New Roman"/>
-          <w:color w:val="333333"/>
-        </w:rPr>
-        <w:t>0,20),</w:t>
+        <w:t xml:space="preserve">     xlim = c(0,20),</w:t>
       </w:r>
     </w:p>
     <w:p>
@@ -8405,21 +7880,12 @@
           <w:color w:val="333333"/>
         </w:rPr>
       </w:pPr>
-      <w:proofErr w:type="gramStart"/>
-      <w:r>
-        <w:rPr>
-          <w:rFonts w:ascii="Times New Roman" w:eastAsia="Times New Roman" w:hAnsi="Times New Roman" w:cs="Times New Roman"/>
-          <w:color w:val="333333"/>
-        </w:rPr>
-        <w:t>dev.off(</w:t>
-      </w:r>
-      <w:proofErr w:type="gramEnd"/>
-      <w:r>
-        <w:rPr>
-          <w:rFonts w:ascii="Times New Roman" w:eastAsia="Times New Roman" w:hAnsi="Times New Roman" w:cs="Times New Roman"/>
-          <w:color w:val="333333"/>
-        </w:rPr>
-        <w:t>)</w:t>
+      <w:r>
+        <w:rPr>
+          <w:rFonts w:ascii="Times New Roman" w:eastAsia="Times New Roman" w:hAnsi="Times New Roman" w:cs="Times New Roman"/>
+          <w:color w:val="333333"/>
+        </w:rPr>
+        <w:t>dev.off()</w:t>
       </w:r>
     </w:p>
     <w:p>
@@ -8471,21 +7937,12 @@
           <w:color w:val="333333"/>
         </w:rPr>
       </w:pPr>
-      <w:proofErr w:type="gramStart"/>
-      <w:r>
-        <w:rPr>
-          <w:rFonts w:ascii="Times New Roman" w:eastAsia="Times New Roman" w:hAnsi="Times New Roman" w:cs="Times New Roman"/>
-          <w:color w:val="333333"/>
-        </w:rPr>
-        <w:t>png(</w:t>
-      </w:r>
-      <w:proofErr w:type="gramEnd"/>
-      <w:r>
-        <w:rPr>
-          <w:rFonts w:ascii="Times New Roman" w:eastAsia="Times New Roman" w:hAnsi="Times New Roman" w:cs="Times New Roman"/>
-          <w:color w:val="333333"/>
-        </w:rPr>
-        <w:t>"Price_distance_correlation.png", width = 900, height = 700)</w:t>
+      <w:r>
+        <w:rPr>
+          <w:rFonts w:ascii="Times New Roman" w:eastAsia="Times New Roman" w:hAnsi="Times New Roman" w:cs="Times New Roman"/>
+          <w:color w:val="333333"/>
+        </w:rPr>
+        <w:t>png("Price_distance_correlation.png", width = 900, height = 700)</w:t>
       </w:r>
     </w:p>
     <w:p>
@@ -8512,37 +7969,12 @@
           <w:color w:val="333333"/>
         </w:rPr>
       </w:pPr>
-      <w:proofErr w:type="gramStart"/>
-      <w:r>
-        <w:rPr>
-          <w:rFonts w:ascii="Times New Roman" w:eastAsia="Times New Roman" w:hAnsi="Times New Roman" w:cs="Times New Roman"/>
-          <w:color w:val="333333"/>
-        </w:rPr>
-        <w:t>plot(x,y</w:t>
-      </w:r>
-      <w:proofErr w:type="gramEnd"/>
-      <w:r>
-        <w:rPr>
-          <w:rFonts w:ascii="Times New Roman" w:eastAsia="Times New Roman" w:hAnsi="Times New Roman" w:cs="Times New Roman"/>
-          <w:color w:val="333333"/>
-        </w:rPr>
-        <w:t xml:space="preserve">,main = "Price vs Distance from Melbourne </w:t>
-      </w:r>
-      <w:proofErr w:type="gramStart"/>
-      <w:r>
-        <w:rPr>
-          <w:rFonts w:ascii="Times New Roman" w:eastAsia="Times New Roman" w:hAnsi="Times New Roman" w:cs="Times New Roman"/>
-          <w:color w:val="333333"/>
-        </w:rPr>
-        <w:t>CBD(</w:t>
-      </w:r>
-      <w:proofErr w:type="gramEnd"/>
-      <w:r>
-        <w:rPr>
-          <w:rFonts w:ascii="Times New Roman" w:eastAsia="Times New Roman" w:hAnsi="Times New Roman" w:cs="Times New Roman"/>
-          <w:color w:val="333333"/>
-        </w:rPr>
-        <w:t>Jan–Mar 2017)",</w:t>
+      <w:r>
+        <w:rPr>
+          <w:rFonts w:ascii="Times New Roman" w:eastAsia="Times New Roman" w:hAnsi="Times New Roman" w:cs="Times New Roman"/>
+          <w:color w:val="333333"/>
+        </w:rPr>
+        <w:t>plot(x,y,main = "Price vs Distance from Melbourne CBD(Jan–Mar 2017)",</w:t>
       </w:r>
     </w:p>
     <w:p>
@@ -8606,23 +8038,7 @@
           <w:rFonts w:ascii="Times New Roman" w:eastAsia="Times New Roman" w:hAnsi="Times New Roman" w:cs="Times New Roman"/>
           <w:color w:val="333333"/>
         </w:rPr>
-        <w:t xml:space="preserve">     xlim = </w:t>
-      </w:r>
-      <w:proofErr w:type="gramStart"/>
-      <w:r>
-        <w:rPr>
-          <w:rFonts w:ascii="Times New Roman" w:eastAsia="Times New Roman" w:hAnsi="Times New Roman" w:cs="Times New Roman"/>
-          <w:color w:val="333333"/>
-        </w:rPr>
-        <w:t>c(</w:t>
-      </w:r>
-      <w:proofErr w:type="gramEnd"/>
-      <w:r>
-        <w:rPr>
-          <w:rFonts w:ascii="Times New Roman" w:eastAsia="Times New Roman" w:hAnsi="Times New Roman" w:cs="Times New Roman"/>
-          <w:color w:val="333333"/>
-        </w:rPr>
-        <w:t>0,20),</w:t>
+        <w:t xml:space="preserve">     xlim = c(0,20),</w:t>
       </w:r>
     </w:p>
     <w:p>
@@ -8638,23 +8054,7 @@
           <w:rFonts w:ascii="Times New Roman" w:eastAsia="Times New Roman" w:hAnsi="Times New Roman" w:cs="Times New Roman"/>
           <w:color w:val="333333"/>
         </w:rPr>
-        <w:t xml:space="preserve">     ylim = </w:t>
-      </w:r>
-      <w:proofErr w:type="gramStart"/>
-      <w:r>
-        <w:rPr>
-          <w:rFonts w:ascii="Times New Roman" w:eastAsia="Times New Roman" w:hAnsi="Times New Roman" w:cs="Times New Roman"/>
-          <w:color w:val="333333"/>
-        </w:rPr>
-        <w:t>c(</w:t>
-      </w:r>
-      <w:proofErr w:type="gramEnd"/>
-      <w:r>
-        <w:rPr>
-          <w:rFonts w:ascii="Times New Roman" w:eastAsia="Times New Roman" w:hAnsi="Times New Roman" w:cs="Times New Roman"/>
-          <w:color w:val="333333"/>
-        </w:rPr>
-        <w:t>0,4),</w:t>
+        <w:t xml:space="preserve">     ylim = c(0,4),</w:t>
       </w:r>
     </w:p>
     <w:p>
@@ -8702,39 +8102,7 @@
           <w:rFonts w:ascii="Times New Roman" w:eastAsia="Times New Roman" w:hAnsi="Times New Roman" w:cs="Times New Roman"/>
           <w:color w:val="333333"/>
         </w:rPr>
-        <w:t>model&lt;-</w:t>
-      </w:r>
-      <w:proofErr w:type="gramStart"/>
-      <w:r>
-        <w:rPr>
-          <w:rFonts w:ascii="Times New Roman" w:eastAsia="Times New Roman" w:hAnsi="Times New Roman" w:cs="Times New Roman"/>
-          <w:color w:val="333333"/>
-        </w:rPr>
-        <w:t>lm(</w:t>
-      </w:r>
-      <w:proofErr w:type="gramEnd"/>
-      <w:r>
-        <w:rPr>
-          <w:rFonts w:ascii="Times New Roman" w:eastAsia="Times New Roman" w:hAnsi="Times New Roman" w:cs="Times New Roman"/>
-          <w:color w:val="333333"/>
-        </w:rPr>
-        <w:t>y~</w:t>
-      </w:r>
-      <w:proofErr w:type="gramStart"/>
-      <w:r>
-        <w:rPr>
-          <w:rFonts w:ascii="Times New Roman" w:eastAsia="Times New Roman" w:hAnsi="Times New Roman" w:cs="Times New Roman"/>
-          <w:color w:val="333333"/>
-        </w:rPr>
-        <w:t>x,data</w:t>
-      </w:r>
-      <w:proofErr w:type="gramEnd"/>
-      <w:r>
-        <w:rPr>
-          <w:rFonts w:ascii="Times New Roman" w:eastAsia="Times New Roman" w:hAnsi="Times New Roman" w:cs="Times New Roman"/>
-          <w:color w:val="333333"/>
-        </w:rPr>
-        <w:t xml:space="preserve"> = melb_data_subset) </w:t>
+        <w:t xml:space="preserve">model&lt;-lm(y~x,data = melb_data_subset) </w:t>
       </w:r>
     </w:p>
     <w:p>
@@ -8766,23 +8134,7 @@
           <w:rFonts w:ascii="Times New Roman" w:eastAsia="Times New Roman" w:hAnsi="Times New Roman" w:cs="Times New Roman"/>
           <w:color w:val="333333"/>
         </w:rPr>
-        <w:t xml:space="preserve"> abline(</w:t>
-      </w:r>
-      <w:proofErr w:type="gramStart"/>
-      <w:r>
-        <w:rPr>
-          <w:rFonts w:ascii="Times New Roman" w:eastAsia="Times New Roman" w:hAnsi="Times New Roman" w:cs="Times New Roman"/>
-          <w:color w:val="333333"/>
-        </w:rPr>
-        <w:t>model,col</w:t>
-      </w:r>
-      <w:proofErr w:type="gramEnd"/>
-      <w:r>
-        <w:rPr>
-          <w:rFonts w:ascii="Times New Roman" w:eastAsia="Times New Roman" w:hAnsi="Times New Roman" w:cs="Times New Roman"/>
-          <w:color w:val="333333"/>
-        </w:rPr>
-        <w:t>="blue")</w:t>
+        <w:t xml:space="preserve"> abline(model,col="blue")</w:t>
       </w:r>
     </w:p>
     <w:p>
@@ -8798,24 +8150,24 @@
           <w:rFonts w:ascii="Times New Roman" w:eastAsia="Times New Roman" w:hAnsi="Times New Roman" w:cs="Times New Roman"/>
           <w:color w:val="333333"/>
         </w:rPr>
+        <w:t xml:space="preserve"> dev.off()</w:t>
+      </w:r>
+    </w:p>
+    <w:p>
+      <w:pPr>
+        <w:ind w:left="720"/>
+        <w:rPr>
+          <w:rFonts w:ascii="Times New Roman" w:eastAsia="Times New Roman" w:hAnsi="Times New Roman" w:cs="Times New Roman"/>
+          <w:color w:val="333333"/>
+        </w:rPr>
+      </w:pPr>
+      <w:r>
+        <w:rPr>
+          <w:rFonts w:ascii="Times New Roman" w:eastAsia="Times New Roman" w:hAnsi="Times New Roman" w:cs="Times New Roman"/>
+          <w:color w:val="333333"/>
+        </w:rPr>
         <w:t xml:space="preserve"> </w:t>
       </w:r>
-      <w:proofErr w:type="gramStart"/>
-      <w:r>
-        <w:rPr>
-          <w:rFonts w:ascii="Times New Roman" w:eastAsia="Times New Roman" w:hAnsi="Times New Roman" w:cs="Times New Roman"/>
-          <w:color w:val="333333"/>
-        </w:rPr>
-        <w:t>dev.off(</w:t>
-      </w:r>
-      <w:proofErr w:type="gramEnd"/>
-      <w:r>
-        <w:rPr>
-          <w:rFonts w:ascii="Times New Roman" w:eastAsia="Times New Roman" w:hAnsi="Times New Roman" w:cs="Times New Roman"/>
-          <w:color w:val="333333"/>
-        </w:rPr>
-        <w:t>)</w:t>
-      </w:r>
     </w:p>
     <w:p>
       <w:pPr>
@@ -8830,6 +8182,118 @@
           <w:rFonts w:ascii="Times New Roman" w:eastAsia="Times New Roman" w:hAnsi="Times New Roman" w:cs="Times New Roman"/>
           <w:color w:val="333333"/>
         </w:rPr>
+        <w:t xml:space="preserve"> #Performing Pearson correlation test to check statistical significance of the relationship</w:t>
+      </w:r>
+    </w:p>
+    <w:p>
+      <w:pPr>
+        <w:ind w:left="720"/>
+        <w:rPr>
+          <w:rFonts w:ascii="Times New Roman" w:eastAsia="Times New Roman" w:hAnsi="Times New Roman" w:cs="Times New Roman"/>
+          <w:color w:val="333333"/>
+        </w:rPr>
+      </w:pPr>
+      <w:r>
+        <w:rPr>
+          <w:rFonts w:ascii="Times New Roman" w:eastAsia="Times New Roman" w:hAnsi="Times New Roman" w:cs="Times New Roman"/>
+          <w:color w:val="333333"/>
+        </w:rPr>
+        <w:t xml:space="preserve"> cor(melb_data_subset$Distance, melb_data_subset$Price_in_million,</w:t>
+      </w:r>
+    </w:p>
+    <w:p>
+      <w:pPr>
+        <w:ind w:left="720"/>
+        <w:rPr>
+          <w:rFonts w:ascii="Times New Roman" w:eastAsia="Times New Roman" w:hAnsi="Times New Roman" w:cs="Times New Roman"/>
+          <w:color w:val="333333"/>
+        </w:rPr>
+      </w:pPr>
+      <w:r>
+        <w:rPr>
+          <w:rFonts w:ascii="Times New Roman" w:eastAsia="Times New Roman" w:hAnsi="Times New Roman" w:cs="Times New Roman"/>
+          <w:color w:val="333333"/>
+        </w:rPr>
+        <w:t xml:space="preserve">     method = "pearson")</w:t>
+      </w:r>
+    </w:p>
+    <w:p>
+      <w:pPr>
+        <w:ind w:left="720"/>
+        <w:rPr>
+          <w:rFonts w:ascii="Times New Roman" w:eastAsia="Times New Roman" w:hAnsi="Times New Roman" w:cs="Times New Roman"/>
+          <w:color w:val="333333"/>
+        </w:rPr>
+      </w:pPr>
+      <w:r>
+        <w:rPr>
+          <w:rFonts w:ascii="Times New Roman" w:eastAsia="Times New Roman" w:hAnsi="Times New Roman" w:cs="Times New Roman"/>
+          <w:color w:val="333333"/>
+        </w:rPr>
+        <w:t xml:space="preserve"> cor.test(melb_data_subset$Distance, melb_data_subset$Price_in_million)</w:t>
+      </w:r>
+    </w:p>
+    <w:p>
+      <w:pPr>
+        <w:ind w:left="720"/>
+        <w:rPr>
+          <w:rFonts w:ascii="Times New Roman" w:eastAsia="Times New Roman" w:hAnsi="Times New Roman" w:cs="Times New Roman"/>
+          <w:color w:val="333333"/>
+        </w:rPr>
+      </w:pPr>
+      <w:r>
+        <w:rPr>
+          <w:rFonts w:ascii="Times New Roman" w:eastAsia="Times New Roman" w:hAnsi="Times New Roman" w:cs="Times New Roman"/>
+          <w:color w:val="333333"/>
+        </w:rPr>
+        <w:t xml:space="preserve"> #Performing Kendall correlation test to check statistical significance of the relationship</w:t>
+      </w:r>
+    </w:p>
+    <w:p>
+      <w:pPr>
+        <w:ind w:left="720"/>
+        <w:rPr>
+          <w:rFonts w:ascii="Times New Roman" w:eastAsia="Times New Roman" w:hAnsi="Times New Roman" w:cs="Times New Roman"/>
+          <w:color w:val="333333"/>
+        </w:rPr>
+      </w:pPr>
+      <w:r>
+        <w:rPr>
+          <w:rFonts w:ascii="Times New Roman" w:eastAsia="Times New Roman" w:hAnsi="Times New Roman" w:cs="Times New Roman"/>
+          <w:color w:val="333333"/>
+        </w:rPr>
+        <w:t xml:space="preserve"> cor(melb_data_subset$Distance, melb_data_subset$Price_in_million,</w:t>
+      </w:r>
+    </w:p>
+    <w:p>
+      <w:pPr>
+        <w:ind w:left="720"/>
+        <w:rPr>
+          <w:rFonts w:ascii="Times New Roman" w:eastAsia="Times New Roman" w:hAnsi="Times New Roman" w:cs="Times New Roman"/>
+          <w:color w:val="333333"/>
+        </w:rPr>
+      </w:pPr>
+      <w:r>
+        <w:rPr>
+          <w:rFonts w:ascii="Times New Roman" w:eastAsia="Times New Roman" w:hAnsi="Times New Roman" w:cs="Times New Roman"/>
+          <w:color w:val="333333"/>
+        </w:rPr>
+        <w:t xml:space="preserve">     method = "kendall")</w:t>
+      </w:r>
+    </w:p>
+    <w:p>
+      <w:pPr>
+        <w:ind w:left="720"/>
+        <w:rPr>
+          <w:rFonts w:ascii="Times New Roman" w:eastAsia="Times New Roman" w:hAnsi="Times New Roman" w:cs="Times New Roman"/>
+          <w:color w:val="333333"/>
+        </w:rPr>
+      </w:pPr>
+      <w:r>
+        <w:rPr>
+          <w:rFonts w:ascii="Times New Roman" w:eastAsia="Times New Roman" w:hAnsi="Times New Roman" w:cs="Times New Roman"/>
+          <w:color w:val="333333"/>
+        </w:rPr>
         <w:t xml:space="preserve"> </w:t>
       </w:r>
     </w:p>
@@ -8846,227 +8310,19 @@
           <w:rFonts w:ascii="Times New Roman" w:eastAsia="Times New Roman" w:hAnsi="Times New Roman" w:cs="Times New Roman"/>
           <w:color w:val="333333"/>
         </w:rPr>
-        <w:t xml:space="preserve"> #Performing Pearson correlation test to check statistical significance of the relationship</w:t>
+        <w:t xml:space="preserve"> cor.test(x, y, method="pearson")</w:t>
       </w:r>
     </w:p>
     <w:p>
       <w:pPr>
         <w:ind w:left="720"/>
-        <w:rPr>
-          <w:rFonts w:ascii="Times New Roman" w:eastAsia="Times New Roman" w:hAnsi="Times New Roman" w:cs="Times New Roman"/>
-          <w:color w:val="333333"/>
-        </w:rPr>
-      </w:pPr>
-      <w:r>
-        <w:rPr>
-          <w:rFonts w:ascii="Times New Roman" w:eastAsia="Times New Roman" w:hAnsi="Times New Roman" w:cs="Times New Roman"/>
-          <w:color w:val="333333"/>
-        </w:rPr>
-        <w:t xml:space="preserve"> </w:t>
-      </w:r>
-      <w:proofErr w:type="gramStart"/>
-      <w:r>
-        <w:rPr>
-          <w:rFonts w:ascii="Times New Roman" w:eastAsia="Times New Roman" w:hAnsi="Times New Roman" w:cs="Times New Roman"/>
-          <w:color w:val="333333"/>
-        </w:rPr>
-        <w:t>cor(</w:t>
-      </w:r>
-      <w:proofErr w:type="gramEnd"/>
-      <w:r>
-        <w:rPr>
-          <w:rFonts w:ascii="Times New Roman" w:eastAsia="Times New Roman" w:hAnsi="Times New Roman" w:cs="Times New Roman"/>
-          <w:color w:val="333333"/>
-        </w:rPr>
-        <w:t>melb_data_subset$Distance, melb_data_subset$Price_in_million,</w:t>
-      </w:r>
-    </w:p>
-    <w:p>
-      <w:pPr>
-        <w:ind w:left="720"/>
-        <w:rPr>
-          <w:rFonts w:ascii="Times New Roman" w:eastAsia="Times New Roman" w:hAnsi="Times New Roman" w:cs="Times New Roman"/>
-          <w:color w:val="333333"/>
-        </w:rPr>
-      </w:pPr>
-      <w:r>
-        <w:rPr>
-          <w:rFonts w:ascii="Times New Roman" w:eastAsia="Times New Roman" w:hAnsi="Times New Roman" w:cs="Times New Roman"/>
-          <w:color w:val="333333"/>
-        </w:rPr>
-        <w:t xml:space="preserve">     method = "pearson")</w:t>
-      </w:r>
-    </w:p>
-    <w:p>
-      <w:pPr>
-        <w:ind w:left="720"/>
-        <w:rPr>
-          <w:rFonts w:ascii="Times New Roman" w:eastAsia="Times New Roman" w:hAnsi="Times New Roman" w:cs="Times New Roman"/>
-          <w:color w:val="333333"/>
-        </w:rPr>
-      </w:pPr>
-      <w:r>
-        <w:rPr>
-          <w:rFonts w:ascii="Times New Roman" w:eastAsia="Times New Roman" w:hAnsi="Times New Roman" w:cs="Times New Roman"/>
-          <w:color w:val="333333"/>
-        </w:rPr>
-        <w:t xml:space="preserve"> cor.</w:t>
-      </w:r>
-      <w:proofErr w:type="gramStart"/>
-      <w:r>
-        <w:rPr>
-          <w:rFonts w:ascii="Times New Roman" w:eastAsia="Times New Roman" w:hAnsi="Times New Roman" w:cs="Times New Roman"/>
-          <w:color w:val="333333"/>
-        </w:rPr>
-        <w:t>test(</w:t>
-      </w:r>
-      <w:proofErr w:type="gramEnd"/>
-      <w:r>
-        <w:rPr>
-          <w:rFonts w:ascii="Times New Roman" w:eastAsia="Times New Roman" w:hAnsi="Times New Roman" w:cs="Times New Roman"/>
-          <w:color w:val="333333"/>
-        </w:rPr>
-        <w:t>melb_data_subset$Distance, melb_data_subset$Price_in_million)</w:t>
-      </w:r>
-    </w:p>
-    <w:p>
-      <w:pPr>
-        <w:ind w:left="720"/>
-        <w:rPr>
-          <w:rFonts w:ascii="Times New Roman" w:eastAsia="Times New Roman" w:hAnsi="Times New Roman" w:cs="Times New Roman"/>
-          <w:color w:val="333333"/>
-        </w:rPr>
-      </w:pPr>
-      <w:r>
-        <w:rPr>
-          <w:rFonts w:ascii="Times New Roman" w:eastAsia="Times New Roman" w:hAnsi="Times New Roman" w:cs="Times New Roman"/>
-          <w:color w:val="333333"/>
-        </w:rPr>
-        <w:t xml:space="preserve"> #Performing Kendall correlation test to check statistical significance of the relationship</w:t>
-      </w:r>
-    </w:p>
-    <w:p>
-      <w:pPr>
-        <w:ind w:left="720"/>
-        <w:rPr>
-          <w:rFonts w:ascii="Times New Roman" w:eastAsia="Times New Roman" w:hAnsi="Times New Roman" w:cs="Times New Roman"/>
-          <w:color w:val="333333"/>
-        </w:rPr>
-      </w:pPr>
-      <w:r>
-        <w:rPr>
-          <w:rFonts w:ascii="Times New Roman" w:eastAsia="Times New Roman" w:hAnsi="Times New Roman" w:cs="Times New Roman"/>
-          <w:color w:val="333333"/>
-        </w:rPr>
-        <w:t xml:space="preserve"> </w:t>
-      </w:r>
-      <w:proofErr w:type="gramStart"/>
-      <w:r>
-        <w:rPr>
-          <w:rFonts w:ascii="Times New Roman" w:eastAsia="Times New Roman" w:hAnsi="Times New Roman" w:cs="Times New Roman"/>
-          <w:color w:val="333333"/>
-        </w:rPr>
-        <w:t>cor(</w:t>
-      </w:r>
-      <w:proofErr w:type="gramEnd"/>
-      <w:r>
-        <w:rPr>
-          <w:rFonts w:ascii="Times New Roman" w:eastAsia="Times New Roman" w:hAnsi="Times New Roman" w:cs="Times New Roman"/>
-          <w:color w:val="333333"/>
-        </w:rPr>
-        <w:t>melb_data_subset$Distance, melb_data_subset$Price_in_million,</w:t>
-      </w:r>
-    </w:p>
-    <w:p>
-      <w:pPr>
-        <w:ind w:left="720"/>
-        <w:rPr>
-          <w:rFonts w:ascii="Times New Roman" w:eastAsia="Times New Roman" w:hAnsi="Times New Roman" w:cs="Times New Roman"/>
-          <w:color w:val="333333"/>
-        </w:rPr>
-      </w:pPr>
-      <w:r>
-        <w:rPr>
-          <w:rFonts w:ascii="Times New Roman" w:eastAsia="Times New Roman" w:hAnsi="Times New Roman" w:cs="Times New Roman"/>
-          <w:color w:val="333333"/>
-        </w:rPr>
-        <w:t xml:space="preserve">     method = "kendall")</w:t>
-      </w:r>
-    </w:p>
-    <w:p>
-      <w:pPr>
-        <w:ind w:left="720"/>
-        <w:rPr>
-          <w:rFonts w:ascii="Times New Roman" w:eastAsia="Times New Roman" w:hAnsi="Times New Roman" w:cs="Times New Roman"/>
-          <w:color w:val="333333"/>
-        </w:rPr>
-      </w:pPr>
-      <w:r>
-        <w:rPr>
-          <w:rFonts w:ascii="Times New Roman" w:eastAsia="Times New Roman" w:hAnsi="Times New Roman" w:cs="Times New Roman"/>
-          <w:color w:val="333333"/>
-        </w:rPr>
-        <w:t xml:space="preserve"> </w:t>
-      </w:r>
-    </w:p>
-    <w:p>
-      <w:pPr>
-        <w:ind w:left="720"/>
-        <w:rPr>
-          <w:rFonts w:ascii="Times New Roman" w:eastAsia="Times New Roman" w:hAnsi="Times New Roman" w:cs="Times New Roman"/>
-          <w:color w:val="333333"/>
-        </w:rPr>
-      </w:pPr>
-      <w:r>
-        <w:rPr>
-          <w:rFonts w:ascii="Times New Roman" w:eastAsia="Times New Roman" w:hAnsi="Times New Roman" w:cs="Times New Roman"/>
-          <w:color w:val="333333"/>
-        </w:rPr>
-        <w:t xml:space="preserve"> cor.</w:t>
-      </w:r>
-      <w:proofErr w:type="gramStart"/>
-      <w:r>
-        <w:rPr>
-          <w:rFonts w:ascii="Times New Roman" w:eastAsia="Times New Roman" w:hAnsi="Times New Roman" w:cs="Times New Roman"/>
-          <w:color w:val="333333"/>
-        </w:rPr>
-        <w:t>test(</w:t>
-      </w:r>
-      <w:proofErr w:type="gramEnd"/>
-      <w:r>
-        <w:rPr>
-          <w:rFonts w:ascii="Times New Roman" w:eastAsia="Times New Roman" w:hAnsi="Times New Roman" w:cs="Times New Roman"/>
-          <w:color w:val="333333"/>
-        </w:rPr>
-        <w:t>x, y, method="pearson")</w:t>
-      </w:r>
-    </w:p>
-    <w:p>
-      <w:pPr>
-        <w:ind w:left="720"/>
-      </w:pPr>
-      <w:r>
-        <w:rPr>
-          <w:rFonts w:ascii="Times New Roman" w:eastAsia="Times New Roman" w:hAnsi="Times New Roman" w:cs="Times New Roman"/>
-          <w:color w:val="333333"/>
-        </w:rPr>
-        <w:t xml:space="preserve"> cor.</w:t>
-      </w:r>
-      <w:proofErr w:type="gramStart"/>
-      <w:r>
-        <w:rPr>
-          <w:rFonts w:ascii="Times New Roman" w:eastAsia="Times New Roman" w:hAnsi="Times New Roman" w:cs="Times New Roman"/>
-          <w:color w:val="333333"/>
-        </w:rPr>
-        <w:t>test(</w:t>
-      </w:r>
-      <w:proofErr w:type="gramEnd"/>
-      <w:r>
-        <w:rPr>
-          <w:rFonts w:ascii="Times New Roman" w:eastAsia="Times New Roman" w:hAnsi="Times New Roman" w:cs="Times New Roman"/>
-          <w:color w:val="333333"/>
-        </w:rPr>
-        <w:t>x, y, method="spearman")</w:t>
+      </w:pPr>
+      <w:r>
+        <w:rPr>
+          <w:rFonts w:ascii="Times New Roman" w:eastAsia="Times New Roman" w:hAnsi="Times New Roman" w:cs="Times New Roman"/>
+          <w:color w:val="333333"/>
+        </w:rPr>
+        <w:t xml:space="preserve"> cor.test(x, y, method="spearman")</w:t>
       </w:r>
       <w:r>
         <w:t xml:space="preserve">            </w:t>
@@ -16578,7 +15834,6 @@
   <w:style w:type="character" w:default="1" w:styleId="DefaultParagraphFont">
     <w:name w:val="Default Paragraph Font"/>
     <w:uiPriority w:val="1"/>
-    <w:semiHidden/>
     <w:unhideWhenUsed/>
   </w:style>
   <w:style w:type="table" w:default="1" w:styleId="TableNormal">

</xml_diff>

<commit_message>
deleted duplicate doc file
</commit_message>
<xml_diff>
--- a/7COM1079_Final report_template(Demo Version).docx
+++ b/7COM1079_Final report_template(Demo Version).docx
@@ -166,7 +166,6 @@
         </w:rPr>
         <w:t xml:space="preserve">usiness </w:t>
       </w:r>
-      <w:proofErr w:type="gramStart"/>
       <w:r>
         <w:rPr>
           <w:rFonts w:ascii="Times New Roman" w:eastAsia="Times New Roman" w:hAnsi="Times New Roman" w:cs="Times New Roman"/>
@@ -205,16 +204,15 @@
           <w:b/>
           <w:bCs/>
         </w:rPr>
-        <w:t>elates</w:t>
-      </w:r>
-      <w:proofErr w:type="gramEnd"/>
+        <w:t xml:space="preserve">elates to </w:t>
+      </w:r>
       <w:r>
         <w:rPr>
           <w:rFonts w:ascii="Times New Roman" w:eastAsia="Times New Roman" w:hAnsi="Times New Roman" w:cs="Times New Roman"/>
           <w:b/>
           <w:bCs/>
         </w:rPr>
-        <w:t xml:space="preserve"> to </w:t>
+        <w:t>r</w:t>
       </w:r>
       <w:r>
         <w:rPr>
@@ -222,7 +220,7 @@
           <w:b/>
           <w:bCs/>
         </w:rPr>
-        <w:t>r</w:t>
+        <w:t xml:space="preserve">esidential </w:t>
       </w:r>
       <w:r>
         <w:rPr>
@@ -230,7 +228,7 @@
           <w:b/>
           <w:bCs/>
         </w:rPr>
-        <w:t xml:space="preserve">esidential </w:t>
+        <w:t>p</w:t>
       </w:r>
       <w:r>
         <w:rPr>
@@ -238,7 +236,7 @@
           <w:b/>
           <w:bCs/>
         </w:rPr>
-        <w:t>p</w:t>
+        <w:t xml:space="preserve">roperty </w:t>
       </w:r>
       <w:r>
         <w:rPr>
@@ -246,7 +244,7 @@
           <w:b/>
           <w:bCs/>
         </w:rPr>
-        <w:t xml:space="preserve">roperty </w:t>
+        <w:t>p</w:t>
       </w:r>
       <w:r>
         <w:rPr>
@@ -254,7 +252,7 @@
           <w:b/>
           <w:bCs/>
         </w:rPr>
-        <w:t>p</w:t>
+        <w:t>rices</w:t>
       </w:r>
       <w:r>
         <w:rPr>
@@ -262,14 +260,6 @@
           <w:b/>
           <w:bCs/>
         </w:rPr>
-        <w:t>rices</w:t>
-      </w:r>
-      <w:r>
-        <w:rPr>
-          <w:rFonts w:ascii="Times New Roman" w:eastAsia="Times New Roman" w:hAnsi="Times New Roman" w:cs="Times New Roman"/>
-          <w:b/>
-          <w:bCs/>
-        </w:rPr>
         <w:t>.”</w:t>
       </w:r>
     </w:p>
@@ -398,7 +388,21 @@
         <w:rPr>
           <w:rFonts w:ascii="Times New Roman" w:hAnsi="Times New Roman" w:cs="Times New Roman"/>
         </w:rPr>
-        <w:t xml:space="preserve">                      Mustehsin Nawaz (24149297)</w:t>
+        <w:t xml:space="preserve">                      </w:t>
+      </w:r>
+      <w:proofErr w:type="spellStart"/>
+      <w:r>
+        <w:rPr>
+          <w:rFonts w:ascii="Times New Roman" w:hAnsi="Times New Roman" w:cs="Times New Roman"/>
+        </w:rPr>
+        <w:t>Mustehsin</w:t>
+      </w:r>
+      <w:proofErr w:type="spellEnd"/>
+      <w:r>
+        <w:rPr>
+          <w:rFonts w:ascii="Times New Roman" w:hAnsi="Times New Roman" w:cs="Times New Roman"/>
+        </w:rPr>
+        <w:t xml:space="preserve"> Nawaz (24149297)</w:t>
       </w:r>
     </w:p>
     <w:p>
@@ -1120,22 +1124,8 @@
               <w:lang w:val="en-GB"/>
               <w14:ligatures w14:val="standardContextual"/>
             </w:rPr>
-            <w:t>…………</w:t>
+            <w:t>……………..</w:t>
           </w:r>
-          <w:proofErr w:type="gramStart"/>
-          <w:r>
-            <w:rPr>
-              <w:rFonts w:ascii="Times New Roman" w:eastAsiaTheme="minorHAnsi" w:hAnsi="Times New Roman" w:cs="Times New Roman"/>
-              <w:color w:val="auto"/>
-              <w:kern w:val="2"/>
-              <w:sz w:val="20"/>
-              <w:szCs w:val="20"/>
-              <w:lang w:val="en-GB"/>
-              <w14:ligatures w14:val="standardContextual"/>
-            </w:rPr>
-            <w:t>…..</w:t>
-          </w:r>
-          <w:proofErr w:type="gramEnd"/>
           <w:r>
             <w:rPr>
               <w:rFonts w:ascii="Times New Roman" w:eastAsiaTheme="minorHAnsi" w:hAnsi="Times New Roman" w:cs="Times New Roman"/>
@@ -1334,22 +1324,8 @@
               <w:lang w:val="en-GB"/>
               <w14:ligatures w14:val="standardContextual"/>
             </w:rPr>
-            <w:t>…………</w:t>
+            <w:t>……………..</w:t>
           </w:r>
-          <w:proofErr w:type="gramStart"/>
-          <w:r>
-            <w:rPr>
-              <w:rFonts w:ascii="Times New Roman" w:eastAsiaTheme="minorHAnsi" w:hAnsi="Times New Roman" w:cs="Times New Roman"/>
-              <w:color w:val="auto"/>
-              <w:kern w:val="2"/>
-              <w:sz w:val="20"/>
-              <w:szCs w:val="20"/>
-              <w:lang w:val="en-GB"/>
-              <w14:ligatures w14:val="standardContextual"/>
-            </w:rPr>
-            <w:t>…..</w:t>
-          </w:r>
-          <w:proofErr w:type="gramEnd"/>
           <w:r>
             <w:rPr>
               <w:rFonts w:ascii="Times New Roman" w:eastAsiaTheme="minorHAnsi" w:hAnsi="Times New Roman" w:cs="Times New Roman"/>
@@ -1410,22 +1386,8 @@
               <w:lang w:val="en-GB"/>
               <w14:ligatures w14:val="standardContextual"/>
             </w:rPr>
-            <w:t>…………</w:t>
+            <w:t>……………..</w:t>
           </w:r>
-          <w:proofErr w:type="gramStart"/>
-          <w:r>
-            <w:rPr>
-              <w:rFonts w:ascii="Times New Roman" w:eastAsiaTheme="minorHAnsi" w:hAnsi="Times New Roman" w:cs="Times New Roman"/>
-              <w:color w:val="auto"/>
-              <w:kern w:val="2"/>
-              <w:sz w:val="20"/>
-              <w:szCs w:val="20"/>
-              <w:lang w:val="en-GB"/>
-              <w14:ligatures w14:val="standardContextual"/>
-            </w:rPr>
-            <w:t>…..</w:t>
-          </w:r>
-          <w:proofErr w:type="gramEnd"/>
           <w:r>
             <w:rPr>
               <w:rFonts w:ascii="Times New Roman" w:eastAsiaTheme="minorHAnsi" w:hAnsi="Times New Roman" w:cs="Times New Roman"/>
@@ -1486,22 +1448,8 @@
               <w:lang w:val="en-GB"/>
               <w14:ligatures w14:val="standardContextual"/>
             </w:rPr>
-            <w:t>…………</w:t>
+            <w:t>……………..</w:t>
           </w:r>
-          <w:proofErr w:type="gramStart"/>
-          <w:r>
-            <w:rPr>
-              <w:rFonts w:ascii="Times New Roman" w:eastAsiaTheme="minorHAnsi" w:hAnsi="Times New Roman" w:cs="Times New Roman"/>
-              <w:color w:val="auto"/>
-              <w:kern w:val="2"/>
-              <w:sz w:val="20"/>
-              <w:szCs w:val="20"/>
-              <w:lang w:val="en-GB"/>
-              <w14:ligatures w14:val="standardContextual"/>
-            </w:rPr>
-            <w:t>…..</w:t>
-          </w:r>
-          <w:proofErr w:type="gramEnd"/>
           <w:r>
             <w:rPr>
               <w:rFonts w:ascii="Times New Roman" w:eastAsiaTheme="minorHAnsi" w:hAnsi="Times New Roman" w:cs="Times New Roman"/>
@@ -2286,22 +2234,8 @@
               <w:lang w:val="en-GB"/>
               <w14:ligatures w14:val="standardContextual"/>
             </w:rPr>
-            <w:t>…………</w:t>
+            <w:t>……………..</w:t>
           </w:r>
-          <w:proofErr w:type="gramStart"/>
-          <w:r>
-            <w:rPr>
-              <w:rFonts w:ascii="Times New Roman" w:eastAsiaTheme="minorHAnsi" w:hAnsi="Times New Roman" w:cs="Times New Roman"/>
-              <w:color w:val="auto"/>
-              <w:kern w:val="2"/>
-              <w:sz w:val="20"/>
-              <w:szCs w:val="20"/>
-              <w:lang w:val="en-GB"/>
-              <w14:ligatures w14:val="standardContextual"/>
-            </w:rPr>
-            <w:t>…..</w:t>
-          </w:r>
-          <w:proofErr w:type="gramEnd"/>
           <w:r>
             <w:rPr>
               <w:rFonts w:ascii="Times New Roman" w:eastAsiaTheme="minorHAnsi" w:hAnsi="Times New Roman" w:cs="Times New Roman"/>
@@ -3061,6 +2995,7 @@
                 <w:bCs/>
               </w:rPr>
             </w:pPr>
+            <w:proofErr w:type="spellStart"/>
             <w:r>
               <w:rPr>
                 <w:rFonts w:ascii="Times New Roman" w:eastAsia="Times New Roman" w:hAnsi="Times New Roman" w:cs="Times New Roman"/>
@@ -3069,6 +3004,7 @@
               </w:rPr>
               <w:t>Price_in_million</w:t>
             </w:r>
+            <w:proofErr w:type="spellEnd"/>
           </w:p>
         </w:tc>
         <w:tc>
@@ -3136,6 +3072,7 @@
                 <w:bCs/>
               </w:rPr>
             </w:pPr>
+            <w:proofErr w:type="spellStart"/>
             <w:r>
               <w:rPr>
                 <w:rFonts w:ascii="Times New Roman" w:eastAsia="Times New Roman" w:hAnsi="Times New Roman" w:cs="Times New Roman"/>
@@ -3144,6 +3081,7 @@
               </w:rPr>
               <w:t>Landsize</w:t>
             </w:r>
+            <w:proofErr w:type="spellEnd"/>
           </w:p>
         </w:tc>
       </w:tr>
@@ -3979,6 +3917,7 @@
         </w:rPr>
         <w:t xml:space="preserve"> between the </w:t>
       </w:r>
+      <w:proofErr w:type="spellStart"/>
       <w:r>
         <w:rPr>
           <w:rFonts w:ascii="Times New Roman" w:eastAsia="Times New Roman" w:hAnsi="Times New Roman" w:cs="Times New Roman"/>
@@ -3988,6 +3927,7 @@
         </w:rPr>
         <w:t>choosen</w:t>
       </w:r>
+      <w:proofErr w:type="spellEnd"/>
       <w:r>
         <w:rPr>
           <w:rFonts w:ascii="Times New Roman" w:eastAsia="Times New Roman" w:hAnsi="Times New Roman" w:cs="Times New Roman"/>
@@ -4576,35 +4516,35 @@
         <w:rPr>
           <w:rFonts w:ascii="Times New Roman" w:eastAsia="Times New Roman" w:hAnsi="Times New Roman" w:cs="Times New Roman"/>
         </w:rPr>
-        <w:t xml:space="preserve">This presents a major research gap that requires </w:t>
-      </w:r>
-      <w:proofErr w:type="gramStart"/>
-      <w:r>
-        <w:rPr>
-          <w:rFonts w:ascii="Times New Roman" w:eastAsia="Times New Roman" w:hAnsi="Times New Roman" w:cs="Times New Roman"/>
-        </w:rPr>
-        <w:t>updated  analysis</w:t>
-      </w:r>
-      <w:proofErr w:type="gramEnd"/>
-      <w:r>
-        <w:rPr>
-          <w:rFonts w:ascii="Times New Roman" w:eastAsia="Times New Roman" w:hAnsi="Times New Roman" w:cs="Times New Roman"/>
-        </w:rPr>
-        <w:t xml:space="preserve"> using current datasets. Our research subject is interesting because it analyzes whether the traditional urban economics principle—properties closer to the CBD are priced higher—is still applicable in Melbourne's current property market. The findings will benefit </w:t>
-      </w:r>
-      <w:proofErr w:type="gramStart"/>
-      <w:r>
-        <w:rPr>
-          <w:rFonts w:ascii="Times New Roman" w:eastAsia="Times New Roman" w:hAnsi="Times New Roman" w:cs="Times New Roman"/>
-        </w:rPr>
-        <w:t>buyers ,planners</w:t>
-      </w:r>
-      <w:proofErr w:type="gramEnd"/>
-      <w:r>
-        <w:rPr>
-          <w:rFonts w:ascii="Times New Roman" w:eastAsia="Times New Roman" w:hAnsi="Times New Roman" w:cs="Times New Roman"/>
-        </w:rPr>
-        <w:t xml:space="preserve"> and many more. Future research could include real-time accessibility measurements, transportation improvements, and neighborhood-level geographical features.</w:t>
+        <w:t xml:space="preserve">This presents a major research gap that requires updated  analysis using current datasets. Our research subject is interesting because it </w:t>
+      </w:r>
+      <w:proofErr w:type="spellStart"/>
+      <w:r>
+        <w:rPr>
+          <w:rFonts w:ascii="Times New Roman" w:eastAsia="Times New Roman" w:hAnsi="Times New Roman" w:cs="Times New Roman"/>
+        </w:rPr>
+        <w:t>analyzes</w:t>
+      </w:r>
+      <w:proofErr w:type="spellEnd"/>
+      <w:r>
+        <w:rPr>
+          <w:rFonts w:ascii="Times New Roman" w:eastAsia="Times New Roman" w:hAnsi="Times New Roman" w:cs="Times New Roman"/>
+        </w:rPr>
+        <w:t xml:space="preserve"> whether the traditional urban economics principle—properties closer to the CBD are priced higher—is still applicable in Melbourne's current property market. The findings will benefit buyers ,planners and many more. Future research could include real-time accessibility measurements, transportation improvements, and </w:t>
+      </w:r>
+      <w:proofErr w:type="spellStart"/>
+      <w:r>
+        <w:rPr>
+          <w:rFonts w:ascii="Times New Roman" w:eastAsia="Times New Roman" w:hAnsi="Times New Roman" w:cs="Times New Roman"/>
+        </w:rPr>
+        <w:t>neighborhood</w:t>
+      </w:r>
+      <w:proofErr w:type="spellEnd"/>
+      <w:r>
+        <w:rPr>
+          <w:rFonts w:ascii="Times New Roman" w:eastAsia="Times New Roman" w:hAnsi="Times New Roman" w:cs="Times New Roman"/>
+        </w:rPr>
+        <w:t>-level geographical features.</w:t>
       </w:r>
     </w:p>
     <w:p>
@@ -5365,7 +5305,15 @@
         <w:jc w:val="both"/>
       </w:pPr>
       <w:r>
-        <w:t>The scatter plot shows a negative correlation: prices decrease as distance from the CBD increases.  The histograms indicate non-normal distributions: distance is right-skewed, and price is considerably right-skewed, showing that the majority of residences are within 10 kilometers and cost less than $2 million, with fewer high-end outliers.</w:t>
+        <w:t xml:space="preserve">The scatter plot shows a negative correlation: prices decrease as distance from the CBD increases.  The histograms indicate non-normal distributions: distance is right-skewed, and price is considerably right-skewed, showing that the majority of residences are within 10 </w:t>
+      </w:r>
+      <w:proofErr w:type="spellStart"/>
+      <w:r>
+        <w:t>kilometers</w:t>
+      </w:r>
+      <w:proofErr w:type="spellEnd"/>
+      <w:r>
+        <w:t xml:space="preserve"> and cost less than $2 million, with fewer high-end outliers.</w:t>
       </w:r>
     </w:p>
     <w:p>
@@ -5439,7 +5387,21 @@
         <w:rPr>
           <w:rFonts w:ascii="Times New Roman" w:eastAsia="Times New Roman" w:hAnsi="Times New Roman" w:cs="Times New Roman"/>
         </w:rPr>
-        <w:t>The majority of properties are less than $2 million and located within 15 kilometers of the CBD.</w:t>
+        <w:t xml:space="preserve">The majority of properties are less than $2 million and located within 15 </w:t>
+      </w:r>
+      <w:proofErr w:type="spellStart"/>
+      <w:r>
+        <w:rPr>
+          <w:rFonts w:ascii="Times New Roman" w:eastAsia="Times New Roman" w:hAnsi="Times New Roman" w:cs="Times New Roman"/>
+        </w:rPr>
+        <w:t>kilometers</w:t>
+      </w:r>
+      <w:proofErr w:type="spellEnd"/>
+      <w:r>
+        <w:rPr>
+          <w:rFonts w:ascii="Times New Roman" w:eastAsia="Times New Roman" w:hAnsi="Times New Roman" w:cs="Times New Roman"/>
+        </w:rPr>
+        <w:t xml:space="preserve"> of the CBD.</w:t>
       </w:r>
     </w:p>
     <w:p>
@@ -5837,21 +5799,7 @@
         <w:rPr>
           <w:rFonts w:ascii="Times New Roman" w:hAnsi="Times New Roman" w:cs="Times New Roman"/>
         </w:rPr>
-        <w:t>The null hypothesis is rejected based on the Pearson’s correlation p-value (p=0.0037&lt;0.05). This indicates a statistically significant though negative correlation between price and distance from the CBD (r=−0.088). The relationship suggests that as distance increases, price tends to decrease slightly. The 95% confidence interval [−0.</w:t>
-      </w:r>
-      <w:proofErr w:type="gramStart"/>
-      <w:r>
-        <w:rPr>
-          <w:rFonts w:ascii="Times New Roman" w:hAnsi="Times New Roman" w:cs="Times New Roman"/>
-        </w:rPr>
-        <w:t>146,−</w:t>
-      </w:r>
-      <w:proofErr w:type="gramEnd"/>
-      <w:r>
-        <w:rPr>
-          <w:rFonts w:ascii="Times New Roman" w:hAnsi="Times New Roman" w:cs="Times New Roman"/>
-        </w:rPr>
-        <w:t>0.029] does not include zero, supporting a true negative association</w:t>
+        <w:t>The null hypothesis is rejected based on the Pearson’s correlation p-value (p=0.0037&lt;0.05). This indicates a statistically significant though negative correlation between price and distance from the CBD (r=−0.088). The relationship suggests that as distance increases, price tends to decrease slightly. The 95% confidence interval [−0.146,−0.029] does not include zero, supporting a true negative association</w:t>
       </w:r>
       <w:r>
         <w:t>.</w:t>
@@ -6918,7 +6866,23 @@
           <w:rFonts w:ascii="Times New Roman" w:eastAsia="Times New Roman" w:hAnsi="Times New Roman" w:cs="Times New Roman"/>
           <w:color w:val="333333"/>
         </w:rPr>
-        <w:t>View(melb_data)</w:t>
+        <w:t>View(</w:t>
+      </w:r>
+      <w:proofErr w:type="spellStart"/>
+      <w:r>
+        <w:rPr>
+          <w:rFonts w:ascii="Times New Roman" w:eastAsia="Times New Roman" w:hAnsi="Times New Roman" w:cs="Times New Roman"/>
+          <w:color w:val="333333"/>
+        </w:rPr>
+        <w:t>melb_data</w:t>
+      </w:r>
+      <w:proofErr w:type="spellEnd"/>
+      <w:r>
+        <w:rPr>
+          <w:rFonts w:ascii="Times New Roman" w:eastAsia="Times New Roman" w:hAnsi="Times New Roman" w:cs="Times New Roman"/>
+          <w:color w:val="333333"/>
+        </w:rPr>
+        <w:t>)</w:t>
       </w:r>
     </w:p>
     <w:p>
@@ -6934,7 +6898,23 @@
           <w:rFonts w:ascii="Times New Roman" w:eastAsia="Times New Roman" w:hAnsi="Times New Roman" w:cs="Times New Roman"/>
           <w:color w:val="333333"/>
         </w:rPr>
-        <w:t>class(melb_data$Date)</w:t>
+        <w:t>class(</w:t>
+      </w:r>
+      <w:proofErr w:type="spellStart"/>
+      <w:r>
+        <w:rPr>
+          <w:rFonts w:ascii="Times New Roman" w:eastAsia="Times New Roman" w:hAnsi="Times New Roman" w:cs="Times New Roman"/>
+          <w:color w:val="333333"/>
+        </w:rPr>
+        <w:t>melb_data$Date</w:t>
+      </w:r>
+      <w:proofErr w:type="spellEnd"/>
+      <w:r>
+        <w:rPr>
+          <w:rFonts w:ascii="Times New Roman" w:eastAsia="Times New Roman" w:hAnsi="Times New Roman" w:cs="Times New Roman"/>
+          <w:color w:val="333333"/>
+        </w:rPr>
+        <w:t>)</w:t>
       </w:r>
     </w:p>
     <w:p>
@@ -6950,7 +6930,23 @@
           <w:rFonts w:ascii="Times New Roman" w:eastAsia="Times New Roman" w:hAnsi="Times New Roman" w:cs="Times New Roman"/>
           <w:color w:val="333333"/>
         </w:rPr>
-        <w:t>mean(melb_data$Price)</w:t>
+        <w:t>mean(</w:t>
+      </w:r>
+      <w:proofErr w:type="spellStart"/>
+      <w:r>
+        <w:rPr>
+          <w:rFonts w:ascii="Times New Roman" w:eastAsia="Times New Roman" w:hAnsi="Times New Roman" w:cs="Times New Roman"/>
+          <w:color w:val="333333"/>
+        </w:rPr>
+        <w:t>melb_data$Price</w:t>
+      </w:r>
+      <w:proofErr w:type="spellEnd"/>
+      <w:r>
+        <w:rPr>
+          <w:rFonts w:ascii="Times New Roman" w:eastAsia="Times New Roman" w:hAnsi="Times New Roman" w:cs="Times New Roman"/>
+          <w:color w:val="333333"/>
+        </w:rPr>
+        <w:t>)</w:t>
       </w:r>
     </w:p>
     <w:p>
@@ -6966,7 +6962,23 @@
           <w:rFonts w:ascii="Times New Roman" w:eastAsia="Times New Roman" w:hAnsi="Times New Roman" w:cs="Times New Roman"/>
           <w:color w:val="333333"/>
         </w:rPr>
-        <w:t>summary(melb_data)</w:t>
+        <w:t>summary(</w:t>
+      </w:r>
+      <w:proofErr w:type="spellStart"/>
+      <w:r>
+        <w:rPr>
+          <w:rFonts w:ascii="Times New Roman" w:eastAsia="Times New Roman" w:hAnsi="Times New Roman" w:cs="Times New Roman"/>
+          <w:color w:val="333333"/>
+        </w:rPr>
+        <w:t>melb_data</w:t>
+      </w:r>
+      <w:proofErr w:type="spellEnd"/>
+      <w:r>
+        <w:rPr>
+          <w:rFonts w:ascii="Times New Roman" w:eastAsia="Times New Roman" w:hAnsi="Times New Roman" w:cs="Times New Roman"/>
+          <w:color w:val="333333"/>
+        </w:rPr>
+        <w:t>)</w:t>
       </w:r>
     </w:p>
     <w:p>
@@ -6982,7 +6994,23 @@
           <w:rFonts w:ascii="Times New Roman" w:eastAsia="Times New Roman" w:hAnsi="Times New Roman" w:cs="Times New Roman"/>
           <w:color w:val="333333"/>
         </w:rPr>
-        <w:t>class(melb_data$Price)</w:t>
+        <w:t>class(</w:t>
+      </w:r>
+      <w:proofErr w:type="spellStart"/>
+      <w:r>
+        <w:rPr>
+          <w:rFonts w:ascii="Times New Roman" w:eastAsia="Times New Roman" w:hAnsi="Times New Roman" w:cs="Times New Roman"/>
+          <w:color w:val="333333"/>
+        </w:rPr>
+        <w:t>melb_data$Price</w:t>
+      </w:r>
+      <w:proofErr w:type="spellEnd"/>
+      <w:r>
+        <w:rPr>
+          <w:rFonts w:ascii="Times New Roman" w:eastAsia="Times New Roman" w:hAnsi="Times New Roman" w:cs="Times New Roman"/>
+          <w:color w:val="333333"/>
+        </w:rPr>
+        <w:t>)</w:t>
       </w:r>
     </w:p>
     <w:p>
@@ -6998,7 +7026,23 @@
           <w:rFonts w:ascii="Times New Roman" w:eastAsia="Times New Roman" w:hAnsi="Times New Roman" w:cs="Times New Roman"/>
           <w:color w:val="333333"/>
         </w:rPr>
-        <w:t>class(melb_data$Distance)</w:t>
+        <w:t>class(</w:t>
+      </w:r>
+      <w:proofErr w:type="spellStart"/>
+      <w:r>
+        <w:rPr>
+          <w:rFonts w:ascii="Times New Roman" w:eastAsia="Times New Roman" w:hAnsi="Times New Roman" w:cs="Times New Roman"/>
+          <w:color w:val="333333"/>
+        </w:rPr>
+        <w:t>melb_data$Distance</w:t>
+      </w:r>
+      <w:proofErr w:type="spellEnd"/>
+      <w:r>
+        <w:rPr>
+          <w:rFonts w:ascii="Times New Roman" w:eastAsia="Times New Roman" w:hAnsi="Times New Roman" w:cs="Times New Roman"/>
+          <w:color w:val="333333"/>
+        </w:rPr>
+        <w:t>)</w:t>
       </w:r>
     </w:p>
     <w:p>
@@ -7009,13 +7053,31 @@
           <w:color w:val="333333"/>
         </w:rPr>
       </w:pPr>
-      <w:r>
-        <w:rPr>
-          <w:rFonts w:ascii="Times New Roman" w:eastAsia="Times New Roman" w:hAnsi="Times New Roman" w:cs="Times New Roman"/>
-          <w:color w:val="333333"/>
-        </w:rPr>
-        <w:t>melb_data$Date_formatted&lt;-melb_data$Date</w:t>
-      </w:r>
+      <w:proofErr w:type="spellStart"/>
+      <w:r>
+        <w:rPr>
+          <w:rFonts w:ascii="Times New Roman" w:eastAsia="Times New Roman" w:hAnsi="Times New Roman" w:cs="Times New Roman"/>
+          <w:color w:val="333333"/>
+        </w:rPr>
+        <w:t>melb_data$Date_formatted</w:t>
+      </w:r>
+      <w:proofErr w:type="spellEnd"/>
+      <w:r>
+        <w:rPr>
+          <w:rFonts w:ascii="Times New Roman" w:eastAsia="Times New Roman" w:hAnsi="Times New Roman" w:cs="Times New Roman"/>
+          <w:color w:val="333333"/>
+        </w:rPr>
+        <w:t>&lt;-</w:t>
+      </w:r>
+      <w:proofErr w:type="spellStart"/>
+      <w:r>
+        <w:rPr>
+          <w:rFonts w:ascii="Times New Roman" w:eastAsia="Times New Roman" w:hAnsi="Times New Roman" w:cs="Times New Roman"/>
+          <w:color w:val="333333"/>
+        </w:rPr>
+        <w:t>melb_data$Date</w:t>
+      </w:r>
+      <w:proofErr w:type="spellEnd"/>
     </w:p>
     <w:p>
       <w:pPr>
@@ -7030,7 +7092,23 @@
           <w:rFonts w:ascii="Times New Roman" w:eastAsia="Times New Roman" w:hAnsi="Times New Roman" w:cs="Times New Roman"/>
           <w:color w:val="333333"/>
         </w:rPr>
-        <w:t>class(melb_data$Date_formatted)</w:t>
+        <w:t>class(</w:t>
+      </w:r>
+      <w:proofErr w:type="spellStart"/>
+      <w:r>
+        <w:rPr>
+          <w:rFonts w:ascii="Times New Roman" w:eastAsia="Times New Roman" w:hAnsi="Times New Roman" w:cs="Times New Roman"/>
+          <w:color w:val="333333"/>
+        </w:rPr>
+        <w:t>melb_data$Date_formatted</w:t>
+      </w:r>
+      <w:proofErr w:type="spellEnd"/>
+      <w:r>
+        <w:rPr>
+          <w:rFonts w:ascii="Times New Roman" w:eastAsia="Times New Roman" w:hAnsi="Times New Roman" w:cs="Times New Roman"/>
+          <w:color w:val="333333"/>
+        </w:rPr>
+        <w:t>)</w:t>
       </w:r>
     </w:p>
     <w:p>
@@ -7041,28 +7119,37 @@
           <w:color w:val="333333"/>
         </w:rPr>
       </w:pPr>
-      <w:r>
-        <w:rPr>
-          <w:rFonts w:ascii="Times New Roman" w:eastAsia="Times New Roman" w:hAnsi="Times New Roman" w:cs="Times New Roman"/>
-          <w:color w:val="333333"/>
-        </w:rPr>
-        <w:t xml:space="preserve">melb_data$Date_formatted &lt;- </w:t>
-      </w:r>
-      <w:proofErr w:type="gramStart"/>
-      <w:r>
-        <w:rPr>
-          <w:rFonts w:ascii="Times New Roman" w:eastAsia="Times New Roman" w:hAnsi="Times New Roman" w:cs="Times New Roman"/>
-          <w:color w:val="333333"/>
-        </w:rPr>
-        <w:t>format(</w:t>
-      </w:r>
-      <w:proofErr w:type="gramEnd"/>
-      <w:r>
-        <w:rPr>
-          <w:rFonts w:ascii="Times New Roman" w:eastAsia="Times New Roman" w:hAnsi="Times New Roman" w:cs="Times New Roman"/>
-          <w:color w:val="333333"/>
-        </w:rPr>
-        <w:t>melb_data$Date_formatted, "%d-%m-%Y")</w:t>
+      <w:proofErr w:type="spellStart"/>
+      <w:r>
+        <w:rPr>
+          <w:rFonts w:ascii="Times New Roman" w:eastAsia="Times New Roman" w:hAnsi="Times New Roman" w:cs="Times New Roman"/>
+          <w:color w:val="333333"/>
+        </w:rPr>
+        <w:t>melb_data$Date_formatted</w:t>
+      </w:r>
+      <w:proofErr w:type="spellEnd"/>
+      <w:r>
+        <w:rPr>
+          <w:rFonts w:ascii="Times New Roman" w:eastAsia="Times New Roman" w:hAnsi="Times New Roman" w:cs="Times New Roman"/>
+          <w:color w:val="333333"/>
+        </w:rPr>
+        <w:t xml:space="preserve"> &lt;- format(</w:t>
+      </w:r>
+      <w:proofErr w:type="spellStart"/>
+      <w:r>
+        <w:rPr>
+          <w:rFonts w:ascii="Times New Roman" w:eastAsia="Times New Roman" w:hAnsi="Times New Roman" w:cs="Times New Roman"/>
+          <w:color w:val="333333"/>
+        </w:rPr>
+        <w:t>melb_data$Date_formatted</w:t>
+      </w:r>
+      <w:proofErr w:type="spellEnd"/>
+      <w:r>
+        <w:rPr>
+          <w:rFonts w:ascii="Times New Roman" w:eastAsia="Times New Roman" w:hAnsi="Times New Roman" w:cs="Times New Roman"/>
+          <w:color w:val="333333"/>
+        </w:rPr>
+        <w:t>, "%d-%m-%Y")</w:t>
       </w:r>
     </w:p>
     <w:p>
@@ -7087,7 +7174,23 @@
           <w:rFonts w:ascii="Times New Roman" w:eastAsia="Times New Roman" w:hAnsi="Times New Roman" w:cs="Times New Roman"/>
           <w:color w:val="333333"/>
         </w:rPr>
-        <w:t>#Converting the Date column into proper Date format (required for subsetting by year/month)</w:t>
+        <w:t xml:space="preserve">#Converting the Date column into proper Date format (required for </w:t>
+      </w:r>
+      <w:proofErr w:type="spellStart"/>
+      <w:r>
+        <w:rPr>
+          <w:rFonts w:ascii="Times New Roman" w:eastAsia="Times New Roman" w:hAnsi="Times New Roman" w:cs="Times New Roman"/>
+          <w:color w:val="333333"/>
+        </w:rPr>
+        <w:t>subsetting</w:t>
+      </w:r>
+      <w:proofErr w:type="spellEnd"/>
+      <w:r>
+        <w:rPr>
+          <w:rFonts w:ascii="Times New Roman" w:eastAsia="Times New Roman" w:hAnsi="Times New Roman" w:cs="Times New Roman"/>
+          <w:color w:val="333333"/>
+        </w:rPr>
+        <w:t xml:space="preserve"> by year/month)</w:t>
       </w:r>
     </w:p>
     <w:p>
@@ -7098,14 +7201,23 @@
           <w:color w:val="333333"/>
         </w:rPr>
       </w:pPr>
-      <w:r>
-        <w:rPr>
-          <w:rFonts w:ascii="Times New Roman" w:eastAsia="Times New Roman" w:hAnsi="Times New Roman" w:cs="Times New Roman"/>
-          <w:color w:val="333333"/>
-        </w:rPr>
-        <w:t xml:space="preserve">melb_data$Date_formatted &lt;- </w:t>
-      </w:r>
-      <w:proofErr w:type="gramStart"/>
+      <w:proofErr w:type="spellStart"/>
+      <w:r>
+        <w:rPr>
+          <w:rFonts w:ascii="Times New Roman" w:eastAsia="Times New Roman" w:hAnsi="Times New Roman" w:cs="Times New Roman"/>
+          <w:color w:val="333333"/>
+        </w:rPr>
+        <w:t>melb_data$Date_formatted</w:t>
+      </w:r>
+      <w:proofErr w:type="spellEnd"/>
+      <w:r>
+        <w:rPr>
+          <w:rFonts w:ascii="Times New Roman" w:eastAsia="Times New Roman" w:hAnsi="Times New Roman" w:cs="Times New Roman"/>
+          <w:color w:val="333333"/>
+        </w:rPr>
+        <w:t xml:space="preserve"> &lt;- </w:t>
+      </w:r>
+      <w:proofErr w:type="spellStart"/>
       <w:r>
         <w:rPr>
           <w:rFonts w:ascii="Times New Roman" w:eastAsia="Times New Roman" w:hAnsi="Times New Roman" w:cs="Times New Roman"/>
@@ -7113,13 +7225,29 @@
         </w:rPr>
         <w:t>as.Date</w:t>
       </w:r>
-      <w:proofErr w:type="gramEnd"/>
-      <w:r>
-        <w:rPr>
-          <w:rFonts w:ascii="Times New Roman" w:eastAsia="Times New Roman" w:hAnsi="Times New Roman" w:cs="Times New Roman"/>
-          <w:color w:val="333333"/>
-        </w:rPr>
-        <w:t>(melb_data$Date_formatted, format="%d/%m/%Y")</w:t>
+      <w:proofErr w:type="spellEnd"/>
+      <w:r>
+        <w:rPr>
+          <w:rFonts w:ascii="Times New Roman" w:eastAsia="Times New Roman" w:hAnsi="Times New Roman" w:cs="Times New Roman"/>
+          <w:color w:val="333333"/>
+        </w:rPr>
+        <w:t>(</w:t>
+      </w:r>
+      <w:proofErr w:type="spellStart"/>
+      <w:r>
+        <w:rPr>
+          <w:rFonts w:ascii="Times New Roman" w:eastAsia="Times New Roman" w:hAnsi="Times New Roman" w:cs="Times New Roman"/>
+          <w:color w:val="333333"/>
+        </w:rPr>
+        <w:t>melb_data$Date_formatted</w:t>
+      </w:r>
+      <w:proofErr w:type="spellEnd"/>
+      <w:r>
+        <w:rPr>
+          <w:rFonts w:ascii="Times New Roman" w:eastAsia="Times New Roman" w:hAnsi="Times New Roman" w:cs="Times New Roman"/>
+          <w:color w:val="333333"/>
+        </w:rPr>
+        <w:t>, format="%d/%m/%Y")</w:t>
       </w:r>
     </w:p>
     <w:p>
@@ -7144,7 +7272,23 @@
           <w:rFonts w:ascii="Times New Roman" w:eastAsia="Times New Roman" w:hAnsi="Times New Roman" w:cs="Times New Roman"/>
           <w:color w:val="333333"/>
         </w:rPr>
-        <w:t xml:space="preserve">class(melb_data$Date_formatted)  </w:t>
+        <w:t>class(</w:t>
+      </w:r>
+      <w:proofErr w:type="spellStart"/>
+      <w:r>
+        <w:rPr>
+          <w:rFonts w:ascii="Times New Roman" w:eastAsia="Times New Roman" w:hAnsi="Times New Roman" w:cs="Times New Roman"/>
+          <w:color w:val="333333"/>
+        </w:rPr>
+        <w:t>melb_data$Date_formatted</w:t>
+      </w:r>
+      <w:proofErr w:type="spellEnd"/>
+      <w:r>
+        <w:rPr>
+          <w:rFonts w:ascii="Times New Roman" w:eastAsia="Times New Roman" w:hAnsi="Times New Roman" w:cs="Times New Roman"/>
+          <w:color w:val="333333"/>
+        </w:rPr>
+        <w:t xml:space="preserve">)  </w:t>
       </w:r>
     </w:p>
     <w:p>
@@ -7155,76 +7299,37 @@
           <w:color w:val="333333"/>
         </w:rPr>
       </w:pPr>
-      <w:r>
-        <w:rPr>
-          <w:rFonts w:ascii="Times New Roman" w:eastAsia="Times New Roman" w:hAnsi="Times New Roman" w:cs="Times New Roman"/>
-          <w:color w:val="333333"/>
-        </w:rPr>
-        <w:t xml:space="preserve">melb_data_subset&lt;- </w:t>
-      </w:r>
-      <w:proofErr w:type="gramStart"/>
-      <w:r>
-        <w:rPr>
-          <w:rFonts w:ascii="Times New Roman" w:eastAsia="Times New Roman" w:hAnsi="Times New Roman" w:cs="Times New Roman"/>
-          <w:color w:val="333333"/>
-        </w:rPr>
-        <w:t>subset(</w:t>
-      </w:r>
-      <w:proofErr w:type="gramEnd"/>
-      <w:r>
-        <w:rPr>
-          <w:rFonts w:ascii="Times New Roman" w:eastAsia="Times New Roman" w:hAnsi="Times New Roman" w:cs="Times New Roman"/>
-          <w:color w:val="333333"/>
-        </w:rPr>
-        <w:t>melb_</w:t>
-      </w:r>
-      <w:proofErr w:type="gramStart"/>
-      <w:r>
-        <w:rPr>
-          <w:rFonts w:ascii="Times New Roman" w:eastAsia="Times New Roman" w:hAnsi="Times New Roman" w:cs="Times New Roman"/>
-          <w:color w:val="333333"/>
-        </w:rPr>
-        <w:t>data,format</w:t>
-      </w:r>
-      <w:proofErr w:type="gramEnd"/>
-      <w:r>
-        <w:rPr>
-          <w:rFonts w:ascii="Times New Roman" w:eastAsia="Times New Roman" w:hAnsi="Times New Roman" w:cs="Times New Roman"/>
-          <w:color w:val="333333"/>
-        </w:rPr>
-        <w:t xml:space="preserve">(Date, "%Y") == "2017" &amp; </w:t>
-      </w:r>
-      <w:proofErr w:type="gramStart"/>
-      <w:r>
-        <w:rPr>
-          <w:rFonts w:ascii="Times New Roman" w:eastAsia="Times New Roman" w:hAnsi="Times New Roman" w:cs="Times New Roman"/>
-          <w:color w:val="333333"/>
-        </w:rPr>
-        <w:t>format(</w:t>
-      </w:r>
-      <w:proofErr w:type="gramEnd"/>
-      <w:r>
-        <w:rPr>
-          <w:rFonts w:ascii="Times New Roman" w:eastAsia="Times New Roman" w:hAnsi="Times New Roman" w:cs="Times New Roman"/>
-          <w:color w:val="333333"/>
-        </w:rPr>
-        <w:t xml:space="preserve">Date, "%m") %in% </w:t>
-      </w:r>
-      <w:proofErr w:type="gramStart"/>
-      <w:r>
-        <w:rPr>
-          <w:rFonts w:ascii="Times New Roman" w:eastAsia="Times New Roman" w:hAnsi="Times New Roman" w:cs="Times New Roman"/>
-          <w:color w:val="333333"/>
-        </w:rPr>
-        <w:t>c(</w:t>
-      </w:r>
-      <w:proofErr w:type="gramEnd"/>
-      <w:r>
-        <w:rPr>
-          <w:rFonts w:ascii="Times New Roman" w:eastAsia="Times New Roman" w:hAnsi="Times New Roman" w:cs="Times New Roman"/>
-          <w:color w:val="333333"/>
-        </w:rPr>
-        <w:t>"01", "02", "03"))</w:t>
+      <w:proofErr w:type="spellStart"/>
+      <w:r>
+        <w:rPr>
+          <w:rFonts w:ascii="Times New Roman" w:eastAsia="Times New Roman" w:hAnsi="Times New Roman" w:cs="Times New Roman"/>
+          <w:color w:val="333333"/>
+        </w:rPr>
+        <w:t>melb_data_subset</w:t>
+      </w:r>
+      <w:proofErr w:type="spellEnd"/>
+      <w:r>
+        <w:rPr>
+          <w:rFonts w:ascii="Times New Roman" w:eastAsia="Times New Roman" w:hAnsi="Times New Roman" w:cs="Times New Roman"/>
+          <w:color w:val="333333"/>
+        </w:rPr>
+        <w:t>&lt;- subset(</w:t>
+      </w:r>
+      <w:proofErr w:type="spellStart"/>
+      <w:r>
+        <w:rPr>
+          <w:rFonts w:ascii="Times New Roman" w:eastAsia="Times New Roman" w:hAnsi="Times New Roman" w:cs="Times New Roman"/>
+          <w:color w:val="333333"/>
+        </w:rPr>
+        <w:t>melb_data,format</w:t>
+      </w:r>
+      <w:proofErr w:type="spellEnd"/>
+      <w:r>
+        <w:rPr>
+          <w:rFonts w:ascii="Times New Roman" w:eastAsia="Times New Roman" w:hAnsi="Times New Roman" w:cs="Times New Roman"/>
+          <w:color w:val="333333"/>
+        </w:rPr>
+        <w:t>(Date, "%Y") == "2017" &amp; format(Date, "%m") %in% c("01", "02", "03"))</w:t>
       </w:r>
     </w:p>
     <w:p>
@@ -7235,14 +7340,23 @@
           <w:color w:val="333333"/>
         </w:rPr>
       </w:pPr>
-      <w:r>
-        <w:rPr>
-          <w:rFonts w:ascii="Times New Roman" w:eastAsia="Times New Roman" w:hAnsi="Times New Roman" w:cs="Times New Roman"/>
-          <w:color w:val="333333"/>
-        </w:rPr>
-        <w:t xml:space="preserve">melb_data$Date&lt;- </w:t>
-      </w:r>
-      <w:proofErr w:type="gramStart"/>
+      <w:proofErr w:type="spellStart"/>
+      <w:r>
+        <w:rPr>
+          <w:rFonts w:ascii="Times New Roman" w:eastAsia="Times New Roman" w:hAnsi="Times New Roman" w:cs="Times New Roman"/>
+          <w:color w:val="333333"/>
+        </w:rPr>
+        <w:t>melb_data$Date</w:t>
+      </w:r>
+      <w:proofErr w:type="spellEnd"/>
+      <w:r>
+        <w:rPr>
+          <w:rFonts w:ascii="Times New Roman" w:eastAsia="Times New Roman" w:hAnsi="Times New Roman" w:cs="Times New Roman"/>
+          <w:color w:val="333333"/>
+        </w:rPr>
+        <w:t xml:space="preserve">&lt;- </w:t>
+      </w:r>
+      <w:proofErr w:type="spellStart"/>
       <w:r>
         <w:rPr>
           <w:rFonts w:ascii="Times New Roman" w:eastAsia="Times New Roman" w:hAnsi="Times New Roman" w:cs="Times New Roman"/>
@@ -7250,13 +7364,29 @@
         </w:rPr>
         <w:t>as.Date</w:t>
       </w:r>
-      <w:proofErr w:type="gramEnd"/>
-      <w:r>
-        <w:rPr>
-          <w:rFonts w:ascii="Times New Roman" w:eastAsia="Times New Roman" w:hAnsi="Times New Roman" w:cs="Times New Roman"/>
-          <w:color w:val="333333"/>
-        </w:rPr>
-        <w:t>(melb_data$Date, format="%d/%m/%Y")</w:t>
+      <w:proofErr w:type="spellEnd"/>
+      <w:r>
+        <w:rPr>
+          <w:rFonts w:ascii="Times New Roman" w:eastAsia="Times New Roman" w:hAnsi="Times New Roman" w:cs="Times New Roman"/>
+          <w:color w:val="333333"/>
+        </w:rPr>
+        <w:t>(</w:t>
+      </w:r>
+      <w:proofErr w:type="spellStart"/>
+      <w:r>
+        <w:rPr>
+          <w:rFonts w:ascii="Times New Roman" w:eastAsia="Times New Roman" w:hAnsi="Times New Roman" w:cs="Times New Roman"/>
+          <w:color w:val="333333"/>
+        </w:rPr>
+        <w:t>melb_data$Date</w:t>
+      </w:r>
+      <w:proofErr w:type="spellEnd"/>
+      <w:r>
+        <w:rPr>
+          <w:rFonts w:ascii="Times New Roman" w:eastAsia="Times New Roman" w:hAnsi="Times New Roman" w:cs="Times New Roman"/>
+          <w:color w:val="333333"/>
+        </w:rPr>
+        <w:t>, format="%d/%m/%Y")</w:t>
       </w:r>
     </w:p>
     <w:p>
@@ -7272,7 +7402,23 @@
           <w:rFonts w:ascii="Times New Roman" w:eastAsia="Times New Roman" w:hAnsi="Times New Roman" w:cs="Times New Roman"/>
           <w:color w:val="333333"/>
         </w:rPr>
-        <w:t>class(melb_data$Date)</w:t>
+        <w:t>class(</w:t>
+      </w:r>
+      <w:proofErr w:type="spellStart"/>
+      <w:r>
+        <w:rPr>
+          <w:rFonts w:ascii="Times New Roman" w:eastAsia="Times New Roman" w:hAnsi="Times New Roman" w:cs="Times New Roman"/>
+          <w:color w:val="333333"/>
+        </w:rPr>
+        <w:t>melb_data$Date</w:t>
+      </w:r>
+      <w:proofErr w:type="spellEnd"/>
+      <w:r>
+        <w:rPr>
+          <w:rFonts w:ascii="Times New Roman" w:eastAsia="Times New Roman" w:hAnsi="Times New Roman" w:cs="Times New Roman"/>
+          <w:color w:val="333333"/>
+        </w:rPr>
+        <w:t>)</w:t>
       </w:r>
     </w:p>
     <w:p>
@@ -7299,76 +7445,37 @@
           <w:color w:val="333333"/>
         </w:rPr>
       </w:pPr>
-      <w:r>
-        <w:rPr>
-          <w:rFonts w:ascii="Times New Roman" w:eastAsia="Times New Roman" w:hAnsi="Times New Roman" w:cs="Times New Roman"/>
-          <w:color w:val="333333"/>
-        </w:rPr>
-        <w:t xml:space="preserve">melb_data_subset&lt;- </w:t>
-      </w:r>
-      <w:proofErr w:type="gramStart"/>
-      <w:r>
-        <w:rPr>
-          <w:rFonts w:ascii="Times New Roman" w:eastAsia="Times New Roman" w:hAnsi="Times New Roman" w:cs="Times New Roman"/>
-          <w:color w:val="333333"/>
-        </w:rPr>
-        <w:t>subset(</w:t>
-      </w:r>
-      <w:proofErr w:type="gramEnd"/>
-      <w:r>
-        <w:rPr>
-          <w:rFonts w:ascii="Times New Roman" w:eastAsia="Times New Roman" w:hAnsi="Times New Roman" w:cs="Times New Roman"/>
-          <w:color w:val="333333"/>
-        </w:rPr>
-        <w:t>melb_</w:t>
-      </w:r>
-      <w:proofErr w:type="gramStart"/>
-      <w:r>
-        <w:rPr>
-          <w:rFonts w:ascii="Times New Roman" w:eastAsia="Times New Roman" w:hAnsi="Times New Roman" w:cs="Times New Roman"/>
-          <w:color w:val="333333"/>
-        </w:rPr>
-        <w:t>data,format</w:t>
-      </w:r>
-      <w:proofErr w:type="gramEnd"/>
-      <w:r>
-        <w:rPr>
-          <w:rFonts w:ascii="Times New Roman" w:eastAsia="Times New Roman" w:hAnsi="Times New Roman" w:cs="Times New Roman"/>
-          <w:color w:val="333333"/>
-        </w:rPr>
-        <w:t xml:space="preserve">(Date, "%Y") == "2017" &amp; </w:t>
-      </w:r>
-      <w:proofErr w:type="gramStart"/>
-      <w:r>
-        <w:rPr>
-          <w:rFonts w:ascii="Times New Roman" w:eastAsia="Times New Roman" w:hAnsi="Times New Roman" w:cs="Times New Roman"/>
-          <w:color w:val="333333"/>
-        </w:rPr>
-        <w:t>format(</w:t>
-      </w:r>
-      <w:proofErr w:type="gramEnd"/>
-      <w:r>
-        <w:rPr>
-          <w:rFonts w:ascii="Times New Roman" w:eastAsia="Times New Roman" w:hAnsi="Times New Roman" w:cs="Times New Roman"/>
-          <w:color w:val="333333"/>
-        </w:rPr>
-        <w:t xml:space="preserve">Date, "%m") %in% </w:t>
-      </w:r>
-      <w:proofErr w:type="gramStart"/>
-      <w:r>
-        <w:rPr>
-          <w:rFonts w:ascii="Times New Roman" w:eastAsia="Times New Roman" w:hAnsi="Times New Roman" w:cs="Times New Roman"/>
-          <w:color w:val="333333"/>
-        </w:rPr>
-        <w:t>c(</w:t>
-      </w:r>
-      <w:proofErr w:type="gramEnd"/>
-      <w:r>
-        <w:rPr>
-          <w:rFonts w:ascii="Times New Roman" w:eastAsia="Times New Roman" w:hAnsi="Times New Roman" w:cs="Times New Roman"/>
-          <w:color w:val="333333"/>
-        </w:rPr>
-        <w:t xml:space="preserve">"01", "02", "03")) </w:t>
+      <w:proofErr w:type="spellStart"/>
+      <w:r>
+        <w:rPr>
+          <w:rFonts w:ascii="Times New Roman" w:eastAsia="Times New Roman" w:hAnsi="Times New Roman" w:cs="Times New Roman"/>
+          <w:color w:val="333333"/>
+        </w:rPr>
+        <w:t>melb_data_subset</w:t>
+      </w:r>
+      <w:proofErr w:type="spellEnd"/>
+      <w:r>
+        <w:rPr>
+          <w:rFonts w:ascii="Times New Roman" w:eastAsia="Times New Roman" w:hAnsi="Times New Roman" w:cs="Times New Roman"/>
+          <w:color w:val="333333"/>
+        </w:rPr>
+        <w:t>&lt;- subset(</w:t>
+      </w:r>
+      <w:proofErr w:type="spellStart"/>
+      <w:r>
+        <w:rPr>
+          <w:rFonts w:ascii="Times New Roman" w:eastAsia="Times New Roman" w:hAnsi="Times New Roman" w:cs="Times New Roman"/>
+          <w:color w:val="333333"/>
+        </w:rPr>
+        <w:t>melb_data,format</w:t>
+      </w:r>
+      <w:proofErr w:type="spellEnd"/>
+      <w:r>
+        <w:rPr>
+          <w:rFonts w:ascii="Times New Roman" w:eastAsia="Times New Roman" w:hAnsi="Times New Roman" w:cs="Times New Roman"/>
+          <w:color w:val="333333"/>
+        </w:rPr>
+        <w:t xml:space="preserve">(Date, "%Y") == "2017" &amp; format(Date, "%m") %in% c("01", "02", "03")) </w:t>
       </w:r>
     </w:p>
     <w:p>
@@ -7421,21 +7528,21 @@
           <w:color w:val="333333"/>
         </w:rPr>
       </w:pPr>
-      <w:proofErr w:type="gramStart"/>
-      <w:r>
-        <w:rPr>
-          <w:rFonts w:ascii="Times New Roman" w:eastAsia="Times New Roman" w:hAnsi="Times New Roman" w:cs="Times New Roman"/>
-          <w:color w:val="333333"/>
-        </w:rPr>
-        <w:t>png(</w:t>
-      </w:r>
-      <w:proofErr w:type="gramEnd"/>
-      <w:r>
-        <w:rPr>
-          <w:rFonts w:ascii="Times New Roman" w:eastAsia="Times New Roman" w:hAnsi="Times New Roman" w:cs="Times New Roman"/>
-          <w:color w:val="333333"/>
-        </w:rPr>
-        <w:t>"price_histogram.png", width = 900, height = 700)</w:t>
+      <w:proofErr w:type="spellStart"/>
+      <w:r>
+        <w:rPr>
+          <w:rFonts w:ascii="Times New Roman" w:eastAsia="Times New Roman" w:hAnsi="Times New Roman" w:cs="Times New Roman"/>
+          <w:color w:val="333333"/>
+        </w:rPr>
+        <w:t>png</w:t>
+      </w:r>
+      <w:proofErr w:type="spellEnd"/>
+      <w:r>
+        <w:rPr>
+          <w:rFonts w:ascii="Times New Roman" w:eastAsia="Times New Roman" w:hAnsi="Times New Roman" w:cs="Times New Roman"/>
+          <w:color w:val="333333"/>
+        </w:rPr>
+        <w:t>("price_histogram.png", width = 900, height = 700)</w:t>
       </w:r>
     </w:p>
     <w:p>
@@ -7462,7 +7569,6 @@
           <w:color w:val="333333"/>
         </w:rPr>
       </w:pPr>
-      <w:proofErr w:type="gramStart"/>
       <w:r>
         <w:rPr>
           <w:rFonts w:ascii="Times New Roman" w:eastAsia="Times New Roman" w:hAnsi="Times New Roman" w:cs="Times New Roman"/>
@@ -7470,13 +7576,21 @@
         </w:rPr>
         <w:t>hist(</w:t>
       </w:r>
-      <w:proofErr w:type="gramEnd"/>
-      <w:r>
-        <w:rPr>
-          <w:rFonts w:ascii="Times New Roman" w:eastAsia="Times New Roman" w:hAnsi="Times New Roman" w:cs="Times New Roman"/>
-          <w:color w:val="333333"/>
-        </w:rPr>
-        <w:t>melb_data_subset$Price_in_million,</w:t>
+      <w:proofErr w:type="spellStart"/>
+      <w:r>
+        <w:rPr>
+          <w:rFonts w:ascii="Times New Roman" w:eastAsia="Times New Roman" w:hAnsi="Times New Roman" w:cs="Times New Roman"/>
+          <w:color w:val="333333"/>
+        </w:rPr>
+        <w:t>melb_data_subset$Price_in_million</w:t>
+      </w:r>
+      <w:proofErr w:type="spellEnd"/>
+      <w:r>
+        <w:rPr>
+          <w:rFonts w:ascii="Times New Roman" w:eastAsia="Times New Roman" w:hAnsi="Times New Roman" w:cs="Times New Roman"/>
+          <w:color w:val="333333"/>
+        </w:rPr>
+        <w:t>,</w:t>
       </w:r>
     </w:p>
     <w:p>
@@ -7508,7 +7622,23 @@
           <w:rFonts w:ascii="Times New Roman" w:eastAsia="Times New Roman" w:hAnsi="Times New Roman" w:cs="Times New Roman"/>
           <w:color w:val="333333"/>
         </w:rPr>
-        <w:t xml:space="preserve">     col = "lightgreen",</w:t>
+        <w:t xml:space="preserve">     col = "</w:t>
+      </w:r>
+      <w:proofErr w:type="spellStart"/>
+      <w:r>
+        <w:rPr>
+          <w:rFonts w:ascii="Times New Roman" w:eastAsia="Times New Roman" w:hAnsi="Times New Roman" w:cs="Times New Roman"/>
+          <w:color w:val="333333"/>
+        </w:rPr>
+        <w:t>lightgreen</w:t>
+      </w:r>
+      <w:proofErr w:type="spellEnd"/>
+      <w:r>
+        <w:rPr>
+          <w:rFonts w:ascii="Times New Roman" w:eastAsia="Times New Roman" w:hAnsi="Times New Roman" w:cs="Times New Roman"/>
+          <w:color w:val="333333"/>
+        </w:rPr>
+        <w:t>",</w:t>
       </w:r>
     </w:p>
     <w:p>
@@ -7524,23 +7654,7 @@
           <w:rFonts w:ascii="Times New Roman" w:eastAsia="Times New Roman" w:hAnsi="Times New Roman" w:cs="Times New Roman"/>
           <w:color w:val="333333"/>
         </w:rPr>
-        <w:t xml:space="preserve">     main="Distribution of House </w:t>
-      </w:r>
-      <w:proofErr w:type="gramStart"/>
-      <w:r>
-        <w:rPr>
-          <w:rFonts w:ascii="Times New Roman" w:eastAsia="Times New Roman" w:hAnsi="Times New Roman" w:cs="Times New Roman"/>
-          <w:color w:val="333333"/>
-        </w:rPr>
-        <w:t>Prices(</w:t>
-      </w:r>
-      <w:proofErr w:type="gramEnd"/>
-      <w:r>
-        <w:rPr>
-          <w:rFonts w:ascii="Times New Roman" w:eastAsia="Times New Roman" w:hAnsi="Times New Roman" w:cs="Times New Roman"/>
-          <w:color w:val="333333"/>
-        </w:rPr>
-        <w:t>Jan–Mar 2017)",</w:t>
+        <w:t xml:space="preserve">     main="Distribution of House Prices(Jan–Mar 2017)",</w:t>
       </w:r>
     </w:p>
     <w:p>
@@ -7556,7 +7670,23 @@
           <w:rFonts w:ascii="Times New Roman" w:eastAsia="Times New Roman" w:hAnsi="Times New Roman" w:cs="Times New Roman"/>
           <w:color w:val="333333"/>
         </w:rPr>
-        <w:t xml:space="preserve">     xlab="Price (Million Dollars)",</w:t>
+        <w:t xml:space="preserve">     </w:t>
+      </w:r>
+      <w:proofErr w:type="spellStart"/>
+      <w:r>
+        <w:rPr>
+          <w:rFonts w:ascii="Times New Roman" w:eastAsia="Times New Roman" w:hAnsi="Times New Roman" w:cs="Times New Roman"/>
+          <w:color w:val="333333"/>
+        </w:rPr>
+        <w:t>xlab</w:t>
+      </w:r>
+      <w:proofErr w:type="spellEnd"/>
+      <w:r>
+        <w:rPr>
+          <w:rFonts w:ascii="Times New Roman" w:eastAsia="Times New Roman" w:hAnsi="Times New Roman" w:cs="Times New Roman"/>
+          <w:color w:val="333333"/>
+        </w:rPr>
+        <w:t>="Price (Million Dollars)",</w:t>
       </w:r>
     </w:p>
     <w:p>
@@ -7572,7 +7702,23 @@
           <w:rFonts w:ascii="Times New Roman" w:eastAsia="Times New Roman" w:hAnsi="Times New Roman" w:cs="Times New Roman"/>
           <w:color w:val="333333"/>
         </w:rPr>
-        <w:t xml:space="preserve">     ylab = "Frequency",</w:t>
+        <w:t xml:space="preserve">     </w:t>
+      </w:r>
+      <w:proofErr w:type="spellStart"/>
+      <w:r>
+        <w:rPr>
+          <w:rFonts w:ascii="Times New Roman" w:eastAsia="Times New Roman" w:hAnsi="Times New Roman" w:cs="Times New Roman"/>
+          <w:color w:val="333333"/>
+        </w:rPr>
+        <w:t>ylab</w:t>
+      </w:r>
+      <w:proofErr w:type="spellEnd"/>
+      <w:r>
+        <w:rPr>
+          <w:rFonts w:ascii="Times New Roman" w:eastAsia="Times New Roman" w:hAnsi="Times New Roman" w:cs="Times New Roman"/>
+          <w:color w:val="333333"/>
+        </w:rPr>
+        <w:t xml:space="preserve"> = "Frequency",</w:t>
       </w:r>
     </w:p>
     <w:p>
@@ -7588,23 +7734,23 @@
           <w:rFonts w:ascii="Times New Roman" w:eastAsia="Times New Roman" w:hAnsi="Times New Roman" w:cs="Times New Roman"/>
           <w:color w:val="333333"/>
         </w:rPr>
-        <w:t xml:space="preserve">     ylim = </w:t>
-      </w:r>
-      <w:proofErr w:type="gramStart"/>
-      <w:r>
-        <w:rPr>
-          <w:rFonts w:ascii="Times New Roman" w:eastAsia="Times New Roman" w:hAnsi="Times New Roman" w:cs="Times New Roman"/>
-          <w:color w:val="333333"/>
-        </w:rPr>
-        <w:t>c(</w:t>
-      </w:r>
-      <w:proofErr w:type="gramEnd"/>
-      <w:r>
-        <w:rPr>
-          <w:rFonts w:ascii="Times New Roman" w:eastAsia="Times New Roman" w:hAnsi="Times New Roman" w:cs="Times New Roman"/>
-          <w:color w:val="333333"/>
-        </w:rPr>
-        <w:t>0,120),</w:t>
+        <w:t xml:space="preserve">     </w:t>
+      </w:r>
+      <w:proofErr w:type="spellStart"/>
+      <w:r>
+        <w:rPr>
+          <w:rFonts w:ascii="Times New Roman" w:eastAsia="Times New Roman" w:hAnsi="Times New Roman" w:cs="Times New Roman"/>
+          <w:color w:val="333333"/>
+        </w:rPr>
+        <w:t>ylim</w:t>
+      </w:r>
+      <w:proofErr w:type="spellEnd"/>
+      <w:r>
+        <w:rPr>
+          <w:rFonts w:ascii="Times New Roman" w:eastAsia="Times New Roman" w:hAnsi="Times New Roman" w:cs="Times New Roman"/>
+          <w:color w:val="333333"/>
+        </w:rPr>
+        <w:t xml:space="preserve"> = c(0,120),</w:t>
       </w:r>
     </w:p>
     <w:p>
@@ -7631,15 +7777,1639 @@
           <w:color w:val="333333"/>
         </w:rPr>
       </w:pPr>
-      <w:proofErr w:type="gramStart"/>
-      <w:r>
-        <w:rPr>
-          <w:rFonts w:ascii="Times New Roman" w:eastAsia="Times New Roman" w:hAnsi="Times New Roman" w:cs="Times New Roman"/>
-          <w:color w:val="333333"/>
-        </w:rPr>
-        <w:t>dev.off(</w:t>
-      </w:r>
-      <w:proofErr w:type="gramEnd"/>
+      <w:proofErr w:type="spellStart"/>
+      <w:r>
+        <w:rPr>
+          <w:rFonts w:ascii="Times New Roman" w:eastAsia="Times New Roman" w:hAnsi="Times New Roman" w:cs="Times New Roman"/>
+          <w:color w:val="333333"/>
+        </w:rPr>
+        <w:t>dev.off</w:t>
+      </w:r>
+      <w:proofErr w:type="spellEnd"/>
+      <w:r>
+        <w:rPr>
+          <w:rFonts w:ascii="Times New Roman" w:eastAsia="Times New Roman" w:hAnsi="Times New Roman" w:cs="Times New Roman"/>
+          <w:color w:val="333333"/>
+        </w:rPr>
+        <w:t>()</w:t>
+      </w:r>
+    </w:p>
+    <w:p>
+      <w:pPr>
+        <w:ind w:left="720"/>
+        <w:rPr>
+          <w:rFonts w:ascii="Times New Roman" w:eastAsia="Times New Roman" w:hAnsi="Times New Roman" w:cs="Times New Roman"/>
+          <w:color w:val="333333"/>
+        </w:rPr>
+      </w:pPr>
+    </w:p>
+    <w:p>
+      <w:pPr>
+        <w:ind w:left="720"/>
+        <w:rPr>
+          <w:rFonts w:ascii="Times New Roman" w:eastAsia="Times New Roman" w:hAnsi="Times New Roman" w:cs="Times New Roman"/>
+          <w:color w:val="333333"/>
+        </w:rPr>
+      </w:pPr>
+      <w:proofErr w:type="spellStart"/>
+      <w:r>
+        <w:rPr>
+          <w:rFonts w:ascii="Times New Roman" w:eastAsia="Times New Roman" w:hAnsi="Times New Roman" w:cs="Times New Roman"/>
+          <w:color w:val="333333"/>
+        </w:rPr>
+        <w:t>png</w:t>
+      </w:r>
+      <w:proofErr w:type="spellEnd"/>
+      <w:r>
+        <w:rPr>
+          <w:rFonts w:ascii="Times New Roman" w:eastAsia="Times New Roman" w:hAnsi="Times New Roman" w:cs="Times New Roman"/>
+          <w:color w:val="333333"/>
+        </w:rPr>
+        <w:t>("price_histogram-with_bellcurve.png", width = 900, height = 700)</w:t>
+      </w:r>
+    </w:p>
+    <w:p>
+      <w:pPr>
+        <w:ind w:left="720"/>
+        <w:rPr>
+          <w:rFonts w:ascii="Times New Roman" w:eastAsia="Times New Roman" w:hAnsi="Times New Roman" w:cs="Times New Roman"/>
+          <w:color w:val="333333"/>
+        </w:rPr>
+      </w:pPr>
+      <w:r>
+        <w:rPr>
+          <w:rFonts w:ascii="Times New Roman" w:eastAsia="Times New Roman" w:hAnsi="Times New Roman" w:cs="Times New Roman"/>
+          <w:color w:val="333333"/>
+        </w:rPr>
+        <w:t>#Creating histogram of distance from Melbourne CBD for early 2017</w:t>
+      </w:r>
+    </w:p>
+    <w:p>
+      <w:pPr>
+        <w:ind w:left="720"/>
+        <w:rPr>
+          <w:rFonts w:ascii="Times New Roman" w:eastAsia="Times New Roman" w:hAnsi="Times New Roman" w:cs="Times New Roman"/>
+          <w:color w:val="333333"/>
+        </w:rPr>
+      </w:pPr>
+      <w:r>
+        <w:rPr>
+          <w:rFonts w:ascii="Times New Roman" w:eastAsia="Times New Roman" w:hAnsi="Times New Roman" w:cs="Times New Roman"/>
+          <w:color w:val="333333"/>
+        </w:rPr>
+        <w:t>hist(</w:t>
+      </w:r>
+      <w:proofErr w:type="spellStart"/>
+      <w:r>
+        <w:rPr>
+          <w:rFonts w:ascii="Times New Roman" w:eastAsia="Times New Roman" w:hAnsi="Times New Roman" w:cs="Times New Roman"/>
+          <w:color w:val="333333"/>
+        </w:rPr>
+        <w:t>melb_data_subset$Price_in_million</w:t>
+      </w:r>
+      <w:proofErr w:type="spellEnd"/>
+      <w:r>
+        <w:rPr>
+          <w:rFonts w:ascii="Times New Roman" w:eastAsia="Times New Roman" w:hAnsi="Times New Roman" w:cs="Times New Roman"/>
+          <w:color w:val="333333"/>
+        </w:rPr>
+        <w:t>,</w:t>
+      </w:r>
+    </w:p>
+    <w:p>
+      <w:pPr>
+        <w:ind w:left="720"/>
+        <w:rPr>
+          <w:rFonts w:ascii="Times New Roman" w:eastAsia="Times New Roman" w:hAnsi="Times New Roman" w:cs="Times New Roman"/>
+          <w:color w:val="333333"/>
+        </w:rPr>
+      </w:pPr>
+      <w:r>
+        <w:rPr>
+          <w:rFonts w:ascii="Times New Roman" w:eastAsia="Times New Roman" w:hAnsi="Times New Roman" w:cs="Times New Roman"/>
+          <w:color w:val="333333"/>
+        </w:rPr>
+        <w:t xml:space="preserve">     breaks = 20,</w:t>
+      </w:r>
+    </w:p>
+    <w:p>
+      <w:pPr>
+        <w:ind w:left="720"/>
+        <w:rPr>
+          <w:rFonts w:ascii="Times New Roman" w:eastAsia="Times New Roman" w:hAnsi="Times New Roman" w:cs="Times New Roman"/>
+          <w:color w:val="333333"/>
+        </w:rPr>
+      </w:pPr>
+      <w:r>
+        <w:rPr>
+          <w:rFonts w:ascii="Times New Roman" w:eastAsia="Times New Roman" w:hAnsi="Times New Roman" w:cs="Times New Roman"/>
+          <w:color w:val="333333"/>
+        </w:rPr>
+        <w:t xml:space="preserve">     col = "</w:t>
+      </w:r>
+      <w:proofErr w:type="spellStart"/>
+      <w:r>
+        <w:rPr>
+          <w:rFonts w:ascii="Times New Roman" w:eastAsia="Times New Roman" w:hAnsi="Times New Roman" w:cs="Times New Roman"/>
+          <w:color w:val="333333"/>
+        </w:rPr>
+        <w:t>lightgreen</w:t>
+      </w:r>
+      <w:proofErr w:type="spellEnd"/>
+      <w:r>
+        <w:rPr>
+          <w:rFonts w:ascii="Times New Roman" w:eastAsia="Times New Roman" w:hAnsi="Times New Roman" w:cs="Times New Roman"/>
+          <w:color w:val="333333"/>
+        </w:rPr>
+        <w:t>",</w:t>
+      </w:r>
+    </w:p>
+    <w:p>
+      <w:pPr>
+        <w:ind w:left="720"/>
+        <w:rPr>
+          <w:rFonts w:ascii="Times New Roman" w:eastAsia="Times New Roman" w:hAnsi="Times New Roman" w:cs="Times New Roman"/>
+          <w:color w:val="333333"/>
+        </w:rPr>
+      </w:pPr>
+      <w:r>
+        <w:rPr>
+          <w:rFonts w:ascii="Times New Roman" w:eastAsia="Times New Roman" w:hAnsi="Times New Roman" w:cs="Times New Roman"/>
+          <w:color w:val="333333"/>
+        </w:rPr>
+        <w:t xml:space="preserve">     main="Distribution of House Prices(Jan–Mar 2017)",</w:t>
+      </w:r>
+    </w:p>
+    <w:p>
+      <w:pPr>
+        <w:ind w:left="720"/>
+        <w:rPr>
+          <w:rFonts w:ascii="Times New Roman" w:eastAsia="Times New Roman" w:hAnsi="Times New Roman" w:cs="Times New Roman"/>
+          <w:color w:val="333333"/>
+        </w:rPr>
+      </w:pPr>
+      <w:r>
+        <w:rPr>
+          <w:rFonts w:ascii="Times New Roman" w:eastAsia="Times New Roman" w:hAnsi="Times New Roman" w:cs="Times New Roman"/>
+          <w:color w:val="333333"/>
+        </w:rPr>
+        <w:t xml:space="preserve">     </w:t>
+      </w:r>
+      <w:proofErr w:type="spellStart"/>
+      <w:r>
+        <w:rPr>
+          <w:rFonts w:ascii="Times New Roman" w:eastAsia="Times New Roman" w:hAnsi="Times New Roman" w:cs="Times New Roman"/>
+          <w:color w:val="333333"/>
+        </w:rPr>
+        <w:t>xlab</w:t>
+      </w:r>
+      <w:proofErr w:type="spellEnd"/>
+      <w:r>
+        <w:rPr>
+          <w:rFonts w:ascii="Times New Roman" w:eastAsia="Times New Roman" w:hAnsi="Times New Roman" w:cs="Times New Roman"/>
+          <w:color w:val="333333"/>
+        </w:rPr>
+        <w:t>="Price (Million Dollars)",</w:t>
+      </w:r>
+    </w:p>
+    <w:p>
+      <w:pPr>
+        <w:ind w:left="720"/>
+        <w:rPr>
+          <w:rFonts w:ascii="Times New Roman" w:eastAsia="Times New Roman" w:hAnsi="Times New Roman" w:cs="Times New Roman"/>
+          <w:color w:val="333333"/>
+        </w:rPr>
+      </w:pPr>
+      <w:r>
+        <w:rPr>
+          <w:rFonts w:ascii="Times New Roman" w:eastAsia="Times New Roman" w:hAnsi="Times New Roman" w:cs="Times New Roman"/>
+          <w:color w:val="333333"/>
+        </w:rPr>
+        <w:t xml:space="preserve">     </w:t>
+      </w:r>
+      <w:proofErr w:type="spellStart"/>
+      <w:r>
+        <w:rPr>
+          <w:rFonts w:ascii="Times New Roman" w:eastAsia="Times New Roman" w:hAnsi="Times New Roman" w:cs="Times New Roman"/>
+          <w:color w:val="333333"/>
+        </w:rPr>
+        <w:t>freq</w:t>
+      </w:r>
+      <w:proofErr w:type="spellEnd"/>
+      <w:r>
+        <w:rPr>
+          <w:rFonts w:ascii="Times New Roman" w:eastAsia="Times New Roman" w:hAnsi="Times New Roman" w:cs="Times New Roman"/>
+          <w:color w:val="333333"/>
+        </w:rPr>
+        <w:t xml:space="preserve"> = FALSE)</w:t>
+      </w:r>
+    </w:p>
+    <w:p>
+      <w:pPr>
+        <w:ind w:left="720"/>
+        <w:rPr>
+          <w:rFonts w:ascii="Times New Roman" w:eastAsia="Times New Roman" w:hAnsi="Times New Roman" w:cs="Times New Roman"/>
+          <w:color w:val="333333"/>
+        </w:rPr>
+      </w:pPr>
+      <w:r>
+        <w:rPr>
+          <w:rFonts w:ascii="Times New Roman" w:eastAsia="Times New Roman" w:hAnsi="Times New Roman" w:cs="Times New Roman"/>
+          <w:color w:val="333333"/>
+        </w:rPr>
+        <w:t>#Adding a density curve to show the smoothed shape of the price distribution</w:t>
+      </w:r>
+    </w:p>
+    <w:p>
+      <w:pPr>
+        <w:ind w:left="720"/>
+        <w:rPr>
+          <w:rFonts w:ascii="Times New Roman" w:eastAsia="Times New Roman" w:hAnsi="Times New Roman" w:cs="Times New Roman"/>
+          <w:color w:val="333333"/>
+        </w:rPr>
+      </w:pPr>
+      <w:r>
+        <w:rPr>
+          <w:rFonts w:ascii="Times New Roman" w:eastAsia="Times New Roman" w:hAnsi="Times New Roman" w:cs="Times New Roman"/>
+          <w:color w:val="333333"/>
+        </w:rPr>
+        <w:t>lines(density(</w:t>
+      </w:r>
+      <w:proofErr w:type="spellStart"/>
+      <w:r>
+        <w:rPr>
+          <w:rFonts w:ascii="Times New Roman" w:eastAsia="Times New Roman" w:hAnsi="Times New Roman" w:cs="Times New Roman"/>
+          <w:color w:val="333333"/>
+        </w:rPr>
+        <w:t>melb_data_subset$Price_in_million</w:t>
+      </w:r>
+      <w:proofErr w:type="spellEnd"/>
+      <w:r>
+        <w:rPr>
+          <w:rFonts w:ascii="Times New Roman" w:eastAsia="Times New Roman" w:hAnsi="Times New Roman" w:cs="Times New Roman"/>
+          <w:color w:val="333333"/>
+        </w:rPr>
+        <w:t>),</w:t>
+      </w:r>
+    </w:p>
+    <w:p>
+      <w:pPr>
+        <w:ind w:left="720"/>
+        <w:rPr>
+          <w:rFonts w:ascii="Times New Roman" w:eastAsia="Times New Roman" w:hAnsi="Times New Roman" w:cs="Times New Roman"/>
+          <w:color w:val="333333"/>
+        </w:rPr>
+      </w:pPr>
+      <w:r>
+        <w:rPr>
+          <w:rFonts w:ascii="Times New Roman" w:eastAsia="Times New Roman" w:hAnsi="Times New Roman" w:cs="Times New Roman"/>
+          <w:color w:val="333333"/>
+        </w:rPr>
+        <w:t xml:space="preserve">      col = "blue",</w:t>
+      </w:r>
+    </w:p>
+    <w:p>
+      <w:pPr>
+        <w:ind w:left="720"/>
+        <w:rPr>
+          <w:rFonts w:ascii="Times New Roman" w:eastAsia="Times New Roman" w:hAnsi="Times New Roman" w:cs="Times New Roman"/>
+          <w:color w:val="333333"/>
+        </w:rPr>
+      </w:pPr>
+      <w:r>
+        <w:rPr>
+          <w:rFonts w:ascii="Times New Roman" w:eastAsia="Times New Roman" w:hAnsi="Times New Roman" w:cs="Times New Roman"/>
+          <w:color w:val="333333"/>
+        </w:rPr>
+        <w:t xml:space="preserve">      </w:t>
+      </w:r>
+      <w:proofErr w:type="spellStart"/>
+      <w:r>
+        <w:rPr>
+          <w:rFonts w:ascii="Times New Roman" w:eastAsia="Times New Roman" w:hAnsi="Times New Roman" w:cs="Times New Roman"/>
+          <w:color w:val="333333"/>
+        </w:rPr>
+        <w:t>lwd</w:t>
+      </w:r>
+      <w:proofErr w:type="spellEnd"/>
+      <w:r>
+        <w:rPr>
+          <w:rFonts w:ascii="Times New Roman" w:eastAsia="Times New Roman" w:hAnsi="Times New Roman" w:cs="Times New Roman"/>
+          <w:color w:val="333333"/>
+        </w:rPr>
+        <w:t xml:space="preserve"> = 2)</w:t>
+      </w:r>
+    </w:p>
+    <w:p>
+      <w:pPr>
+        <w:ind w:left="720"/>
+        <w:rPr>
+          <w:rFonts w:ascii="Times New Roman" w:eastAsia="Times New Roman" w:hAnsi="Times New Roman" w:cs="Times New Roman"/>
+          <w:color w:val="333333"/>
+        </w:rPr>
+      </w:pPr>
+      <w:proofErr w:type="spellStart"/>
+      <w:r>
+        <w:rPr>
+          <w:rFonts w:ascii="Times New Roman" w:eastAsia="Times New Roman" w:hAnsi="Times New Roman" w:cs="Times New Roman"/>
+          <w:color w:val="333333"/>
+        </w:rPr>
+        <w:t>dev.off</w:t>
+      </w:r>
+      <w:proofErr w:type="spellEnd"/>
+      <w:r>
+        <w:rPr>
+          <w:rFonts w:ascii="Times New Roman" w:eastAsia="Times New Roman" w:hAnsi="Times New Roman" w:cs="Times New Roman"/>
+          <w:color w:val="333333"/>
+        </w:rPr>
+        <w:t>()</w:t>
+      </w:r>
+    </w:p>
+    <w:p>
+      <w:pPr>
+        <w:ind w:left="720"/>
+        <w:rPr>
+          <w:rFonts w:ascii="Times New Roman" w:eastAsia="Times New Roman" w:hAnsi="Times New Roman" w:cs="Times New Roman"/>
+          <w:color w:val="333333"/>
+        </w:rPr>
+      </w:pPr>
+    </w:p>
+    <w:p>
+      <w:pPr>
+        <w:ind w:left="720"/>
+        <w:rPr>
+          <w:rFonts w:ascii="Times New Roman" w:eastAsia="Times New Roman" w:hAnsi="Times New Roman" w:cs="Times New Roman"/>
+          <w:color w:val="333333"/>
+        </w:rPr>
+      </w:pPr>
+      <w:proofErr w:type="spellStart"/>
+      <w:r>
+        <w:rPr>
+          <w:rFonts w:ascii="Times New Roman" w:eastAsia="Times New Roman" w:hAnsi="Times New Roman" w:cs="Times New Roman"/>
+          <w:color w:val="333333"/>
+        </w:rPr>
+        <w:t>png</w:t>
+      </w:r>
+      <w:proofErr w:type="spellEnd"/>
+      <w:r>
+        <w:rPr>
+          <w:rFonts w:ascii="Times New Roman" w:eastAsia="Times New Roman" w:hAnsi="Times New Roman" w:cs="Times New Roman"/>
+          <w:color w:val="333333"/>
+        </w:rPr>
+        <w:t>("distance_histogram.png", width = 900, height = 700)</w:t>
+      </w:r>
+    </w:p>
+    <w:p>
+      <w:pPr>
+        <w:ind w:left="720"/>
+        <w:rPr>
+          <w:rFonts w:ascii="Times New Roman" w:eastAsia="Times New Roman" w:hAnsi="Times New Roman" w:cs="Times New Roman"/>
+          <w:color w:val="333333"/>
+        </w:rPr>
+      </w:pPr>
+      <w:r>
+        <w:rPr>
+          <w:rFonts w:ascii="Times New Roman" w:eastAsia="Times New Roman" w:hAnsi="Times New Roman" w:cs="Times New Roman"/>
+          <w:color w:val="333333"/>
+        </w:rPr>
+        <w:t>hist(</w:t>
+      </w:r>
+      <w:proofErr w:type="spellStart"/>
+      <w:r>
+        <w:rPr>
+          <w:rFonts w:ascii="Times New Roman" w:eastAsia="Times New Roman" w:hAnsi="Times New Roman" w:cs="Times New Roman"/>
+          <w:color w:val="333333"/>
+        </w:rPr>
+        <w:t>melb_data_subset$Distance</w:t>
+      </w:r>
+      <w:proofErr w:type="spellEnd"/>
+      <w:r>
+        <w:rPr>
+          <w:rFonts w:ascii="Times New Roman" w:eastAsia="Times New Roman" w:hAnsi="Times New Roman" w:cs="Times New Roman"/>
+          <w:color w:val="333333"/>
+        </w:rPr>
+        <w:t>,</w:t>
+      </w:r>
+    </w:p>
+    <w:p>
+      <w:pPr>
+        <w:ind w:left="720"/>
+        <w:rPr>
+          <w:rFonts w:ascii="Times New Roman" w:eastAsia="Times New Roman" w:hAnsi="Times New Roman" w:cs="Times New Roman"/>
+          <w:color w:val="333333"/>
+        </w:rPr>
+      </w:pPr>
+      <w:r>
+        <w:rPr>
+          <w:rFonts w:ascii="Times New Roman" w:eastAsia="Times New Roman" w:hAnsi="Times New Roman" w:cs="Times New Roman"/>
+          <w:color w:val="333333"/>
+        </w:rPr>
+        <w:t xml:space="preserve">     main = "Histogram of Distance from Melbourne CBD(Jan–Mar 2017)",</w:t>
+      </w:r>
+    </w:p>
+    <w:p>
+      <w:pPr>
+        <w:ind w:left="720"/>
+        <w:rPr>
+          <w:rFonts w:ascii="Times New Roman" w:eastAsia="Times New Roman" w:hAnsi="Times New Roman" w:cs="Times New Roman"/>
+          <w:color w:val="333333"/>
+        </w:rPr>
+      </w:pPr>
+      <w:r>
+        <w:rPr>
+          <w:rFonts w:ascii="Times New Roman" w:eastAsia="Times New Roman" w:hAnsi="Times New Roman" w:cs="Times New Roman"/>
+          <w:color w:val="333333"/>
+        </w:rPr>
+        <w:t xml:space="preserve">     </w:t>
+      </w:r>
+      <w:proofErr w:type="spellStart"/>
+      <w:r>
+        <w:rPr>
+          <w:rFonts w:ascii="Times New Roman" w:eastAsia="Times New Roman" w:hAnsi="Times New Roman" w:cs="Times New Roman"/>
+          <w:color w:val="333333"/>
+        </w:rPr>
+        <w:t>xlab</w:t>
+      </w:r>
+      <w:proofErr w:type="spellEnd"/>
+      <w:r>
+        <w:rPr>
+          <w:rFonts w:ascii="Times New Roman" w:eastAsia="Times New Roman" w:hAnsi="Times New Roman" w:cs="Times New Roman"/>
+          <w:color w:val="333333"/>
+        </w:rPr>
+        <w:t xml:space="preserve"> = "Distance (km)",</w:t>
+      </w:r>
+    </w:p>
+    <w:p>
+      <w:pPr>
+        <w:ind w:left="720"/>
+        <w:rPr>
+          <w:rFonts w:ascii="Times New Roman" w:eastAsia="Times New Roman" w:hAnsi="Times New Roman" w:cs="Times New Roman"/>
+          <w:color w:val="333333"/>
+        </w:rPr>
+      </w:pPr>
+      <w:r>
+        <w:rPr>
+          <w:rFonts w:ascii="Times New Roman" w:eastAsia="Times New Roman" w:hAnsi="Times New Roman" w:cs="Times New Roman"/>
+          <w:color w:val="333333"/>
+        </w:rPr>
+        <w:t xml:space="preserve">     breaks =40,</w:t>
+      </w:r>
+    </w:p>
+    <w:p>
+      <w:pPr>
+        <w:ind w:left="720"/>
+        <w:rPr>
+          <w:rFonts w:ascii="Times New Roman" w:eastAsia="Times New Roman" w:hAnsi="Times New Roman" w:cs="Times New Roman"/>
+          <w:color w:val="333333"/>
+        </w:rPr>
+      </w:pPr>
+      <w:r>
+        <w:rPr>
+          <w:rFonts w:ascii="Times New Roman" w:eastAsia="Times New Roman" w:hAnsi="Times New Roman" w:cs="Times New Roman"/>
+          <w:color w:val="333333"/>
+        </w:rPr>
+        <w:t xml:space="preserve">     col = "</w:t>
+      </w:r>
+      <w:proofErr w:type="spellStart"/>
+      <w:r>
+        <w:rPr>
+          <w:rFonts w:ascii="Times New Roman" w:eastAsia="Times New Roman" w:hAnsi="Times New Roman" w:cs="Times New Roman"/>
+          <w:color w:val="333333"/>
+        </w:rPr>
+        <w:t>lightgreen</w:t>
+      </w:r>
+      <w:proofErr w:type="spellEnd"/>
+      <w:r>
+        <w:rPr>
+          <w:rFonts w:ascii="Times New Roman" w:eastAsia="Times New Roman" w:hAnsi="Times New Roman" w:cs="Times New Roman"/>
+          <w:color w:val="333333"/>
+        </w:rPr>
+        <w:t>",</w:t>
+      </w:r>
+    </w:p>
+    <w:p>
+      <w:pPr>
+        <w:ind w:left="720"/>
+        <w:rPr>
+          <w:rFonts w:ascii="Times New Roman" w:eastAsia="Times New Roman" w:hAnsi="Times New Roman" w:cs="Times New Roman"/>
+          <w:color w:val="333333"/>
+        </w:rPr>
+      </w:pPr>
+      <w:r>
+        <w:rPr>
+          <w:rFonts w:ascii="Times New Roman" w:eastAsia="Times New Roman" w:hAnsi="Times New Roman" w:cs="Times New Roman"/>
+          <w:color w:val="333333"/>
+        </w:rPr>
+        <w:t xml:space="preserve">     </w:t>
+      </w:r>
+      <w:proofErr w:type="spellStart"/>
+      <w:r>
+        <w:rPr>
+          <w:rFonts w:ascii="Times New Roman" w:eastAsia="Times New Roman" w:hAnsi="Times New Roman" w:cs="Times New Roman"/>
+          <w:color w:val="333333"/>
+        </w:rPr>
+        <w:t>xlim</w:t>
+      </w:r>
+      <w:proofErr w:type="spellEnd"/>
+      <w:r>
+        <w:rPr>
+          <w:rFonts w:ascii="Times New Roman" w:eastAsia="Times New Roman" w:hAnsi="Times New Roman" w:cs="Times New Roman"/>
+          <w:color w:val="333333"/>
+        </w:rPr>
+        <w:t xml:space="preserve"> = c(0,20),</w:t>
+      </w:r>
+    </w:p>
+    <w:p>
+      <w:pPr>
+        <w:ind w:left="720"/>
+        <w:rPr>
+          <w:rFonts w:ascii="Times New Roman" w:eastAsia="Times New Roman" w:hAnsi="Times New Roman" w:cs="Times New Roman"/>
+          <w:color w:val="333333"/>
+        </w:rPr>
+      </w:pPr>
+      <w:r>
+        <w:rPr>
+          <w:rFonts w:ascii="Times New Roman" w:eastAsia="Times New Roman" w:hAnsi="Times New Roman" w:cs="Times New Roman"/>
+          <w:color w:val="333333"/>
+        </w:rPr>
+        <w:t xml:space="preserve">     </w:t>
+      </w:r>
+      <w:proofErr w:type="spellStart"/>
+      <w:r>
+        <w:rPr>
+          <w:rFonts w:ascii="Times New Roman" w:eastAsia="Times New Roman" w:hAnsi="Times New Roman" w:cs="Times New Roman"/>
+          <w:color w:val="333333"/>
+        </w:rPr>
+        <w:t>ylim</w:t>
+      </w:r>
+      <w:proofErr w:type="spellEnd"/>
+      <w:r>
+        <w:rPr>
+          <w:rFonts w:ascii="Times New Roman" w:eastAsia="Times New Roman" w:hAnsi="Times New Roman" w:cs="Times New Roman"/>
+          <w:color w:val="333333"/>
+        </w:rPr>
+        <w:t xml:space="preserve"> = c(0,140)</w:t>
+      </w:r>
+    </w:p>
+    <w:p>
+      <w:pPr>
+        <w:ind w:left="720"/>
+        <w:rPr>
+          <w:rFonts w:ascii="Times New Roman" w:eastAsia="Times New Roman" w:hAnsi="Times New Roman" w:cs="Times New Roman"/>
+          <w:color w:val="333333"/>
+        </w:rPr>
+      </w:pPr>
+      <w:r>
+        <w:rPr>
+          <w:rFonts w:ascii="Times New Roman" w:eastAsia="Times New Roman" w:hAnsi="Times New Roman" w:cs="Times New Roman"/>
+          <w:color w:val="333333"/>
+        </w:rPr>
+        <w:t xml:space="preserve">     )</w:t>
+      </w:r>
+    </w:p>
+    <w:p>
+      <w:pPr>
+        <w:ind w:left="720"/>
+        <w:rPr>
+          <w:rFonts w:ascii="Times New Roman" w:eastAsia="Times New Roman" w:hAnsi="Times New Roman" w:cs="Times New Roman"/>
+          <w:color w:val="333333"/>
+        </w:rPr>
+      </w:pPr>
+      <w:proofErr w:type="spellStart"/>
+      <w:r>
+        <w:rPr>
+          <w:rFonts w:ascii="Times New Roman" w:eastAsia="Times New Roman" w:hAnsi="Times New Roman" w:cs="Times New Roman"/>
+          <w:color w:val="333333"/>
+        </w:rPr>
+        <w:t>dev.off</w:t>
+      </w:r>
+      <w:proofErr w:type="spellEnd"/>
+      <w:r>
+        <w:rPr>
+          <w:rFonts w:ascii="Times New Roman" w:eastAsia="Times New Roman" w:hAnsi="Times New Roman" w:cs="Times New Roman"/>
+          <w:color w:val="333333"/>
+        </w:rPr>
+        <w:t>()</w:t>
+      </w:r>
+    </w:p>
+    <w:p>
+      <w:pPr>
+        <w:ind w:left="720"/>
+        <w:rPr>
+          <w:rFonts w:ascii="Times New Roman" w:eastAsia="Times New Roman" w:hAnsi="Times New Roman" w:cs="Times New Roman"/>
+          <w:color w:val="333333"/>
+        </w:rPr>
+      </w:pPr>
+    </w:p>
+    <w:p>
+      <w:pPr>
+        <w:ind w:left="720"/>
+        <w:rPr>
+          <w:rFonts w:ascii="Times New Roman" w:eastAsia="Times New Roman" w:hAnsi="Times New Roman" w:cs="Times New Roman"/>
+          <w:color w:val="333333"/>
+        </w:rPr>
+      </w:pPr>
+      <w:proofErr w:type="spellStart"/>
+      <w:r>
+        <w:rPr>
+          <w:rFonts w:ascii="Times New Roman" w:eastAsia="Times New Roman" w:hAnsi="Times New Roman" w:cs="Times New Roman"/>
+          <w:color w:val="333333"/>
+        </w:rPr>
+        <w:t>png</w:t>
+      </w:r>
+      <w:proofErr w:type="spellEnd"/>
+      <w:r>
+        <w:rPr>
+          <w:rFonts w:ascii="Times New Roman" w:eastAsia="Times New Roman" w:hAnsi="Times New Roman" w:cs="Times New Roman"/>
+          <w:color w:val="333333"/>
+        </w:rPr>
+        <w:t>("distance_histogram_with_bellcurve.png", width = 900, height = 700)</w:t>
+      </w:r>
+    </w:p>
+    <w:p>
+      <w:pPr>
+        <w:ind w:left="720"/>
+        <w:rPr>
+          <w:rFonts w:ascii="Times New Roman" w:eastAsia="Times New Roman" w:hAnsi="Times New Roman" w:cs="Times New Roman"/>
+          <w:color w:val="333333"/>
+        </w:rPr>
+      </w:pPr>
+      <w:r>
+        <w:rPr>
+          <w:rFonts w:ascii="Times New Roman" w:eastAsia="Times New Roman" w:hAnsi="Times New Roman" w:cs="Times New Roman"/>
+          <w:color w:val="333333"/>
+        </w:rPr>
+        <w:t>hist(</w:t>
+      </w:r>
+      <w:proofErr w:type="spellStart"/>
+      <w:r>
+        <w:rPr>
+          <w:rFonts w:ascii="Times New Roman" w:eastAsia="Times New Roman" w:hAnsi="Times New Roman" w:cs="Times New Roman"/>
+          <w:color w:val="333333"/>
+        </w:rPr>
+        <w:t>melb_data_subset$Distance</w:t>
+      </w:r>
+      <w:proofErr w:type="spellEnd"/>
+      <w:r>
+        <w:rPr>
+          <w:rFonts w:ascii="Times New Roman" w:eastAsia="Times New Roman" w:hAnsi="Times New Roman" w:cs="Times New Roman"/>
+          <w:color w:val="333333"/>
+        </w:rPr>
+        <w:t>,</w:t>
+      </w:r>
+    </w:p>
+    <w:p>
+      <w:pPr>
+        <w:ind w:left="720"/>
+        <w:rPr>
+          <w:rFonts w:ascii="Times New Roman" w:eastAsia="Times New Roman" w:hAnsi="Times New Roman" w:cs="Times New Roman"/>
+          <w:color w:val="333333"/>
+        </w:rPr>
+      </w:pPr>
+      <w:r>
+        <w:rPr>
+          <w:rFonts w:ascii="Times New Roman" w:eastAsia="Times New Roman" w:hAnsi="Times New Roman" w:cs="Times New Roman"/>
+          <w:color w:val="333333"/>
+        </w:rPr>
+        <w:t xml:space="preserve">     breaks =40,</w:t>
+      </w:r>
+    </w:p>
+    <w:p>
+      <w:pPr>
+        <w:ind w:left="720"/>
+        <w:rPr>
+          <w:rFonts w:ascii="Times New Roman" w:eastAsia="Times New Roman" w:hAnsi="Times New Roman" w:cs="Times New Roman"/>
+          <w:color w:val="333333"/>
+        </w:rPr>
+      </w:pPr>
+      <w:r>
+        <w:rPr>
+          <w:rFonts w:ascii="Times New Roman" w:eastAsia="Times New Roman" w:hAnsi="Times New Roman" w:cs="Times New Roman"/>
+          <w:color w:val="333333"/>
+        </w:rPr>
+        <w:t xml:space="preserve">     main = "Distribution of Distance(Jan–Mar 2017)",</w:t>
+      </w:r>
+    </w:p>
+    <w:p>
+      <w:pPr>
+        <w:ind w:left="720"/>
+        <w:rPr>
+          <w:rFonts w:ascii="Times New Roman" w:eastAsia="Times New Roman" w:hAnsi="Times New Roman" w:cs="Times New Roman"/>
+          <w:color w:val="333333"/>
+        </w:rPr>
+      </w:pPr>
+      <w:r>
+        <w:rPr>
+          <w:rFonts w:ascii="Times New Roman" w:eastAsia="Times New Roman" w:hAnsi="Times New Roman" w:cs="Times New Roman"/>
+          <w:color w:val="333333"/>
+        </w:rPr>
+        <w:t xml:space="preserve">     </w:t>
+      </w:r>
+      <w:proofErr w:type="spellStart"/>
+      <w:r>
+        <w:rPr>
+          <w:rFonts w:ascii="Times New Roman" w:eastAsia="Times New Roman" w:hAnsi="Times New Roman" w:cs="Times New Roman"/>
+          <w:color w:val="333333"/>
+        </w:rPr>
+        <w:t>xlab</w:t>
+      </w:r>
+      <w:proofErr w:type="spellEnd"/>
+      <w:r>
+        <w:rPr>
+          <w:rFonts w:ascii="Times New Roman" w:eastAsia="Times New Roman" w:hAnsi="Times New Roman" w:cs="Times New Roman"/>
+          <w:color w:val="333333"/>
+        </w:rPr>
+        <w:t xml:space="preserve"> = "Distance (km)",</w:t>
+      </w:r>
+    </w:p>
+    <w:p>
+      <w:pPr>
+        <w:ind w:left="720"/>
+        <w:rPr>
+          <w:rFonts w:ascii="Times New Roman" w:eastAsia="Times New Roman" w:hAnsi="Times New Roman" w:cs="Times New Roman"/>
+          <w:color w:val="333333"/>
+        </w:rPr>
+      </w:pPr>
+      <w:r>
+        <w:rPr>
+          <w:rFonts w:ascii="Times New Roman" w:eastAsia="Times New Roman" w:hAnsi="Times New Roman" w:cs="Times New Roman"/>
+          <w:color w:val="333333"/>
+        </w:rPr>
+        <w:t xml:space="preserve">     </w:t>
+      </w:r>
+      <w:proofErr w:type="spellStart"/>
+      <w:r>
+        <w:rPr>
+          <w:rFonts w:ascii="Times New Roman" w:eastAsia="Times New Roman" w:hAnsi="Times New Roman" w:cs="Times New Roman"/>
+          <w:color w:val="333333"/>
+        </w:rPr>
+        <w:t>xlim</w:t>
+      </w:r>
+      <w:proofErr w:type="spellEnd"/>
+      <w:r>
+        <w:rPr>
+          <w:rFonts w:ascii="Times New Roman" w:eastAsia="Times New Roman" w:hAnsi="Times New Roman" w:cs="Times New Roman"/>
+          <w:color w:val="333333"/>
+        </w:rPr>
+        <w:t xml:space="preserve"> = c(0,20),</w:t>
+      </w:r>
+    </w:p>
+    <w:p>
+      <w:pPr>
+        <w:ind w:left="720"/>
+        <w:rPr>
+          <w:rFonts w:ascii="Times New Roman" w:eastAsia="Times New Roman" w:hAnsi="Times New Roman" w:cs="Times New Roman"/>
+          <w:color w:val="333333"/>
+        </w:rPr>
+      </w:pPr>
+      <w:r>
+        <w:rPr>
+          <w:rFonts w:ascii="Times New Roman" w:eastAsia="Times New Roman" w:hAnsi="Times New Roman" w:cs="Times New Roman"/>
+          <w:color w:val="333333"/>
+        </w:rPr>
+        <w:t xml:space="preserve">     col = "</w:t>
+      </w:r>
+      <w:proofErr w:type="spellStart"/>
+      <w:r>
+        <w:rPr>
+          <w:rFonts w:ascii="Times New Roman" w:eastAsia="Times New Roman" w:hAnsi="Times New Roman" w:cs="Times New Roman"/>
+          <w:color w:val="333333"/>
+        </w:rPr>
+        <w:t>lightgreen</w:t>
+      </w:r>
+      <w:proofErr w:type="spellEnd"/>
+      <w:r>
+        <w:rPr>
+          <w:rFonts w:ascii="Times New Roman" w:eastAsia="Times New Roman" w:hAnsi="Times New Roman" w:cs="Times New Roman"/>
+          <w:color w:val="333333"/>
+        </w:rPr>
+        <w:t>",</w:t>
+      </w:r>
+    </w:p>
+    <w:p>
+      <w:pPr>
+        <w:ind w:left="720"/>
+        <w:rPr>
+          <w:rFonts w:ascii="Times New Roman" w:eastAsia="Times New Roman" w:hAnsi="Times New Roman" w:cs="Times New Roman"/>
+          <w:color w:val="333333"/>
+        </w:rPr>
+      </w:pPr>
+      <w:r>
+        <w:rPr>
+          <w:rFonts w:ascii="Times New Roman" w:eastAsia="Times New Roman" w:hAnsi="Times New Roman" w:cs="Times New Roman"/>
+          <w:color w:val="333333"/>
+        </w:rPr>
+        <w:t xml:space="preserve">     </w:t>
+      </w:r>
+      <w:proofErr w:type="spellStart"/>
+      <w:r>
+        <w:rPr>
+          <w:rFonts w:ascii="Times New Roman" w:eastAsia="Times New Roman" w:hAnsi="Times New Roman" w:cs="Times New Roman"/>
+          <w:color w:val="333333"/>
+        </w:rPr>
+        <w:t>freq</w:t>
+      </w:r>
+      <w:proofErr w:type="spellEnd"/>
+      <w:r>
+        <w:rPr>
+          <w:rFonts w:ascii="Times New Roman" w:eastAsia="Times New Roman" w:hAnsi="Times New Roman" w:cs="Times New Roman"/>
+          <w:color w:val="333333"/>
+        </w:rPr>
+        <w:t xml:space="preserve"> = FALSE)</w:t>
+      </w:r>
+    </w:p>
+    <w:p>
+      <w:pPr>
+        <w:ind w:left="720"/>
+        <w:rPr>
+          <w:rFonts w:ascii="Times New Roman" w:eastAsia="Times New Roman" w:hAnsi="Times New Roman" w:cs="Times New Roman"/>
+          <w:color w:val="333333"/>
+        </w:rPr>
+      </w:pPr>
+    </w:p>
+    <w:p>
+      <w:pPr>
+        <w:ind w:left="720"/>
+        <w:rPr>
+          <w:rFonts w:ascii="Times New Roman" w:eastAsia="Times New Roman" w:hAnsi="Times New Roman" w:cs="Times New Roman"/>
+          <w:color w:val="333333"/>
+        </w:rPr>
+      </w:pPr>
+      <w:r>
+        <w:rPr>
+          <w:rFonts w:ascii="Times New Roman" w:eastAsia="Times New Roman" w:hAnsi="Times New Roman" w:cs="Times New Roman"/>
+          <w:color w:val="333333"/>
+        </w:rPr>
+        <w:t>lines(density(</w:t>
+      </w:r>
+      <w:proofErr w:type="spellStart"/>
+      <w:r>
+        <w:rPr>
+          <w:rFonts w:ascii="Times New Roman" w:eastAsia="Times New Roman" w:hAnsi="Times New Roman" w:cs="Times New Roman"/>
+          <w:color w:val="333333"/>
+        </w:rPr>
+        <w:t>melb_data_subset$Distance</w:t>
+      </w:r>
+      <w:proofErr w:type="spellEnd"/>
+      <w:r>
+        <w:rPr>
+          <w:rFonts w:ascii="Times New Roman" w:eastAsia="Times New Roman" w:hAnsi="Times New Roman" w:cs="Times New Roman"/>
+          <w:color w:val="333333"/>
+        </w:rPr>
+        <w:t>),</w:t>
+      </w:r>
+    </w:p>
+    <w:p>
+      <w:pPr>
+        <w:ind w:left="720"/>
+        <w:rPr>
+          <w:rFonts w:ascii="Times New Roman" w:eastAsia="Times New Roman" w:hAnsi="Times New Roman" w:cs="Times New Roman"/>
+          <w:color w:val="333333"/>
+        </w:rPr>
+      </w:pPr>
+      <w:r>
+        <w:rPr>
+          <w:rFonts w:ascii="Times New Roman" w:eastAsia="Times New Roman" w:hAnsi="Times New Roman" w:cs="Times New Roman"/>
+          <w:color w:val="333333"/>
+        </w:rPr>
+        <w:t xml:space="preserve">      col = "blue",</w:t>
+      </w:r>
+    </w:p>
+    <w:p>
+      <w:pPr>
+        <w:ind w:left="720"/>
+        <w:rPr>
+          <w:rFonts w:ascii="Times New Roman" w:eastAsia="Times New Roman" w:hAnsi="Times New Roman" w:cs="Times New Roman"/>
+          <w:color w:val="333333"/>
+        </w:rPr>
+      </w:pPr>
+      <w:r>
+        <w:rPr>
+          <w:rFonts w:ascii="Times New Roman" w:eastAsia="Times New Roman" w:hAnsi="Times New Roman" w:cs="Times New Roman"/>
+          <w:color w:val="333333"/>
+        </w:rPr>
+        <w:lastRenderedPageBreak/>
+        <w:t xml:space="preserve">      </w:t>
+      </w:r>
+      <w:proofErr w:type="spellStart"/>
+      <w:r>
+        <w:rPr>
+          <w:rFonts w:ascii="Times New Roman" w:eastAsia="Times New Roman" w:hAnsi="Times New Roman" w:cs="Times New Roman"/>
+          <w:color w:val="333333"/>
+        </w:rPr>
+        <w:t>lwd</w:t>
+      </w:r>
+      <w:proofErr w:type="spellEnd"/>
+      <w:r>
+        <w:rPr>
+          <w:rFonts w:ascii="Times New Roman" w:eastAsia="Times New Roman" w:hAnsi="Times New Roman" w:cs="Times New Roman"/>
+          <w:color w:val="333333"/>
+        </w:rPr>
+        <w:t xml:space="preserve"> = 2)</w:t>
+      </w:r>
+    </w:p>
+    <w:p>
+      <w:pPr>
+        <w:ind w:left="720"/>
+        <w:rPr>
+          <w:rFonts w:ascii="Times New Roman" w:eastAsia="Times New Roman" w:hAnsi="Times New Roman" w:cs="Times New Roman"/>
+          <w:color w:val="333333"/>
+        </w:rPr>
+      </w:pPr>
+      <w:proofErr w:type="spellStart"/>
+      <w:r>
+        <w:rPr>
+          <w:rFonts w:ascii="Times New Roman" w:eastAsia="Times New Roman" w:hAnsi="Times New Roman" w:cs="Times New Roman"/>
+          <w:color w:val="333333"/>
+        </w:rPr>
+        <w:t>dev.off</w:t>
+      </w:r>
+      <w:proofErr w:type="spellEnd"/>
+      <w:r>
+        <w:rPr>
+          <w:rFonts w:ascii="Times New Roman" w:eastAsia="Times New Roman" w:hAnsi="Times New Roman" w:cs="Times New Roman"/>
+          <w:color w:val="333333"/>
+        </w:rPr>
+        <w:t>()</w:t>
+      </w:r>
+    </w:p>
+    <w:p>
+      <w:pPr>
+        <w:ind w:left="720"/>
+        <w:rPr>
+          <w:rFonts w:ascii="Times New Roman" w:eastAsia="Times New Roman" w:hAnsi="Times New Roman" w:cs="Times New Roman"/>
+          <w:color w:val="333333"/>
+        </w:rPr>
+      </w:pPr>
+    </w:p>
+    <w:p>
+      <w:pPr>
+        <w:ind w:left="720"/>
+        <w:rPr>
+          <w:rFonts w:ascii="Times New Roman" w:eastAsia="Times New Roman" w:hAnsi="Times New Roman" w:cs="Times New Roman"/>
+          <w:color w:val="333333"/>
+        </w:rPr>
+      </w:pPr>
+      <w:r>
+        <w:rPr>
+          <w:rFonts w:ascii="Times New Roman" w:eastAsia="Times New Roman" w:hAnsi="Times New Roman" w:cs="Times New Roman"/>
+          <w:color w:val="333333"/>
+        </w:rPr>
+        <w:t>x&lt;-</w:t>
+      </w:r>
+      <w:proofErr w:type="spellStart"/>
+      <w:r>
+        <w:rPr>
+          <w:rFonts w:ascii="Times New Roman" w:eastAsia="Times New Roman" w:hAnsi="Times New Roman" w:cs="Times New Roman"/>
+          <w:color w:val="333333"/>
+        </w:rPr>
+        <w:t>melb_data_subset$Distance</w:t>
+      </w:r>
+      <w:proofErr w:type="spellEnd"/>
+    </w:p>
+    <w:p>
+      <w:pPr>
+        <w:ind w:left="720"/>
+        <w:rPr>
+          <w:rFonts w:ascii="Times New Roman" w:eastAsia="Times New Roman" w:hAnsi="Times New Roman" w:cs="Times New Roman"/>
+          <w:color w:val="333333"/>
+        </w:rPr>
+      </w:pPr>
+      <w:r>
+        <w:rPr>
+          <w:rFonts w:ascii="Times New Roman" w:eastAsia="Times New Roman" w:hAnsi="Times New Roman" w:cs="Times New Roman"/>
+          <w:color w:val="333333"/>
+        </w:rPr>
+        <w:t>y&lt;-</w:t>
+      </w:r>
+      <w:proofErr w:type="spellStart"/>
+      <w:r>
+        <w:rPr>
+          <w:rFonts w:ascii="Times New Roman" w:eastAsia="Times New Roman" w:hAnsi="Times New Roman" w:cs="Times New Roman"/>
+          <w:color w:val="333333"/>
+        </w:rPr>
+        <w:t>melb_data_subset$Price_in_million</w:t>
+      </w:r>
+      <w:proofErr w:type="spellEnd"/>
+    </w:p>
+    <w:p>
+      <w:pPr>
+        <w:ind w:left="720"/>
+        <w:rPr>
+          <w:rFonts w:ascii="Times New Roman" w:eastAsia="Times New Roman" w:hAnsi="Times New Roman" w:cs="Times New Roman"/>
+          <w:color w:val="333333"/>
+        </w:rPr>
+      </w:pPr>
+      <w:proofErr w:type="spellStart"/>
+      <w:r>
+        <w:rPr>
+          <w:rFonts w:ascii="Times New Roman" w:eastAsia="Times New Roman" w:hAnsi="Times New Roman" w:cs="Times New Roman"/>
+          <w:color w:val="333333"/>
+        </w:rPr>
+        <w:t>png</w:t>
+      </w:r>
+      <w:proofErr w:type="spellEnd"/>
+      <w:r>
+        <w:rPr>
+          <w:rFonts w:ascii="Times New Roman" w:eastAsia="Times New Roman" w:hAnsi="Times New Roman" w:cs="Times New Roman"/>
+          <w:color w:val="333333"/>
+        </w:rPr>
+        <w:t>("Price_distance_correlation.png", width = 900, height = 700)</w:t>
+      </w:r>
+    </w:p>
+    <w:p>
+      <w:pPr>
+        <w:ind w:left="720"/>
+        <w:rPr>
+          <w:rFonts w:ascii="Times New Roman" w:eastAsia="Times New Roman" w:hAnsi="Times New Roman" w:cs="Times New Roman"/>
+          <w:color w:val="333333"/>
+        </w:rPr>
+      </w:pPr>
+      <w:r>
+        <w:rPr>
+          <w:rFonts w:ascii="Times New Roman" w:eastAsia="Times New Roman" w:hAnsi="Times New Roman" w:cs="Times New Roman"/>
+          <w:color w:val="333333"/>
+        </w:rPr>
+        <w:t>#Plotting Price vs Distance to visually inspect whether a correlation exists</w:t>
+      </w:r>
+    </w:p>
+    <w:p>
+      <w:pPr>
+        <w:ind w:left="720"/>
+        <w:rPr>
+          <w:rFonts w:ascii="Times New Roman" w:eastAsia="Times New Roman" w:hAnsi="Times New Roman" w:cs="Times New Roman"/>
+          <w:color w:val="333333"/>
+        </w:rPr>
+      </w:pPr>
+      <w:r>
+        <w:rPr>
+          <w:rFonts w:ascii="Times New Roman" w:eastAsia="Times New Roman" w:hAnsi="Times New Roman" w:cs="Times New Roman"/>
+          <w:color w:val="333333"/>
+        </w:rPr>
+        <w:t>plot(</w:t>
+      </w:r>
+      <w:proofErr w:type="spellStart"/>
+      <w:r>
+        <w:rPr>
+          <w:rFonts w:ascii="Times New Roman" w:eastAsia="Times New Roman" w:hAnsi="Times New Roman" w:cs="Times New Roman"/>
+          <w:color w:val="333333"/>
+        </w:rPr>
+        <w:t>x,y,main</w:t>
+      </w:r>
+      <w:proofErr w:type="spellEnd"/>
+      <w:r>
+        <w:rPr>
+          <w:rFonts w:ascii="Times New Roman" w:eastAsia="Times New Roman" w:hAnsi="Times New Roman" w:cs="Times New Roman"/>
+          <w:color w:val="333333"/>
+        </w:rPr>
+        <w:t xml:space="preserve"> = "Price vs Distance from Melbourne CBD(Jan–Mar 2017)",</w:t>
+      </w:r>
+    </w:p>
+    <w:p>
+      <w:pPr>
+        <w:ind w:left="720"/>
+        <w:rPr>
+          <w:rFonts w:ascii="Times New Roman" w:eastAsia="Times New Roman" w:hAnsi="Times New Roman" w:cs="Times New Roman"/>
+          <w:color w:val="333333"/>
+        </w:rPr>
+      </w:pPr>
+      <w:r>
+        <w:rPr>
+          <w:rFonts w:ascii="Times New Roman" w:eastAsia="Times New Roman" w:hAnsi="Times New Roman" w:cs="Times New Roman"/>
+          <w:color w:val="333333"/>
+        </w:rPr>
+        <w:t xml:space="preserve">     </w:t>
+      </w:r>
+      <w:proofErr w:type="spellStart"/>
+      <w:r>
+        <w:rPr>
+          <w:rFonts w:ascii="Times New Roman" w:eastAsia="Times New Roman" w:hAnsi="Times New Roman" w:cs="Times New Roman"/>
+          <w:color w:val="333333"/>
+        </w:rPr>
+        <w:t>xlab</w:t>
+      </w:r>
+      <w:proofErr w:type="spellEnd"/>
+      <w:r>
+        <w:rPr>
+          <w:rFonts w:ascii="Times New Roman" w:eastAsia="Times New Roman" w:hAnsi="Times New Roman" w:cs="Times New Roman"/>
+          <w:color w:val="333333"/>
+        </w:rPr>
+        <w:t>="Distance(km) from Melbourne CBD",</w:t>
+      </w:r>
+    </w:p>
+    <w:p>
+      <w:pPr>
+        <w:ind w:left="720"/>
+        <w:rPr>
+          <w:rFonts w:ascii="Times New Roman" w:eastAsia="Times New Roman" w:hAnsi="Times New Roman" w:cs="Times New Roman"/>
+          <w:color w:val="333333"/>
+        </w:rPr>
+      </w:pPr>
+      <w:r>
+        <w:rPr>
+          <w:rFonts w:ascii="Times New Roman" w:eastAsia="Times New Roman" w:hAnsi="Times New Roman" w:cs="Times New Roman"/>
+          <w:color w:val="333333"/>
+        </w:rPr>
+        <w:t xml:space="preserve">     </w:t>
+      </w:r>
+      <w:proofErr w:type="spellStart"/>
+      <w:r>
+        <w:rPr>
+          <w:rFonts w:ascii="Times New Roman" w:eastAsia="Times New Roman" w:hAnsi="Times New Roman" w:cs="Times New Roman"/>
+          <w:color w:val="333333"/>
+        </w:rPr>
+        <w:t>ylab</w:t>
+      </w:r>
+      <w:proofErr w:type="spellEnd"/>
+      <w:r>
+        <w:rPr>
+          <w:rFonts w:ascii="Times New Roman" w:eastAsia="Times New Roman" w:hAnsi="Times New Roman" w:cs="Times New Roman"/>
+          <w:color w:val="333333"/>
+        </w:rPr>
+        <w:t xml:space="preserve"> = "Price in million dollars",</w:t>
+      </w:r>
+    </w:p>
+    <w:p>
+      <w:pPr>
+        <w:ind w:left="720"/>
+        <w:rPr>
+          <w:rFonts w:ascii="Times New Roman" w:eastAsia="Times New Roman" w:hAnsi="Times New Roman" w:cs="Times New Roman"/>
+          <w:color w:val="333333"/>
+        </w:rPr>
+      </w:pPr>
+      <w:r>
+        <w:rPr>
+          <w:rFonts w:ascii="Times New Roman" w:eastAsia="Times New Roman" w:hAnsi="Times New Roman" w:cs="Times New Roman"/>
+          <w:color w:val="333333"/>
+        </w:rPr>
+        <w:t xml:space="preserve">     </w:t>
+      </w:r>
+      <w:proofErr w:type="spellStart"/>
+      <w:r>
+        <w:rPr>
+          <w:rFonts w:ascii="Times New Roman" w:eastAsia="Times New Roman" w:hAnsi="Times New Roman" w:cs="Times New Roman"/>
+          <w:color w:val="333333"/>
+        </w:rPr>
+        <w:t>pch</w:t>
+      </w:r>
+      <w:proofErr w:type="spellEnd"/>
+      <w:r>
+        <w:rPr>
+          <w:rFonts w:ascii="Times New Roman" w:eastAsia="Times New Roman" w:hAnsi="Times New Roman" w:cs="Times New Roman"/>
+          <w:color w:val="333333"/>
+        </w:rPr>
+        <w:t>=19,</w:t>
+      </w:r>
+    </w:p>
+    <w:p>
+      <w:pPr>
+        <w:ind w:left="720"/>
+        <w:rPr>
+          <w:rFonts w:ascii="Times New Roman" w:eastAsia="Times New Roman" w:hAnsi="Times New Roman" w:cs="Times New Roman"/>
+          <w:color w:val="333333"/>
+        </w:rPr>
+      </w:pPr>
+      <w:r>
+        <w:rPr>
+          <w:rFonts w:ascii="Times New Roman" w:eastAsia="Times New Roman" w:hAnsi="Times New Roman" w:cs="Times New Roman"/>
+          <w:color w:val="333333"/>
+        </w:rPr>
+        <w:t xml:space="preserve">     </w:t>
+      </w:r>
+      <w:proofErr w:type="spellStart"/>
+      <w:r>
+        <w:rPr>
+          <w:rFonts w:ascii="Times New Roman" w:eastAsia="Times New Roman" w:hAnsi="Times New Roman" w:cs="Times New Roman"/>
+          <w:color w:val="333333"/>
+        </w:rPr>
+        <w:t>xlim</w:t>
+      </w:r>
+      <w:proofErr w:type="spellEnd"/>
+      <w:r>
+        <w:rPr>
+          <w:rFonts w:ascii="Times New Roman" w:eastAsia="Times New Roman" w:hAnsi="Times New Roman" w:cs="Times New Roman"/>
+          <w:color w:val="333333"/>
+        </w:rPr>
+        <w:t xml:space="preserve"> = c(0,20),</w:t>
+      </w:r>
+    </w:p>
+    <w:p>
+      <w:pPr>
+        <w:ind w:left="720"/>
+        <w:rPr>
+          <w:rFonts w:ascii="Times New Roman" w:eastAsia="Times New Roman" w:hAnsi="Times New Roman" w:cs="Times New Roman"/>
+          <w:color w:val="333333"/>
+        </w:rPr>
+      </w:pPr>
+      <w:r>
+        <w:rPr>
+          <w:rFonts w:ascii="Times New Roman" w:eastAsia="Times New Roman" w:hAnsi="Times New Roman" w:cs="Times New Roman"/>
+          <w:color w:val="333333"/>
+        </w:rPr>
+        <w:t xml:space="preserve">     </w:t>
+      </w:r>
+      <w:proofErr w:type="spellStart"/>
+      <w:r>
+        <w:rPr>
+          <w:rFonts w:ascii="Times New Roman" w:eastAsia="Times New Roman" w:hAnsi="Times New Roman" w:cs="Times New Roman"/>
+          <w:color w:val="333333"/>
+        </w:rPr>
+        <w:t>ylim</w:t>
+      </w:r>
+      <w:proofErr w:type="spellEnd"/>
+      <w:r>
+        <w:rPr>
+          <w:rFonts w:ascii="Times New Roman" w:eastAsia="Times New Roman" w:hAnsi="Times New Roman" w:cs="Times New Roman"/>
+          <w:color w:val="333333"/>
+        </w:rPr>
+        <w:t xml:space="preserve"> = c(0,4),</w:t>
+      </w:r>
+    </w:p>
+    <w:p>
+      <w:pPr>
+        <w:ind w:left="720"/>
+        <w:rPr>
+          <w:rFonts w:ascii="Times New Roman" w:eastAsia="Times New Roman" w:hAnsi="Times New Roman" w:cs="Times New Roman"/>
+          <w:color w:val="333333"/>
+        </w:rPr>
+      </w:pPr>
+      <w:r>
+        <w:rPr>
+          <w:rFonts w:ascii="Times New Roman" w:eastAsia="Times New Roman" w:hAnsi="Times New Roman" w:cs="Times New Roman"/>
+          <w:color w:val="333333"/>
+        </w:rPr>
+        <w:t xml:space="preserve">     frame=T)</w:t>
+      </w:r>
+    </w:p>
+    <w:p>
+      <w:pPr>
+        <w:ind w:left="720"/>
+        <w:rPr>
+          <w:rFonts w:ascii="Times New Roman" w:eastAsia="Times New Roman" w:hAnsi="Times New Roman" w:cs="Times New Roman"/>
+          <w:color w:val="333333"/>
+        </w:rPr>
+      </w:pPr>
+      <w:r>
+        <w:rPr>
+          <w:rFonts w:ascii="Times New Roman" w:eastAsia="Times New Roman" w:hAnsi="Times New Roman" w:cs="Times New Roman"/>
+          <w:color w:val="333333"/>
+        </w:rPr>
+        <w:t xml:space="preserve">#Using a linear regression model to test the strength of the </w:t>
+      </w:r>
+      <w:proofErr w:type="spellStart"/>
+      <w:r>
+        <w:rPr>
+          <w:rFonts w:ascii="Times New Roman" w:eastAsia="Times New Roman" w:hAnsi="Times New Roman" w:cs="Times New Roman"/>
+          <w:color w:val="333333"/>
+        </w:rPr>
+        <w:t>correltaion</w:t>
+      </w:r>
+      <w:proofErr w:type="spellEnd"/>
+    </w:p>
+    <w:p>
+      <w:pPr>
+        <w:ind w:left="720"/>
+        <w:rPr>
+          <w:rFonts w:ascii="Times New Roman" w:eastAsia="Times New Roman" w:hAnsi="Times New Roman" w:cs="Times New Roman"/>
+          <w:color w:val="333333"/>
+        </w:rPr>
+      </w:pPr>
+      <w:r>
+        <w:rPr>
+          <w:rFonts w:ascii="Times New Roman" w:eastAsia="Times New Roman" w:hAnsi="Times New Roman" w:cs="Times New Roman"/>
+          <w:color w:val="333333"/>
+        </w:rPr>
+        <w:t>model&lt;-</w:t>
+      </w:r>
+      <w:proofErr w:type="spellStart"/>
+      <w:r>
+        <w:rPr>
+          <w:rFonts w:ascii="Times New Roman" w:eastAsia="Times New Roman" w:hAnsi="Times New Roman" w:cs="Times New Roman"/>
+          <w:color w:val="333333"/>
+        </w:rPr>
+        <w:t>lm</w:t>
+      </w:r>
+      <w:proofErr w:type="spellEnd"/>
+      <w:r>
+        <w:rPr>
+          <w:rFonts w:ascii="Times New Roman" w:eastAsia="Times New Roman" w:hAnsi="Times New Roman" w:cs="Times New Roman"/>
+          <w:color w:val="333333"/>
+        </w:rPr>
+        <w:t>(</w:t>
+      </w:r>
+      <w:proofErr w:type="spellStart"/>
+      <w:r>
+        <w:rPr>
+          <w:rFonts w:ascii="Times New Roman" w:eastAsia="Times New Roman" w:hAnsi="Times New Roman" w:cs="Times New Roman"/>
+          <w:color w:val="333333"/>
+        </w:rPr>
+        <w:t>y~x,data</w:t>
+      </w:r>
+      <w:proofErr w:type="spellEnd"/>
+      <w:r>
+        <w:rPr>
+          <w:rFonts w:ascii="Times New Roman" w:eastAsia="Times New Roman" w:hAnsi="Times New Roman" w:cs="Times New Roman"/>
+          <w:color w:val="333333"/>
+        </w:rPr>
+        <w:t xml:space="preserve"> = </w:t>
+      </w:r>
+      <w:proofErr w:type="spellStart"/>
+      <w:r>
+        <w:rPr>
+          <w:rFonts w:ascii="Times New Roman" w:eastAsia="Times New Roman" w:hAnsi="Times New Roman" w:cs="Times New Roman"/>
+          <w:color w:val="333333"/>
+        </w:rPr>
+        <w:t>melb_data_subset</w:t>
+      </w:r>
+      <w:proofErr w:type="spellEnd"/>
+      <w:r>
+        <w:rPr>
+          <w:rFonts w:ascii="Times New Roman" w:eastAsia="Times New Roman" w:hAnsi="Times New Roman" w:cs="Times New Roman"/>
+          <w:color w:val="333333"/>
+        </w:rPr>
+        <w:t xml:space="preserve">) </w:t>
+      </w:r>
+    </w:p>
+    <w:p>
+      <w:pPr>
+        <w:ind w:left="720"/>
+        <w:rPr>
+          <w:rFonts w:ascii="Times New Roman" w:eastAsia="Times New Roman" w:hAnsi="Times New Roman" w:cs="Times New Roman"/>
+          <w:color w:val="333333"/>
+        </w:rPr>
+      </w:pPr>
+      <w:r>
+        <w:rPr>
+          <w:rFonts w:ascii="Times New Roman" w:eastAsia="Times New Roman" w:hAnsi="Times New Roman" w:cs="Times New Roman"/>
+          <w:color w:val="333333"/>
+        </w:rPr>
+        <w:t>#Adding regression line to scatterplot to show trend between Price and Distance</w:t>
+      </w:r>
+    </w:p>
+    <w:p>
+      <w:pPr>
+        <w:ind w:left="720"/>
+        <w:rPr>
+          <w:rFonts w:ascii="Times New Roman" w:eastAsia="Times New Roman" w:hAnsi="Times New Roman" w:cs="Times New Roman"/>
+          <w:color w:val="333333"/>
+        </w:rPr>
+      </w:pPr>
+      <w:r>
+        <w:rPr>
+          <w:rFonts w:ascii="Times New Roman" w:eastAsia="Times New Roman" w:hAnsi="Times New Roman" w:cs="Times New Roman"/>
+          <w:color w:val="333333"/>
+        </w:rPr>
+        <w:t xml:space="preserve"> </w:t>
+      </w:r>
+      <w:proofErr w:type="spellStart"/>
+      <w:r>
+        <w:rPr>
+          <w:rFonts w:ascii="Times New Roman" w:eastAsia="Times New Roman" w:hAnsi="Times New Roman" w:cs="Times New Roman"/>
+          <w:color w:val="333333"/>
+        </w:rPr>
+        <w:t>abline</w:t>
+      </w:r>
+      <w:proofErr w:type="spellEnd"/>
+      <w:r>
+        <w:rPr>
+          <w:rFonts w:ascii="Times New Roman" w:eastAsia="Times New Roman" w:hAnsi="Times New Roman" w:cs="Times New Roman"/>
+          <w:color w:val="333333"/>
+        </w:rPr>
+        <w:t>(</w:t>
+      </w:r>
+      <w:proofErr w:type="spellStart"/>
+      <w:r>
+        <w:rPr>
+          <w:rFonts w:ascii="Times New Roman" w:eastAsia="Times New Roman" w:hAnsi="Times New Roman" w:cs="Times New Roman"/>
+          <w:color w:val="333333"/>
+        </w:rPr>
+        <w:t>model,col</w:t>
+      </w:r>
+      <w:proofErr w:type="spellEnd"/>
+      <w:r>
+        <w:rPr>
+          <w:rFonts w:ascii="Times New Roman" w:eastAsia="Times New Roman" w:hAnsi="Times New Roman" w:cs="Times New Roman"/>
+          <w:color w:val="333333"/>
+        </w:rPr>
+        <w:t>="blue")</w:t>
+      </w:r>
+    </w:p>
+    <w:p>
+      <w:pPr>
+        <w:ind w:left="720"/>
+        <w:rPr>
+          <w:rFonts w:ascii="Times New Roman" w:eastAsia="Times New Roman" w:hAnsi="Times New Roman" w:cs="Times New Roman"/>
+          <w:color w:val="333333"/>
+        </w:rPr>
+      </w:pPr>
+      <w:r>
+        <w:rPr>
+          <w:rFonts w:ascii="Times New Roman" w:eastAsia="Times New Roman" w:hAnsi="Times New Roman" w:cs="Times New Roman"/>
+          <w:color w:val="333333"/>
+        </w:rPr>
+        <w:t xml:space="preserve"> </w:t>
+      </w:r>
+      <w:proofErr w:type="spellStart"/>
+      <w:r>
+        <w:rPr>
+          <w:rFonts w:ascii="Times New Roman" w:eastAsia="Times New Roman" w:hAnsi="Times New Roman" w:cs="Times New Roman"/>
+          <w:color w:val="333333"/>
+        </w:rPr>
+        <w:t>dev.off</w:t>
+      </w:r>
+      <w:proofErr w:type="spellEnd"/>
+      <w:r>
+        <w:rPr>
+          <w:rFonts w:ascii="Times New Roman" w:eastAsia="Times New Roman" w:hAnsi="Times New Roman" w:cs="Times New Roman"/>
+          <w:color w:val="333333"/>
+        </w:rPr>
+        <w:t>()</w:t>
+      </w:r>
+    </w:p>
+    <w:p>
+      <w:pPr>
+        <w:ind w:left="720"/>
+        <w:rPr>
+          <w:rFonts w:ascii="Times New Roman" w:eastAsia="Times New Roman" w:hAnsi="Times New Roman" w:cs="Times New Roman"/>
+          <w:color w:val="333333"/>
+        </w:rPr>
+      </w:pPr>
+      <w:r>
+        <w:rPr>
+          <w:rFonts w:ascii="Times New Roman" w:eastAsia="Times New Roman" w:hAnsi="Times New Roman" w:cs="Times New Roman"/>
+          <w:color w:val="333333"/>
+        </w:rPr>
+        <w:t xml:space="preserve"> </w:t>
+      </w:r>
+    </w:p>
+    <w:p>
+      <w:pPr>
+        <w:ind w:left="720"/>
+        <w:rPr>
+          <w:rFonts w:ascii="Times New Roman" w:eastAsia="Times New Roman" w:hAnsi="Times New Roman" w:cs="Times New Roman"/>
+          <w:color w:val="333333"/>
+        </w:rPr>
+      </w:pPr>
+      <w:r>
+        <w:rPr>
+          <w:rFonts w:ascii="Times New Roman" w:eastAsia="Times New Roman" w:hAnsi="Times New Roman" w:cs="Times New Roman"/>
+          <w:color w:val="333333"/>
+        </w:rPr>
+        <w:t xml:space="preserve"> #Performing Pearson correlation test to check statistical significance of the relationship</w:t>
+      </w:r>
+    </w:p>
+    <w:p>
+      <w:pPr>
+        <w:ind w:left="720"/>
+        <w:rPr>
+          <w:rFonts w:ascii="Times New Roman" w:eastAsia="Times New Roman" w:hAnsi="Times New Roman" w:cs="Times New Roman"/>
+          <w:color w:val="333333"/>
+        </w:rPr>
+      </w:pPr>
+      <w:r>
+        <w:rPr>
+          <w:rFonts w:ascii="Times New Roman" w:eastAsia="Times New Roman" w:hAnsi="Times New Roman" w:cs="Times New Roman"/>
+          <w:color w:val="333333"/>
+        </w:rPr>
+        <w:t xml:space="preserve"> </w:t>
+      </w:r>
+      <w:proofErr w:type="spellStart"/>
+      <w:r>
+        <w:rPr>
+          <w:rFonts w:ascii="Times New Roman" w:eastAsia="Times New Roman" w:hAnsi="Times New Roman" w:cs="Times New Roman"/>
+          <w:color w:val="333333"/>
+        </w:rPr>
+        <w:t>cor</w:t>
+      </w:r>
+      <w:proofErr w:type="spellEnd"/>
+      <w:r>
+        <w:rPr>
+          <w:rFonts w:ascii="Times New Roman" w:eastAsia="Times New Roman" w:hAnsi="Times New Roman" w:cs="Times New Roman"/>
+          <w:color w:val="333333"/>
+        </w:rPr>
+        <w:t>(</w:t>
+      </w:r>
+      <w:proofErr w:type="spellStart"/>
+      <w:r>
+        <w:rPr>
+          <w:rFonts w:ascii="Times New Roman" w:eastAsia="Times New Roman" w:hAnsi="Times New Roman" w:cs="Times New Roman"/>
+          <w:color w:val="333333"/>
+        </w:rPr>
+        <w:t>melb_data_subset$Distance</w:t>
+      </w:r>
+      <w:proofErr w:type="spellEnd"/>
+      <w:r>
+        <w:rPr>
+          <w:rFonts w:ascii="Times New Roman" w:eastAsia="Times New Roman" w:hAnsi="Times New Roman" w:cs="Times New Roman"/>
+          <w:color w:val="333333"/>
+        </w:rPr>
+        <w:t xml:space="preserve">, </w:t>
+      </w:r>
+      <w:proofErr w:type="spellStart"/>
+      <w:r>
+        <w:rPr>
+          <w:rFonts w:ascii="Times New Roman" w:eastAsia="Times New Roman" w:hAnsi="Times New Roman" w:cs="Times New Roman"/>
+          <w:color w:val="333333"/>
+        </w:rPr>
+        <w:t>melb_data_subset$Price_in_million</w:t>
+      </w:r>
+      <w:proofErr w:type="spellEnd"/>
+      <w:r>
+        <w:rPr>
+          <w:rFonts w:ascii="Times New Roman" w:eastAsia="Times New Roman" w:hAnsi="Times New Roman" w:cs="Times New Roman"/>
+          <w:color w:val="333333"/>
+        </w:rPr>
+        <w:t>,</w:t>
+      </w:r>
+    </w:p>
+    <w:p>
+      <w:pPr>
+        <w:ind w:left="720"/>
+        <w:rPr>
+          <w:rFonts w:ascii="Times New Roman" w:eastAsia="Times New Roman" w:hAnsi="Times New Roman" w:cs="Times New Roman"/>
+          <w:color w:val="333333"/>
+        </w:rPr>
+      </w:pPr>
+      <w:r>
+        <w:rPr>
+          <w:rFonts w:ascii="Times New Roman" w:eastAsia="Times New Roman" w:hAnsi="Times New Roman" w:cs="Times New Roman"/>
+          <w:color w:val="333333"/>
+        </w:rPr>
+        <w:t xml:space="preserve">     method = "</w:t>
+      </w:r>
+      <w:proofErr w:type="spellStart"/>
+      <w:r>
+        <w:rPr>
+          <w:rFonts w:ascii="Times New Roman" w:eastAsia="Times New Roman" w:hAnsi="Times New Roman" w:cs="Times New Roman"/>
+          <w:color w:val="333333"/>
+        </w:rPr>
+        <w:t>pearson</w:t>
+      </w:r>
+      <w:proofErr w:type="spellEnd"/>
+      <w:r>
+        <w:rPr>
+          <w:rFonts w:ascii="Times New Roman" w:eastAsia="Times New Roman" w:hAnsi="Times New Roman" w:cs="Times New Roman"/>
+          <w:color w:val="333333"/>
+        </w:rPr>
+        <w:t>")</w:t>
+      </w:r>
+    </w:p>
+    <w:p>
+      <w:pPr>
+        <w:ind w:left="720"/>
+        <w:rPr>
+          <w:rFonts w:ascii="Times New Roman" w:eastAsia="Times New Roman" w:hAnsi="Times New Roman" w:cs="Times New Roman"/>
+          <w:color w:val="333333"/>
+        </w:rPr>
+      </w:pPr>
+      <w:r>
+        <w:rPr>
+          <w:rFonts w:ascii="Times New Roman" w:eastAsia="Times New Roman" w:hAnsi="Times New Roman" w:cs="Times New Roman"/>
+          <w:color w:val="333333"/>
+        </w:rPr>
+        <w:t xml:space="preserve"> </w:t>
+      </w:r>
+      <w:proofErr w:type="spellStart"/>
+      <w:r>
+        <w:rPr>
+          <w:rFonts w:ascii="Times New Roman" w:eastAsia="Times New Roman" w:hAnsi="Times New Roman" w:cs="Times New Roman"/>
+          <w:color w:val="333333"/>
+        </w:rPr>
+        <w:t>cor.test</w:t>
+      </w:r>
+      <w:proofErr w:type="spellEnd"/>
+      <w:r>
+        <w:rPr>
+          <w:rFonts w:ascii="Times New Roman" w:eastAsia="Times New Roman" w:hAnsi="Times New Roman" w:cs="Times New Roman"/>
+          <w:color w:val="333333"/>
+        </w:rPr>
+        <w:t>(</w:t>
+      </w:r>
+      <w:proofErr w:type="spellStart"/>
+      <w:r>
+        <w:rPr>
+          <w:rFonts w:ascii="Times New Roman" w:eastAsia="Times New Roman" w:hAnsi="Times New Roman" w:cs="Times New Roman"/>
+          <w:color w:val="333333"/>
+        </w:rPr>
+        <w:t>melb_data_subset$Distance</w:t>
+      </w:r>
+      <w:proofErr w:type="spellEnd"/>
+      <w:r>
+        <w:rPr>
+          <w:rFonts w:ascii="Times New Roman" w:eastAsia="Times New Roman" w:hAnsi="Times New Roman" w:cs="Times New Roman"/>
+          <w:color w:val="333333"/>
+        </w:rPr>
+        <w:t xml:space="preserve">, </w:t>
+      </w:r>
+      <w:proofErr w:type="spellStart"/>
+      <w:r>
+        <w:rPr>
+          <w:rFonts w:ascii="Times New Roman" w:eastAsia="Times New Roman" w:hAnsi="Times New Roman" w:cs="Times New Roman"/>
+          <w:color w:val="333333"/>
+        </w:rPr>
+        <w:t>melb_data_subset$Price_in_million</w:t>
+      </w:r>
+      <w:proofErr w:type="spellEnd"/>
       <w:r>
         <w:rPr>
           <w:rFonts w:ascii="Times New Roman" w:eastAsia="Times New Roman" w:hAnsi="Times New Roman" w:cs="Times New Roman"/>
@@ -7656,6 +9426,13 @@
           <w:color w:val="333333"/>
         </w:rPr>
       </w:pPr>
+      <w:r>
+        <w:rPr>
+          <w:rFonts w:ascii="Times New Roman" w:eastAsia="Times New Roman" w:hAnsi="Times New Roman" w:cs="Times New Roman"/>
+          <w:color w:val="333333"/>
+        </w:rPr>
+        <w:t xml:space="preserve"> #Performing Kendall correlation test to check statistical significance of the relationship</w:t>
+      </w:r>
     </w:p>
     <w:p>
       <w:pPr>
@@ -7665,21 +9442,60 @@
           <w:color w:val="333333"/>
         </w:rPr>
       </w:pPr>
-      <w:proofErr w:type="gramStart"/>
-      <w:r>
-        <w:rPr>
-          <w:rFonts w:ascii="Times New Roman" w:eastAsia="Times New Roman" w:hAnsi="Times New Roman" w:cs="Times New Roman"/>
-          <w:color w:val="333333"/>
-        </w:rPr>
-        <w:t>png(</w:t>
-      </w:r>
-      <w:proofErr w:type="gramEnd"/>
-      <w:r>
-        <w:rPr>
-          <w:rFonts w:ascii="Times New Roman" w:eastAsia="Times New Roman" w:hAnsi="Times New Roman" w:cs="Times New Roman"/>
-          <w:color w:val="333333"/>
-        </w:rPr>
-        <w:t>"price_histogram-with_bellcurve.png", width = 900, height = 700)</w:t>
+      <w:r>
+        <w:rPr>
+          <w:rFonts w:ascii="Times New Roman" w:eastAsia="Times New Roman" w:hAnsi="Times New Roman" w:cs="Times New Roman"/>
+          <w:color w:val="333333"/>
+        </w:rPr>
+        <w:t xml:space="preserve"> </w:t>
+      </w:r>
+      <w:proofErr w:type="spellStart"/>
+      <w:r>
+        <w:rPr>
+          <w:rFonts w:ascii="Times New Roman" w:eastAsia="Times New Roman" w:hAnsi="Times New Roman" w:cs="Times New Roman"/>
+          <w:color w:val="333333"/>
+        </w:rPr>
+        <w:t>cor</w:t>
+      </w:r>
+      <w:proofErr w:type="spellEnd"/>
+      <w:r>
+        <w:rPr>
+          <w:rFonts w:ascii="Times New Roman" w:eastAsia="Times New Roman" w:hAnsi="Times New Roman" w:cs="Times New Roman"/>
+          <w:color w:val="333333"/>
+        </w:rPr>
+        <w:t>(</w:t>
+      </w:r>
+      <w:proofErr w:type="spellStart"/>
+      <w:r>
+        <w:rPr>
+          <w:rFonts w:ascii="Times New Roman" w:eastAsia="Times New Roman" w:hAnsi="Times New Roman" w:cs="Times New Roman"/>
+          <w:color w:val="333333"/>
+        </w:rPr>
+        <w:t>melb_data_subset$Distance</w:t>
+      </w:r>
+      <w:proofErr w:type="spellEnd"/>
+      <w:r>
+        <w:rPr>
+          <w:rFonts w:ascii="Times New Roman" w:eastAsia="Times New Roman" w:hAnsi="Times New Roman" w:cs="Times New Roman"/>
+          <w:color w:val="333333"/>
+        </w:rPr>
+        <w:t xml:space="preserve">, </w:t>
+      </w:r>
+      <w:proofErr w:type="spellStart"/>
+      <w:r>
+        <w:rPr>
+          <w:rFonts w:ascii="Times New Roman" w:eastAsia="Times New Roman" w:hAnsi="Times New Roman" w:cs="Times New Roman"/>
+          <w:color w:val="333333"/>
+        </w:rPr>
+        <w:t>melb_data_subset$Price_in_million</w:t>
+      </w:r>
+      <w:proofErr w:type="spellEnd"/>
+      <w:r>
+        <w:rPr>
+          <w:rFonts w:ascii="Times New Roman" w:eastAsia="Times New Roman" w:hAnsi="Times New Roman" w:cs="Times New Roman"/>
+          <w:color w:val="333333"/>
+        </w:rPr>
+        <w:t>,</w:t>
       </w:r>
     </w:p>
     <w:p>
@@ -7695,7 +9511,23 @@
           <w:rFonts w:ascii="Times New Roman" w:eastAsia="Times New Roman" w:hAnsi="Times New Roman" w:cs="Times New Roman"/>
           <w:color w:val="333333"/>
         </w:rPr>
-        <w:t>#Creating histogram of distance from Melbourne CBD for early 2017</w:t>
+        <w:t xml:space="preserve">     method = "</w:t>
+      </w:r>
+      <w:proofErr w:type="spellStart"/>
+      <w:r>
+        <w:rPr>
+          <w:rFonts w:ascii="Times New Roman" w:eastAsia="Times New Roman" w:hAnsi="Times New Roman" w:cs="Times New Roman"/>
+          <w:color w:val="333333"/>
+        </w:rPr>
+        <w:t>kendall</w:t>
+      </w:r>
+      <w:proofErr w:type="spellEnd"/>
+      <w:r>
+        <w:rPr>
+          <w:rFonts w:ascii="Times New Roman" w:eastAsia="Times New Roman" w:hAnsi="Times New Roman" w:cs="Times New Roman"/>
+          <w:color w:val="333333"/>
+        </w:rPr>
+        <w:t>")</w:t>
       </w:r>
     </w:p>
     <w:p>
@@ -7706,21 +9538,12 @@
           <w:color w:val="333333"/>
         </w:rPr>
       </w:pPr>
-      <w:proofErr w:type="gramStart"/>
-      <w:r>
-        <w:rPr>
-          <w:rFonts w:ascii="Times New Roman" w:eastAsia="Times New Roman" w:hAnsi="Times New Roman" w:cs="Times New Roman"/>
-          <w:color w:val="333333"/>
-        </w:rPr>
-        <w:t>hist(</w:t>
-      </w:r>
-      <w:proofErr w:type="gramEnd"/>
-      <w:r>
-        <w:rPr>
-          <w:rFonts w:ascii="Times New Roman" w:eastAsia="Times New Roman" w:hAnsi="Times New Roman" w:cs="Times New Roman"/>
-          <w:color w:val="333333"/>
-        </w:rPr>
-        <w:t>melb_data_subset$Price_in_million,</w:t>
+      <w:r>
+        <w:rPr>
+          <w:rFonts w:ascii="Times New Roman" w:eastAsia="Times New Roman" w:hAnsi="Times New Roman" w:cs="Times New Roman"/>
+          <w:color w:val="333333"/>
+        </w:rPr>
+        <w:t xml:space="preserve"> </w:t>
       </w:r>
     </w:p>
     <w:p>
@@ -7736,1062 +9559,44 @@
           <w:rFonts w:ascii="Times New Roman" w:eastAsia="Times New Roman" w:hAnsi="Times New Roman" w:cs="Times New Roman"/>
           <w:color w:val="333333"/>
         </w:rPr>
-        <w:t xml:space="preserve">     breaks = 20,</w:t>
+        <w:t xml:space="preserve"> </w:t>
+      </w:r>
+      <w:proofErr w:type="spellStart"/>
+      <w:r>
+        <w:rPr>
+          <w:rFonts w:ascii="Times New Roman" w:eastAsia="Times New Roman" w:hAnsi="Times New Roman" w:cs="Times New Roman"/>
+          <w:color w:val="333333"/>
+        </w:rPr>
+        <w:t>cor.test</w:t>
+      </w:r>
+      <w:proofErr w:type="spellEnd"/>
+      <w:r>
+        <w:rPr>
+          <w:rFonts w:ascii="Times New Roman" w:eastAsia="Times New Roman" w:hAnsi="Times New Roman" w:cs="Times New Roman"/>
+          <w:color w:val="333333"/>
+        </w:rPr>
+        <w:t>(x, y, method="</w:t>
+      </w:r>
+      <w:proofErr w:type="spellStart"/>
+      <w:r>
+        <w:rPr>
+          <w:rFonts w:ascii="Times New Roman" w:eastAsia="Times New Roman" w:hAnsi="Times New Roman" w:cs="Times New Roman"/>
+          <w:color w:val="333333"/>
+        </w:rPr>
+        <w:t>pearson</w:t>
+      </w:r>
+      <w:proofErr w:type="spellEnd"/>
+      <w:r>
+        <w:rPr>
+          <w:rFonts w:ascii="Times New Roman" w:eastAsia="Times New Roman" w:hAnsi="Times New Roman" w:cs="Times New Roman"/>
+          <w:color w:val="333333"/>
+        </w:rPr>
+        <w:t>")</w:t>
       </w:r>
     </w:p>
     <w:p>
       <w:pPr>
         <w:ind w:left="720"/>
-        <w:rPr>
-          <w:rFonts w:ascii="Times New Roman" w:eastAsia="Times New Roman" w:hAnsi="Times New Roman" w:cs="Times New Roman"/>
-          <w:color w:val="333333"/>
-        </w:rPr>
-      </w:pPr>
-      <w:r>
-        <w:rPr>
-          <w:rFonts w:ascii="Times New Roman" w:eastAsia="Times New Roman" w:hAnsi="Times New Roman" w:cs="Times New Roman"/>
-          <w:color w:val="333333"/>
-        </w:rPr>
-        <w:t xml:space="preserve">     col = "lightgreen",</w:t>
-      </w:r>
-    </w:p>
-    <w:p>
-      <w:pPr>
-        <w:ind w:left="720"/>
-        <w:rPr>
-          <w:rFonts w:ascii="Times New Roman" w:eastAsia="Times New Roman" w:hAnsi="Times New Roman" w:cs="Times New Roman"/>
-          <w:color w:val="333333"/>
-        </w:rPr>
-      </w:pPr>
-      <w:r>
-        <w:rPr>
-          <w:rFonts w:ascii="Times New Roman" w:eastAsia="Times New Roman" w:hAnsi="Times New Roman" w:cs="Times New Roman"/>
-          <w:color w:val="333333"/>
-        </w:rPr>
-        <w:t xml:space="preserve">     main="Distribution of House </w:t>
-      </w:r>
-      <w:proofErr w:type="gramStart"/>
-      <w:r>
-        <w:rPr>
-          <w:rFonts w:ascii="Times New Roman" w:eastAsia="Times New Roman" w:hAnsi="Times New Roman" w:cs="Times New Roman"/>
-          <w:color w:val="333333"/>
-        </w:rPr>
-        <w:t>Prices(</w:t>
-      </w:r>
-      <w:proofErr w:type="gramEnd"/>
-      <w:r>
-        <w:rPr>
-          <w:rFonts w:ascii="Times New Roman" w:eastAsia="Times New Roman" w:hAnsi="Times New Roman" w:cs="Times New Roman"/>
-          <w:color w:val="333333"/>
-        </w:rPr>
-        <w:t>Jan–Mar 2017)",</w:t>
-      </w:r>
-    </w:p>
-    <w:p>
-      <w:pPr>
-        <w:ind w:left="720"/>
-        <w:rPr>
-          <w:rFonts w:ascii="Times New Roman" w:eastAsia="Times New Roman" w:hAnsi="Times New Roman" w:cs="Times New Roman"/>
-          <w:color w:val="333333"/>
-        </w:rPr>
-      </w:pPr>
-      <w:r>
-        <w:rPr>
-          <w:rFonts w:ascii="Times New Roman" w:eastAsia="Times New Roman" w:hAnsi="Times New Roman" w:cs="Times New Roman"/>
-          <w:color w:val="333333"/>
-        </w:rPr>
-        <w:t xml:space="preserve">     xlab="Price (Million Dollars)",</w:t>
-      </w:r>
-    </w:p>
-    <w:p>
-      <w:pPr>
-        <w:ind w:left="720"/>
-        <w:rPr>
-          <w:rFonts w:ascii="Times New Roman" w:eastAsia="Times New Roman" w:hAnsi="Times New Roman" w:cs="Times New Roman"/>
-          <w:color w:val="333333"/>
-        </w:rPr>
-      </w:pPr>
-      <w:r>
-        <w:rPr>
-          <w:rFonts w:ascii="Times New Roman" w:eastAsia="Times New Roman" w:hAnsi="Times New Roman" w:cs="Times New Roman"/>
-          <w:color w:val="333333"/>
-        </w:rPr>
-        <w:t xml:space="preserve">     freq = FALSE)</w:t>
-      </w:r>
-    </w:p>
-    <w:p>
-      <w:pPr>
-        <w:ind w:left="720"/>
-        <w:rPr>
-          <w:rFonts w:ascii="Times New Roman" w:eastAsia="Times New Roman" w:hAnsi="Times New Roman" w:cs="Times New Roman"/>
-          <w:color w:val="333333"/>
-        </w:rPr>
-      </w:pPr>
-      <w:r>
-        <w:rPr>
-          <w:rFonts w:ascii="Times New Roman" w:eastAsia="Times New Roman" w:hAnsi="Times New Roman" w:cs="Times New Roman"/>
-          <w:color w:val="333333"/>
-        </w:rPr>
-        <w:t>#Adding a density curve to show the smoothed shape of the price distribution</w:t>
-      </w:r>
-    </w:p>
-    <w:p>
-      <w:pPr>
-        <w:ind w:left="720"/>
-        <w:rPr>
-          <w:rFonts w:ascii="Times New Roman" w:eastAsia="Times New Roman" w:hAnsi="Times New Roman" w:cs="Times New Roman"/>
-          <w:color w:val="333333"/>
-        </w:rPr>
-      </w:pPr>
-      <w:r>
-        <w:rPr>
-          <w:rFonts w:ascii="Times New Roman" w:eastAsia="Times New Roman" w:hAnsi="Times New Roman" w:cs="Times New Roman"/>
-          <w:color w:val="333333"/>
-        </w:rPr>
-        <w:t>lines(density(melb_data_subset$Price_in_million),</w:t>
-      </w:r>
-    </w:p>
-    <w:p>
-      <w:pPr>
-        <w:ind w:left="720"/>
-        <w:rPr>
-          <w:rFonts w:ascii="Times New Roman" w:eastAsia="Times New Roman" w:hAnsi="Times New Roman" w:cs="Times New Roman"/>
-          <w:color w:val="333333"/>
-        </w:rPr>
-      </w:pPr>
-      <w:r>
-        <w:rPr>
-          <w:rFonts w:ascii="Times New Roman" w:eastAsia="Times New Roman" w:hAnsi="Times New Roman" w:cs="Times New Roman"/>
-          <w:color w:val="333333"/>
-        </w:rPr>
-        <w:t xml:space="preserve">      col = "blue",</w:t>
-      </w:r>
-    </w:p>
-    <w:p>
-      <w:pPr>
-        <w:ind w:left="720"/>
-        <w:rPr>
-          <w:rFonts w:ascii="Times New Roman" w:eastAsia="Times New Roman" w:hAnsi="Times New Roman" w:cs="Times New Roman"/>
-          <w:color w:val="333333"/>
-        </w:rPr>
-      </w:pPr>
-      <w:r>
-        <w:rPr>
-          <w:rFonts w:ascii="Times New Roman" w:eastAsia="Times New Roman" w:hAnsi="Times New Roman" w:cs="Times New Roman"/>
-          <w:color w:val="333333"/>
-        </w:rPr>
-        <w:t xml:space="preserve">      lwd = 2)</w:t>
-      </w:r>
-    </w:p>
-    <w:p>
-      <w:pPr>
-        <w:ind w:left="720"/>
-        <w:rPr>
-          <w:rFonts w:ascii="Times New Roman" w:eastAsia="Times New Roman" w:hAnsi="Times New Roman" w:cs="Times New Roman"/>
-          <w:color w:val="333333"/>
-        </w:rPr>
-      </w:pPr>
-      <w:proofErr w:type="gramStart"/>
-      <w:r>
-        <w:rPr>
-          <w:rFonts w:ascii="Times New Roman" w:eastAsia="Times New Roman" w:hAnsi="Times New Roman" w:cs="Times New Roman"/>
-          <w:color w:val="333333"/>
-        </w:rPr>
-        <w:t>dev.off(</w:t>
-      </w:r>
-      <w:proofErr w:type="gramEnd"/>
-      <w:r>
-        <w:rPr>
-          <w:rFonts w:ascii="Times New Roman" w:eastAsia="Times New Roman" w:hAnsi="Times New Roman" w:cs="Times New Roman"/>
-          <w:color w:val="333333"/>
-        </w:rPr>
-        <w:t>)</w:t>
-      </w:r>
-    </w:p>
-    <w:p>
-      <w:pPr>
-        <w:ind w:left="720"/>
-        <w:rPr>
-          <w:rFonts w:ascii="Times New Roman" w:eastAsia="Times New Roman" w:hAnsi="Times New Roman" w:cs="Times New Roman"/>
-          <w:color w:val="333333"/>
-        </w:rPr>
-      </w:pPr>
-    </w:p>
-    <w:p>
-      <w:pPr>
-        <w:ind w:left="720"/>
-        <w:rPr>
-          <w:rFonts w:ascii="Times New Roman" w:eastAsia="Times New Roman" w:hAnsi="Times New Roman" w:cs="Times New Roman"/>
-          <w:color w:val="333333"/>
-        </w:rPr>
-      </w:pPr>
-      <w:proofErr w:type="gramStart"/>
-      <w:r>
-        <w:rPr>
-          <w:rFonts w:ascii="Times New Roman" w:eastAsia="Times New Roman" w:hAnsi="Times New Roman" w:cs="Times New Roman"/>
-          <w:color w:val="333333"/>
-        </w:rPr>
-        <w:t>png(</w:t>
-      </w:r>
-      <w:proofErr w:type="gramEnd"/>
-      <w:r>
-        <w:rPr>
-          <w:rFonts w:ascii="Times New Roman" w:eastAsia="Times New Roman" w:hAnsi="Times New Roman" w:cs="Times New Roman"/>
-          <w:color w:val="333333"/>
-        </w:rPr>
-        <w:t>"distance_histogram.png", width = 900, height = 700)</w:t>
-      </w:r>
-    </w:p>
-    <w:p>
-      <w:pPr>
-        <w:ind w:left="720"/>
-        <w:rPr>
-          <w:rFonts w:ascii="Times New Roman" w:eastAsia="Times New Roman" w:hAnsi="Times New Roman" w:cs="Times New Roman"/>
-          <w:color w:val="333333"/>
-        </w:rPr>
-      </w:pPr>
-      <w:proofErr w:type="gramStart"/>
-      <w:r>
-        <w:rPr>
-          <w:rFonts w:ascii="Times New Roman" w:eastAsia="Times New Roman" w:hAnsi="Times New Roman" w:cs="Times New Roman"/>
-          <w:color w:val="333333"/>
-        </w:rPr>
-        <w:t>hist(</w:t>
-      </w:r>
-      <w:proofErr w:type="gramEnd"/>
-      <w:r>
-        <w:rPr>
-          <w:rFonts w:ascii="Times New Roman" w:eastAsia="Times New Roman" w:hAnsi="Times New Roman" w:cs="Times New Roman"/>
-          <w:color w:val="333333"/>
-        </w:rPr>
-        <w:t>melb_data_subset$Distance,</w:t>
-      </w:r>
-    </w:p>
-    <w:p>
-      <w:pPr>
-        <w:ind w:left="720"/>
-        <w:rPr>
-          <w:rFonts w:ascii="Times New Roman" w:eastAsia="Times New Roman" w:hAnsi="Times New Roman" w:cs="Times New Roman"/>
-          <w:color w:val="333333"/>
-        </w:rPr>
-      </w:pPr>
-      <w:r>
-        <w:rPr>
-          <w:rFonts w:ascii="Times New Roman" w:eastAsia="Times New Roman" w:hAnsi="Times New Roman" w:cs="Times New Roman"/>
-          <w:color w:val="333333"/>
-        </w:rPr>
-        <w:t xml:space="preserve">     main = "Histogram of Distance from Melbourne </w:t>
-      </w:r>
-      <w:proofErr w:type="gramStart"/>
-      <w:r>
-        <w:rPr>
-          <w:rFonts w:ascii="Times New Roman" w:eastAsia="Times New Roman" w:hAnsi="Times New Roman" w:cs="Times New Roman"/>
-          <w:color w:val="333333"/>
-        </w:rPr>
-        <w:t>CBD(</w:t>
-      </w:r>
-      <w:proofErr w:type="gramEnd"/>
-      <w:r>
-        <w:rPr>
-          <w:rFonts w:ascii="Times New Roman" w:eastAsia="Times New Roman" w:hAnsi="Times New Roman" w:cs="Times New Roman"/>
-          <w:color w:val="333333"/>
-        </w:rPr>
-        <w:t>Jan–Mar 2017)",</w:t>
-      </w:r>
-    </w:p>
-    <w:p>
-      <w:pPr>
-        <w:ind w:left="720"/>
-        <w:rPr>
-          <w:rFonts w:ascii="Times New Roman" w:eastAsia="Times New Roman" w:hAnsi="Times New Roman" w:cs="Times New Roman"/>
-          <w:color w:val="333333"/>
-        </w:rPr>
-      </w:pPr>
-      <w:r>
-        <w:rPr>
-          <w:rFonts w:ascii="Times New Roman" w:eastAsia="Times New Roman" w:hAnsi="Times New Roman" w:cs="Times New Roman"/>
-          <w:color w:val="333333"/>
-        </w:rPr>
-        <w:t xml:space="preserve">     xlab = "Distance (km)",</w:t>
-      </w:r>
-    </w:p>
-    <w:p>
-      <w:pPr>
-        <w:ind w:left="720"/>
-        <w:rPr>
-          <w:rFonts w:ascii="Times New Roman" w:eastAsia="Times New Roman" w:hAnsi="Times New Roman" w:cs="Times New Roman"/>
-          <w:color w:val="333333"/>
-        </w:rPr>
-      </w:pPr>
-      <w:r>
-        <w:rPr>
-          <w:rFonts w:ascii="Times New Roman" w:eastAsia="Times New Roman" w:hAnsi="Times New Roman" w:cs="Times New Roman"/>
-          <w:color w:val="333333"/>
-        </w:rPr>
-        <w:t xml:space="preserve">     breaks =40,</w:t>
-      </w:r>
-    </w:p>
-    <w:p>
-      <w:pPr>
-        <w:ind w:left="720"/>
-        <w:rPr>
-          <w:rFonts w:ascii="Times New Roman" w:eastAsia="Times New Roman" w:hAnsi="Times New Roman" w:cs="Times New Roman"/>
-          <w:color w:val="333333"/>
-        </w:rPr>
-      </w:pPr>
-      <w:r>
-        <w:rPr>
-          <w:rFonts w:ascii="Times New Roman" w:eastAsia="Times New Roman" w:hAnsi="Times New Roman" w:cs="Times New Roman"/>
-          <w:color w:val="333333"/>
-        </w:rPr>
-        <w:t xml:space="preserve">     col = "lightgreen",</w:t>
-      </w:r>
-    </w:p>
-    <w:p>
-      <w:pPr>
-        <w:ind w:left="720"/>
-        <w:rPr>
-          <w:rFonts w:ascii="Times New Roman" w:eastAsia="Times New Roman" w:hAnsi="Times New Roman" w:cs="Times New Roman"/>
-          <w:color w:val="333333"/>
-        </w:rPr>
-      </w:pPr>
-      <w:r>
-        <w:rPr>
-          <w:rFonts w:ascii="Times New Roman" w:eastAsia="Times New Roman" w:hAnsi="Times New Roman" w:cs="Times New Roman"/>
-          <w:color w:val="333333"/>
-        </w:rPr>
-        <w:t xml:space="preserve">     xlim = </w:t>
-      </w:r>
-      <w:proofErr w:type="gramStart"/>
-      <w:r>
-        <w:rPr>
-          <w:rFonts w:ascii="Times New Roman" w:eastAsia="Times New Roman" w:hAnsi="Times New Roman" w:cs="Times New Roman"/>
-          <w:color w:val="333333"/>
-        </w:rPr>
-        <w:t>c(</w:t>
-      </w:r>
-      <w:proofErr w:type="gramEnd"/>
-      <w:r>
-        <w:rPr>
-          <w:rFonts w:ascii="Times New Roman" w:eastAsia="Times New Roman" w:hAnsi="Times New Roman" w:cs="Times New Roman"/>
-          <w:color w:val="333333"/>
-        </w:rPr>
-        <w:t>0,20),</w:t>
-      </w:r>
-    </w:p>
-    <w:p>
-      <w:pPr>
-        <w:ind w:left="720"/>
-        <w:rPr>
-          <w:rFonts w:ascii="Times New Roman" w:eastAsia="Times New Roman" w:hAnsi="Times New Roman" w:cs="Times New Roman"/>
-          <w:color w:val="333333"/>
-        </w:rPr>
-      </w:pPr>
-      <w:r>
-        <w:rPr>
-          <w:rFonts w:ascii="Times New Roman" w:eastAsia="Times New Roman" w:hAnsi="Times New Roman" w:cs="Times New Roman"/>
-          <w:color w:val="333333"/>
-        </w:rPr>
-        <w:t xml:space="preserve">     ylim = </w:t>
-      </w:r>
-      <w:proofErr w:type="gramStart"/>
-      <w:r>
-        <w:rPr>
-          <w:rFonts w:ascii="Times New Roman" w:eastAsia="Times New Roman" w:hAnsi="Times New Roman" w:cs="Times New Roman"/>
-          <w:color w:val="333333"/>
-        </w:rPr>
-        <w:t>c(</w:t>
-      </w:r>
-      <w:proofErr w:type="gramEnd"/>
-      <w:r>
-        <w:rPr>
-          <w:rFonts w:ascii="Times New Roman" w:eastAsia="Times New Roman" w:hAnsi="Times New Roman" w:cs="Times New Roman"/>
-          <w:color w:val="333333"/>
-        </w:rPr>
-        <w:t>0,140)</w:t>
-      </w:r>
-    </w:p>
-    <w:p>
-      <w:pPr>
-        <w:ind w:left="720"/>
-        <w:rPr>
-          <w:rFonts w:ascii="Times New Roman" w:eastAsia="Times New Roman" w:hAnsi="Times New Roman" w:cs="Times New Roman"/>
-          <w:color w:val="333333"/>
-        </w:rPr>
-      </w:pPr>
-      <w:r>
-        <w:rPr>
-          <w:rFonts w:ascii="Times New Roman" w:eastAsia="Times New Roman" w:hAnsi="Times New Roman" w:cs="Times New Roman"/>
-          <w:color w:val="333333"/>
-        </w:rPr>
-        <w:t xml:space="preserve">     )</w:t>
-      </w:r>
-    </w:p>
-    <w:p>
-      <w:pPr>
-        <w:ind w:left="720"/>
-        <w:rPr>
-          <w:rFonts w:ascii="Times New Roman" w:eastAsia="Times New Roman" w:hAnsi="Times New Roman" w:cs="Times New Roman"/>
-          <w:color w:val="333333"/>
-        </w:rPr>
-      </w:pPr>
-      <w:proofErr w:type="gramStart"/>
-      <w:r>
-        <w:rPr>
-          <w:rFonts w:ascii="Times New Roman" w:eastAsia="Times New Roman" w:hAnsi="Times New Roman" w:cs="Times New Roman"/>
-          <w:color w:val="333333"/>
-        </w:rPr>
-        <w:t>dev.off(</w:t>
-      </w:r>
-      <w:proofErr w:type="gramEnd"/>
-      <w:r>
-        <w:rPr>
-          <w:rFonts w:ascii="Times New Roman" w:eastAsia="Times New Roman" w:hAnsi="Times New Roman" w:cs="Times New Roman"/>
-          <w:color w:val="333333"/>
-        </w:rPr>
-        <w:t>)</w:t>
-      </w:r>
-    </w:p>
-    <w:p>
-      <w:pPr>
-        <w:ind w:left="720"/>
-        <w:rPr>
-          <w:rFonts w:ascii="Times New Roman" w:eastAsia="Times New Roman" w:hAnsi="Times New Roman" w:cs="Times New Roman"/>
-          <w:color w:val="333333"/>
-        </w:rPr>
-      </w:pPr>
-    </w:p>
-    <w:p>
-      <w:pPr>
-        <w:ind w:left="720"/>
-        <w:rPr>
-          <w:rFonts w:ascii="Times New Roman" w:eastAsia="Times New Roman" w:hAnsi="Times New Roman" w:cs="Times New Roman"/>
-          <w:color w:val="333333"/>
-        </w:rPr>
-      </w:pPr>
-      <w:proofErr w:type="gramStart"/>
-      <w:r>
-        <w:rPr>
-          <w:rFonts w:ascii="Times New Roman" w:eastAsia="Times New Roman" w:hAnsi="Times New Roman" w:cs="Times New Roman"/>
-          <w:color w:val="333333"/>
-        </w:rPr>
-        <w:t>png(</w:t>
-      </w:r>
-      <w:proofErr w:type="gramEnd"/>
-      <w:r>
-        <w:rPr>
-          <w:rFonts w:ascii="Times New Roman" w:eastAsia="Times New Roman" w:hAnsi="Times New Roman" w:cs="Times New Roman"/>
-          <w:color w:val="333333"/>
-        </w:rPr>
-        <w:t>"distance_histogram_with_bellcurve.png", width = 900, height = 700)</w:t>
-      </w:r>
-    </w:p>
-    <w:p>
-      <w:pPr>
-        <w:ind w:left="720"/>
-        <w:rPr>
-          <w:rFonts w:ascii="Times New Roman" w:eastAsia="Times New Roman" w:hAnsi="Times New Roman" w:cs="Times New Roman"/>
-          <w:color w:val="333333"/>
-        </w:rPr>
-      </w:pPr>
-      <w:proofErr w:type="gramStart"/>
-      <w:r>
-        <w:rPr>
-          <w:rFonts w:ascii="Times New Roman" w:eastAsia="Times New Roman" w:hAnsi="Times New Roman" w:cs="Times New Roman"/>
-          <w:color w:val="333333"/>
-        </w:rPr>
-        <w:t>hist(</w:t>
-      </w:r>
-      <w:proofErr w:type="gramEnd"/>
-      <w:r>
-        <w:rPr>
-          <w:rFonts w:ascii="Times New Roman" w:eastAsia="Times New Roman" w:hAnsi="Times New Roman" w:cs="Times New Roman"/>
-          <w:color w:val="333333"/>
-        </w:rPr>
-        <w:t>melb_data_subset$Distance,</w:t>
-      </w:r>
-    </w:p>
-    <w:p>
-      <w:pPr>
-        <w:ind w:left="720"/>
-        <w:rPr>
-          <w:rFonts w:ascii="Times New Roman" w:eastAsia="Times New Roman" w:hAnsi="Times New Roman" w:cs="Times New Roman"/>
-          <w:color w:val="333333"/>
-        </w:rPr>
-      </w:pPr>
-      <w:r>
-        <w:rPr>
-          <w:rFonts w:ascii="Times New Roman" w:eastAsia="Times New Roman" w:hAnsi="Times New Roman" w:cs="Times New Roman"/>
-          <w:color w:val="333333"/>
-        </w:rPr>
-        <w:t xml:space="preserve">     breaks =40,</w:t>
-      </w:r>
-    </w:p>
-    <w:p>
-      <w:pPr>
-        <w:ind w:left="720"/>
-        <w:rPr>
-          <w:rFonts w:ascii="Times New Roman" w:eastAsia="Times New Roman" w:hAnsi="Times New Roman" w:cs="Times New Roman"/>
-          <w:color w:val="333333"/>
-        </w:rPr>
-      </w:pPr>
-      <w:r>
-        <w:rPr>
-          <w:rFonts w:ascii="Times New Roman" w:eastAsia="Times New Roman" w:hAnsi="Times New Roman" w:cs="Times New Roman"/>
-          <w:color w:val="333333"/>
-        </w:rPr>
-        <w:t xml:space="preserve">     main = "Distribution of </w:t>
-      </w:r>
-      <w:proofErr w:type="gramStart"/>
-      <w:r>
-        <w:rPr>
-          <w:rFonts w:ascii="Times New Roman" w:eastAsia="Times New Roman" w:hAnsi="Times New Roman" w:cs="Times New Roman"/>
-          <w:color w:val="333333"/>
-        </w:rPr>
-        <w:t>Distance(</w:t>
-      </w:r>
-      <w:proofErr w:type="gramEnd"/>
-      <w:r>
-        <w:rPr>
-          <w:rFonts w:ascii="Times New Roman" w:eastAsia="Times New Roman" w:hAnsi="Times New Roman" w:cs="Times New Roman"/>
-          <w:color w:val="333333"/>
-        </w:rPr>
-        <w:t>Jan–Mar 2017)",</w:t>
-      </w:r>
-    </w:p>
-    <w:p>
-      <w:pPr>
-        <w:ind w:left="720"/>
-        <w:rPr>
-          <w:rFonts w:ascii="Times New Roman" w:eastAsia="Times New Roman" w:hAnsi="Times New Roman" w:cs="Times New Roman"/>
-          <w:color w:val="333333"/>
-        </w:rPr>
-      </w:pPr>
-      <w:r>
-        <w:rPr>
-          <w:rFonts w:ascii="Times New Roman" w:eastAsia="Times New Roman" w:hAnsi="Times New Roman" w:cs="Times New Roman"/>
-          <w:color w:val="333333"/>
-        </w:rPr>
-        <w:t xml:space="preserve">     xlab = "Distance (km)",</w:t>
-      </w:r>
-    </w:p>
-    <w:p>
-      <w:pPr>
-        <w:ind w:left="720"/>
-        <w:rPr>
-          <w:rFonts w:ascii="Times New Roman" w:eastAsia="Times New Roman" w:hAnsi="Times New Roman" w:cs="Times New Roman"/>
-          <w:color w:val="333333"/>
-        </w:rPr>
-      </w:pPr>
-      <w:r>
-        <w:rPr>
-          <w:rFonts w:ascii="Times New Roman" w:eastAsia="Times New Roman" w:hAnsi="Times New Roman" w:cs="Times New Roman"/>
-          <w:color w:val="333333"/>
-        </w:rPr>
-        <w:t xml:space="preserve">     xlim = </w:t>
-      </w:r>
-      <w:proofErr w:type="gramStart"/>
-      <w:r>
-        <w:rPr>
-          <w:rFonts w:ascii="Times New Roman" w:eastAsia="Times New Roman" w:hAnsi="Times New Roman" w:cs="Times New Roman"/>
-          <w:color w:val="333333"/>
-        </w:rPr>
-        <w:t>c(</w:t>
-      </w:r>
-      <w:proofErr w:type="gramEnd"/>
-      <w:r>
-        <w:rPr>
-          <w:rFonts w:ascii="Times New Roman" w:eastAsia="Times New Roman" w:hAnsi="Times New Roman" w:cs="Times New Roman"/>
-          <w:color w:val="333333"/>
-        </w:rPr>
-        <w:t>0,20),</w:t>
-      </w:r>
-    </w:p>
-    <w:p>
-      <w:pPr>
-        <w:ind w:left="720"/>
-        <w:rPr>
-          <w:rFonts w:ascii="Times New Roman" w:eastAsia="Times New Roman" w:hAnsi="Times New Roman" w:cs="Times New Roman"/>
-          <w:color w:val="333333"/>
-        </w:rPr>
-      </w:pPr>
-      <w:r>
-        <w:rPr>
-          <w:rFonts w:ascii="Times New Roman" w:eastAsia="Times New Roman" w:hAnsi="Times New Roman" w:cs="Times New Roman"/>
-          <w:color w:val="333333"/>
-        </w:rPr>
-        <w:t xml:space="preserve">     col = "lightgreen",</w:t>
-      </w:r>
-    </w:p>
-    <w:p>
-      <w:pPr>
-        <w:ind w:left="720"/>
-        <w:rPr>
-          <w:rFonts w:ascii="Times New Roman" w:eastAsia="Times New Roman" w:hAnsi="Times New Roman" w:cs="Times New Roman"/>
-          <w:color w:val="333333"/>
-        </w:rPr>
-      </w:pPr>
-      <w:r>
-        <w:rPr>
-          <w:rFonts w:ascii="Times New Roman" w:eastAsia="Times New Roman" w:hAnsi="Times New Roman" w:cs="Times New Roman"/>
-          <w:color w:val="333333"/>
-        </w:rPr>
-        <w:t xml:space="preserve">     freq = FALSE)</w:t>
-      </w:r>
-    </w:p>
-    <w:p>
-      <w:pPr>
-        <w:ind w:left="720"/>
-        <w:rPr>
-          <w:rFonts w:ascii="Times New Roman" w:eastAsia="Times New Roman" w:hAnsi="Times New Roman" w:cs="Times New Roman"/>
-          <w:color w:val="333333"/>
-        </w:rPr>
-      </w:pPr>
-    </w:p>
-    <w:p>
-      <w:pPr>
-        <w:ind w:left="720"/>
-        <w:rPr>
-          <w:rFonts w:ascii="Times New Roman" w:eastAsia="Times New Roman" w:hAnsi="Times New Roman" w:cs="Times New Roman"/>
-          <w:color w:val="333333"/>
-        </w:rPr>
-      </w:pPr>
-      <w:r>
-        <w:rPr>
-          <w:rFonts w:ascii="Times New Roman" w:eastAsia="Times New Roman" w:hAnsi="Times New Roman" w:cs="Times New Roman"/>
-          <w:color w:val="333333"/>
-        </w:rPr>
-        <w:t>lines(density(melb_data_subset$Distance),</w:t>
-      </w:r>
-    </w:p>
-    <w:p>
-      <w:pPr>
-        <w:ind w:left="720"/>
-        <w:rPr>
-          <w:rFonts w:ascii="Times New Roman" w:eastAsia="Times New Roman" w:hAnsi="Times New Roman" w:cs="Times New Roman"/>
-          <w:color w:val="333333"/>
-        </w:rPr>
-      </w:pPr>
-      <w:r>
-        <w:rPr>
-          <w:rFonts w:ascii="Times New Roman" w:eastAsia="Times New Roman" w:hAnsi="Times New Roman" w:cs="Times New Roman"/>
-          <w:color w:val="333333"/>
-        </w:rPr>
-        <w:t xml:space="preserve">      col = "blue",</w:t>
-      </w:r>
-    </w:p>
-    <w:p>
-      <w:pPr>
-        <w:ind w:left="720"/>
-        <w:rPr>
-          <w:rFonts w:ascii="Times New Roman" w:eastAsia="Times New Roman" w:hAnsi="Times New Roman" w:cs="Times New Roman"/>
-          <w:color w:val="333333"/>
-        </w:rPr>
-      </w:pPr>
-      <w:r>
-        <w:rPr>
-          <w:rFonts w:ascii="Times New Roman" w:eastAsia="Times New Roman" w:hAnsi="Times New Roman" w:cs="Times New Roman"/>
-          <w:color w:val="333333"/>
-        </w:rPr>
-        <w:lastRenderedPageBreak/>
-        <w:t xml:space="preserve">      lwd = 2)</w:t>
-      </w:r>
-    </w:p>
-    <w:p>
-      <w:pPr>
-        <w:ind w:left="720"/>
-        <w:rPr>
-          <w:rFonts w:ascii="Times New Roman" w:eastAsia="Times New Roman" w:hAnsi="Times New Roman" w:cs="Times New Roman"/>
-          <w:color w:val="333333"/>
-        </w:rPr>
-      </w:pPr>
-      <w:proofErr w:type="gramStart"/>
-      <w:r>
-        <w:rPr>
-          <w:rFonts w:ascii="Times New Roman" w:eastAsia="Times New Roman" w:hAnsi="Times New Roman" w:cs="Times New Roman"/>
-          <w:color w:val="333333"/>
-        </w:rPr>
-        <w:t>dev.off(</w:t>
-      </w:r>
-      <w:proofErr w:type="gramEnd"/>
-      <w:r>
-        <w:rPr>
-          <w:rFonts w:ascii="Times New Roman" w:eastAsia="Times New Roman" w:hAnsi="Times New Roman" w:cs="Times New Roman"/>
-          <w:color w:val="333333"/>
-        </w:rPr>
-        <w:t>)</w:t>
-      </w:r>
-    </w:p>
-    <w:p>
-      <w:pPr>
-        <w:ind w:left="720"/>
-        <w:rPr>
-          <w:rFonts w:ascii="Times New Roman" w:eastAsia="Times New Roman" w:hAnsi="Times New Roman" w:cs="Times New Roman"/>
-          <w:color w:val="333333"/>
-        </w:rPr>
-      </w:pPr>
-    </w:p>
-    <w:p>
-      <w:pPr>
-        <w:ind w:left="720"/>
-        <w:rPr>
-          <w:rFonts w:ascii="Times New Roman" w:eastAsia="Times New Roman" w:hAnsi="Times New Roman" w:cs="Times New Roman"/>
-          <w:color w:val="333333"/>
-        </w:rPr>
-      </w:pPr>
-      <w:r>
-        <w:rPr>
-          <w:rFonts w:ascii="Times New Roman" w:eastAsia="Times New Roman" w:hAnsi="Times New Roman" w:cs="Times New Roman"/>
-          <w:color w:val="333333"/>
-        </w:rPr>
-        <w:t>x&lt;-melb_data_subset$Distance</w:t>
-      </w:r>
-    </w:p>
-    <w:p>
-      <w:pPr>
-        <w:ind w:left="720"/>
-        <w:rPr>
-          <w:rFonts w:ascii="Times New Roman" w:eastAsia="Times New Roman" w:hAnsi="Times New Roman" w:cs="Times New Roman"/>
-          <w:color w:val="333333"/>
-        </w:rPr>
-      </w:pPr>
-      <w:r>
-        <w:rPr>
-          <w:rFonts w:ascii="Times New Roman" w:eastAsia="Times New Roman" w:hAnsi="Times New Roman" w:cs="Times New Roman"/>
-          <w:color w:val="333333"/>
-        </w:rPr>
-        <w:t>y&lt;-melb_data_subset$Price_in_million</w:t>
-      </w:r>
-    </w:p>
-    <w:p>
-      <w:pPr>
-        <w:ind w:left="720"/>
-        <w:rPr>
-          <w:rFonts w:ascii="Times New Roman" w:eastAsia="Times New Roman" w:hAnsi="Times New Roman" w:cs="Times New Roman"/>
-          <w:color w:val="333333"/>
-        </w:rPr>
-      </w:pPr>
-      <w:proofErr w:type="gramStart"/>
-      <w:r>
-        <w:rPr>
-          <w:rFonts w:ascii="Times New Roman" w:eastAsia="Times New Roman" w:hAnsi="Times New Roman" w:cs="Times New Roman"/>
-          <w:color w:val="333333"/>
-        </w:rPr>
-        <w:t>png(</w:t>
-      </w:r>
-      <w:proofErr w:type="gramEnd"/>
-      <w:r>
-        <w:rPr>
-          <w:rFonts w:ascii="Times New Roman" w:eastAsia="Times New Roman" w:hAnsi="Times New Roman" w:cs="Times New Roman"/>
-          <w:color w:val="333333"/>
-        </w:rPr>
-        <w:t>"Price_distance_correlation.png", width = 900, height = 700)</w:t>
-      </w:r>
-    </w:p>
-    <w:p>
-      <w:pPr>
-        <w:ind w:left="720"/>
-        <w:rPr>
-          <w:rFonts w:ascii="Times New Roman" w:eastAsia="Times New Roman" w:hAnsi="Times New Roman" w:cs="Times New Roman"/>
-          <w:color w:val="333333"/>
-        </w:rPr>
-      </w:pPr>
-      <w:r>
-        <w:rPr>
-          <w:rFonts w:ascii="Times New Roman" w:eastAsia="Times New Roman" w:hAnsi="Times New Roman" w:cs="Times New Roman"/>
-          <w:color w:val="333333"/>
-        </w:rPr>
-        <w:t>#Plotting Price vs Distance to visually inspect whether a correlation exists</w:t>
-      </w:r>
-    </w:p>
-    <w:p>
-      <w:pPr>
-        <w:ind w:left="720"/>
-        <w:rPr>
-          <w:rFonts w:ascii="Times New Roman" w:eastAsia="Times New Roman" w:hAnsi="Times New Roman" w:cs="Times New Roman"/>
-          <w:color w:val="333333"/>
-        </w:rPr>
-      </w:pPr>
-      <w:proofErr w:type="gramStart"/>
-      <w:r>
-        <w:rPr>
-          <w:rFonts w:ascii="Times New Roman" w:eastAsia="Times New Roman" w:hAnsi="Times New Roman" w:cs="Times New Roman"/>
-          <w:color w:val="333333"/>
-        </w:rPr>
-        <w:t>plot(x,y</w:t>
-      </w:r>
-      <w:proofErr w:type="gramEnd"/>
-      <w:r>
-        <w:rPr>
-          <w:rFonts w:ascii="Times New Roman" w:eastAsia="Times New Roman" w:hAnsi="Times New Roman" w:cs="Times New Roman"/>
-          <w:color w:val="333333"/>
-        </w:rPr>
-        <w:t xml:space="preserve">,main = "Price vs Distance from Melbourne </w:t>
-      </w:r>
-      <w:proofErr w:type="gramStart"/>
-      <w:r>
-        <w:rPr>
-          <w:rFonts w:ascii="Times New Roman" w:eastAsia="Times New Roman" w:hAnsi="Times New Roman" w:cs="Times New Roman"/>
-          <w:color w:val="333333"/>
-        </w:rPr>
-        <w:t>CBD(</w:t>
-      </w:r>
-      <w:proofErr w:type="gramEnd"/>
-      <w:r>
-        <w:rPr>
-          <w:rFonts w:ascii="Times New Roman" w:eastAsia="Times New Roman" w:hAnsi="Times New Roman" w:cs="Times New Roman"/>
-          <w:color w:val="333333"/>
-        </w:rPr>
-        <w:t>Jan–Mar 2017)",</w:t>
-      </w:r>
-    </w:p>
-    <w:p>
-      <w:pPr>
-        <w:ind w:left="720"/>
-        <w:rPr>
-          <w:rFonts w:ascii="Times New Roman" w:eastAsia="Times New Roman" w:hAnsi="Times New Roman" w:cs="Times New Roman"/>
-          <w:color w:val="333333"/>
-        </w:rPr>
-      </w:pPr>
-      <w:r>
-        <w:rPr>
-          <w:rFonts w:ascii="Times New Roman" w:eastAsia="Times New Roman" w:hAnsi="Times New Roman" w:cs="Times New Roman"/>
-          <w:color w:val="333333"/>
-        </w:rPr>
-        <w:t xml:space="preserve">     xlab="Distance(km) from Melbourne CBD",</w:t>
-      </w:r>
-    </w:p>
-    <w:p>
-      <w:pPr>
-        <w:ind w:left="720"/>
-        <w:rPr>
-          <w:rFonts w:ascii="Times New Roman" w:eastAsia="Times New Roman" w:hAnsi="Times New Roman" w:cs="Times New Roman"/>
-          <w:color w:val="333333"/>
-        </w:rPr>
-      </w:pPr>
-      <w:r>
-        <w:rPr>
-          <w:rFonts w:ascii="Times New Roman" w:eastAsia="Times New Roman" w:hAnsi="Times New Roman" w:cs="Times New Roman"/>
-          <w:color w:val="333333"/>
-        </w:rPr>
-        <w:t xml:space="preserve">     ylab = "Price in million dollars",</w:t>
-      </w:r>
-    </w:p>
-    <w:p>
-      <w:pPr>
-        <w:ind w:left="720"/>
-        <w:rPr>
-          <w:rFonts w:ascii="Times New Roman" w:eastAsia="Times New Roman" w:hAnsi="Times New Roman" w:cs="Times New Roman"/>
-          <w:color w:val="333333"/>
-        </w:rPr>
-      </w:pPr>
-      <w:r>
-        <w:rPr>
-          <w:rFonts w:ascii="Times New Roman" w:eastAsia="Times New Roman" w:hAnsi="Times New Roman" w:cs="Times New Roman"/>
-          <w:color w:val="333333"/>
-        </w:rPr>
-        <w:t xml:space="preserve">     pch=19,</w:t>
-      </w:r>
-    </w:p>
-    <w:p>
-      <w:pPr>
-        <w:ind w:left="720"/>
-        <w:rPr>
-          <w:rFonts w:ascii="Times New Roman" w:eastAsia="Times New Roman" w:hAnsi="Times New Roman" w:cs="Times New Roman"/>
-          <w:color w:val="333333"/>
-        </w:rPr>
-      </w:pPr>
-      <w:r>
-        <w:rPr>
-          <w:rFonts w:ascii="Times New Roman" w:eastAsia="Times New Roman" w:hAnsi="Times New Roman" w:cs="Times New Roman"/>
-          <w:color w:val="333333"/>
-        </w:rPr>
-        <w:t xml:space="preserve">     xlim = </w:t>
-      </w:r>
-      <w:proofErr w:type="gramStart"/>
-      <w:r>
-        <w:rPr>
-          <w:rFonts w:ascii="Times New Roman" w:eastAsia="Times New Roman" w:hAnsi="Times New Roman" w:cs="Times New Roman"/>
-          <w:color w:val="333333"/>
-        </w:rPr>
-        <w:t>c(</w:t>
-      </w:r>
-      <w:proofErr w:type="gramEnd"/>
-      <w:r>
-        <w:rPr>
-          <w:rFonts w:ascii="Times New Roman" w:eastAsia="Times New Roman" w:hAnsi="Times New Roman" w:cs="Times New Roman"/>
-          <w:color w:val="333333"/>
-        </w:rPr>
-        <w:t>0,20),</w:t>
-      </w:r>
-    </w:p>
-    <w:p>
-      <w:pPr>
-        <w:ind w:left="720"/>
-        <w:rPr>
-          <w:rFonts w:ascii="Times New Roman" w:eastAsia="Times New Roman" w:hAnsi="Times New Roman" w:cs="Times New Roman"/>
-          <w:color w:val="333333"/>
-        </w:rPr>
-      </w:pPr>
-      <w:r>
-        <w:rPr>
-          <w:rFonts w:ascii="Times New Roman" w:eastAsia="Times New Roman" w:hAnsi="Times New Roman" w:cs="Times New Roman"/>
-          <w:color w:val="333333"/>
-        </w:rPr>
-        <w:t xml:space="preserve">     ylim = </w:t>
-      </w:r>
-      <w:proofErr w:type="gramStart"/>
-      <w:r>
-        <w:rPr>
-          <w:rFonts w:ascii="Times New Roman" w:eastAsia="Times New Roman" w:hAnsi="Times New Roman" w:cs="Times New Roman"/>
-          <w:color w:val="333333"/>
-        </w:rPr>
-        <w:t>c(</w:t>
-      </w:r>
-      <w:proofErr w:type="gramEnd"/>
-      <w:r>
-        <w:rPr>
-          <w:rFonts w:ascii="Times New Roman" w:eastAsia="Times New Roman" w:hAnsi="Times New Roman" w:cs="Times New Roman"/>
-          <w:color w:val="333333"/>
-        </w:rPr>
-        <w:t>0,4),</w:t>
-      </w:r>
-    </w:p>
-    <w:p>
-      <w:pPr>
-        <w:ind w:left="720"/>
-        <w:rPr>
-          <w:rFonts w:ascii="Times New Roman" w:eastAsia="Times New Roman" w:hAnsi="Times New Roman" w:cs="Times New Roman"/>
-          <w:color w:val="333333"/>
-        </w:rPr>
-      </w:pPr>
-      <w:r>
-        <w:rPr>
-          <w:rFonts w:ascii="Times New Roman" w:eastAsia="Times New Roman" w:hAnsi="Times New Roman" w:cs="Times New Roman"/>
-          <w:color w:val="333333"/>
-        </w:rPr>
-        <w:t xml:space="preserve">     frame=T)</w:t>
-      </w:r>
-    </w:p>
-    <w:p>
-      <w:pPr>
-        <w:ind w:left="720"/>
-        <w:rPr>
-          <w:rFonts w:ascii="Times New Roman" w:eastAsia="Times New Roman" w:hAnsi="Times New Roman" w:cs="Times New Roman"/>
-          <w:color w:val="333333"/>
-        </w:rPr>
-      </w:pPr>
-      <w:r>
-        <w:rPr>
-          <w:rFonts w:ascii="Times New Roman" w:eastAsia="Times New Roman" w:hAnsi="Times New Roman" w:cs="Times New Roman"/>
-          <w:color w:val="333333"/>
-        </w:rPr>
-        <w:t>#Using a linear regression model to test the strength of the correltaion</w:t>
-      </w:r>
-    </w:p>
-    <w:p>
-      <w:pPr>
-        <w:ind w:left="720"/>
-        <w:rPr>
-          <w:rFonts w:ascii="Times New Roman" w:eastAsia="Times New Roman" w:hAnsi="Times New Roman" w:cs="Times New Roman"/>
-          <w:color w:val="333333"/>
-        </w:rPr>
-      </w:pPr>
-      <w:r>
-        <w:rPr>
-          <w:rFonts w:ascii="Times New Roman" w:eastAsia="Times New Roman" w:hAnsi="Times New Roman" w:cs="Times New Roman"/>
-          <w:color w:val="333333"/>
-        </w:rPr>
-        <w:t>model&lt;-</w:t>
-      </w:r>
-      <w:proofErr w:type="gramStart"/>
-      <w:r>
-        <w:rPr>
-          <w:rFonts w:ascii="Times New Roman" w:eastAsia="Times New Roman" w:hAnsi="Times New Roman" w:cs="Times New Roman"/>
-          <w:color w:val="333333"/>
-        </w:rPr>
-        <w:t>lm(</w:t>
-      </w:r>
-      <w:proofErr w:type="gramEnd"/>
-      <w:r>
-        <w:rPr>
-          <w:rFonts w:ascii="Times New Roman" w:eastAsia="Times New Roman" w:hAnsi="Times New Roman" w:cs="Times New Roman"/>
-          <w:color w:val="333333"/>
-        </w:rPr>
-        <w:t>y~</w:t>
-      </w:r>
-      <w:proofErr w:type="gramStart"/>
-      <w:r>
-        <w:rPr>
-          <w:rFonts w:ascii="Times New Roman" w:eastAsia="Times New Roman" w:hAnsi="Times New Roman" w:cs="Times New Roman"/>
-          <w:color w:val="333333"/>
-        </w:rPr>
-        <w:t>x,data</w:t>
-      </w:r>
-      <w:proofErr w:type="gramEnd"/>
-      <w:r>
-        <w:rPr>
-          <w:rFonts w:ascii="Times New Roman" w:eastAsia="Times New Roman" w:hAnsi="Times New Roman" w:cs="Times New Roman"/>
-          <w:color w:val="333333"/>
-        </w:rPr>
-        <w:t xml:space="preserve"> = melb_data_subset) </w:t>
-      </w:r>
-    </w:p>
-    <w:p>
-      <w:pPr>
-        <w:ind w:left="720"/>
-        <w:rPr>
-          <w:rFonts w:ascii="Times New Roman" w:eastAsia="Times New Roman" w:hAnsi="Times New Roman" w:cs="Times New Roman"/>
-          <w:color w:val="333333"/>
-        </w:rPr>
-      </w:pPr>
-      <w:r>
-        <w:rPr>
-          <w:rFonts w:ascii="Times New Roman" w:eastAsia="Times New Roman" w:hAnsi="Times New Roman" w:cs="Times New Roman"/>
-          <w:color w:val="333333"/>
-        </w:rPr>
-        <w:t>#Adding regression line to scatterplot to show trend between Price and Distance</w:t>
-      </w:r>
-    </w:p>
-    <w:p>
-      <w:pPr>
-        <w:ind w:left="720"/>
-        <w:rPr>
-          <w:rFonts w:ascii="Times New Roman" w:eastAsia="Times New Roman" w:hAnsi="Times New Roman" w:cs="Times New Roman"/>
-          <w:color w:val="333333"/>
-        </w:rPr>
-      </w:pPr>
-      <w:r>
-        <w:rPr>
-          <w:rFonts w:ascii="Times New Roman" w:eastAsia="Times New Roman" w:hAnsi="Times New Roman" w:cs="Times New Roman"/>
-          <w:color w:val="333333"/>
-        </w:rPr>
-        <w:t xml:space="preserve"> abline(</w:t>
-      </w:r>
-      <w:proofErr w:type="gramStart"/>
-      <w:r>
-        <w:rPr>
-          <w:rFonts w:ascii="Times New Roman" w:eastAsia="Times New Roman" w:hAnsi="Times New Roman" w:cs="Times New Roman"/>
-          <w:color w:val="333333"/>
-        </w:rPr>
-        <w:t>model,col</w:t>
-      </w:r>
-      <w:proofErr w:type="gramEnd"/>
-      <w:r>
-        <w:rPr>
-          <w:rFonts w:ascii="Times New Roman" w:eastAsia="Times New Roman" w:hAnsi="Times New Roman" w:cs="Times New Roman"/>
-          <w:color w:val="333333"/>
-        </w:rPr>
-        <w:t>="blue")</w:t>
-      </w:r>
-    </w:p>
-    <w:p>
-      <w:pPr>
-        <w:ind w:left="720"/>
-        <w:rPr>
-          <w:rFonts w:ascii="Times New Roman" w:eastAsia="Times New Roman" w:hAnsi="Times New Roman" w:cs="Times New Roman"/>
-          <w:color w:val="333333"/>
-        </w:rPr>
       </w:pPr>
       <w:r>
         <w:rPr>
@@ -8800,273 +9605,21 @@
         </w:rPr>
         <w:t xml:space="preserve"> </w:t>
       </w:r>
-      <w:proofErr w:type="gramStart"/>
-      <w:r>
-        <w:rPr>
-          <w:rFonts w:ascii="Times New Roman" w:eastAsia="Times New Roman" w:hAnsi="Times New Roman" w:cs="Times New Roman"/>
-          <w:color w:val="333333"/>
-        </w:rPr>
-        <w:t>dev.off(</w:t>
-      </w:r>
-      <w:proofErr w:type="gramEnd"/>
-      <w:r>
-        <w:rPr>
-          <w:rFonts w:ascii="Times New Roman" w:eastAsia="Times New Roman" w:hAnsi="Times New Roman" w:cs="Times New Roman"/>
-          <w:color w:val="333333"/>
-        </w:rPr>
-        <w:t>)</w:t>
-      </w:r>
-    </w:p>
-    <w:p>
-      <w:pPr>
-        <w:ind w:left="720"/>
-        <w:rPr>
-          <w:rFonts w:ascii="Times New Roman" w:eastAsia="Times New Roman" w:hAnsi="Times New Roman" w:cs="Times New Roman"/>
-          <w:color w:val="333333"/>
-        </w:rPr>
-      </w:pPr>
-      <w:r>
-        <w:rPr>
-          <w:rFonts w:ascii="Times New Roman" w:eastAsia="Times New Roman" w:hAnsi="Times New Roman" w:cs="Times New Roman"/>
-          <w:color w:val="333333"/>
-        </w:rPr>
-        <w:t xml:space="preserve"> </w:t>
-      </w:r>
-    </w:p>
-    <w:p>
-      <w:pPr>
-        <w:ind w:left="720"/>
-        <w:rPr>
-          <w:rFonts w:ascii="Times New Roman" w:eastAsia="Times New Roman" w:hAnsi="Times New Roman" w:cs="Times New Roman"/>
-          <w:color w:val="333333"/>
-        </w:rPr>
-      </w:pPr>
-      <w:r>
-        <w:rPr>
-          <w:rFonts w:ascii="Times New Roman" w:eastAsia="Times New Roman" w:hAnsi="Times New Roman" w:cs="Times New Roman"/>
-          <w:color w:val="333333"/>
-        </w:rPr>
-        <w:t xml:space="preserve"> #Performing Pearson correlation test to check statistical significance of the relationship</w:t>
-      </w:r>
-    </w:p>
-    <w:p>
-      <w:pPr>
-        <w:ind w:left="720"/>
-        <w:rPr>
-          <w:rFonts w:ascii="Times New Roman" w:eastAsia="Times New Roman" w:hAnsi="Times New Roman" w:cs="Times New Roman"/>
-          <w:color w:val="333333"/>
-        </w:rPr>
-      </w:pPr>
-      <w:r>
-        <w:rPr>
-          <w:rFonts w:ascii="Times New Roman" w:eastAsia="Times New Roman" w:hAnsi="Times New Roman" w:cs="Times New Roman"/>
-          <w:color w:val="333333"/>
-        </w:rPr>
-        <w:t xml:space="preserve"> </w:t>
-      </w:r>
-      <w:proofErr w:type="gramStart"/>
-      <w:r>
-        <w:rPr>
-          <w:rFonts w:ascii="Times New Roman" w:eastAsia="Times New Roman" w:hAnsi="Times New Roman" w:cs="Times New Roman"/>
-          <w:color w:val="333333"/>
-        </w:rPr>
-        <w:t>cor(</w:t>
-      </w:r>
-      <w:proofErr w:type="gramEnd"/>
-      <w:r>
-        <w:rPr>
-          <w:rFonts w:ascii="Times New Roman" w:eastAsia="Times New Roman" w:hAnsi="Times New Roman" w:cs="Times New Roman"/>
-          <w:color w:val="333333"/>
-        </w:rPr>
-        <w:t>melb_data_subset$Distance, melb_data_subset$Price_in_million,</w:t>
-      </w:r>
-    </w:p>
-    <w:p>
-      <w:pPr>
-        <w:ind w:left="720"/>
-        <w:rPr>
-          <w:rFonts w:ascii="Times New Roman" w:eastAsia="Times New Roman" w:hAnsi="Times New Roman" w:cs="Times New Roman"/>
-          <w:color w:val="333333"/>
-        </w:rPr>
-      </w:pPr>
-      <w:r>
-        <w:rPr>
-          <w:rFonts w:ascii="Times New Roman" w:eastAsia="Times New Roman" w:hAnsi="Times New Roman" w:cs="Times New Roman"/>
-          <w:color w:val="333333"/>
-        </w:rPr>
-        <w:t xml:space="preserve">     method = "pearson")</w:t>
-      </w:r>
-    </w:p>
-    <w:p>
-      <w:pPr>
-        <w:ind w:left="720"/>
-        <w:rPr>
-          <w:rFonts w:ascii="Times New Roman" w:eastAsia="Times New Roman" w:hAnsi="Times New Roman" w:cs="Times New Roman"/>
-          <w:color w:val="333333"/>
-        </w:rPr>
-      </w:pPr>
-      <w:r>
-        <w:rPr>
-          <w:rFonts w:ascii="Times New Roman" w:eastAsia="Times New Roman" w:hAnsi="Times New Roman" w:cs="Times New Roman"/>
-          <w:color w:val="333333"/>
-        </w:rPr>
-        <w:t xml:space="preserve"> cor.</w:t>
-      </w:r>
-      <w:proofErr w:type="gramStart"/>
-      <w:r>
-        <w:rPr>
-          <w:rFonts w:ascii="Times New Roman" w:eastAsia="Times New Roman" w:hAnsi="Times New Roman" w:cs="Times New Roman"/>
-          <w:color w:val="333333"/>
-        </w:rPr>
-        <w:t>test(</w:t>
-      </w:r>
-      <w:proofErr w:type="gramEnd"/>
-      <w:r>
-        <w:rPr>
-          <w:rFonts w:ascii="Times New Roman" w:eastAsia="Times New Roman" w:hAnsi="Times New Roman" w:cs="Times New Roman"/>
-          <w:color w:val="333333"/>
-        </w:rPr>
-        <w:t>melb_data_subset$Distance, melb_data_subset$Price_in_million)</w:t>
-      </w:r>
-    </w:p>
-    <w:p>
-      <w:pPr>
-        <w:ind w:left="720"/>
-        <w:rPr>
-          <w:rFonts w:ascii="Times New Roman" w:eastAsia="Times New Roman" w:hAnsi="Times New Roman" w:cs="Times New Roman"/>
-          <w:color w:val="333333"/>
-        </w:rPr>
-      </w:pPr>
-      <w:r>
-        <w:rPr>
-          <w:rFonts w:ascii="Times New Roman" w:eastAsia="Times New Roman" w:hAnsi="Times New Roman" w:cs="Times New Roman"/>
-          <w:color w:val="333333"/>
-        </w:rPr>
-        <w:t xml:space="preserve"> #Performing Kendall correlation test to check statistical significance of the relationship</w:t>
-      </w:r>
-    </w:p>
-    <w:p>
-      <w:pPr>
-        <w:ind w:left="720"/>
-        <w:rPr>
-          <w:rFonts w:ascii="Times New Roman" w:eastAsia="Times New Roman" w:hAnsi="Times New Roman" w:cs="Times New Roman"/>
-          <w:color w:val="333333"/>
-        </w:rPr>
-      </w:pPr>
-      <w:r>
-        <w:rPr>
-          <w:rFonts w:ascii="Times New Roman" w:eastAsia="Times New Roman" w:hAnsi="Times New Roman" w:cs="Times New Roman"/>
-          <w:color w:val="333333"/>
-        </w:rPr>
-        <w:t xml:space="preserve"> </w:t>
-      </w:r>
-      <w:proofErr w:type="gramStart"/>
-      <w:r>
-        <w:rPr>
-          <w:rFonts w:ascii="Times New Roman" w:eastAsia="Times New Roman" w:hAnsi="Times New Roman" w:cs="Times New Roman"/>
-          <w:color w:val="333333"/>
-        </w:rPr>
-        <w:t>cor(</w:t>
-      </w:r>
-      <w:proofErr w:type="gramEnd"/>
-      <w:r>
-        <w:rPr>
-          <w:rFonts w:ascii="Times New Roman" w:eastAsia="Times New Roman" w:hAnsi="Times New Roman" w:cs="Times New Roman"/>
-          <w:color w:val="333333"/>
-        </w:rPr>
-        <w:t>melb_data_subset$Distance, melb_data_subset$Price_in_million,</w:t>
-      </w:r>
-    </w:p>
-    <w:p>
-      <w:pPr>
-        <w:ind w:left="720"/>
-        <w:rPr>
-          <w:rFonts w:ascii="Times New Roman" w:eastAsia="Times New Roman" w:hAnsi="Times New Roman" w:cs="Times New Roman"/>
-          <w:color w:val="333333"/>
-        </w:rPr>
-      </w:pPr>
-      <w:r>
-        <w:rPr>
-          <w:rFonts w:ascii="Times New Roman" w:eastAsia="Times New Roman" w:hAnsi="Times New Roman" w:cs="Times New Roman"/>
-          <w:color w:val="333333"/>
-        </w:rPr>
-        <w:t xml:space="preserve">     method = "kendall")</w:t>
-      </w:r>
-    </w:p>
-    <w:p>
-      <w:pPr>
-        <w:ind w:left="720"/>
-        <w:rPr>
-          <w:rFonts w:ascii="Times New Roman" w:eastAsia="Times New Roman" w:hAnsi="Times New Roman" w:cs="Times New Roman"/>
-          <w:color w:val="333333"/>
-        </w:rPr>
-      </w:pPr>
-      <w:r>
-        <w:rPr>
-          <w:rFonts w:ascii="Times New Roman" w:eastAsia="Times New Roman" w:hAnsi="Times New Roman" w:cs="Times New Roman"/>
-          <w:color w:val="333333"/>
-        </w:rPr>
-        <w:t xml:space="preserve"> </w:t>
-      </w:r>
-    </w:p>
-    <w:p>
-      <w:pPr>
-        <w:ind w:left="720"/>
-        <w:rPr>
-          <w:rFonts w:ascii="Times New Roman" w:eastAsia="Times New Roman" w:hAnsi="Times New Roman" w:cs="Times New Roman"/>
-          <w:color w:val="333333"/>
-        </w:rPr>
-      </w:pPr>
-      <w:r>
-        <w:rPr>
-          <w:rFonts w:ascii="Times New Roman" w:eastAsia="Times New Roman" w:hAnsi="Times New Roman" w:cs="Times New Roman"/>
-          <w:color w:val="333333"/>
-        </w:rPr>
-        <w:t xml:space="preserve"> cor.</w:t>
-      </w:r>
-      <w:proofErr w:type="gramStart"/>
-      <w:r>
-        <w:rPr>
-          <w:rFonts w:ascii="Times New Roman" w:eastAsia="Times New Roman" w:hAnsi="Times New Roman" w:cs="Times New Roman"/>
-          <w:color w:val="333333"/>
-        </w:rPr>
-        <w:t>test(</w:t>
-      </w:r>
-      <w:proofErr w:type="gramEnd"/>
-      <w:r>
-        <w:rPr>
-          <w:rFonts w:ascii="Times New Roman" w:eastAsia="Times New Roman" w:hAnsi="Times New Roman" w:cs="Times New Roman"/>
-          <w:color w:val="333333"/>
-        </w:rPr>
-        <w:t>x, y, method="pearson")</w:t>
-      </w:r>
-    </w:p>
-    <w:p>
-      <w:pPr>
-        <w:ind w:left="720"/>
-      </w:pPr>
-      <w:r>
-        <w:rPr>
-          <w:rFonts w:ascii="Times New Roman" w:eastAsia="Times New Roman" w:hAnsi="Times New Roman" w:cs="Times New Roman"/>
-          <w:color w:val="333333"/>
-        </w:rPr>
-        <w:t xml:space="preserve"> cor.</w:t>
-      </w:r>
-      <w:proofErr w:type="gramStart"/>
-      <w:r>
-        <w:rPr>
-          <w:rFonts w:ascii="Times New Roman" w:eastAsia="Times New Roman" w:hAnsi="Times New Roman" w:cs="Times New Roman"/>
-          <w:color w:val="333333"/>
-        </w:rPr>
-        <w:t>test(</w:t>
-      </w:r>
-      <w:proofErr w:type="gramEnd"/>
-      <w:r>
-        <w:rPr>
-          <w:rFonts w:ascii="Times New Roman" w:eastAsia="Times New Roman" w:hAnsi="Times New Roman" w:cs="Times New Roman"/>
-          <w:color w:val="333333"/>
-        </w:rPr>
-        <w:t>x, y, method="spearman")</w:t>
+      <w:proofErr w:type="spellStart"/>
+      <w:r>
+        <w:rPr>
+          <w:rFonts w:ascii="Times New Roman" w:eastAsia="Times New Roman" w:hAnsi="Times New Roman" w:cs="Times New Roman"/>
+          <w:color w:val="333333"/>
+        </w:rPr>
+        <w:t>cor.test</w:t>
+      </w:r>
+      <w:proofErr w:type="spellEnd"/>
+      <w:r>
+        <w:rPr>
+          <w:rFonts w:ascii="Times New Roman" w:eastAsia="Times New Roman" w:hAnsi="Times New Roman" w:cs="Times New Roman"/>
+          <w:color w:val="333333"/>
+        </w:rPr>
+        <w:t>(x, y, method="spearman")</w:t>
       </w:r>
       <w:r>
         <w:t xml:space="preserve">            </w:t>
@@ -9264,12 +9817,21 @@
         </w:rPr>
         <w:t xml:space="preserve"> </w:t>
       </w:r>
-      <w:r>
-        <w:rPr>
-          <w:rFonts w:ascii="Times New Roman" w:eastAsia="Times New Roman" w:hAnsi="Times New Roman" w:cs="Times New Roman"/>
-          <w:color w:val="333333"/>
-        </w:rPr>
-        <w:t>kendall and spearman correlation</w:t>
+      <w:proofErr w:type="spellStart"/>
+      <w:r>
+        <w:rPr>
+          <w:rFonts w:ascii="Times New Roman" w:eastAsia="Times New Roman" w:hAnsi="Times New Roman" w:cs="Times New Roman"/>
+          <w:color w:val="333333"/>
+        </w:rPr>
+        <w:t>kendall</w:t>
+      </w:r>
+      <w:proofErr w:type="spellEnd"/>
+      <w:r>
+        <w:rPr>
+          <w:rFonts w:ascii="Times New Roman" w:eastAsia="Times New Roman" w:hAnsi="Times New Roman" w:cs="Times New Roman"/>
+          <w:color w:val="333333"/>
+        </w:rPr>
+        <w:t xml:space="preserve"> and spearman correlation</w:t>
       </w:r>
     </w:p>
     <w:p>
@@ -9507,6 +10069,106 @@
           <w:color w:val="333333"/>
         </w:rPr>
         <w:t>Date:   Sun Dec 7 13:17:13 2025 +0000</w:t>
+      </w:r>
+    </w:p>
+    <w:p>
+      <w:pPr>
+        <w:ind w:left="1080"/>
+        <w:rPr>
+          <w:rFonts w:ascii="Times New Roman" w:eastAsia="Times New Roman" w:hAnsi="Times New Roman" w:cs="Times New Roman"/>
+          <w:color w:val="333333"/>
+        </w:rPr>
+      </w:pPr>
+    </w:p>
+    <w:p>
+      <w:pPr>
+        <w:ind w:left="1080"/>
+        <w:rPr>
+          <w:rFonts w:ascii="Times New Roman" w:eastAsia="Times New Roman" w:hAnsi="Times New Roman" w:cs="Times New Roman"/>
+          <w:color w:val="333333"/>
+        </w:rPr>
+      </w:pPr>
+    </w:p>
+    <w:p>
+      <w:pPr>
+        <w:ind w:left="1080"/>
+        <w:rPr>
+          <w:rFonts w:ascii="Times New Roman" w:eastAsia="Times New Roman" w:hAnsi="Times New Roman" w:cs="Times New Roman"/>
+          <w:color w:val="333333"/>
+        </w:rPr>
+      </w:pPr>
+      <w:r>
+        <w:rPr>
+          <w:rFonts w:ascii="Times New Roman" w:eastAsia="Times New Roman" w:hAnsi="Times New Roman" w:cs="Times New Roman"/>
+          <w:color w:val="333333"/>
+        </w:rPr>
+        <w:t>Author: Shah-Ahmed7 &lt;sa25agr@herts.ac.uk&gt;</w:t>
+      </w:r>
+    </w:p>
+    <w:p>
+      <w:pPr>
+        <w:ind w:left="1080"/>
+        <w:rPr>
+          <w:rFonts w:ascii="Times New Roman" w:eastAsia="Times New Roman" w:hAnsi="Times New Roman" w:cs="Times New Roman"/>
+          <w:color w:val="333333"/>
+        </w:rPr>
+      </w:pPr>
+      <w:r>
+        <w:rPr>
+          <w:rFonts w:ascii="Times New Roman" w:eastAsia="Times New Roman" w:hAnsi="Times New Roman" w:cs="Times New Roman"/>
+          <w:color w:val="333333"/>
+        </w:rPr>
+        <w:t>Date:   Wed Dec 10 15:59:14 2025 +0000</w:t>
+      </w:r>
+    </w:p>
+    <w:p>
+      <w:pPr>
+        <w:ind w:left="1080"/>
+        <w:rPr>
+          <w:rFonts w:ascii="Times New Roman" w:eastAsia="Times New Roman" w:hAnsi="Times New Roman" w:cs="Times New Roman"/>
+          <w:color w:val="333333"/>
+        </w:rPr>
+      </w:pPr>
+    </w:p>
+    <w:p>
+      <w:pPr>
+        <w:ind w:left="1080"/>
+        <w:rPr>
+          <w:rFonts w:ascii="Times New Roman" w:eastAsia="Times New Roman" w:hAnsi="Times New Roman" w:cs="Times New Roman"/>
+          <w:color w:val="333333"/>
+        </w:rPr>
+      </w:pPr>
+      <w:r>
+        <w:rPr>
+          <w:rFonts w:ascii="Times New Roman" w:eastAsia="Times New Roman" w:hAnsi="Times New Roman" w:cs="Times New Roman"/>
+          <w:color w:val="333333"/>
+        </w:rPr>
+        <w:t xml:space="preserve">    modified section 5.1 and 5.2</w:t>
+      </w:r>
+    </w:p>
+    <w:p>
+      <w:pPr>
+        <w:ind w:left="1080"/>
+        <w:rPr>
+          <w:rFonts w:ascii="Times New Roman" w:eastAsia="Times New Roman" w:hAnsi="Times New Roman" w:cs="Times New Roman"/>
+          <w:color w:val="333333"/>
+        </w:rPr>
+      </w:pPr>
+    </w:p>
+    <w:p>
+      <w:pPr>
+        <w:ind w:left="1080"/>
+        <w:rPr>
+          <w:rFonts w:ascii="Times New Roman" w:eastAsia="Times New Roman" w:hAnsi="Times New Roman" w:cs="Times New Roman"/>
+          <w:color w:val="333333"/>
+        </w:rPr>
+      </w:pPr>
+      <w:r>
+        <w:rPr>
+          <w:rFonts w:ascii="Times New Roman" w:eastAsia="Times New Roman" w:hAnsi="Times New Roman" w:cs="Times New Roman"/>
+          <w:color w:val="333333"/>
+        </w:rPr>
+        <w:t>commit 3b823acfa299a5b745a1bb506dc982e6eff69ead</w:t>
       </w:r>
     </w:p>
     <w:p>
@@ -11988,11 +12650,19 @@
           <w:rFonts w:ascii="Times New Roman" w:eastAsia="Times New Roman" w:hAnsi="Times New Roman" w:cs="Times New Roman"/>
         </w:rPr>
       </w:pPr>
-      <w:r>
-        <w:rPr>
-          <w:rFonts w:ascii="Times New Roman" w:eastAsia="Times New Roman" w:hAnsi="Times New Roman" w:cs="Times New Roman"/>
-        </w:rPr>
-        <w:t xml:space="preserve">Analysis.R code with the appropriate statistics to test the hypotheses. </w:t>
+      <w:proofErr w:type="spellStart"/>
+      <w:r>
+        <w:rPr>
+          <w:rFonts w:ascii="Times New Roman" w:eastAsia="Times New Roman" w:hAnsi="Times New Roman" w:cs="Times New Roman"/>
+        </w:rPr>
+        <w:t>Analysis.R</w:t>
+      </w:r>
+      <w:proofErr w:type="spellEnd"/>
+      <w:r>
+        <w:rPr>
+          <w:rFonts w:ascii="Times New Roman" w:eastAsia="Times New Roman" w:hAnsi="Times New Roman" w:cs="Times New Roman"/>
+        </w:rPr>
+        <w:t xml:space="preserve"> code with the appropriate statistics to test the hypotheses. </w:t>
       </w:r>
     </w:p>
     <w:p>

</xml_diff>

<commit_message>
Updated my github log output
</commit_message>
<xml_diff>
--- a/7COM1079_Final report_template(Demo Version).docx
+++ b/7COM1079_Final report_template(Demo Version).docx
@@ -11082,6 +11082,410 @@
           <w:color w:val="333333"/>
         </w:rPr>
         <w:t>commit 3b823acfa299a5b745a1bb506dc982e6eff69ead</w:t>
+      </w:r>
+    </w:p>
+    <w:p>
+      <w:pPr>
+        <w:ind w:left="1080"/>
+        <w:rPr>
+          <w:rFonts w:ascii="Times New Roman" w:eastAsia="Times New Roman" w:hAnsi="Times New Roman" w:cs="Times New Roman"/>
+          <w:color w:val="333333"/>
+        </w:rPr>
+      </w:pPr>
+    </w:p>
+    <w:p>
+      <w:pPr>
+        <w:ind w:left="1080"/>
+        <w:rPr>
+          <w:rFonts w:ascii="Times New Roman" w:eastAsia="Times New Roman" w:hAnsi="Times New Roman" w:cs="Times New Roman"/>
+          <w:color w:val="333333"/>
+        </w:rPr>
+      </w:pPr>
+      <w:r>
+        <w:rPr>
+          <w:rFonts w:ascii="Times New Roman" w:eastAsia="Times New Roman" w:hAnsi="Times New Roman" w:cs="Times New Roman"/>
+          <w:color w:val="333333"/>
+        </w:rPr>
+        <w:t>commit 7f130d04d64b94b84c2753736a1a304c54d94849 (HEAD -&gt; main, origin/main, origin/HEAD)</w:t>
+      </w:r>
+    </w:p>
+    <w:p>
+      <w:pPr>
+        <w:ind w:left="1080"/>
+        <w:rPr>
+          <w:rFonts w:ascii="Times New Roman" w:eastAsia="Times New Roman" w:hAnsi="Times New Roman" w:cs="Times New Roman"/>
+          <w:color w:val="333333"/>
+        </w:rPr>
+      </w:pPr>
+      <w:r>
+        <w:rPr>
+          <w:rFonts w:ascii="Times New Roman" w:eastAsia="Times New Roman" w:hAnsi="Times New Roman" w:cs="Times New Roman"/>
+          <w:color w:val="333333"/>
+        </w:rPr>
+        <w:t>Author: Shah-Ahmed7 &lt;sa25agr@herts.ac.uk&gt;</w:t>
+      </w:r>
+    </w:p>
+    <w:p>
+      <w:pPr>
+        <w:ind w:left="1080"/>
+        <w:rPr>
+          <w:rFonts w:ascii="Times New Roman" w:eastAsia="Times New Roman" w:hAnsi="Times New Roman" w:cs="Times New Roman"/>
+          <w:color w:val="333333"/>
+        </w:rPr>
+      </w:pPr>
+      <w:r>
+        <w:rPr>
+          <w:rFonts w:ascii="Times New Roman" w:eastAsia="Times New Roman" w:hAnsi="Times New Roman" w:cs="Times New Roman"/>
+          <w:color w:val="333333"/>
+        </w:rPr>
+        <w:t>Date:   Thu Dec 11 21:35:51 2025 +0000</w:t>
+      </w:r>
+    </w:p>
+    <w:p>
+      <w:pPr>
+        <w:ind w:left="1080"/>
+        <w:rPr>
+          <w:rFonts w:ascii="Times New Roman" w:eastAsia="Times New Roman" w:hAnsi="Times New Roman" w:cs="Times New Roman"/>
+          <w:color w:val="333333"/>
+        </w:rPr>
+      </w:pPr>
+    </w:p>
+    <w:p>
+      <w:pPr>
+        <w:ind w:left="1080"/>
+        <w:rPr>
+          <w:rFonts w:ascii="Times New Roman" w:eastAsia="Times New Roman" w:hAnsi="Times New Roman" w:cs="Times New Roman"/>
+          <w:color w:val="333333"/>
+        </w:rPr>
+      </w:pPr>
+      <w:r>
+        <w:rPr>
+          <w:rFonts w:ascii="Times New Roman" w:eastAsia="Times New Roman" w:hAnsi="Times New Roman" w:cs="Times New Roman"/>
+          <w:color w:val="333333"/>
+        </w:rPr>
+        <w:t xml:space="preserve">    updated table of </w:t>
+      </w:r>
+      <w:proofErr w:type="spellStart"/>
+      <w:proofErr w:type="gramStart"/>
+      <w:r>
+        <w:rPr>
+          <w:rFonts w:ascii="Times New Roman" w:eastAsia="Times New Roman" w:hAnsi="Times New Roman" w:cs="Times New Roman"/>
+          <w:color w:val="333333"/>
+        </w:rPr>
+        <w:t>contents,page</w:t>
+      </w:r>
+      <w:proofErr w:type="spellEnd"/>
+      <w:proofErr w:type="gramEnd"/>
+      <w:r>
+        <w:rPr>
+          <w:rFonts w:ascii="Times New Roman" w:eastAsia="Times New Roman" w:hAnsi="Times New Roman" w:cs="Times New Roman"/>
+          <w:color w:val="333333"/>
+        </w:rPr>
+        <w:t xml:space="preserve"> numbers and removed duplicated lines in R code</w:t>
+      </w:r>
+    </w:p>
+    <w:p>
+      <w:pPr>
+        <w:ind w:left="1080"/>
+        <w:rPr>
+          <w:rFonts w:ascii="Times New Roman" w:eastAsia="Times New Roman" w:hAnsi="Times New Roman" w:cs="Times New Roman"/>
+          <w:color w:val="333333"/>
+        </w:rPr>
+      </w:pPr>
+    </w:p>
+    <w:p>
+      <w:pPr>
+        <w:ind w:left="1080"/>
+        <w:rPr>
+          <w:rFonts w:ascii="Times New Roman" w:eastAsia="Times New Roman" w:hAnsi="Times New Roman" w:cs="Times New Roman"/>
+          <w:color w:val="333333"/>
+        </w:rPr>
+      </w:pPr>
+      <w:r>
+        <w:rPr>
+          <w:rFonts w:ascii="Times New Roman" w:eastAsia="Times New Roman" w:hAnsi="Times New Roman" w:cs="Times New Roman"/>
+          <w:color w:val="333333"/>
+        </w:rPr>
+        <w:t>commit 35fa9b9529e58fca887baeed42de547d9d830101</w:t>
+      </w:r>
+    </w:p>
+    <w:p>
+      <w:pPr>
+        <w:ind w:left="1080"/>
+        <w:rPr>
+          <w:rFonts w:ascii="Times New Roman" w:eastAsia="Times New Roman" w:hAnsi="Times New Roman" w:cs="Times New Roman"/>
+          <w:color w:val="333333"/>
+        </w:rPr>
+      </w:pPr>
+      <w:r>
+        <w:rPr>
+          <w:rFonts w:ascii="Times New Roman" w:eastAsia="Times New Roman" w:hAnsi="Times New Roman" w:cs="Times New Roman"/>
+          <w:color w:val="333333"/>
+        </w:rPr>
+        <w:t>Merge: f9026b0 702530c</w:t>
+      </w:r>
+    </w:p>
+    <w:p>
+      <w:pPr>
+        <w:ind w:left="1080"/>
+        <w:rPr>
+          <w:rFonts w:ascii="Times New Roman" w:eastAsia="Times New Roman" w:hAnsi="Times New Roman" w:cs="Times New Roman"/>
+          <w:color w:val="333333"/>
+        </w:rPr>
+      </w:pPr>
+      <w:r>
+        <w:rPr>
+          <w:rFonts w:ascii="Times New Roman" w:eastAsia="Times New Roman" w:hAnsi="Times New Roman" w:cs="Times New Roman"/>
+          <w:color w:val="333333"/>
+        </w:rPr>
+        <w:t>Author: Shah-Ahmed7 &lt;sa25agr@herts.ac.uk&gt;</w:t>
+      </w:r>
+    </w:p>
+    <w:p>
+      <w:pPr>
+        <w:ind w:left="1080"/>
+        <w:rPr>
+          <w:rFonts w:ascii="Times New Roman" w:eastAsia="Times New Roman" w:hAnsi="Times New Roman" w:cs="Times New Roman"/>
+          <w:color w:val="333333"/>
+        </w:rPr>
+      </w:pPr>
+      <w:r>
+        <w:rPr>
+          <w:rFonts w:ascii="Times New Roman" w:eastAsia="Times New Roman" w:hAnsi="Times New Roman" w:cs="Times New Roman"/>
+          <w:color w:val="333333"/>
+        </w:rPr>
+        <w:t>Date:   Thu Dec 11 20:04:23 2025 +0000</w:t>
+      </w:r>
+    </w:p>
+    <w:p>
+      <w:pPr>
+        <w:ind w:left="1080"/>
+        <w:rPr>
+          <w:rFonts w:ascii="Times New Roman" w:eastAsia="Times New Roman" w:hAnsi="Times New Roman" w:cs="Times New Roman"/>
+          <w:color w:val="333333"/>
+        </w:rPr>
+      </w:pPr>
+    </w:p>
+    <w:p>
+      <w:pPr>
+        <w:ind w:left="1080"/>
+        <w:rPr>
+          <w:rFonts w:ascii="Times New Roman" w:eastAsia="Times New Roman" w:hAnsi="Times New Roman" w:cs="Times New Roman"/>
+          <w:color w:val="333333"/>
+        </w:rPr>
+      </w:pPr>
+      <w:r>
+        <w:rPr>
+          <w:rFonts w:ascii="Times New Roman" w:eastAsia="Times New Roman" w:hAnsi="Times New Roman" w:cs="Times New Roman"/>
+          <w:color w:val="333333"/>
+        </w:rPr>
+        <w:t xml:space="preserve">    done file arrangements</w:t>
+      </w:r>
+    </w:p>
+    <w:p>
+      <w:pPr>
+        <w:ind w:left="1080"/>
+        <w:rPr>
+          <w:rFonts w:ascii="Times New Roman" w:eastAsia="Times New Roman" w:hAnsi="Times New Roman" w:cs="Times New Roman"/>
+          <w:color w:val="333333"/>
+        </w:rPr>
+      </w:pPr>
+    </w:p>
+    <w:p>
+      <w:pPr>
+        <w:ind w:left="1080"/>
+        <w:rPr>
+          <w:rFonts w:ascii="Times New Roman" w:eastAsia="Times New Roman" w:hAnsi="Times New Roman" w:cs="Times New Roman"/>
+          <w:color w:val="333333"/>
+        </w:rPr>
+      </w:pPr>
+      <w:r>
+        <w:rPr>
+          <w:rFonts w:ascii="Times New Roman" w:eastAsia="Times New Roman" w:hAnsi="Times New Roman" w:cs="Times New Roman"/>
+          <w:color w:val="333333"/>
+        </w:rPr>
+        <w:t>commit f9026b0855007e7c091a9358746e51f38e669be1</w:t>
+      </w:r>
+    </w:p>
+    <w:p>
+      <w:pPr>
+        <w:ind w:left="1080"/>
+        <w:rPr>
+          <w:rFonts w:ascii="Times New Roman" w:eastAsia="Times New Roman" w:hAnsi="Times New Roman" w:cs="Times New Roman"/>
+          <w:color w:val="333333"/>
+        </w:rPr>
+      </w:pPr>
+      <w:r>
+        <w:rPr>
+          <w:rFonts w:ascii="Times New Roman" w:eastAsia="Times New Roman" w:hAnsi="Times New Roman" w:cs="Times New Roman"/>
+          <w:color w:val="333333"/>
+        </w:rPr>
+        <w:t>Author: Shah-Ahmed7 &lt;sa25agr@herts.ac.uk&gt;</w:t>
+      </w:r>
+    </w:p>
+    <w:p>
+      <w:pPr>
+        <w:ind w:left="1080"/>
+        <w:rPr>
+          <w:rFonts w:ascii="Times New Roman" w:eastAsia="Times New Roman" w:hAnsi="Times New Roman" w:cs="Times New Roman"/>
+          <w:color w:val="333333"/>
+        </w:rPr>
+      </w:pPr>
+      <w:r>
+        <w:rPr>
+          <w:rFonts w:ascii="Times New Roman" w:eastAsia="Times New Roman" w:hAnsi="Times New Roman" w:cs="Times New Roman"/>
+          <w:color w:val="333333"/>
+        </w:rPr>
+        <w:t>Date:   Thu Dec 11 19:59:45 2025 +0000</w:t>
+      </w:r>
+    </w:p>
+    <w:p>
+      <w:pPr>
+        <w:ind w:left="1080"/>
+        <w:rPr>
+          <w:rFonts w:ascii="Times New Roman" w:eastAsia="Times New Roman" w:hAnsi="Times New Roman" w:cs="Times New Roman"/>
+          <w:color w:val="333333"/>
+        </w:rPr>
+      </w:pPr>
+    </w:p>
+    <w:p>
+      <w:pPr>
+        <w:ind w:left="1080"/>
+        <w:rPr>
+          <w:rFonts w:ascii="Times New Roman" w:eastAsia="Times New Roman" w:hAnsi="Times New Roman" w:cs="Times New Roman"/>
+          <w:color w:val="333333"/>
+        </w:rPr>
+      </w:pPr>
+      <w:r>
+        <w:rPr>
+          <w:rFonts w:ascii="Times New Roman" w:eastAsia="Times New Roman" w:hAnsi="Times New Roman" w:cs="Times New Roman"/>
+          <w:color w:val="333333"/>
+        </w:rPr>
+        <w:t xml:space="preserve">    deleted duplicate doc file</w:t>
+      </w:r>
+    </w:p>
+    <w:p>
+      <w:pPr>
+        <w:ind w:left="1080"/>
+        <w:rPr>
+          <w:rFonts w:ascii="Times New Roman" w:eastAsia="Times New Roman" w:hAnsi="Times New Roman" w:cs="Times New Roman"/>
+          <w:color w:val="333333"/>
+        </w:rPr>
+      </w:pPr>
+    </w:p>
+    <w:p>
+      <w:pPr>
+        <w:ind w:left="1080"/>
+        <w:rPr>
+          <w:rFonts w:ascii="Times New Roman" w:eastAsia="Times New Roman" w:hAnsi="Times New Roman" w:cs="Times New Roman"/>
+          <w:color w:val="333333"/>
+        </w:rPr>
+      </w:pPr>
+      <w:r>
+        <w:rPr>
+          <w:rFonts w:ascii="Times New Roman" w:eastAsia="Times New Roman" w:hAnsi="Times New Roman" w:cs="Times New Roman"/>
+          <w:color w:val="333333"/>
+        </w:rPr>
+        <w:t>commit 702530cdd6cd61e9fab383e282fdde7f7b10d828</w:t>
+      </w:r>
+    </w:p>
+    <w:p>
+      <w:pPr>
+        <w:ind w:left="1080"/>
+        <w:rPr>
+          <w:rFonts w:ascii="Times New Roman" w:eastAsia="Times New Roman" w:hAnsi="Times New Roman" w:cs="Times New Roman"/>
+          <w:color w:val="333333"/>
+        </w:rPr>
+      </w:pPr>
+      <w:r>
+        <w:rPr>
+          <w:rFonts w:ascii="Times New Roman" w:eastAsia="Times New Roman" w:hAnsi="Times New Roman" w:cs="Times New Roman"/>
+          <w:color w:val="333333"/>
+        </w:rPr>
+        <w:t>Author: Shah-Ahmed7 &lt;sa25agr@herts.ac.uk&gt;</w:t>
+      </w:r>
+    </w:p>
+    <w:p>
+      <w:pPr>
+        <w:ind w:left="1080"/>
+        <w:rPr>
+          <w:rFonts w:ascii="Times New Roman" w:eastAsia="Times New Roman" w:hAnsi="Times New Roman" w:cs="Times New Roman"/>
+          <w:color w:val="333333"/>
+        </w:rPr>
+      </w:pPr>
+      <w:r>
+        <w:rPr>
+          <w:rFonts w:ascii="Times New Roman" w:eastAsia="Times New Roman" w:hAnsi="Times New Roman" w:cs="Times New Roman"/>
+          <w:color w:val="333333"/>
+        </w:rPr>
+        <w:t>Date:   Thu Dec 11 19:47:37 2025 +0000</w:t>
+      </w:r>
+    </w:p>
+    <w:p>
+      <w:pPr>
+        <w:ind w:left="1080"/>
+        <w:rPr>
+          <w:rFonts w:ascii="Times New Roman" w:eastAsia="Times New Roman" w:hAnsi="Times New Roman" w:cs="Times New Roman"/>
+          <w:color w:val="333333"/>
+        </w:rPr>
+      </w:pPr>
+    </w:p>
+    <w:p>
+      <w:pPr>
+        <w:ind w:left="1080"/>
+        <w:rPr>
+          <w:rFonts w:ascii="Times New Roman" w:eastAsia="Times New Roman" w:hAnsi="Times New Roman" w:cs="Times New Roman"/>
+          <w:color w:val="333333"/>
+        </w:rPr>
+      </w:pPr>
+      <w:r>
+        <w:rPr>
+          <w:rFonts w:ascii="Times New Roman" w:eastAsia="Times New Roman" w:hAnsi="Times New Roman" w:cs="Times New Roman"/>
+          <w:color w:val="333333"/>
+        </w:rPr>
+        <w:lastRenderedPageBreak/>
+        <w:t xml:space="preserve">    </w:t>
+      </w:r>
+      <w:proofErr w:type="gramStart"/>
+      <w:r>
+        <w:rPr>
+          <w:rFonts w:ascii="Times New Roman" w:eastAsia="Times New Roman" w:hAnsi="Times New Roman" w:cs="Times New Roman"/>
+          <w:color w:val="333333"/>
+        </w:rPr>
+        <w:t>Removed  research</w:t>
+      </w:r>
+      <w:proofErr w:type="gramEnd"/>
+      <w:r>
+        <w:rPr>
+          <w:rFonts w:ascii="Times New Roman" w:eastAsia="Times New Roman" w:hAnsi="Times New Roman" w:cs="Times New Roman"/>
+          <w:color w:val="333333"/>
+        </w:rPr>
+        <w:t xml:space="preserve"> question and analysis from README as they contradict with the original research question research</w:t>
+      </w:r>
+    </w:p>
+    <w:p>
+      <w:pPr>
+        <w:ind w:left="1080"/>
+        <w:rPr>
+          <w:rFonts w:ascii="Times New Roman" w:eastAsia="Times New Roman" w:hAnsi="Times New Roman" w:cs="Times New Roman"/>
+          <w:color w:val="333333"/>
+        </w:rPr>
+      </w:pPr>
+    </w:p>
+    <w:p>
+      <w:pPr>
+        <w:ind w:left="1080"/>
+        <w:rPr>
+          <w:rFonts w:ascii="Times New Roman" w:eastAsia="Times New Roman" w:hAnsi="Times New Roman" w:cs="Times New Roman"/>
+          <w:color w:val="333333"/>
+        </w:rPr>
+      </w:pPr>
+      <w:r>
+        <w:rPr>
+          <w:rFonts w:ascii="Times New Roman" w:eastAsia="Times New Roman" w:hAnsi="Times New Roman" w:cs="Times New Roman"/>
+          <w:color w:val="333333"/>
+        </w:rPr>
+        <w:t xml:space="preserve">    Removed the research question and statistical analysis section from the README.</w:t>
       </w:r>
     </w:p>
     <w:p>

</xml_diff>